<commit_message>
Ispravak dokumentacija prve faze Nadodan dijagram aktivnosti za dodavanje hrane i brojanje kalorija. $42 Nadodan dijagram klasa za hranu/namirnice Nadodane upute za korištenje komandi na web servisu za korisnika i namirnice.
</commit_message>
<xml_diff>
--- a/Dokumentacija/AIR1911 FitApp Manestar Marić  Migač Petanjek  Pintar.docx
+++ b/Dokumentacija/AIR1911 FitApp Manestar Marić  Migač Petanjek  Pintar.docx
@@ -447,15 +447,7 @@
         <w:ind w:left="851" w:hanging="851"/>
       </w:pPr>
       <w:r>
-        <w:t xml:space="preserve">Josip </w:t>
-      </w:r>
-      <w:proofErr w:type="spellStart"/>
-      <w:r>
-        <w:t>Petanjek</w:t>
-      </w:r>
-      <w:proofErr w:type="spellEnd"/>
-      <w:r>
-        <w:t xml:space="preserve">, jpetanjek@foi.hr, 0016124756, </w:t>
+        <w:t xml:space="preserve">Josip Petanjek, jpetanjek@foi.hr, 0016124756, </w:t>
       </w:r>
       <w:proofErr w:type="spellStart"/>
       <w:r>
@@ -696,7 +688,7 @@
     </w:p>
     <w:p>
       <w:pPr>
-        <w:pStyle w:val="TOC1"/>
+        <w:pStyle w:val="Sadraj1"/>
         <w:rPr>
           <w:b/>
           <w:sz w:val="36"/>
@@ -715,7 +707,7 @@
     <w:p/>
     <w:p>
       <w:pPr>
-        <w:pStyle w:val="TOC1"/>
+        <w:pStyle w:val="Sadraj1"/>
         <w:rPr>
           <w:rFonts w:asciiTheme="minorHAnsi" w:eastAsiaTheme="minorEastAsia" w:hAnsiTheme="minorHAnsi" w:cstheme="minorBidi"/>
           <w:noProof/>
@@ -735,7 +727,7 @@
       <w:hyperlink w:anchor="_Toc26005146" w:history="1">
         <w:r>
           <w:rPr>
-            <w:rStyle w:val="Hyperlink"/>
+            <w:rStyle w:val="Hiperveza"/>
             <w:noProof/>
           </w:rPr>
           <w:t>1.</w:t>
@@ -751,7 +743,7 @@
         </w:r>
         <w:r>
           <w:rPr>
-            <w:rStyle w:val="Hyperlink"/>
+            <w:rStyle w:val="Hiperveza"/>
             <w:noProof/>
           </w:rPr>
           <w:t>Uvod</w:t>
@@ -808,7 +800,7 @@
     </w:p>
     <w:p>
       <w:pPr>
-        <w:pStyle w:val="TOC2"/>
+        <w:pStyle w:val="Sadraj2"/>
         <w:rPr>
           <w:rFonts w:asciiTheme="minorHAnsi" w:eastAsiaTheme="minorEastAsia" w:hAnsiTheme="minorHAnsi" w:cstheme="minorBidi"/>
           <w:noProof/>
@@ -819,7 +811,7 @@
       <w:hyperlink w:anchor="_Toc26005147" w:history="1">
         <w:r>
           <w:rPr>
-            <w:rStyle w:val="Hyperlink"/>
+            <w:rStyle w:val="Hiperveza"/>
             <w:noProof/>
           </w:rPr>
           <w:t>1.1.</w:t>
@@ -835,7 +827,7 @@
         </w:r>
         <w:r>
           <w:rPr>
-            <w:rStyle w:val="Hyperlink"/>
+            <w:rStyle w:val="Hiperveza"/>
             <w:noProof/>
           </w:rPr>
           <w:t>Svrha aplikacije</w:t>
@@ -892,7 +884,7 @@
     </w:p>
     <w:p>
       <w:pPr>
-        <w:pStyle w:val="TOC2"/>
+        <w:pStyle w:val="Sadraj2"/>
         <w:rPr>
           <w:rFonts w:asciiTheme="minorHAnsi" w:eastAsiaTheme="minorEastAsia" w:hAnsiTheme="minorHAnsi" w:cstheme="minorBidi"/>
           <w:noProof/>
@@ -903,7 +895,7 @@
       <w:hyperlink w:anchor="_Toc26005148" w:history="1">
         <w:r>
           <w:rPr>
-            <w:rStyle w:val="Hyperlink"/>
+            <w:rStyle w:val="Hiperveza"/>
             <w:noProof/>
           </w:rPr>
           <w:t>1.2.</w:t>
@@ -919,7 +911,7 @@
         </w:r>
         <w:r>
           <w:rPr>
-            <w:rStyle w:val="Hyperlink"/>
+            <w:rStyle w:val="Hiperveza"/>
             <w:noProof/>
           </w:rPr>
           <w:t>Korisnici aplikacije</w:t>
@@ -976,7 +968,7 @@
     </w:p>
     <w:p>
       <w:pPr>
-        <w:pStyle w:val="TOC2"/>
+        <w:pStyle w:val="Sadraj2"/>
         <w:rPr>
           <w:rFonts w:asciiTheme="minorHAnsi" w:eastAsiaTheme="minorEastAsia" w:hAnsiTheme="minorHAnsi" w:cstheme="minorBidi"/>
           <w:noProof/>
@@ -987,7 +979,7 @@
       <w:hyperlink w:anchor="_Toc26005149" w:history="1">
         <w:r>
           <w:rPr>
-            <w:rStyle w:val="Hyperlink"/>
+            <w:rStyle w:val="Hiperveza"/>
             <w:noProof/>
           </w:rPr>
           <w:t>1.3.</w:t>
@@ -1003,7 +995,7 @@
         </w:r>
         <w:r>
           <w:rPr>
-            <w:rStyle w:val="Hyperlink"/>
+            <w:rStyle w:val="Hiperveza"/>
             <w:noProof/>
           </w:rPr>
           <w:t>Korist od aplikacije</w:t>
@@ -1060,7 +1052,7 @@
     </w:p>
     <w:p>
       <w:pPr>
-        <w:pStyle w:val="TOC1"/>
+        <w:pStyle w:val="Sadraj1"/>
         <w:rPr>
           <w:rFonts w:asciiTheme="minorHAnsi" w:eastAsiaTheme="minorEastAsia" w:hAnsiTheme="minorHAnsi" w:cstheme="minorBidi"/>
           <w:noProof/>
@@ -1071,7 +1063,7 @@
       <w:hyperlink w:anchor="_Toc26005150" w:history="1">
         <w:r>
           <w:rPr>
-            <w:rStyle w:val="Hyperlink"/>
+            <w:rStyle w:val="Hiperveza"/>
             <w:noProof/>
           </w:rPr>
           <w:t>2.</w:t>
@@ -1087,7 +1079,7 @@
         </w:r>
         <w:r>
           <w:rPr>
-            <w:rStyle w:val="Hyperlink"/>
+            <w:rStyle w:val="Hiperveza"/>
             <w:noProof/>
           </w:rPr>
           <w:t>Zahtjevi</w:t>
@@ -1144,7 +1136,7 @@
     </w:p>
     <w:p>
       <w:pPr>
-        <w:pStyle w:val="TOC2"/>
+        <w:pStyle w:val="Sadraj2"/>
         <w:rPr>
           <w:rFonts w:asciiTheme="minorHAnsi" w:eastAsiaTheme="minorEastAsia" w:hAnsiTheme="minorHAnsi" w:cstheme="minorBidi"/>
           <w:noProof/>
@@ -1155,7 +1147,7 @@
       <w:hyperlink w:anchor="_Toc26005151" w:history="1">
         <w:r>
           <w:rPr>
-            <w:rStyle w:val="Hyperlink"/>
+            <w:rStyle w:val="Hiperveza"/>
             <w:noProof/>
           </w:rPr>
           <w:t>2.1.</w:t>
@@ -1171,7 +1163,7 @@
         </w:r>
         <w:r>
           <w:rPr>
-            <w:rStyle w:val="Hyperlink"/>
+            <w:rStyle w:val="Hiperveza"/>
             <w:noProof/>
           </w:rPr>
           <w:t>Korisnički zahtjevi</w:t>
@@ -1228,7 +1220,7 @@
     </w:p>
     <w:p>
       <w:pPr>
-        <w:pStyle w:val="TOC2"/>
+        <w:pStyle w:val="Sadraj2"/>
         <w:rPr>
           <w:rFonts w:asciiTheme="minorHAnsi" w:eastAsiaTheme="minorEastAsia" w:hAnsiTheme="minorHAnsi" w:cstheme="minorBidi"/>
           <w:noProof/>
@@ -1239,7 +1231,7 @@
       <w:hyperlink w:anchor="_Toc26005152" w:history="1">
         <w:r>
           <w:rPr>
-            <w:rStyle w:val="Hyperlink"/>
+            <w:rStyle w:val="Hiperveza"/>
             <w:noProof/>
           </w:rPr>
           <w:t>2.2.</w:t>
@@ -1255,7 +1247,7 @@
         </w:r>
         <w:r>
           <w:rPr>
-            <w:rStyle w:val="Hyperlink"/>
+            <w:rStyle w:val="Hiperveza"/>
             <w:noProof/>
           </w:rPr>
           <w:t>Funkcijski zahtjevi</w:t>
@@ -1312,7 +1304,7 @@
     </w:p>
     <w:p>
       <w:pPr>
-        <w:pStyle w:val="TOC2"/>
+        <w:pStyle w:val="Sadraj2"/>
         <w:rPr>
           <w:rFonts w:asciiTheme="minorHAnsi" w:eastAsiaTheme="minorEastAsia" w:hAnsiTheme="minorHAnsi" w:cstheme="minorBidi"/>
           <w:noProof/>
@@ -1323,7 +1315,7 @@
       <w:hyperlink w:anchor="_Toc26005153" w:history="1">
         <w:r>
           <w:rPr>
-            <w:rStyle w:val="Hyperlink"/>
+            <w:rStyle w:val="Hiperveza"/>
             <w:noProof/>
           </w:rPr>
           <w:t>2.3.</w:t>
@@ -1339,7 +1331,7 @@
         </w:r>
         <w:r>
           <w:rPr>
-            <w:rStyle w:val="Hyperlink"/>
+            <w:rStyle w:val="Hiperveza"/>
             <w:noProof/>
           </w:rPr>
           <w:t>Sistemski, hardverski i mrežni zahtjevi</w:t>
@@ -1396,7 +1388,7 @@
     </w:p>
     <w:p>
       <w:pPr>
-        <w:pStyle w:val="TOC2"/>
+        <w:pStyle w:val="Sadraj2"/>
         <w:rPr>
           <w:rFonts w:asciiTheme="minorHAnsi" w:eastAsiaTheme="minorEastAsia" w:hAnsiTheme="minorHAnsi" w:cstheme="minorBidi"/>
           <w:noProof/>
@@ -1407,7 +1399,7 @@
       <w:hyperlink w:anchor="_Toc26005154" w:history="1">
         <w:r>
           <w:rPr>
-            <w:rStyle w:val="Hyperlink"/>
+            <w:rStyle w:val="Hiperveza"/>
             <w:noProof/>
           </w:rPr>
           <w:t>2.4.</w:t>
@@ -1423,7 +1415,7 @@
         </w:r>
         <w:r>
           <w:rPr>
-            <w:rStyle w:val="Hyperlink"/>
+            <w:rStyle w:val="Hiperveza"/>
             <w:noProof/>
           </w:rPr>
           <w:t>Sigurnost</w:t>
@@ -1480,7 +1472,7 @@
     </w:p>
     <w:p>
       <w:pPr>
-        <w:pStyle w:val="TOC1"/>
+        <w:pStyle w:val="Sadraj1"/>
         <w:rPr>
           <w:rFonts w:asciiTheme="minorHAnsi" w:eastAsiaTheme="minorEastAsia" w:hAnsiTheme="minorHAnsi" w:cstheme="minorBidi"/>
           <w:noProof/>
@@ -1491,7 +1483,7 @@
       <w:hyperlink w:anchor="_Toc26005155" w:history="1">
         <w:r>
           <w:rPr>
-            <w:rStyle w:val="Hyperlink"/>
+            <w:rStyle w:val="Hiperveza"/>
             <w:noProof/>
           </w:rPr>
           <w:t>3.</w:t>
@@ -1507,7 +1499,7 @@
         </w:r>
         <w:r>
           <w:rPr>
-            <w:rStyle w:val="Hyperlink"/>
+            <w:rStyle w:val="Hiperveza"/>
             <w:noProof/>
           </w:rPr>
           <w:t>Wireframe aplikacije</w:t>
@@ -1564,7 +1556,7 @@
     </w:p>
     <w:p>
       <w:pPr>
-        <w:pStyle w:val="TOC1"/>
+        <w:pStyle w:val="Sadraj1"/>
         <w:rPr>
           <w:rFonts w:asciiTheme="minorHAnsi" w:eastAsiaTheme="minorEastAsia" w:hAnsiTheme="minorHAnsi" w:cstheme="minorBidi"/>
           <w:noProof/>
@@ -1575,7 +1567,7 @@
       <w:hyperlink w:anchor="_Toc26005156" w:history="1">
         <w:r>
           <w:rPr>
-            <w:rStyle w:val="Hyperlink"/>
+            <w:rStyle w:val="Hiperveza"/>
             <w:noProof/>
           </w:rPr>
           <w:t>4.</w:t>
@@ -1591,7 +1583,7 @@
         </w:r>
         <w:r>
           <w:rPr>
-            <w:rStyle w:val="Hyperlink"/>
+            <w:rStyle w:val="Hiperveza"/>
             <w:noProof/>
           </w:rPr>
           <w:t>Funkcionalnosti</w:t>
@@ -1648,7 +1640,7 @@
     </w:p>
     <w:p>
       <w:pPr>
-        <w:pStyle w:val="TOC2"/>
+        <w:pStyle w:val="Sadraj2"/>
         <w:rPr>
           <w:rFonts w:asciiTheme="minorHAnsi" w:eastAsiaTheme="minorEastAsia" w:hAnsiTheme="minorHAnsi" w:cstheme="minorBidi"/>
           <w:noProof/>
@@ -1659,7 +1651,7 @@
       <w:hyperlink w:anchor="_Toc26005157" w:history="1">
         <w:r>
           <w:rPr>
-            <w:rStyle w:val="Hyperlink"/>
+            <w:rStyle w:val="Hiperveza"/>
             <w:noProof/>
           </w:rPr>
           <w:t>4.1.</w:t>
@@ -1675,7 +1667,7 @@
         </w:r>
         <w:r>
           <w:rPr>
-            <w:rStyle w:val="Hyperlink"/>
+            <w:rStyle w:val="Hiperveza"/>
             <w:noProof/>
           </w:rPr>
           <w:t>Prijava i registracija</w:t>
@@ -1732,7 +1724,7 @@
     </w:p>
     <w:p>
       <w:pPr>
-        <w:pStyle w:val="TOC2"/>
+        <w:pStyle w:val="Sadraj2"/>
         <w:rPr>
           <w:rFonts w:asciiTheme="minorHAnsi" w:eastAsiaTheme="minorEastAsia" w:hAnsiTheme="minorHAnsi" w:cstheme="minorBidi"/>
           <w:noProof/>
@@ -1743,7 +1735,7 @@
       <w:hyperlink w:anchor="_Toc26005158" w:history="1">
         <w:r>
           <w:rPr>
-            <w:rStyle w:val="Hyperlink"/>
+            <w:rStyle w:val="Hiperveza"/>
             <w:noProof/>
           </w:rPr>
           <w:t>4.2.</w:t>
@@ -1759,7 +1751,7 @@
         </w:r>
         <w:r>
           <w:rPr>
-            <w:rStyle w:val="Hyperlink"/>
+            <w:rStyle w:val="Hiperveza"/>
             <w:noProof/>
           </w:rPr>
           <w:t>Dodavanje hrane i brojanje kalorija</w:t>
@@ -1816,7 +1808,7 @@
     </w:p>
     <w:p>
       <w:pPr>
-        <w:pStyle w:val="TOC2"/>
+        <w:pStyle w:val="Sadraj2"/>
         <w:rPr>
           <w:rFonts w:asciiTheme="minorHAnsi" w:eastAsiaTheme="minorEastAsia" w:hAnsiTheme="minorHAnsi" w:cstheme="minorBidi"/>
           <w:noProof/>
@@ -1827,7 +1819,7 @@
       <w:hyperlink w:anchor="_Toc26005159" w:history="1">
         <w:r>
           <w:rPr>
-            <w:rStyle w:val="Hyperlink"/>
+            <w:rStyle w:val="Hiperveza"/>
             <w:noProof/>
           </w:rPr>
           <w:t>4.3.</w:t>
@@ -1843,7 +1835,7 @@
         </w:r>
         <w:r>
           <w:rPr>
-            <w:rStyle w:val="Hyperlink"/>
+            <w:rStyle w:val="Hiperveza"/>
             <w:noProof/>
           </w:rPr>
           <w:t>Vježbe</w:t>
@@ -1900,7 +1892,7 @@
     </w:p>
     <w:p>
       <w:pPr>
-        <w:pStyle w:val="TOC2"/>
+        <w:pStyle w:val="Sadraj2"/>
         <w:rPr>
           <w:rFonts w:asciiTheme="minorHAnsi" w:eastAsiaTheme="minorEastAsia" w:hAnsiTheme="minorHAnsi" w:cstheme="minorBidi"/>
           <w:noProof/>
@@ -1911,7 +1903,7 @@
       <w:hyperlink w:anchor="_Toc26005160" w:history="1">
         <w:r>
           <w:rPr>
-            <w:rStyle w:val="Hyperlink"/>
+            <w:rStyle w:val="Hiperveza"/>
             <w:noProof/>
           </w:rPr>
           <w:t>4.4.</w:t>
@@ -1927,7 +1919,7 @@
         </w:r>
         <w:r>
           <w:rPr>
-            <w:rStyle w:val="Hyperlink"/>
+            <w:rStyle w:val="Hiperveza"/>
             <w:noProof/>
           </w:rPr>
           <w:t>Trčanje</w:t>
@@ -1984,7 +1976,7 @@
     </w:p>
     <w:p>
       <w:pPr>
-        <w:pStyle w:val="TOC2"/>
+        <w:pStyle w:val="Sadraj2"/>
         <w:rPr>
           <w:rFonts w:asciiTheme="minorHAnsi" w:eastAsiaTheme="minorEastAsia" w:hAnsiTheme="minorHAnsi" w:cstheme="minorBidi"/>
           <w:noProof/>
@@ -1995,7 +1987,7 @@
       <w:hyperlink w:anchor="_Toc26005161" w:history="1">
         <w:r>
           <w:rPr>
-            <w:rStyle w:val="Hyperlink"/>
+            <w:rStyle w:val="Hiperveza"/>
             <w:noProof/>
           </w:rPr>
           <w:t>4.5.</w:t>
@@ -2011,7 +2003,7 @@
         </w:r>
         <w:r>
           <w:rPr>
-            <w:rStyle w:val="Hyperlink"/>
+            <w:rStyle w:val="Hiperveza"/>
             <w:noProof/>
           </w:rPr>
           <w:t>Režim i jelovnik</w:t>
@@ -2068,7 +2060,7 @@
     </w:p>
     <w:p>
       <w:pPr>
-        <w:pStyle w:val="TOC1"/>
+        <w:pStyle w:val="Sadraj1"/>
         <w:rPr>
           <w:rFonts w:asciiTheme="minorHAnsi" w:eastAsiaTheme="minorEastAsia" w:hAnsiTheme="minorHAnsi" w:cstheme="minorBidi"/>
           <w:noProof/>
@@ -2079,7 +2071,7 @@
       <w:hyperlink w:anchor="_Toc26005162" w:history="1">
         <w:r>
           <w:rPr>
-            <w:rStyle w:val="Hyperlink"/>
+            <w:rStyle w:val="Hiperveza"/>
             <w:noProof/>
           </w:rPr>
           <w:t>5.</w:t>
@@ -2095,7 +2087,7 @@
         </w:r>
         <w:r>
           <w:rPr>
-            <w:rStyle w:val="Hyperlink"/>
+            <w:rStyle w:val="Hiperveza"/>
             <w:noProof/>
           </w:rPr>
           <w:t>Tehnička dokumentacija</w:t>
@@ -2152,7 +2144,7 @@
     </w:p>
     <w:p>
       <w:pPr>
-        <w:pStyle w:val="TOC2"/>
+        <w:pStyle w:val="Sadraj2"/>
         <w:rPr>
           <w:rFonts w:asciiTheme="minorHAnsi" w:eastAsiaTheme="minorEastAsia" w:hAnsiTheme="minorHAnsi" w:cstheme="minorBidi"/>
           <w:noProof/>
@@ -2163,7 +2155,7 @@
       <w:hyperlink w:anchor="_Toc26005163" w:history="1">
         <w:r>
           <w:rPr>
-            <w:rStyle w:val="Hyperlink"/>
+            <w:rStyle w:val="Hiperveza"/>
             <w:noProof/>
           </w:rPr>
           <w:t>5.1.</w:t>
@@ -2179,7 +2171,7 @@
         </w:r>
         <w:r>
           <w:rPr>
-            <w:rStyle w:val="Hyperlink"/>
+            <w:rStyle w:val="Hiperveza"/>
             <w:noProof/>
           </w:rPr>
           <w:t>Dizajn arhitekture softvera</w:t>
@@ -2236,7 +2228,7 @@
     </w:p>
     <w:p>
       <w:pPr>
-        <w:pStyle w:val="TOC2"/>
+        <w:pStyle w:val="Sadraj2"/>
         <w:rPr>
           <w:rFonts w:asciiTheme="minorHAnsi" w:eastAsiaTheme="minorEastAsia" w:hAnsiTheme="minorHAnsi" w:cstheme="minorBidi"/>
           <w:noProof/>
@@ -2247,7 +2239,7 @@
       <w:hyperlink w:anchor="_Toc26005164" w:history="1">
         <w:r>
           <w:rPr>
-            <w:rStyle w:val="Hyperlink"/>
+            <w:rStyle w:val="Hiperveza"/>
             <w:noProof/>
           </w:rPr>
           <w:t>5.2.</w:t>
@@ -2263,7 +2255,7 @@
         </w:r>
         <w:r>
           <w:rPr>
-            <w:rStyle w:val="Hyperlink"/>
+            <w:rStyle w:val="Hiperveza"/>
             <w:noProof/>
           </w:rPr>
           <w:t>Model podataka (ERA)</w:t>
@@ -2320,7 +2312,7 @@
     </w:p>
     <w:p>
       <w:pPr>
-        <w:pStyle w:val="TOC2"/>
+        <w:pStyle w:val="Sadraj2"/>
         <w:rPr>
           <w:rFonts w:asciiTheme="minorHAnsi" w:eastAsiaTheme="minorEastAsia" w:hAnsiTheme="minorHAnsi" w:cstheme="minorBidi"/>
           <w:noProof/>
@@ -2331,7 +2323,7 @@
       <w:hyperlink w:anchor="_Toc26005165" w:history="1">
         <w:r>
           <w:rPr>
-            <w:rStyle w:val="Hyperlink"/>
+            <w:rStyle w:val="Hiperveza"/>
             <w:noProof/>
           </w:rPr>
           <w:t>5.3.</w:t>
@@ -2347,7 +2339,7 @@
         </w:r>
         <w:r>
           <w:rPr>
-            <w:rStyle w:val="Hyperlink"/>
+            <w:rStyle w:val="Hiperveza"/>
             <w:noProof/>
           </w:rPr>
           <w:t>Dijagram klasa</w:t>
@@ -2404,7 +2396,7 @@
     </w:p>
     <w:p>
       <w:pPr>
-        <w:pStyle w:val="TOC2"/>
+        <w:pStyle w:val="Sadraj2"/>
         <w:rPr>
           <w:rFonts w:asciiTheme="minorHAnsi" w:eastAsiaTheme="minorEastAsia" w:hAnsiTheme="minorHAnsi" w:cstheme="minorBidi"/>
           <w:noProof/>
@@ -2415,7 +2407,7 @@
       <w:hyperlink w:anchor="_Toc26005166" w:history="1">
         <w:r>
           <w:rPr>
-            <w:rStyle w:val="Hyperlink"/>
+            <w:rStyle w:val="Hiperveza"/>
             <w:noProof/>
           </w:rPr>
           <w:t>5.4.</w:t>
@@ -2431,7 +2423,7 @@
         </w:r>
         <w:r>
           <w:rPr>
-            <w:rStyle w:val="Hyperlink"/>
+            <w:rStyle w:val="Hiperveza"/>
             <w:noProof/>
           </w:rPr>
           <w:t>Web servis</w:t>
@@ -2488,7 +2480,7 @@
     </w:p>
     <w:p>
       <w:pPr>
-        <w:pStyle w:val="TOC2"/>
+        <w:pStyle w:val="Sadraj2"/>
         <w:rPr>
           <w:rFonts w:asciiTheme="minorHAnsi" w:eastAsiaTheme="minorEastAsia" w:hAnsiTheme="minorHAnsi" w:cstheme="minorBidi"/>
           <w:noProof/>
@@ -2499,7 +2491,7 @@
       <w:hyperlink w:anchor="_Toc26005167" w:history="1">
         <w:r>
           <w:rPr>
-            <w:rStyle w:val="Hyperlink"/>
+            <w:rStyle w:val="Hiperveza"/>
             <w:noProof/>
           </w:rPr>
           <w:t>5.5.</w:t>
@@ -2515,7 +2507,7 @@
         </w:r>
         <w:r>
           <w:rPr>
-            <w:rStyle w:val="Hyperlink"/>
+            <w:rStyle w:val="Hiperveza"/>
             <w:noProof/>
           </w:rPr>
           <w:t>Modularnosti</w:t>
@@ -2572,7 +2564,7 @@
     </w:p>
     <w:p>
       <w:pPr>
-        <w:pStyle w:val="TOC1"/>
+        <w:pStyle w:val="Sadraj1"/>
         <w:rPr>
           <w:rFonts w:asciiTheme="minorHAnsi" w:eastAsiaTheme="minorEastAsia" w:hAnsiTheme="minorHAnsi" w:cstheme="minorBidi"/>
           <w:noProof/>
@@ -2583,7 +2575,7 @@
       <w:hyperlink w:anchor="_Toc26005168" w:history="1">
         <w:r>
           <w:rPr>
-            <w:rStyle w:val="Hyperlink"/>
+            <w:rStyle w:val="Hiperveza"/>
             <w:noProof/>
           </w:rPr>
           <w:t>6.</w:t>
@@ -2599,7 +2591,7 @@
         </w:r>
         <w:r>
           <w:rPr>
-            <w:rStyle w:val="Hyperlink"/>
+            <w:rStyle w:val="Hiperveza"/>
             <w:noProof/>
           </w:rPr>
           <w:t>Prijava projektnog zadatka</w:t>
@@ -2656,7 +2648,7 @@
     </w:p>
     <w:p>
       <w:pPr>
-        <w:pStyle w:val="TOC1"/>
+        <w:pStyle w:val="Sadraj1"/>
       </w:pPr>
       <w:r>
         <w:fldChar w:fldCharType="end"/>
@@ -3188,7 +3180,7 @@
     </w:p>
     <w:p>
       <w:pPr>
-        <w:pStyle w:val="ListParagraph"/>
+        <w:pStyle w:val="Odlomakpopisa"/>
         <w:numPr>
           <w:ilvl w:val="0"/>
           <w:numId w:val="8"/>
@@ -3222,7 +3214,7 @@
     </w:p>
     <w:p>
       <w:pPr>
-        <w:pStyle w:val="ListParagraph"/>
+        <w:pStyle w:val="Odlomakpopisa"/>
         <w:numPr>
           <w:ilvl w:val="0"/>
           <w:numId w:val="8"/>
@@ -3242,7 +3234,7 @@
     </w:p>
     <w:p>
       <w:pPr>
-        <w:pStyle w:val="ListParagraph"/>
+        <w:pStyle w:val="Odlomakpopisa"/>
         <w:numPr>
           <w:ilvl w:val="0"/>
           <w:numId w:val="8"/>
@@ -3262,7 +3254,7 @@
     </w:p>
     <w:p>
       <w:pPr>
-        <w:pStyle w:val="ListParagraph"/>
+        <w:pStyle w:val="Odlomakpopisa"/>
         <w:numPr>
           <w:ilvl w:val="0"/>
           <w:numId w:val="8"/>
@@ -3282,7 +3274,7 @@
     </w:p>
     <w:p>
       <w:pPr>
-        <w:pStyle w:val="ListParagraph"/>
+        <w:pStyle w:val="Odlomakpopisa"/>
         <w:numPr>
           <w:ilvl w:val="0"/>
           <w:numId w:val="8"/>
@@ -3302,7 +3294,7 @@
     </w:p>
     <w:p>
       <w:pPr>
-        <w:pStyle w:val="ListParagraph"/>
+        <w:pStyle w:val="Odlomakpopisa"/>
         <w:numPr>
           <w:ilvl w:val="0"/>
           <w:numId w:val="8"/>
@@ -3322,7 +3314,7 @@
     </w:p>
     <w:p>
       <w:pPr>
-        <w:pStyle w:val="ListParagraph"/>
+        <w:pStyle w:val="Odlomakpopisa"/>
         <w:numPr>
           <w:ilvl w:val="0"/>
           <w:numId w:val="8"/>
@@ -3342,7 +3334,7 @@
     </w:p>
     <w:p>
       <w:pPr>
-        <w:pStyle w:val="ListParagraph"/>
+        <w:pStyle w:val="Odlomakpopisa"/>
         <w:numPr>
           <w:ilvl w:val="0"/>
           <w:numId w:val="8"/>
@@ -3362,7 +3354,7 @@
     </w:p>
     <w:p>
       <w:pPr>
-        <w:pStyle w:val="ListParagraph"/>
+        <w:pStyle w:val="Odlomakpopisa"/>
         <w:numPr>
           <w:ilvl w:val="0"/>
           <w:numId w:val="8"/>
@@ -3382,7 +3374,7 @@
     </w:p>
     <w:p>
       <w:pPr>
-        <w:pStyle w:val="ListParagraph"/>
+        <w:pStyle w:val="Odlomakpopisa"/>
         <w:numPr>
           <w:ilvl w:val="0"/>
           <w:numId w:val="8"/>
@@ -3402,7 +3394,7 @@
     </w:p>
     <w:p>
       <w:pPr>
-        <w:pStyle w:val="ListParagraph"/>
+        <w:pStyle w:val="Odlomakpopisa"/>
         <w:numPr>
           <w:ilvl w:val="0"/>
           <w:numId w:val="8"/>
@@ -3422,11 +3414,26 @@
     </w:p>
     <w:p>
       <w:pPr>
+        <w:rPr>
+          <w:rFonts w:ascii="Times New Roman" w:eastAsia="Times New Roman" w:hAnsi="Times New Roman" w:cs="Times New Roman"/>
+          <w:b/>
+          <w:sz w:val="32"/>
+          <w:szCs w:val="24"/>
+          <w:lang w:eastAsia="hr-HR"/>
+        </w:rPr>
+      </w:pPr>
+      <w:bookmarkStart w:id="6" w:name="_Toc26005152"/>
+      <w:r>
+        <w:br w:type="page"/>
+      </w:r>
+    </w:p>
+    <w:p>
+      <w:pPr>
         <w:pStyle w:val="FOINaslov2"/>
         <w:spacing w:line="360" w:lineRule="auto"/>
       </w:pPr>
-      <w:bookmarkStart w:id="6" w:name="_Toc26005152"/>
-      <w:r>
+      <w:r>
+        <w:lastRenderedPageBreak/>
         <w:t>Funkcijski zahtjevi</w:t>
       </w:r>
       <w:bookmarkEnd w:id="6"/>
@@ -3752,7 +3759,6 @@
           <w:rFonts w:ascii="Arial" w:eastAsia="Times New Roman" w:hAnsi="Arial" w:cs="Arial"/>
           <w:lang w:eastAsia="hr-HR"/>
         </w:rPr>
-        <w:lastRenderedPageBreak/>
         <w:t xml:space="preserve">Google Cloud </w:t>
       </w:r>
       <w:proofErr w:type="spellStart"/>
@@ -4053,6 +4059,7 @@
           <w:noProof/>
           <w:lang w:eastAsia="hr-HR"/>
         </w:rPr>
+        <w:lastRenderedPageBreak/>
         <w:drawing>
           <wp:anchor distT="0" distB="0" distL="114300" distR="114300" simplePos="0" relativeHeight="251774976" behindDoc="0" locked="0" layoutInCell="1" allowOverlap="1" wp14:anchorId="3157D44C" wp14:editId="6A964AFA">
             <wp:simplePos x="0" y="0"/>
@@ -4236,7 +4243,7 @@
                         <w:txbxContent>
                           <w:p>
                             <w:pPr>
-                              <w:pStyle w:val="Caption"/>
+                              <w:pStyle w:val="Opisslike"/>
                               <w:jc w:val="center"/>
                               <w:rPr>
                                 <w:rFonts w:ascii="Arial" w:eastAsia="Times New Roman" w:hAnsi="Arial" w:cs="Arial"/>
@@ -4246,27 +4253,14 @@
                             <w:r>
                               <w:t xml:space="preserve">Slika </w:t>
                             </w:r>
-                            <w:r>
-                              <w:fldChar w:fldCharType="begin"/>
-                            </w:r>
-                            <w:r>
-                              <w:instrText xml:space="preserve"> SEQ Slika \* ARABIC </w:instrText>
-                            </w:r>
-                            <w:r>
-                              <w:fldChar w:fldCharType="separate"/>
-                            </w:r>
-                            <w:r>
-                              <w:rPr>
-                                <w:noProof/>
-                              </w:rPr>
-                              <w:t>1</w:t>
-                            </w:r>
-                            <w:r>
-                              <w:rPr>
-                                <w:noProof/>
-                              </w:rPr>
-                              <w:fldChar w:fldCharType="end"/>
-                            </w:r>
+                            <w:fldSimple w:instr=" SEQ Slika \* ARABIC ">
+                              <w:r>
+                                <w:rPr>
+                                  <w:noProof/>
+                                </w:rPr>
+                                <w:t>1</w:t>
+                              </w:r>
+                            </w:fldSimple>
                             <w:r>
                               <w:t xml:space="preserve"> Dijagram slučajeva korištenja</w:t>
                             </w:r>
@@ -4296,7 +4290,7 @@
                   <w:txbxContent>
                     <w:p>
                       <w:pPr>
-                        <w:pStyle w:val="Caption"/>
+                        <w:pStyle w:val="Opisslike"/>
                         <w:jc w:val="center"/>
                         <w:rPr>
                           <w:rFonts w:ascii="Arial" w:eastAsia="Times New Roman" w:hAnsi="Arial" w:cs="Arial"/>
@@ -4306,27 +4300,14 @@
                       <w:r>
                         <w:t xml:space="preserve">Slika </w:t>
                       </w:r>
-                      <w:r>
-                        <w:fldChar w:fldCharType="begin"/>
-                      </w:r>
-                      <w:r>
-                        <w:instrText xml:space="preserve"> SEQ Slika \* ARABIC </w:instrText>
-                      </w:r>
-                      <w:r>
-                        <w:fldChar w:fldCharType="separate"/>
-                      </w:r>
-                      <w:r>
-                        <w:rPr>
-                          <w:noProof/>
-                        </w:rPr>
-                        <w:t>1</w:t>
-                      </w:r>
-                      <w:r>
-                        <w:rPr>
-                          <w:noProof/>
-                        </w:rPr>
-                        <w:fldChar w:fldCharType="end"/>
-                      </w:r>
+                      <w:fldSimple w:instr=" SEQ Slika \* ARABIC ">
+                        <w:r>
+                          <w:rPr>
+                            <w:noProof/>
+                          </w:rPr>
+                          <w:t>1</w:t>
+                        </w:r>
+                      </w:fldSimple>
                       <w:r>
                         <w:t xml:space="preserve"> Dijagram slučajeva korištenja</w:t>
                       </w:r>
@@ -4593,119 +4574,9 @@
     <w:p>
       <w:pPr>
         <w:spacing w:line="360" w:lineRule="auto"/>
-        <w:ind w:firstLine="357"/>
         <w:jc w:val="both"/>
         <w:rPr>
           <w:rFonts w:ascii="Arial" w:hAnsi="Arial" w:cs="Arial"/>
-        </w:rPr>
-      </w:pPr>
-    </w:p>
-    <w:p>
-      <w:pPr>
-        <w:spacing w:line="360" w:lineRule="auto"/>
-        <w:ind w:firstLine="357"/>
-        <w:jc w:val="both"/>
-        <w:rPr>
-          <w:rFonts w:ascii="Arial" w:hAnsi="Arial" w:cs="Arial"/>
-        </w:rPr>
-      </w:pPr>
-    </w:p>
-    <w:p>
-      <w:pPr>
-        <w:spacing w:line="360" w:lineRule="auto"/>
-        <w:ind w:firstLine="357"/>
-        <w:jc w:val="both"/>
-        <w:rPr>
-          <w:rFonts w:ascii="Arial" w:hAnsi="Arial" w:cs="Arial"/>
-        </w:rPr>
-      </w:pPr>
-    </w:p>
-    <w:p>
-      <w:pPr>
-        <w:spacing w:line="360" w:lineRule="auto"/>
-        <w:ind w:firstLine="357"/>
-        <w:jc w:val="both"/>
-        <w:rPr>
-          <w:rFonts w:ascii="Arial" w:hAnsi="Arial" w:cs="Arial"/>
-        </w:rPr>
-      </w:pPr>
-    </w:p>
-    <w:p>
-      <w:pPr>
-        <w:spacing w:line="360" w:lineRule="auto"/>
-        <w:ind w:firstLine="357"/>
-        <w:jc w:val="both"/>
-        <w:rPr>
-          <w:rFonts w:ascii="Arial" w:hAnsi="Arial" w:cs="Arial"/>
-        </w:rPr>
-      </w:pPr>
-    </w:p>
-    <w:p>
-      <w:pPr>
-        <w:spacing w:line="360" w:lineRule="auto"/>
-        <w:ind w:firstLine="357"/>
-        <w:jc w:val="both"/>
-        <w:rPr>
-          <w:rFonts w:ascii="Arial" w:hAnsi="Arial" w:cs="Arial"/>
-        </w:rPr>
-      </w:pPr>
-    </w:p>
-    <w:p>
-      <w:pPr>
-        <w:spacing w:line="360" w:lineRule="auto"/>
-        <w:ind w:firstLine="357"/>
-        <w:jc w:val="both"/>
-        <w:rPr>
-          <w:rFonts w:ascii="Arial" w:hAnsi="Arial" w:cs="Arial"/>
-        </w:rPr>
-      </w:pPr>
-    </w:p>
-    <w:p>
-      <w:pPr>
-        <w:spacing w:line="360" w:lineRule="auto"/>
-        <w:ind w:firstLine="357"/>
-        <w:jc w:val="both"/>
-        <w:rPr>
-          <w:rFonts w:ascii="Arial" w:hAnsi="Arial" w:cs="Arial"/>
-        </w:rPr>
-      </w:pPr>
-    </w:p>
-    <w:p>
-      <w:pPr>
-        <w:spacing w:line="360" w:lineRule="auto"/>
-        <w:ind w:firstLine="357"/>
-        <w:jc w:val="both"/>
-        <w:rPr>
-          <w:rFonts w:ascii="Arial" w:hAnsi="Arial" w:cs="Arial"/>
-        </w:rPr>
-      </w:pPr>
-    </w:p>
-    <w:p>
-      <w:pPr>
-        <w:spacing w:line="360" w:lineRule="auto"/>
-        <w:ind w:firstLine="357"/>
-        <w:jc w:val="both"/>
-        <w:rPr>
-          <w:rFonts w:ascii="Arial" w:hAnsi="Arial" w:cs="Arial"/>
-        </w:rPr>
-      </w:pPr>
-    </w:p>
-    <w:p>
-      <w:pPr>
-        <w:spacing w:line="360" w:lineRule="auto"/>
-        <w:ind w:firstLine="357"/>
-        <w:jc w:val="both"/>
-        <w:rPr>
-          <w:rFonts w:ascii="Arial" w:hAnsi="Arial" w:cs="Arial"/>
-        </w:rPr>
-      </w:pPr>
-    </w:p>
-    <w:p>
-      <w:pPr>
-        <w:spacing w:line="360" w:lineRule="auto"/>
-        <w:jc w:val="both"/>
-        <w:rPr>
-          <w:sz w:val="36"/>
         </w:rPr>
       </w:pPr>
     </w:p>
@@ -4839,7 +4710,7 @@
                         <w:txbxContent>
                           <w:p>
                             <w:pPr>
-                              <w:pStyle w:val="Caption"/>
+                              <w:pStyle w:val="Opisslike"/>
                               <w:jc w:val="center"/>
                               <w:rPr>
                                 <w:noProof/>
@@ -4929,7 +4800,7 @@
                   <w:txbxContent>
                     <w:p>
                       <w:pPr>
-                        <w:pStyle w:val="Caption"/>
+                        <w:pStyle w:val="Opisslike"/>
                         <w:jc w:val="center"/>
                         <w:rPr>
                           <w:noProof/>
@@ -5107,8 +4978,6 @@
         </w:rPr>
         <w:t xml:space="preserve"> </w:t>
       </w:r>
-      <w:bookmarkStart w:id="12" w:name="_GoBack"/>
-      <w:bookmarkEnd w:id="12"/>
     </w:p>
     <w:p>
       <w:pPr>
@@ -5319,7 +5188,7 @@
                         <w:txbxContent>
                           <w:p>
                             <w:pPr>
-                              <w:pStyle w:val="Caption"/>
+                              <w:pStyle w:val="Opisslike"/>
                               <w:jc w:val="center"/>
                               <w:rPr>
                                 <w:noProof/>
@@ -5350,7 +5219,7 @@
                   <w:txbxContent>
                     <w:p>
                       <w:pPr>
-                        <w:pStyle w:val="Caption"/>
+                        <w:pStyle w:val="Opisslike"/>
                         <w:jc w:val="center"/>
                         <w:rPr>
                           <w:noProof/>
@@ -5411,7 +5280,7 @@
                         <w:txbxContent>
                           <w:p>
                             <w:pPr>
-                              <w:pStyle w:val="Caption"/>
+                              <w:pStyle w:val="Opisslike"/>
                               <w:jc w:val="center"/>
                               <w:rPr>
                                 <w:noProof/>
@@ -5442,7 +5311,7 @@
                   <w:txbxContent>
                     <w:p>
                       <w:pPr>
-                        <w:pStyle w:val="Caption"/>
+                        <w:pStyle w:val="Opisslike"/>
                         <w:jc w:val="center"/>
                         <w:rPr>
                           <w:noProof/>
@@ -5480,7 +5349,7 @@
         </w:rPr>
         <w:lastRenderedPageBreak/>
         <w:drawing>
-          <wp:anchor distT="0" distB="0" distL="114300" distR="114300" simplePos="0" relativeHeight="251561984" behindDoc="0" locked="0" layoutInCell="1" allowOverlap="1" wp14:anchorId="07C14CB6" wp14:editId="516DAD4E">
+          <wp:anchor distT="0" distB="0" distL="114300" distR="114300" simplePos="0" relativeHeight="251561984" behindDoc="0" locked="0" layoutInCell="1" allowOverlap="1" wp14:anchorId="07C14CB6" wp14:editId="54909CDF">
             <wp:simplePos x="0" y="0"/>
             <wp:positionH relativeFrom="margin">
               <wp:posOffset>-635</wp:posOffset>
@@ -5786,10 +5655,10 @@
           <w:noProof/>
         </w:rPr>
         <w:drawing>
-          <wp:anchor distT="0" distB="0" distL="114300" distR="114300" simplePos="0" relativeHeight="251773952" behindDoc="0" locked="0" layoutInCell="1" allowOverlap="1" wp14:anchorId="7E179E15" wp14:editId="4B4E37E3">
+          <wp:anchor distT="0" distB="0" distL="114300" distR="114300" simplePos="0" relativeHeight="251773952" behindDoc="0" locked="0" layoutInCell="1" allowOverlap="1" wp14:anchorId="7E179E15" wp14:editId="70208A02">
             <wp:simplePos x="0" y="0"/>
             <wp:positionH relativeFrom="margin">
-              <wp:posOffset>3500120</wp:posOffset>
+              <wp:align>right</wp:align>
             </wp:positionH>
             <wp:positionV relativeFrom="paragraph">
               <wp:posOffset>2540</wp:posOffset>
@@ -5866,7 +5735,7 @@
         <mc:AlternateContent>
           <mc:Choice Requires="wps">
             <w:drawing>
-              <wp:anchor distT="0" distB="0" distL="114300" distR="114300" simplePos="0" relativeHeight="251541504" behindDoc="0" locked="0" layoutInCell="1" allowOverlap="1" wp14:anchorId="5DD1334D" wp14:editId="7D6D8DCB">
+              <wp:anchor distT="0" distB="0" distL="114300" distR="114300" simplePos="0" relativeHeight="251541504" behindDoc="0" locked="0" layoutInCell="1" allowOverlap="1" wp14:anchorId="5DD1334D" wp14:editId="5727FEDF">
                 <wp:simplePos x="0" y="0"/>
                 <wp:positionH relativeFrom="column">
                   <wp:posOffset>504825</wp:posOffset>
@@ -5902,7 +5771,7 @@
                         <w:txbxContent>
                           <w:p>
                             <w:pPr>
-                              <w:pStyle w:val="Caption"/>
+                              <w:pStyle w:val="Opisslike"/>
                               <w:jc w:val="center"/>
                               <w:rPr>
                                 <w:noProof/>
@@ -5939,7 +5808,7 @@
                   <w:txbxContent>
                     <w:p>
                       <w:pPr>
-                        <w:pStyle w:val="Caption"/>
+                        <w:pStyle w:val="Opisslike"/>
                         <w:jc w:val="center"/>
                         <w:rPr>
                           <w:noProof/>
@@ -6093,23 +5962,21 @@
     <w:p/>
     <w:p/>
     <w:p/>
-    <w:p/>
     <w:p>
       <w:r>
         <w:rPr>
           <w:noProof/>
         </w:rPr>
-        <w:lastRenderedPageBreak/>
         <mc:AlternateContent>
           <mc:Choice Requires="wps">
             <w:drawing>
-              <wp:anchor distT="0" distB="0" distL="114300" distR="114300" simplePos="0" relativeHeight="251558912" behindDoc="0" locked="0" layoutInCell="1" allowOverlap="1" wp14:anchorId="5CC1519E" wp14:editId="4EAB934B">
+              <wp:anchor distT="0" distB="0" distL="114300" distR="114300" simplePos="0" relativeHeight="251558912" behindDoc="0" locked="0" layoutInCell="1" allowOverlap="1" wp14:anchorId="5CC1519E" wp14:editId="4286B8CA">
                 <wp:simplePos x="0" y="0"/>
                 <wp:positionH relativeFrom="margin">
-                  <wp:posOffset>3860800</wp:posOffset>
+                  <wp:posOffset>3954780</wp:posOffset>
                 </wp:positionH>
                 <wp:positionV relativeFrom="paragraph">
-                  <wp:posOffset>3810</wp:posOffset>
+                  <wp:posOffset>89535</wp:posOffset>
                 </wp:positionV>
                 <wp:extent cx="1359535" cy="190500"/>
                 <wp:effectExtent l="0" t="0" r="0" b="0"/>
@@ -6139,7 +6006,7 @@
                         <w:txbxContent>
                           <w:p>
                             <w:pPr>
-                              <w:pStyle w:val="Caption"/>
+                              <w:pStyle w:val="Opisslike"/>
                               <w:jc w:val="center"/>
                               <w:rPr>
                                 <w:noProof/>
@@ -6168,12 +6035,12 @@
           </mc:Choice>
           <mc:Fallback>
             <w:pict>
-              <v:shape w14:anchorId="5CC1519E" id="Text Box 14" o:spid="_x0000_s1031" type="#_x0000_t202" style="position:absolute;margin-left:304pt;margin-top:.3pt;width:107.05pt;height:15pt;z-index:251558912;visibility:visible;mso-wrap-style:square;mso-height-percent:0;mso-wrap-distance-left:9pt;mso-wrap-distance-top:0;mso-wrap-distance-right:9pt;mso-wrap-distance-bottom:0;mso-position-horizontal:absolute;mso-position-horizontal-relative:margin;mso-position-vertical:absolute;mso-position-vertical-relative:text;mso-height-percent:0;mso-height-relative:margin;v-text-anchor:top" o:gfxdata="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" stroked="f">
+              <v:shape w14:anchorId="5CC1519E" id="Text Box 14" o:spid="_x0000_s1031" type="#_x0000_t202" style="position:absolute;margin-left:311.4pt;margin-top:7.05pt;width:107.05pt;height:15pt;z-index:251558912;visibility:visible;mso-wrap-style:square;mso-height-percent:0;mso-wrap-distance-left:9pt;mso-wrap-distance-top:0;mso-wrap-distance-right:9pt;mso-wrap-distance-bottom:0;mso-position-horizontal:absolute;mso-position-horizontal-relative:margin;mso-position-vertical:absolute;mso-position-vertical-relative:text;mso-height-percent:0;mso-height-relative:margin;v-text-anchor:top" o:gfxdata="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" stroked="f">
                 <v:textbox inset="0,0,0,0">
                   <w:txbxContent>
                     <w:p>
                       <w:pPr>
-                        <w:pStyle w:val="Caption"/>
+                        <w:pStyle w:val="Opisslike"/>
                         <w:jc w:val="center"/>
                         <w:rPr>
                           <w:noProof/>
@@ -6192,13 +6059,14 @@
         </mc:AlternateContent>
       </w:r>
     </w:p>
+    <w:p/>
     <w:p>
       <w:r>
         <w:rPr>
           <w:noProof/>
         </w:rPr>
         <w:drawing>
-          <wp:inline distT="0" distB="0" distL="0" distR="0" wp14:anchorId="4AC0D454" wp14:editId="4F2ED819">
+          <wp:inline distT="0" distB="0" distL="0" distR="0" wp14:anchorId="4AC0D454" wp14:editId="27ACC159">
             <wp:extent cx="5387340" cy="3236224"/>
             <wp:effectExtent l="0" t="0" r="3810" b="2540"/>
             <wp:docPr id="45" name="Slika 45"/>
@@ -6328,11 +6196,75 @@
         </w:drawing>
       </w:r>
     </w:p>
-    <w:p/>
     <w:p>
       <w:r>
         <w:br w:type="page"/>
       </w:r>
+    </w:p>
+    <w:p>
+      <w:r>
+        <w:lastRenderedPageBreak/>
+        <w:t xml:space="preserve">Slijedi </w:t>
+      </w:r>
+      <w:r>
+        <w:t>prikaz operacija za upravljanje korisnikom na web servisu.</w:t>
+      </w:r>
+    </w:p>
+    <w:p>
+      <w:r>
+        <w:rPr>
+          <w:noProof/>
+        </w:rPr>
+        <w:drawing>
+          <wp:inline distT="0" distB="0" distL="0" distR="0" wp14:anchorId="0FDB8953" wp14:editId="4D564C6A">
+            <wp:extent cx="5731077" cy="1685925"/>
+            <wp:effectExtent l="0" t="0" r="3175" b="0"/>
+            <wp:docPr id="6" name="Slika 6"/>
+            <wp:cNvGraphicFramePr>
+              <a:graphicFrameLocks xmlns:a="http://schemas.openxmlformats.org/drawingml/2006/main" noChangeAspect="1"/>
+            </wp:cNvGraphicFramePr>
+            <a:graphic xmlns:a="http://schemas.openxmlformats.org/drawingml/2006/main">
+              <a:graphicData uri="http://schemas.openxmlformats.org/drawingml/2006/picture">
+                <pic:pic xmlns:pic="http://schemas.openxmlformats.org/drawingml/2006/picture">
+                  <pic:nvPicPr>
+                    <pic:cNvPr id="1" name=""/>
+                    <pic:cNvPicPr/>
+                  </pic:nvPicPr>
+                  <pic:blipFill rotWithShape="1">
+                    <a:blip r:embed="rId19"/>
+                    <a:srcRect b="35275"/>
+                    <a:stretch/>
+                  </pic:blipFill>
+                  <pic:spPr bwMode="auto">
+                    <a:xfrm>
+                      <a:off x="0" y="0"/>
+                      <a:ext cx="5731510" cy="1686053"/>
+                    </a:xfrm>
+                    <a:prstGeom prst="rect">
+                      <a:avLst/>
+                    </a:prstGeom>
+                    <a:ln>
+                      <a:noFill/>
+                    </a:ln>
+                    <a:extLst>
+                      <a:ext uri="{53640926-AAD7-44D8-BBD7-CCE9431645EC}">
+                        <a14:shadowObscured xmlns:a14="http://schemas.microsoft.com/office/drawing/2010/main"/>
+                      </a:ext>
+                    </a:extLst>
+                  </pic:spPr>
+                </pic:pic>
+              </a:graphicData>
+            </a:graphic>
+          </wp:inline>
+        </w:drawing>
+      </w:r>
+    </w:p>
+    <w:p>
+      <w:r>
+        <w:br w:type="page"/>
+      </w:r>
+      <w:bookmarkStart w:id="12" w:name="_GoBack"/>
+      <w:bookmarkEnd w:id="12"/>
     </w:p>
     <w:p>
       <w:pPr>
@@ -6374,7 +6306,7 @@
                     <pic:cNvPicPr/>
                   </pic:nvPicPr>
                   <pic:blipFill>
-                    <a:blip r:embed="rId19">
+                    <a:blip r:embed="rId20">
                       <a:extLst>
                         <a:ext uri="{28A0092B-C50C-407E-A947-70E740481C1C}">
                           <a14:useLocalDpi xmlns:a14="http://schemas.microsoft.com/office/drawing/2010/main" val="0"/>
@@ -6817,7 +6749,7 @@
                     <pic:cNvPicPr/>
                   </pic:nvPicPr>
                   <pic:blipFill>
-                    <a:blip r:embed="rId20">
+                    <a:blip r:embed="rId21">
                       <a:extLst>
                         <a:ext uri="{28A0092B-C50C-407E-A947-70E740481C1C}">
                           <a14:useLocalDpi xmlns:a14="http://schemas.microsoft.com/office/drawing/2010/main" val="0"/>
@@ -6898,7 +6830,7 @@
                         <w:txbxContent>
                           <w:p>
                             <w:pPr>
-                              <w:pStyle w:val="Caption"/>
+                              <w:pStyle w:val="Opisslike"/>
                               <w:jc w:val="center"/>
                               <w:rPr>
                                 <w:noProof/>
@@ -6932,7 +6864,7 @@
                   <w:txbxContent>
                     <w:p>
                       <w:pPr>
-                        <w:pStyle w:val="Caption"/>
+                        <w:pStyle w:val="Opisslike"/>
                         <w:jc w:val="center"/>
                         <w:rPr>
                           <w:noProof/>
@@ -7303,7 +7235,7 @@
                         <w:txbxContent>
                           <w:p>
                             <w:pPr>
-                              <w:pStyle w:val="Caption"/>
+                              <w:pStyle w:val="Opisslike"/>
                               <w:jc w:val="center"/>
                               <w:rPr>
                                 <w:noProof/>
@@ -7337,7 +7269,7 @@
                   <w:txbxContent>
                     <w:p>
                       <w:pPr>
-                        <w:pStyle w:val="Caption"/>
+                        <w:pStyle w:val="Opisslike"/>
                         <w:jc w:val="center"/>
                         <w:rPr>
                           <w:noProof/>
@@ -7406,7 +7338,7 @@
                     <pic:cNvPicPr/>
                   </pic:nvPicPr>
                   <pic:blipFill>
-                    <a:blip r:embed="rId21">
+                    <a:blip r:embed="rId22">
                       <a:extLst>
                         <a:ext uri="{28A0092B-C50C-407E-A947-70E740481C1C}">
                           <a14:useLocalDpi xmlns:a14="http://schemas.microsoft.com/office/drawing/2010/main" val="0"/>
@@ -7678,7 +7610,7 @@
                     <pic:cNvPicPr/>
                   </pic:nvPicPr>
                   <pic:blipFill>
-                    <a:blip r:embed="rId22">
+                    <a:blip r:embed="rId23">
                       <a:extLst>
                         <a:ext uri="{28A0092B-C50C-407E-A947-70E740481C1C}">
                           <a14:useLocalDpi xmlns:a14="http://schemas.microsoft.com/office/drawing/2010/main" val="0"/>
@@ -7775,7 +7707,7 @@
                         <w:txbxContent>
                           <w:p>
                             <w:pPr>
-                              <w:pStyle w:val="Caption"/>
+                              <w:pStyle w:val="Opisslike"/>
                               <w:jc w:val="center"/>
                               <w:rPr>
                                 <w:noProof/>
@@ -7809,7 +7741,7 @@
                   <w:txbxContent>
                     <w:p>
                       <w:pPr>
-                        <w:pStyle w:val="Caption"/>
+                        <w:pStyle w:val="Opisslike"/>
                         <w:jc w:val="center"/>
                         <w:rPr>
                           <w:noProof/>
@@ -8010,39 +7942,6 @@
           <w:lang w:eastAsia="hr-HR"/>
         </w:rPr>
       </w:pPr>
-    </w:p>
-    <w:p>
-      <w:pPr>
-        <w:rPr>
-          <w:rFonts w:ascii="Times New Roman" w:eastAsia="Times New Roman" w:hAnsi="Times New Roman" w:cs="Times New Roman"/>
-          <w:b/>
-          <w:sz w:val="32"/>
-          <w:szCs w:val="24"/>
-          <w:lang w:eastAsia="hr-HR"/>
-        </w:rPr>
-      </w:pPr>
-    </w:p>
-    <w:p>
-      <w:pPr>
-        <w:rPr>
-          <w:rFonts w:ascii="Times New Roman" w:eastAsia="Times New Roman" w:hAnsi="Times New Roman" w:cs="Times New Roman"/>
-          <w:b/>
-          <w:sz w:val="32"/>
-          <w:szCs w:val="24"/>
-          <w:lang w:eastAsia="hr-HR"/>
-        </w:rPr>
-      </w:pPr>
-    </w:p>
-    <w:p>
-      <w:pPr>
-        <w:rPr>
-          <w:rFonts w:ascii="Times New Roman" w:eastAsia="Times New Roman" w:hAnsi="Times New Roman" w:cs="Times New Roman"/>
-          <w:b/>
-          <w:sz w:val="32"/>
-          <w:szCs w:val="24"/>
-          <w:lang w:eastAsia="hr-HR"/>
-        </w:rPr>
-      </w:pPr>
       <w:r>
         <w:rPr>
           <w:noProof/>
@@ -8050,13 +7949,13 @@
         <mc:AlternateContent>
           <mc:Choice Requires="wps">
             <w:drawing>
-              <wp:anchor distT="0" distB="0" distL="114300" distR="114300" simplePos="0" relativeHeight="251601920" behindDoc="0" locked="0" layoutInCell="1" allowOverlap="1" wp14:anchorId="14D59F35" wp14:editId="6456AA65">
+              <wp:anchor distT="0" distB="0" distL="114300" distR="114300" simplePos="0" relativeHeight="251601920" behindDoc="0" locked="0" layoutInCell="1" allowOverlap="1" wp14:anchorId="14D59F35" wp14:editId="0A2D81FC">
                 <wp:simplePos x="0" y="0"/>
                 <wp:positionH relativeFrom="column">
-                  <wp:posOffset>3880485</wp:posOffset>
+                  <wp:posOffset>3947160</wp:posOffset>
                 </wp:positionH>
                 <wp:positionV relativeFrom="paragraph">
-                  <wp:posOffset>1155700</wp:posOffset>
+                  <wp:posOffset>2103755</wp:posOffset>
                 </wp:positionV>
                 <wp:extent cx="1188720" cy="635"/>
                 <wp:effectExtent l="0" t="0" r="0" b="0"/>
@@ -8086,7 +7985,7 @@
                         <w:txbxContent>
                           <w:p>
                             <w:pPr>
-                              <w:pStyle w:val="Caption"/>
+                              <w:pStyle w:val="Opisslike"/>
                               <w:jc w:val="center"/>
                               <w:rPr>
                                 <w:rFonts w:ascii="Times New Roman" w:eastAsia="Times New Roman" w:hAnsi="Times New Roman" w:cs="Times New Roman"/>
@@ -8119,12 +8018,12 @@
           </mc:Choice>
           <mc:Fallback>
             <w:pict>
-              <v:shape w14:anchorId="14D59F35" id="Text Box 30" o:spid="_x0000_s1035" type="#_x0000_t202" style="position:absolute;margin-left:305.55pt;margin-top:91pt;width:93.6pt;height:.05pt;z-index:251601920;visibility:visible;mso-wrap-style:square;mso-width-percent:0;mso-wrap-distance-left:9pt;mso-wrap-distance-top:0;mso-wrap-distance-right:9pt;mso-wrap-distance-bottom:0;mso-position-horizontal:absolute;mso-position-horizontal-relative:text;mso-position-vertical:absolute;mso-position-vertical-relative:text;mso-width-percent:0;mso-width-relative:margin;v-text-anchor:top" o:gfxdata="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" stroked="f">
+              <v:shape w14:anchorId="14D59F35" id="Text Box 30" o:spid="_x0000_s1035" type="#_x0000_t202" style="position:absolute;margin-left:310.8pt;margin-top:165.65pt;width:93.6pt;height:.05pt;z-index:251601920;visibility:visible;mso-wrap-style:square;mso-width-percent:0;mso-wrap-distance-left:9pt;mso-wrap-distance-top:0;mso-wrap-distance-right:9pt;mso-wrap-distance-bottom:0;mso-position-horizontal:absolute;mso-position-horizontal-relative:text;mso-position-vertical:absolute;mso-position-vertical-relative:text;mso-width-percent:0;mso-width-relative:margin;v-text-anchor:top" o:gfxdata="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" stroked="f">
                 <v:textbox style="mso-fit-shape-to-text:t" inset="0,0,0,0">
                   <w:txbxContent>
                     <w:p>
                       <w:pPr>
-                        <w:pStyle w:val="Caption"/>
+                        <w:pStyle w:val="Opisslike"/>
                         <w:jc w:val="center"/>
                         <w:rPr>
                           <w:rFonts w:ascii="Times New Roman" w:eastAsia="Times New Roman" w:hAnsi="Times New Roman" w:cs="Times New Roman"/>
@@ -8147,14 +8046,246 @@
         </mc:AlternateContent>
       </w:r>
       <w:r>
+        <w:rPr>
+          <w:rFonts w:ascii="Times New Roman" w:eastAsia="Times New Roman" w:hAnsi="Times New Roman" w:cs="Times New Roman"/>
+          <w:b/>
+          <w:sz w:val="32"/>
+          <w:szCs w:val="24"/>
+          <w:lang w:eastAsia="hr-HR"/>
+        </w:rPr>
         <w:br w:type="page"/>
       </w:r>
     </w:p>
     <w:p>
       <w:pPr>
+        <w:ind w:firstLine="708"/>
+      </w:pPr>
+      <w:bookmarkStart w:id="15" w:name="_Toc26005159"/>
+      <w:r>
+        <w:lastRenderedPageBreak/>
+        <w:t>Na ovom dijagramu aktivnosti dostupan je pregled akcija aplikacije tijekom dodavanja hrane i brojanja kalorija.</w:t>
+      </w:r>
+    </w:p>
+    <w:p>
+      <w:r>
+        <w:rPr>
+          <w:noProof/>
+        </w:rPr>
+        <w:drawing>
+          <wp:inline distT="0" distB="0" distL="0" distR="0" wp14:anchorId="6DB28DA3" wp14:editId="75F0A6F0">
+            <wp:extent cx="5727700" cy="6172200"/>
+            <wp:effectExtent l="0" t="0" r="6350" b="0"/>
+            <wp:docPr id="52" name="Slika 52"/>
+            <wp:cNvGraphicFramePr>
+              <a:graphicFrameLocks xmlns:a="http://schemas.openxmlformats.org/drawingml/2006/main" noChangeAspect="1"/>
+            </wp:cNvGraphicFramePr>
+            <a:graphic xmlns:a="http://schemas.openxmlformats.org/drawingml/2006/main">
+              <a:graphicData uri="http://schemas.openxmlformats.org/drawingml/2006/picture">
+                <pic:pic xmlns:pic="http://schemas.openxmlformats.org/drawingml/2006/picture">
+                  <pic:nvPicPr>
+                    <pic:cNvPr id="0" name="Picture 2"/>
+                    <pic:cNvPicPr>
+                      <a:picLocks noChangeAspect="1" noChangeArrowheads="1"/>
+                    </pic:cNvPicPr>
+                  </pic:nvPicPr>
+                  <pic:blipFill>
+                    <a:blip r:embed="rId24" cstate="print">
+                      <a:extLst>
+                        <a:ext uri="{28A0092B-C50C-407E-A947-70E740481C1C}">
+                          <a14:useLocalDpi xmlns:a14="http://schemas.microsoft.com/office/drawing/2010/main" val="0"/>
+                        </a:ext>
+                      </a:extLst>
+                    </a:blip>
+                    <a:srcRect/>
+                    <a:stretch>
+                      <a:fillRect/>
+                    </a:stretch>
+                  </pic:blipFill>
+                  <pic:spPr bwMode="auto">
+                    <a:xfrm>
+                      <a:off x="0" y="0"/>
+                      <a:ext cx="5727700" cy="6172200"/>
+                    </a:xfrm>
+                    <a:prstGeom prst="rect">
+                      <a:avLst/>
+                    </a:prstGeom>
+                    <a:noFill/>
+                    <a:ln>
+                      <a:noFill/>
+                    </a:ln>
+                  </pic:spPr>
+                </pic:pic>
+              </a:graphicData>
+            </a:graphic>
+          </wp:inline>
+        </w:drawing>
+      </w:r>
+    </w:p>
+    <w:p>
+      <w:r>
+        <w:br w:type="page"/>
+      </w:r>
+    </w:p>
+    <w:p>
+      <w:pPr>
+        <w:ind w:firstLine="708"/>
+      </w:pPr>
+      <w:r>
+        <w:lastRenderedPageBreak/>
+        <w:t xml:space="preserve">U nastavku je prikazana klasa </w:t>
+      </w:r>
+      <w:r>
+        <w:t xml:space="preserve">Namirnica, </w:t>
+      </w:r>
+      <w:proofErr w:type="spellStart"/>
+      <w:r>
+        <w:t>NamirniceObroka</w:t>
+      </w:r>
+      <w:proofErr w:type="spellEnd"/>
+      <w:r>
+        <w:t xml:space="preserve"> te Obrok uz Korisnika koje su korištene za osposobljavanje dodavanje hrane i brojanje kalorija</w:t>
+      </w:r>
+      <w:r>
+        <w:t>.</w:t>
+      </w:r>
+    </w:p>
+    <w:p>
+      <w:r>
+        <w:rPr>
+          <w:noProof/>
+        </w:rPr>
+        <w:drawing>
+          <wp:inline distT="0" distB="0" distL="0" distR="0" wp14:anchorId="0DEDDE86" wp14:editId="1B5DF110">
+            <wp:extent cx="5734050" cy="7610475"/>
+            <wp:effectExtent l="0" t="0" r="0" b="9525"/>
+            <wp:docPr id="51" name="Slika 51"/>
+            <wp:cNvGraphicFramePr>
+              <a:graphicFrameLocks xmlns:a="http://schemas.openxmlformats.org/drawingml/2006/main" noChangeAspect="1"/>
+            </wp:cNvGraphicFramePr>
+            <a:graphic xmlns:a="http://schemas.openxmlformats.org/drawingml/2006/main">
+              <a:graphicData uri="http://schemas.openxmlformats.org/drawingml/2006/picture">
+                <pic:pic xmlns:pic="http://schemas.openxmlformats.org/drawingml/2006/picture">
+                  <pic:nvPicPr>
+                    <pic:cNvPr id="0" name="Picture 1"/>
+                    <pic:cNvPicPr>
+                      <a:picLocks noChangeAspect="1" noChangeArrowheads="1"/>
+                    </pic:cNvPicPr>
+                  </pic:nvPicPr>
+                  <pic:blipFill>
+                    <a:blip r:embed="rId25">
+                      <a:extLst>
+                        <a:ext uri="{28A0092B-C50C-407E-A947-70E740481C1C}">
+                          <a14:useLocalDpi xmlns:a14="http://schemas.microsoft.com/office/drawing/2010/main" val="0"/>
+                        </a:ext>
+                      </a:extLst>
+                    </a:blip>
+                    <a:srcRect/>
+                    <a:stretch>
+                      <a:fillRect/>
+                    </a:stretch>
+                  </pic:blipFill>
+                  <pic:spPr bwMode="auto">
+                    <a:xfrm>
+                      <a:off x="0" y="0"/>
+                      <a:ext cx="5734050" cy="7610475"/>
+                    </a:xfrm>
+                    <a:prstGeom prst="rect">
+                      <a:avLst/>
+                    </a:prstGeom>
+                    <a:noFill/>
+                    <a:ln>
+                      <a:noFill/>
+                    </a:ln>
+                  </pic:spPr>
+                </pic:pic>
+              </a:graphicData>
+            </a:graphic>
+          </wp:inline>
+        </w:drawing>
+      </w:r>
+    </w:p>
+    <w:p>
+      <w:r>
+        <w:br w:type="page"/>
+      </w:r>
+    </w:p>
+    <w:p>
+      <w:r>
+        <w:lastRenderedPageBreak/>
+        <w:t xml:space="preserve">Slijedi prikaz operacija za upravljanje </w:t>
+      </w:r>
+      <w:r>
+        <w:t>namirnicama</w:t>
+      </w:r>
+      <w:r>
+        <w:t xml:space="preserve"> na web servisu.</w:t>
+      </w:r>
+    </w:p>
+    <w:p>
+      <w:pPr>
+        <w:rPr>
+          <w:rFonts w:ascii="Times New Roman" w:eastAsia="Times New Roman" w:hAnsi="Times New Roman" w:cs="Times New Roman"/>
+          <w:b/>
+          <w:sz w:val="32"/>
+          <w:szCs w:val="24"/>
+          <w:lang w:eastAsia="hr-HR"/>
+        </w:rPr>
+      </w:pPr>
+      <w:r>
+        <w:rPr>
+          <w:noProof/>
+        </w:rPr>
+        <w:drawing>
+          <wp:inline distT="0" distB="0" distL="0" distR="0" wp14:anchorId="53EB345F" wp14:editId="39B692BB">
+            <wp:extent cx="5731077" cy="947420"/>
+            <wp:effectExtent l="0" t="0" r="3175" b="5080"/>
+            <wp:docPr id="46" name="Slika 46"/>
+            <wp:cNvGraphicFramePr>
+              <a:graphicFrameLocks xmlns:a="http://schemas.openxmlformats.org/drawingml/2006/main" noChangeAspect="1"/>
+            </wp:cNvGraphicFramePr>
+            <a:graphic xmlns:a="http://schemas.openxmlformats.org/drawingml/2006/main">
+              <a:graphicData uri="http://schemas.openxmlformats.org/drawingml/2006/picture">
+                <pic:pic xmlns:pic="http://schemas.openxmlformats.org/drawingml/2006/picture">
+                  <pic:nvPicPr>
+                    <pic:cNvPr id="1" name=""/>
+                    <pic:cNvPicPr/>
+                  </pic:nvPicPr>
+                  <pic:blipFill rotWithShape="1">
+                    <a:blip r:embed="rId19"/>
+                    <a:srcRect t="63627"/>
+                    <a:stretch/>
+                  </pic:blipFill>
+                  <pic:spPr bwMode="auto">
+                    <a:xfrm>
+                      <a:off x="0" y="0"/>
+                      <a:ext cx="5731510" cy="947492"/>
+                    </a:xfrm>
+                    <a:prstGeom prst="rect">
+                      <a:avLst/>
+                    </a:prstGeom>
+                    <a:ln>
+                      <a:noFill/>
+                    </a:ln>
+                    <a:extLst>
+                      <a:ext uri="{53640926-AAD7-44D8-BBD7-CCE9431645EC}">
+                        <a14:shadowObscured xmlns:a14="http://schemas.microsoft.com/office/drawing/2010/main"/>
+                      </a:ext>
+                    </a:extLst>
+                  </pic:spPr>
+                </pic:pic>
+              </a:graphicData>
+            </a:graphic>
+          </wp:inline>
+        </w:drawing>
+      </w:r>
+      <w:r>
+        <w:br w:type="page"/>
+      </w:r>
+    </w:p>
+    <w:p>
+      <w:pPr>
         <w:pStyle w:val="FOINaslov2"/>
       </w:pPr>
-      <w:bookmarkStart w:id="15" w:name="_Toc26005159"/>
       <w:r>
         <w:lastRenderedPageBreak/>
         <w:t>Vježbe</w:t>
@@ -8204,7 +8335,7 @@
                     <pic:cNvPicPr/>
                   </pic:nvPicPr>
                   <pic:blipFill>
-                    <a:blip r:embed="rId23">
+                    <a:blip r:embed="rId26">
                       <a:extLst>
                         <a:ext uri="{28A0092B-C50C-407E-A947-70E740481C1C}">
                           <a14:useLocalDpi xmlns:a14="http://schemas.microsoft.com/office/drawing/2010/main" val="0"/>
@@ -8394,13 +8525,13 @@
           <w:noProof/>
         </w:rPr>
         <w:drawing>
-          <wp:anchor distT="0" distB="0" distL="114300" distR="114300" simplePos="0" relativeHeight="251546624" behindDoc="0" locked="0" layoutInCell="1" allowOverlap="1" wp14:anchorId="3BF58B55" wp14:editId="131CFD4B">
+          <wp:anchor distT="0" distB="0" distL="114300" distR="114300" simplePos="0" relativeHeight="251546624" behindDoc="0" locked="0" layoutInCell="1" allowOverlap="1" wp14:anchorId="3BF58B55" wp14:editId="1FA051C3">
             <wp:simplePos x="0" y="0"/>
             <wp:positionH relativeFrom="margin">
-              <wp:posOffset>3485515</wp:posOffset>
+              <wp:align>right</wp:align>
             </wp:positionH>
             <wp:positionV relativeFrom="paragraph">
-              <wp:posOffset>156533</wp:posOffset>
+              <wp:posOffset>13335</wp:posOffset>
             </wp:positionV>
             <wp:extent cx="2098267" cy="4460400"/>
             <wp:effectExtent l="0" t="0" r="0" b="0"/>
@@ -8417,7 +8548,7 @@
                     <pic:cNvPicPr/>
                   </pic:nvPicPr>
                   <pic:blipFill>
-                    <a:blip r:embed="rId24">
+                    <a:blip r:embed="rId27">
                       <a:extLst>
                         <a:ext uri="{28A0092B-C50C-407E-A947-70E740481C1C}">
                           <a14:useLocalDpi xmlns:a14="http://schemas.microsoft.com/office/drawing/2010/main" val="0"/>
@@ -8496,7 +8627,7 @@
                         <w:txbxContent>
                           <w:p>
                             <w:pPr>
-                              <w:pStyle w:val="Caption"/>
+                              <w:pStyle w:val="Opisslike"/>
                               <w:jc w:val="center"/>
                               <w:rPr>
                                 <w:noProof/>
@@ -8527,7 +8658,7 @@
                   <w:txbxContent>
                     <w:p>
                       <w:pPr>
-                        <w:pStyle w:val="Caption"/>
+                        <w:pStyle w:val="Opisslike"/>
                         <w:jc w:val="center"/>
                         <w:rPr>
                           <w:noProof/>
@@ -8753,7 +8884,7 @@
                         <w:txbxContent>
                           <w:p>
                             <w:pPr>
-                              <w:pStyle w:val="Caption"/>
+                              <w:pStyle w:val="Opisslike"/>
                               <w:rPr>
                                 <w:noProof/>
                               </w:rPr>
@@ -8783,7 +8914,7 @@
                   <w:txbxContent>
                     <w:p>
                       <w:pPr>
-                        <w:pStyle w:val="Caption"/>
+                        <w:pStyle w:val="Opisslike"/>
                         <w:rPr>
                           <w:noProof/>
                         </w:rPr>
@@ -8837,7 +8968,7 @@
                     <pic:cNvPicPr/>
                   </pic:nvPicPr>
                   <pic:blipFill>
-                    <a:blip r:embed="rId25">
+                    <a:blip r:embed="rId28">
                       <a:extLst>
                         <a:ext uri="{28A0092B-C50C-407E-A947-70E740481C1C}">
                           <a14:useLocalDpi xmlns:a14="http://schemas.microsoft.com/office/drawing/2010/main" val="0"/>
@@ -8891,7 +9022,7 @@
                     <pic:cNvPicPr/>
                   </pic:nvPicPr>
                   <pic:blipFill>
-                    <a:blip r:embed="rId26">
+                    <a:blip r:embed="rId29">
                       <a:extLst>
                         <a:ext uri="{28A0092B-C50C-407E-A947-70E740481C1C}">
                           <a14:useLocalDpi xmlns:a14="http://schemas.microsoft.com/office/drawing/2010/main" val="0"/>
@@ -8960,7 +9091,7 @@
                         <w:txbxContent>
                           <w:p>
                             <w:pPr>
-                              <w:pStyle w:val="Caption"/>
+                              <w:pStyle w:val="Opisslike"/>
                               <w:rPr>
                                 <w:noProof/>
                               </w:rPr>
@@ -8990,7 +9121,7 @@
                   <w:txbxContent>
                     <w:p>
                       <w:pPr>
-                        <w:pStyle w:val="Caption"/>
+                        <w:pStyle w:val="Opisslike"/>
                         <w:rPr>
                           <w:noProof/>
                         </w:rPr>
@@ -9035,7 +9166,7 @@
                     <pic:cNvPicPr/>
                   </pic:nvPicPr>
                   <pic:blipFill>
-                    <a:blip r:embed="rId27">
+                    <a:blip r:embed="rId30">
                       <a:extLst>
                         <a:ext uri="{28A0092B-C50C-407E-A947-70E740481C1C}">
                           <a14:useLocalDpi xmlns:a14="http://schemas.microsoft.com/office/drawing/2010/main" val="0"/>
@@ -9193,7 +9324,7 @@
                         <w:txbxContent>
                           <w:p>
                             <w:pPr>
-                              <w:pStyle w:val="Caption"/>
+                              <w:pStyle w:val="Opisslike"/>
                               <w:rPr>
                                 <w:noProof/>
                               </w:rPr>
@@ -9223,7 +9354,7 @@
                   <w:txbxContent>
                     <w:p>
                       <w:pPr>
-                        <w:pStyle w:val="Caption"/>
+                        <w:pStyle w:val="Opisslike"/>
                         <w:rPr>
                           <w:noProof/>
                         </w:rPr>
@@ -9283,7 +9414,7 @@
                         <w:txbxContent>
                           <w:p>
                             <w:pPr>
-                              <w:pStyle w:val="Caption"/>
+                              <w:pStyle w:val="Opisslike"/>
                               <w:rPr>
                                 <w:noProof/>
                               </w:rPr>
@@ -9313,7 +9444,7 @@
                   <w:txbxContent>
                     <w:p>
                       <w:pPr>
-                        <w:pStyle w:val="Caption"/>
+                        <w:pStyle w:val="Opisslike"/>
                         <w:rPr>
                           <w:noProof/>
                         </w:rPr>
@@ -9781,7 +9912,7 @@
                     <pic:cNvPicPr/>
                   </pic:nvPicPr>
                   <pic:blipFill>
-                    <a:blip r:embed="rId28">
+                    <a:blip r:embed="rId31">
                       <a:extLst>
                         <a:ext uri="{28A0092B-C50C-407E-A947-70E740481C1C}">
                           <a14:useLocalDpi xmlns:a14="http://schemas.microsoft.com/office/drawing/2010/main" val="0"/>
@@ -10136,7 +10267,7 @@
                         <w:txbxContent>
                           <w:p>
                             <w:pPr>
-                              <w:pStyle w:val="Caption"/>
+                              <w:pStyle w:val="Opisslike"/>
                               <w:jc w:val="center"/>
                               <w:rPr>
                                 <w:noProof/>
@@ -10170,7 +10301,7 @@
                   <w:txbxContent>
                     <w:p>
                       <w:pPr>
-                        <w:pStyle w:val="Caption"/>
+                        <w:pStyle w:val="Opisslike"/>
                         <w:jc w:val="center"/>
                         <w:rPr>
                           <w:noProof/>
@@ -10217,7 +10348,7 @@
                     <pic:cNvPicPr/>
                   </pic:nvPicPr>
                   <pic:blipFill>
-                    <a:blip r:embed="rId29">
+                    <a:blip r:embed="rId32">
                       <a:extLst>
                         <a:ext uri="{28A0092B-C50C-407E-A947-70E740481C1C}">
                           <a14:useLocalDpi xmlns:a14="http://schemas.microsoft.com/office/drawing/2010/main" val="0"/>
@@ -10293,7 +10424,7 @@
                         <w:txbxContent>
                           <w:p>
                             <w:pPr>
-                              <w:pStyle w:val="Caption"/>
+                              <w:pStyle w:val="Opisslike"/>
                               <w:jc w:val="center"/>
                               <w:rPr>
                                 <w:noProof/>
@@ -10327,7 +10458,7 @@
                   <w:txbxContent>
                     <w:p>
                       <w:pPr>
-                        <w:pStyle w:val="Caption"/>
+                        <w:pStyle w:val="Opisslike"/>
                         <w:jc w:val="center"/>
                         <w:rPr>
                           <w:noProof/>
@@ -10470,7 +10601,7 @@
                     <pic:cNvPicPr/>
                   </pic:nvPicPr>
                   <pic:blipFill>
-                    <a:blip r:embed="rId30">
+                    <a:blip r:embed="rId33">
                       <a:extLst>
                         <a:ext uri="{28A0092B-C50C-407E-A947-70E740481C1C}">
                           <a14:useLocalDpi xmlns:a14="http://schemas.microsoft.com/office/drawing/2010/main" val="0"/>
@@ -10546,7 +10677,7 @@
                         <w:txbxContent>
                           <w:p>
                             <w:pPr>
-                              <w:pStyle w:val="Caption"/>
+                              <w:pStyle w:val="Opisslike"/>
                               <w:rPr>
                                 <w:noProof/>
                               </w:rPr>
@@ -10579,7 +10710,7 @@
                   <w:txbxContent>
                     <w:p>
                       <w:pPr>
-                        <w:pStyle w:val="Caption"/>
+                        <w:pStyle w:val="Opisslike"/>
                         <w:rPr>
                           <w:noProof/>
                         </w:rPr>
@@ -10640,7 +10771,7 @@
                         <w:txbxContent>
                           <w:p>
                             <w:pPr>
-                              <w:pStyle w:val="Caption"/>
+                              <w:pStyle w:val="Opisslike"/>
                               <w:jc w:val="center"/>
                               <w:rPr>
                                 <w:noProof/>
@@ -10674,7 +10805,7 @@
                   <w:txbxContent>
                     <w:p>
                       <w:pPr>
-                        <w:pStyle w:val="Caption"/>
+                        <w:pStyle w:val="Opisslike"/>
                         <w:jc w:val="center"/>
                         <w:rPr>
                           <w:noProof/>
@@ -10721,7 +10852,7 @@
                     <pic:cNvPicPr/>
                   </pic:nvPicPr>
                   <pic:blipFill>
-                    <a:blip r:embed="rId31">
+                    <a:blip r:embed="rId34">
                       <a:extLst>
                         <a:ext uri="{28A0092B-C50C-407E-A947-70E740481C1C}">
                           <a14:useLocalDpi xmlns:a14="http://schemas.microsoft.com/office/drawing/2010/main" val="0"/>
@@ -10797,7 +10928,7 @@
                         <w:txbxContent>
                           <w:p>
                             <w:pPr>
-                              <w:pStyle w:val="Caption"/>
+                              <w:pStyle w:val="Opisslike"/>
                               <w:jc w:val="center"/>
                               <w:rPr>
                                 <w:noProof/>
@@ -10831,7 +10962,7 @@
                   <w:txbxContent>
                     <w:p>
                       <w:pPr>
-                        <w:pStyle w:val="Caption"/>
+                        <w:pStyle w:val="Opisslike"/>
                         <w:jc w:val="center"/>
                         <w:rPr>
                           <w:noProof/>
@@ -10852,16 +10983,225 @@
       <w:r>
         <w:rPr>
           <w:rFonts w:ascii="Arial" w:hAnsi="Arial" w:cs="Arial"/>
+        </w:rPr>
+        <w:t xml:space="preserve"> </w:t>
+      </w:r>
+      <w:r>
+        <w:rPr>
+          <w:rFonts w:ascii="Arial" w:hAnsi="Arial" w:cs="Arial"/>
+        </w:rPr>
+        <w:t xml:space="preserve"> </w:t>
+      </w:r>
+      <w:r>
+        <w:rPr>
+          <w:rFonts w:ascii="Arial" w:hAnsi="Arial" w:cs="Arial"/>
+        </w:rPr>
+        <w:t xml:space="preserve"> </w:t>
+      </w:r>
+      <w:r>
+        <w:rPr>
+          <w:rFonts w:ascii="Arial" w:hAnsi="Arial" w:cs="Arial"/>
+        </w:rPr>
+        <w:t xml:space="preserve"> </w:t>
+      </w:r>
+      <w:r>
+        <w:rPr>
+          <w:rFonts w:ascii="Arial" w:hAnsi="Arial" w:cs="Arial"/>
+        </w:rPr>
+        <w:t xml:space="preserve"> </w:t>
+      </w:r>
+      <w:r>
+        <w:rPr>
+          <w:rFonts w:ascii="Arial" w:hAnsi="Arial" w:cs="Arial"/>
+        </w:rPr>
+        <w:t xml:space="preserve"> </w:t>
+      </w:r>
+      <w:r>
+        <w:rPr>
+          <w:rFonts w:ascii="Arial" w:hAnsi="Arial" w:cs="Arial"/>
+        </w:rPr>
+        <w:t xml:space="preserve">Pritiskom na gumb „Start“ </w:t>
+      </w:r>
+      <w:r>
+        <w:rPr>
+          <w:rFonts w:ascii="Arial" w:hAnsi="Arial" w:cs="Arial"/>
+        </w:rPr>
+        <w:t xml:space="preserve">aktivira se ekran „f 4.3 </w:t>
+      </w:r>
+      <w:proofErr w:type="spellStart"/>
+      <w:r>
+        <w:rPr>
+          <w:rFonts w:ascii="Arial" w:hAnsi="Arial" w:cs="Arial"/>
+        </w:rPr>
+        <w:t>Running</w:t>
+      </w:r>
+      <w:proofErr w:type="spellEnd"/>
+      <w:r>
+        <w:rPr>
+          <w:rFonts w:ascii="Arial" w:hAnsi="Arial" w:cs="Arial"/>
+        </w:rPr>
+        <w:t xml:space="preserve"> pause“ </w:t>
+      </w:r>
+      <w:r>
+        <w:rPr>
+          <w:rFonts w:ascii="Arial" w:hAnsi="Arial" w:cs="Arial"/>
+        </w:rPr>
+        <w:t xml:space="preserve">na kojem je moguće pritisnuti na gumb „Pause“ </w:t>
+      </w:r>
+      <w:r>
+        <w:rPr>
+          <w:rFonts w:ascii="Arial" w:hAnsi="Arial" w:cs="Arial"/>
+        </w:rPr>
+        <w:t xml:space="preserve">i na gumb za zaključavanje mobitela kako se tijekom trčanja ne bi </w:t>
+      </w:r>
+      <w:r>
+        <w:rPr>
+          <w:rFonts w:ascii="Arial" w:hAnsi="Arial" w:cs="Arial"/>
+        </w:rPr>
+        <w:t>slučajno pritisn</w:t>
+      </w:r>
+      <w:r>
+        <w:rPr>
+          <w:rFonts w:ascii="Arial" w:hAnsi="Arial" w:cs="Arial"/>
+        </w:rPr>
+        <w:t>uo neki gumb.</w:t>
+      </w:r>
+      <w:r>
+        <w:rPr>
+          <w:rFonts w:ascii="Arial" w:hAnsi="Arial" w:cs="Arial"/>
+        </w:rPr>
+        <w:t xml:space="preserve"> </w:t>
+      </w:r>
+      <w:r>
+        <w:rPr>
+          <w:rFonts w:ascii="Arial" w:hAnsi="Arial" w:cs="Arial"/>
+        </w:rPr>
+        <w:t xml:space="preserve">Ukoliko </w:t>
+      </w:r>
+      <w:r>
+        <w:rPr>
+          <w:rFonts w:ascii="Arial" w:hAnsi="Arial" w:cs="Arial"/>
+        </w:rPr>
+        <w:t xml:space="preserve">korisnik pritisne na gumb „Pause“ aktivira se </w:t>
+      </w:r>
+      <w:r>
+        <w:rPr>
+          <w:rFonts w:ascii="Arial" w:hAnsi="Arial" w:cs="Arial"/>
+        </w:rPr>
+        <w:t xml:space="preserve">ekran „f 4.5 </w:t>
+      </w:r>
+      <w:proofErr w:type="spellStart"/>
+      <w:r>
+        <w:rPr>
+          <w:rFonts w:ascii="Arial" w:hAnsi="Arial" w:cs="Arial"/>
+        </w:rPr>
+        <w:t>Running</w:t>
+      </w:r>
+      <w:proofErr w:type="spellEnd"/>
+      <w:r>
+        <w:rPr>
+          <w:rFonts w:ascii="Arial" w:hAnsi="Arial" w:cs="Arial"/>
+        </w:rPr>
+        <w:t xml:space="preserve"> </w:t>
+      </w:r>
+      <w:proofErr w:type="spellStart"/>
+      <w:r>
+        <w:rPr>
+          <w:rFonts w:ascii="Arial" w:hAnsi="Arial" w:cs="Arial"/>
+        </w:rPr>
+        <w:t>finish</w:t>
+      </w:r>
+      <w:proofErr w:type="spellEnd"/>
+      <w:r>
+        <w:rPr>
+          <w:rFonts w:ascii="Arial" w:hAnsi="Arial" w:cs="Arial"/>
+        </w:rPr>
+        <w:t>“</w:t>
+      </w:r>
+      <w:r>
+        <w:rPr>
+          <w:rFonts w:ascii="Arial" w:hAnsi="Arial" w:cs="Arial"/>
+        </w:rPr>
+        <w:t xml:space="preserve"> </w:t>
+      </w:r>
+      <w:r>
+        <w:rPr>
+          <w:rFonts w:ascii="Arial" w:hAnsi="Arial" w:cs="Arial"/>
+        </w:rPr>
+        <w:t xml:space="preserve">kada se </w:t>
+      </w:r>
+      <w:r>
+        <w:rPr>
+          <w:rFonts w:ascii="Arial" w:hAnsi="Arial" w:cs="Arial"/>
+        </w:rPr>
+        <w:t>za</w:t>
+      </w:r>
+      <w:r>
+        <w:rPr>
+          <w:rFonts w:ascii="Arial" w:hAnsi="Arial" w:cs="Arial"/>
+        </w:rPr>
+        <w:t>ustavlja br</w:t>
+      </w:r>
+      <w:r>
+        <w:rPr>
+          <w:rFonts w:ascii="Arial" w:hAnsi="Arial" w:cs="Arial"/>
+        </w:rPr>
+        <w:t>o</w:t>
+      </w:r>
+      <w:r>
+        <w:rPr>
+          <w:rFonts w:ascii="Arial" w:hAnsi="Arial" w:cs="Arial"/>
+        </w:rPr>
+        <w:t xml:space="preserve">jač vremena i </w:t>
+      </w:r>
+      <w:r>
+        <w:rPr>
+          <w:rFonts w:ascii="Arial" w:hAnsi="Arial" w:cs="Arial"/>
+        </w:rPr>
+        <w:t xml:space="preserve">korisnik ima dvije mogućnosti: završiti vježbanje ili se vratiti </w:t>
+      </w:r>
+      <w:r>
+        <w:rPr>
+          <w:rFonts w:ascii="Arial" w:hAnsi="Arial" w:cs="Arial"/>
+        </w:rPr>
+        <w:t xml:space="preserve">natrag na ekran „f 4.3 </w:t>
+      </w:r>
+      <w:proofErr w:type="spellStart"/>
+      <w:r>
+        <w:rPr>
+          <w:rFonts w:ascii="Arial" w:hAnsi="Arial" w:cs="Arial"/>
+        </w:rPr>
+        <w:t>Running</w:t>
+      </w:r>
+      <w:proofErr w:type="spellEnd"/>
+      <w:r>
+        <w:rPr>
+          <w:rFonts w:ascii="Arial" w:hAnsi="Arial" w:cs="Arial"/>
+        </w:rPr>
+        <w:t xml:space="preserve"> pause“.</w:t>
+      </w:r>
+    </w:p>
+    <w:p>
+      <w:pPr>
+        <w:spacing w:line="360" w:lineRule="auto"/>
+        <w:jc w:val="both"/>
+        <w:rPr>
+          <w:rFonts w:ascii="Arial" w:hAnsi="Arial" w:cs="Arial"/>
+        </w:rPr>
+      </w:pPr>
+      <w:r>
+        <w:rPr>
+          <w:rFonts w:ascii="Arial" w:hAnsi="Arial" w:cs="Arial"/>
           <w:noProof/>
         </w:rPr>
         <w:drawing>
-          <wp:anchor distT="0" distB="0" distL="114300" distR="114300" simplePos="0" relativeHeight="251719680" behindDoc="0" locked="0" layoutInCell="1" allowOverlap="1" wp14:anchorId="092246AD" wp14:editId="0669897C">
+          <wp:anchor distT="0" distB="0" distL="114300" distR="114300" simplePos="0" relativeHeight="251719680" behindDoc="0" locked="0" layoutInCell="1" allowOverlap="1" wp14:anchorId="092246AD" wp14:editId="0FFFC4EE">
             <wp:simplePos x="0" y="0"/>
-            <wp:positionH relativeFrom="column">
-              <wp:posOffset>3528060</wp:posOffset>
+            <wp:positionH relativeFrom="margin">
+              <wp:align>right</wp:align>
             </wp:positionH>
             <wp:positionV relativeFrom="paragraph">
-              <wp:posOffset>3820795</wp:posOffset>
+              <wp:posOffset>310515</wp:posOffset>
             </wp:positionV>
             <wp:extent cx="2090569" cy="4460400"/>
             <wp:effectExtent l="0" t="0" r="5080" b="0"/>
@@ -10878,7 +11218,7 @@
                     <pic:cNvPicPr/>
                   </pic:nvPicPr>
                   <pic:blipFill>
-                    <a:blip r:embed="rId32">
+                    <a:blip r:embed="rId35">
                       <a:extLst>
                         <a:ext uri="{28A0092B-C50C-407E-A947-70E740481C1C}">
                           <a14:useLocalDpi xmlns:a14="http://schemas.microsoft.com/office/drawing/2010/main" val="0"/>
@@ -10910,215 +11250,6 @@
           </wp:anchor>
         </w:drawing>
       </w:r>
-      <w:r>
-        <w:rPr>
-          <w:rFonts w:ascii="Arial" w:hAnsi="Arial" w:cs="Arial"/>
-        </w:rPr>
-        <w:t xml:space="preserve"> </w:t>
-      </w:r>
-      <w:r>
-        <w:rPr>
-          <w:rFonts w:ascii="Arial" w:hAnsi="Arial" w:cs="Arial"/>
-        </w:rPr>
-        <w:t xml:space="preserve"> </w:t>
-      </w:r>
-      <w:r>
-        <w:rPr>
-          <w:rFonts w:ascii="Arial" w:hAnsi="Arial" w:cs="Arial"/>
-        </w:rPr>
-        <w:t xml:space="preserve"> </w:t>
-      </w:r>
-      <w:r>
-        <w:rPr>
-          <w:rFonts w:ascii="Arial" w:hAnsi="Arial" w:cs="Arial"/>
-        </w:rPr>
-        <w:t xml:space="preserve"> </w:t>
-      </w:r>
-      <w:r>
-        <w:rPr>
-          <w:rFonts w:ascii="Arial" w:hAnsi="Arial" w:cs="Arial"/>
-        </w:rPr>
-        <w:t xml:space="preserve"> </w:t>
-      </w:r>
-      <w:r>
-        <w:rPr>
-          <w:rFonts w:ascii="Arial" w:hAnsi="Arial" w:cs="Arial"/>
-        </w:rPr>
-        <w:t xml:space="preserve"> </w:t>
-      </w:r>
-      <w:r>
-        <w:rPr>
-          <w:rFonts w:ascii="Arial" w:hAnsi="Arial" w:cs="Arial"/>
-        </w:rPr>
-        <w:t xml:space="preserve">Pritiskom na gumb „Start“ </w:t>
-      </w:r>
-      <w:r>
-        <w:rPr>
-          <w:rFonts w:ascii="Arial" w:hAnsi="Arial" w:cs="Arial"/>
-        </w:rPr>
-        <w:t xml:space="preserve">aktivira se ekran „f 4.3 </w:t>
-      </w:r>
-      <w:proofErr w:type="spellStart"/>
-      <w:r>
-        <w:rPr>
-          <w:rFonts w:ascii="Arial" w:hAnsi="Arial" w:cs="Arial"/>
-        </w:rPr>
-        <w:t>Running</w:t>
-      </w:r>
-      <w:proofErr w:type="spellEnd"/>
-      <w:r>
-        <w:rPr>
-          <w:rFonts w:ascii="Arial" w:hAnsi="Arial" w:cs="Arial"/>
-        </w:rPr>
-        <w:t xml:space="preserve"> pause“ </w:t>
-      </w:r>
-      <w:r>
-        <w:rPr>
-          <w:rFonts w:ascii="Arial" w:hAnsi="Arial" w:cs="Arial"/>
-        </w:rPr>
-        <w:t xml:space="preserve">na kojem je moguće pritisnuti na gumb „Pause“ </w:t>
-      </w:r>
-      <w:r>
-        <w:rPr>
-          <w:rFonts w:ascii="Arial" w:hAnsi="Arial" w:cs="Arial"/>
-        </w:rPr>
-        <w:t xml:space="preserve">i na gumb za zaključavanje mobitela kako se tijekom trčanja ne bi </w:t>
-      </w:r>
-      <w:r>
-        <w:rPr>
-          <w:rFonts w:ascii="Arial" w:hAnsi="Arial" w:cs="Arial"/>
-        </w:rPr>
-        <w:t>slučajno pritisn</w:t>
-      </w:r>
-      <w:r>
-        <w:rPr>
-          <w:rFonts w:ascii="Arial" w:hAnsi="Arial" w:cs="Arial"/>
-        </w:rPr>
-        <w:t>uo neki gumb.</w:t>
-      </w:r>
-      <w:r>
-        <w:rPr>
-          <w:rFonts w:ascii="Arial" w:hAnsi="Arial" w:cs="Arial"/>
-        </w:rPr>
-        <w:t xml:space="preserve"> </w:t>
-      </w:r>
-      <w:r>
-        <w:rPr>
-          <w:rFonts w:ascii="Arial" w:hAnsi="Arial" w:cs="Arial"/>
-        </w:rPr>
-        <w:t xml:space="preserve">Ukoliko </w:t>
-      </w:r>
-      <w:r>
-        <w:rPr>
-          <w:rFonts w:ascii="Arial" w:hAnsi="Arial" w:cs="Arial"/>
-        </w:rPr>
-        <w:t xml:space="preserve">korisnik pritisne na gumb „Pause“ aktivira se </w:t>
-      </w:r>
-      <w:r>
-        <w:rPr>
-          <w:rFonts w:ascii="Arial" w:hAnsi="Arial" w:cs="Arial"/>
-        </w:rPr>
-        <w:t xml:space="preserve">ekran „f 4.5 </w:t>
-      </w:r>
-      <w:proofErr w:type="spellStart"/>
-      <w:r>
-        <w:rPr>
-          <w:rFonts w:ascii="Arial" w:hAnsi="Arial" w:cs="Arial"/>
-        </w:rPr>
-        <w:t>Running</w:t>
-      </w:r>
-      <w:proofErr w:type="spellEnd"/>
-      <w:r>
-        <w:rPr>
-          <w:rFonts w:ascii="Arial" w:hAnsi="Arial" w:cs="Arial"/>
-        </w:rPr>
-        <w:t xml:space="preserve"> </w:t>
-      </w:r>
-      <w:proofErr w:type="spellStart"/>
-      <w:r>
-        <w:rPr>
-          <w:rFonts w:ascii="Arial" w:hAnsi="Arial" w:cs="Arial"/>
-        </w:rPr>
-        <w:t>finish</w:t>
-      </w:r>
-      <w:proofErr w:type="spellEnd"/>
-      <w:r>
-        <w:rPr>
-          <w:rFonts w:ascii="Arial" w:hAnsi="Arial" w:cs="Arial"/>
-        </w:rPr>
-        <w:t>“</w:t>
-      </w:r>
-      <w:r>
-        <w:rPr>
-          <w:rFonts w:ascii="Arial" w:hAnsi="Arial" w:cs="Arial"/>
-        </w:rPr>
-        <w:t xml:space="preserve"> </w:t>
-      </w:r>
-      <w:r>
-        <w:rPr>
-          <w:rFonts w:ascii="Arial" w:hAnsi="Arial" w:cs="Arial"/>
-        </w:rPr>
-        <w:t xml:space="preserve">kada se </w:t>
-      </w:r>
-      <w:r>
-        <w:rPr>
-          <w:rFonts w:ascii="Arial" w:hAnsi="Arial" w:cs="Arial"/>
-        </w:rPr>
-        <w:t>za</w:t>
-      </w:r>
-      <w:r>
-        <w:rPr>
-          <w:rFonts w:ascii="Arial" w:hAnsi="Arial" w:cs="Arial"/>
-        </w:rPr>
-        <w:t>ustavlja br</w:t>
-      </w:r>
-      <w:r>
-        <w:rPr>
-          <w:rFonts w:ascii="Arial" w:hAnsi="Arial" w:cs="Arial"/>
-        </w:rPr>
-        <w:t>o</w:t>
-      </w:r>
-      <w:r>
-        <w:rPr>
-          <w:rFonts w:ascii="Arial" w:hAnsi="Arial" w:cs="Arial"/>
-        </w:rPr>
-        <w:t xml:space="preserve">jač vremena i </w:t>
-      </w:r>
-      <w:r>
-        <w:rPr>
-          <w:rFonts w:ascii="Arial" w:hAnsi="Arial" w:cs="Arial"/>
-        </w:rPr>
-        <w:t xml:space="preserve">korisnik ima dvije mogućnosti: završiti vježbanje ili se vratiti </w:t>
-      </w:r>
-      <w:r>
-        <w:rPr>
-          <w:rFonts w:ascii="Arial" w:hAnsi="Arial" w:cs="Arial"/>
-        </w:rPr>
-        <w:t xml:space="preserve">natrag na ekran „f 4.3 </w:t>
-      </w:r>
-      <w:proofErr w:type="spellStart"/>
-      <w:r>
-        <w:rPr>
-          <w:rFonts w:ascii="Arial" w:hAnsi="Arial" w:cs="Arial"/>
-        </w:rPr>
-        <w:t>Running</w:t>
-      </w:r>
-      <w:proofErr w:type="spellEnd"/>
-      <w:r>
-        <w:rPr>
-          <w:rFonts w:ascii="Arial" w:hAnsi="Arial" w:cs="Arial"/>
-        </w:rPr>
-        <w:t xml:space="preserve"> pause“.</w:t>
-      </w:r>
-    </w:p>
-    <w:p>
-      <w:pPr>
-        <w:spacing w:line="360" w:lineRule="auto"/>
-        <w:jc w:val="both"/>
-        <w:rPr>
-          <w:rFonts w:ascii="Arial" w:hAnsi="Arial" w:cs="Arial"/>
-        </w:rPr>
-      </w:pPr>
     </w:p>
     <w:p>
       <w:pPr>
@@ -11287,7 +11418,7 @@
                     <pic:cNvPicPr/>
                   </pic:nvPicPr>
                   <pic:blipFill>
-                    <a:blip r:embed="rId33">
+                    <a:blip r:embed="rId36">
                       <a:extLst>
                         <a:ext uri="{28A0092B-C50C-407E-A947-70E740481C1C}">
                           <a14:useLocalDpi xmlns:a14="http://schemas.microsoft.com/office/drawing/2010/main" val="0"/>
@@ -11716,7 +11847,7 @@
                     <pic:cNvPicPr/>
                   </pic:nvPicPr>
                   <pic:blipFill>
-                    <a:blip r:embed="rId34">
+                    <a:blip r:embed="rId37">
                       <a:extLst>
                         <a:ext uri="{28A0092B-C50C-407E-A947-70E740481C1C}">
                           <a14:useLocalDpi xmlns:a14="http://schemas.microsoft.com/office/drawing/2010/main" val="0"/>
@@ -11824,7 +11955,7 @@
                         <w:txbxContent>
                           <w:p>
                             <w:pPr>
-                              <w:pStyle w:val="Caption"/>
+                              <w:pStyle w:val="Opisslike"/>
                               <w:rPr>
                                 <w:noProof/>
                               </w:rPr>
@@ -11854,7 +11985,7 @@
                   <w:txbxContent>
                     <w:p>
                       <w:pPr>
-                        <w:pStyle w:val="Caption"/>
+                        <w:pStyle w:val="Opisslike"/>
                         <w:rPr>
                           <w:noProof/>
                         </w:rPr>
@@ -12056,7 +12187,7 @@
                         <w:txbxContent>
                           <w:p>
                             <w:pPr>
-                              <w:pStyle w:val="Caption"/>
+                              <w:pStyle w:val="Opisslike"/>
                               <w:jc w:val="center"/>
                               <w:rPr>
                                 <w:noProof/>
@@ -12090,7 +12221,7 @@
                   <w:txbxContent>
                     <w:p>
                       <w:pPr>
-                        <w:pStyle w:val="Caption"/>
+                        <w:pStyle w:val="Opisslike"/>
                         <w:jc w:val="center"/>
                         <w:rPr>
                           <w:noProof/>
@@ -12587,7 +12718,7 @@
                     </pic:cNvPicPr>
                   </pic:nvPicPr>
                   <pic:blipFill>
-                    <a:blip r:embed="rId35">
+                    <a:blip r:embed="rId38">
                       <a:extLst>
                         <a:ext uri="{28A0092B-C50C-407E-A947-70E740481C1C}">
                           <a14:useLocalDpi xmlns:a14="http://schemas.microsoft.com/office/drawing/2010/main" val="0"/>
@@ -12673,7 +12804,7 @@
                     </pic:cNvPicPr>
                   </pic:nvPicPr>
                   <pic:blipFill>
-                    <a:blip r:embed="rId36">
+                    <a:blip r:embed="rId39">
                       <a:extLst>
                         <a:ext uri="{28A0092B-C50C-407E-A947-70E740481C1C}">
                           <a14:useLocalDpi xmlns:a14="http://schemas.microsoft.com/office/drawing/2010/main" val="0"/>
@@ -12817,7 +12948,7 @@
                     </pic:cNvPicPr>
                   </pic:nvPicPr>
                   <pic:blipFill>
-                    <a:blip r:embed="rId37" cstate="print">
+                    <a:blip r:embed="rId40" cstate="print">
                       <a:extLst>
                         <a:ext uri="{28A0092B-C50C-407E-A947-70E740481C1C}">
                           <a14:useLocalDpi xmlns:a14="http://schemas.microsoft.com/office/drawing/2010/main" val="0"/>
@@ -12943,7 +13074,7 @@
                     <pic:cNvPicPr/>
                   </pic:nvPicPr>
                   <pic:blipFill>
-                    <a:blip r:embed="rId38"/>
+                    <a:blip r:embed="rId19"/>
                     <a:stretch>
                       <a:fillRect/>
                     </a:stretch>
@@ -13000,7 +13131,7 @@
     </w:p>
     <w:p>
       <w:pPr>
-        <w:pStyle w:val="ListParagraph"/>
+        <w:pStyle w:val="Odlomakpopisa"/>
         <w:numPr>
           <w:ilvl w:val="0"/>
           <w:numId w:val="11"/>
@@ -13021,7 +13152,7 @@
     </w:p>
     <w:p>
       <w:pPr>
-        <w:pStyle w:val="ListParagraph"/>
+        <w:pStyle w:val="Odlomakpopisa"/>
         <w:numPr>
           <w:ilvl w:val="0"/>
           <w:numId w:val="11"/>
@@ -13314,27 +13445,7 @@
           <w:lang w:eastAsia="hr-HR"/>
         </w:rPr>
         <w:br/>
-        <w:t xml:space="preserve">Josip </w:t>
-      </w:r>
-      <w:proofErr w:type="spellStart"/>
-      <w:r>
-        <w:rPr>
-          <w:rFonts w:ascii="Times New Roman" w:eastAsia="Times New Roman" w:hAnsi="Times New Roman" w:cs="Times New Roman"/>
-          <w:sz w:val="24"/>
-          <w:szCs w:val="24"/>
-          <w:lang w:eastAsia="hr-HR"/>
-        </w:rPr>
-        <w:t>Petanjek</w:t>
-      </w:r>
-      <w:proofErr w:type="spellEnd"/>
-      <w:r>
-        <w:rPr>
-          <w:rFonts w:ascii="Times New Roman" w:eastAsia="Times New Roman" w:hAnsi="Times New Roman" w:cs="Times New Roman"/>
-          <w:sz w:val="24"/>
-          <w:szCs w:val="24"/>
-          <w:lang w:eastAsia="hr-HR"/>
-        </w:rPr>
-        <w:t xml:space="preserve">, jpetanjek@foi.hr, 0016124756, </w:t>
+        <w:t xml:space="preserve">Josip Petanjek, jpetanjek@foi.hr, 0016124756, </w:t>
       </w:r>
       <w:proofErr w:type="spellStart"/>
       <w:r>
@@ -14542,13 +14653,13 @@
 <w:ftr xmlns:wpc="http://schemas.microsoft.com/office/word/2010/wordprocessingCanvas" xmlns:cx="http://schemas.microsoft.com/office/drawing/2014/chartex" xmlns:cx1="http://schemas.microsoft.com/office/drawing/2015/9/8/chartex" xmlns:cx2="http://schemas.microsoft.com/office/drawing/2015/10/21/chartex" xmlns:cx3="http://schemas.microsoft.com/office/drawing/2016/5/9/chartex" xmlns:cx4="http://schemas.microsoft.com/office/drawing/2016/5/10/chartex" xmlns:cx5="http://schemas.microsoft.com/office/drawing/2016/5/11/chartex" xmlns:cx6="http://schemas.microsoft.com/office/drawing/2016/5/12/chartex" xmlns:cx7="http://schemas.microsoft.com/office/drawing/2016/5/13/chartex" xmlns:cx8="http://schemas.microsoft.com/office/drawing/2016/5/14/chartex" xmlns:mc="http://schemas.openxmlformats.org/markup-compatibility/2006" xmlns:aink="http://schemas.microsoft.com/office/drawing/2016/ink" xmlns:am3d="http://schemas.microsoft.com/office/drawing/2017/model3d" xmlns:o="urn:schemas-microsoft-com:office:office" xmlns:r="http://schemas.openxmlformats.org/officeDocument/2006/relationships" xmlns:m="http://schemas.openxmlformats.org/officeDocument/2006/math" xmlns:v="urn:schemas-microsoft-com:vml" xmlns:wp14="http://schemas.microsoft.com/office/word/2010/wordprocessingDrawing" xmlns:wp="http://schemas.openxmlformats.org/drawingml/2006/wordprocessingDrawing" xmlns:w10="urn:schemas-microsoft-com:office:word" xmlns:w="http://schemas.openxmlformats.org/wordprocessingml/2006/main" xmlns:w14="http://schemas.microsoft.com/office/word/2010/wordml" xmlns:w15="http://schemas.microsoft.com/office/word/2012/wordml" xmlns:w16cid="http://schemas.microsoft.com/office/word/2016/wordml/cid" xmlns:w16se="http://schemas.microsoft.com/office/word/2015/wordml/symex" xmlns:wpg="http://schemas.microsoft.com/office/word/2010/wordprocessingGroup" xmlns:wpi="http://schemas.microsoft.com/office/word/2010/wordprocessingInk" xmlns:wne="http://schemas.microsoft.com/office/word/2006/wordml" xmlns:wps="http://schemas.microsoft.com/office/word/2010/wordprocessingShape" mc:Ignorable="w14 w15 w16se w16cid wp14">
   <w:p>
     <w:pPr>
-      <w:pStyle w:val="Footer"/>
+      <w:pStyle w:val="Podnoje"/>
       <w:jc w:val="right"/>
     </w:pPr>
   </w:p>
   <w:p>
     <w:pPr>
-      <w:pStyle w:val="Footer"/>
+      <w:pStyle w:val="Podnoje"/>
     </w:pPr>
   </w:p>
 </w:ftr>
@@ -16236,13 +16347,13 @@
     <w:name w:val="Normal"/>
     <w:qFormat/>
   </w:style>
-  <w:style w:type="character" w:default="1" w:styleId="DefaultParagraphFont">
+  <w:style w:type="character" w:default="1" w:styleId="Zadanifontodlomka">
     <w:name w:val="Default Paragraph Font"/>
     <w:uiPriority w:val="1"/>
     <w:semiHidden/>
     <w:unhideWhenUsed/>
   </w:style>
-  <w:style w:type="table" w:default="1" w:styleId="TableNormal">
+  <w:style w:type="table" w:default="1" w:styleId="Obinatablica">
     <w:name w:val="Normal Table"/>
     <w:uiPriority w:val="99"/>
     <w:semiHidden/>
@@ -16257,13 +16368,13 @@
       </w:tblCellMar>
     </w:tblPr>
   </w:style>
-  <w:style w:type="numbering" w:default="1" w:styleId="NoList">
+  <w:style w:type="numbering" w:default="1" w:styleId="Bezpopisa">
     <w:name w:val="No List"/>
     <w:uiPriority w:val="99"/>
     <w:semiHidden/>
     <w:unhideWhenUsed/>
   </w:style>
-  <w:style w:type="paragraph" w:styleId="ListParagraph">
+  <w:style w:type="paragraph" w:styleId="Odlomakpopisa">
     <w:name w:val="List Paragraph"/>
     <w:basedOn w:val="Normal"/>
     <w:uiPriority w:val="34"/>
@@ -16274,9 +16385,9 @@
       <w:contextualSpacing/>
     </w:pPr>
   </w:style>
-  <w:style w:type="character" w:styleId="Hyperlink">
+  <w:style w:type="character" w:styleId="Hiperveza">
     <w:name w:val="Hyperlink"/>
-    <w:basedOn w:val="DefaultParagraphFont"/>
+    <w:basedOn w:val="Zadanifontodlomka"/>
     <w:uiPriority w:val="99"/>
     <w:unhideWhenUsed/>
     <w:rsid w:val="000E7981"/>
@@ -16285,7 +16396,7 @@
       <w:u w:val="single"/>
     </w:rPr>
   </w:style>
-  <w:style w:type="paragraph" w:styleId="NormalWeb">
+  <w:style w:type="paragraph" w:styleId="StandardWeb">
     <w:name w:val="Normal (Web)"/>
     <w:basedOn w:val="Normal"/>
     <w:uiPriority w:val="99"/>
@@ -16302,9 +16413,9 @@
       <w:lang w:eastAsia="hr-HR"/>
     </w:rPr>
   </w:style>
-  <w:style w:type="character" w:styleId="Strong">
+  <w:style w:type="character" w:styleId="Naglaeno">
     <w:name w:val="Strong"/>
-    <w:basedOn w:val="DefaultParagraphFont"/>
+    <w:basedOn w:val="Zadanifontodlomka"/>
     <w:uiPriority w:val="22"/>
     <w:qFormat/>
     <w:rsid w:val="00FC0D5E"/>
@@ -16413,7 +16524,7 @@
   </w:style>
   <w:style w:type="character" w:customStyle="1" w:styleId="NazivinstitucijeChar">
     <w:name w:val="Naziv institucije Char"/>
-    <w:basedOn w:val="DefaultParagraphFont"/>
+    <w:basedOn w:val="Zadanifontodlomka"/>
     <w:link w:val="Nazivinstitucije"/>
     <w:rsid w:val="00553E85"/>
     <w:rPr>
@@ -16440,7 +16551,7 @@
       <w:lang w:eastAsia="hr-HR"/>
     </w:rPr>
   </w:style>
-  <w:style w:type="paragraph" w:styleId="TOC1">
+  <w:style w:type="paragraph" w:styleId="Sadraj1">
     <w:name w:val="toc 1"/>
     <w:basedOn w:val="Normal"/>
     <w:next w:val="Normal"/>
@@ -16462,7 +16573,7 @@
       <w:lang w:eastAsia="hr-HR"/>
     </w:rPr>
   </w:style>
-  <w:style w:type="paragraph" w:styleId="TOC2">
+  <w:style w:type="paragraph" w:styleId="Sadraj2">
     <w:name w:val="toc 2"/>
     <w:basedOn w:val="Normal"/>
     <w:next w:val="Normal"/>
@@ -16485,7 +16596,7 @@
       <w:lang w:eastAsia="hr-HR"/>
     </w:rPr>
   </w:style>
-  <w:style w:type="paragraph" w:styleId="TOC3">
+  <w:style w:type="paragraph" w:styleId="Sadraj3">
     <w:name w:val="toc 3"/>
     <w:basedOn w:val="Normal"/>
     <w:next w:val="Normal"/>
@@ -16508,7 +16619,7 @@
       <w:lang w:eastAsia="hr-HR"/>
     </w:rPr>
   </w:style>
-  <w:style w:type="paragraph" w:styleId="TOC4">
+  <w:style w:type="paragraph" w:styleId="Sadraj4">
     <w:name w:val="toc 4"/>
     <w:basedOn w:val="Normal"/>
     <w:next w:val="Normal"/>
@@ -16531,10 +16642,10 @@
       <w:lang w:eastAsia="hr-HR"/>
     </w:rPr>
   </w:style>
-  <w:style w:type="paragraph" w:styleId="Footer">
+  <w:style w:type="paragraph" w:styleId="Podnoje">
     <w:name w:val="footer"/>
     <w:basedOn w:val="Normal"/>
-    <w:link w:val="FooterChar"/>
+    <w:link w:val="PodnojeChar"/>
     <w:uiPriority w:val="99"/>
     <w:unhideWhenUsed/>
     <w:rsid w:val="00553E85"/>
@@ -16552,10 +16663,10 @@
       <w:lang w:eastAsia="hr-HR"/>
     </w:rPr>
   </w:style>
-  <w:style w:type="character" w:customStyle="1" w:styleId="FooterChar">
-    <w:name w:val="Footer Char"/>
-    <w:basedOn w:val="DefaultParagraphFont"/>
-    <w:link w:val="Footer"/>
+  <w:style w:type="character" w:customStyle="1" w:styleId="PodnojeChar">
+    <w:name w:val="Podnožje Char"/>
+    <w:basedOn w:val="Zadanifontodlomka"/>
+    <w:link w:val="Podnoje"/>
     <w:uiPriority w:val="99"/>
     <w:rsid w:val="00553E85"/>
     <w:rPr>
@@ -16602,7 +16713,7 @@
   </w:style>
   <w:style w:type="paragraph" w:customStyle="1" w:styleId="FOINaslov2">
     <w:name w:val="FOI Naslov 2"/>
-    <w:basedOn w:val="ListParagraph"/>
+    <w:basedOn w:val="Odlomakpopisa"/>
     <w:link w:val="FOINaslov2Char"/>
     <w:qFormat/>
     <w:rsid w:val="000976D7"/>
@@ -16626,7 +16737,7 @@
   </w:style>
   <w:style w:type="paragraph" w:customStyle="1" w:styleId="FOINaslov3">
     <w:name w:val="FOI Naslov 3"/>
-    <w:basedOn w:val="ListParagraph"/>
+    <w:basedOn w:val="Odlomakpopisa"/>
     <w:link w:val="FOINaslov3Char"/>
     <w:qFormat/>
     <w:rsid w:val="000976D7"/>
@@ -16649,7 +16760,7 @@
   </w:style>
   <w:style w:type="character" w:customStyle="1" w:styleId="FOINaslov2Char">
     <w:name w:val="FOI Naslov 2 Char"/>
-    <w:basedOn w:val="DefaultParagraphFont"/>
+    <w:basedOn w:val="Zadanifontodlomka"/>
     <w:link w:val="FOINaslov2"/>
     <w:rsid w:val="000976D7"/>
     <w:rPr>
@@ -16662,7 +16773,7 @@
   </w:style>
   <w:style w:type="paragraph" w:customStyle="1" w:styleId="FOINaslov4">
     <w:name w:val="FOI Naslov 4"/>
-    <w:basedOn w:val="ListParagraph"/>
+    <w:basedOn w:val="Odlomakpopisa"/>
     <w:qFormat/>
     <w:rsid w:val="000976D7"/>
     <w:pPr>
@@ -16685,7 +16796,7 @@
   </w:style>
   <w:style w:type="character" w:customStyle="1" w:styleId="FOINaslov3Char">
     <w:name w:val="FOI Naslov 3 Char"/>
-    <w:basedOn w:val="DefaultParagraphFont"/>
+    <w:basedOn w:val="Zadanifontodlomka"/>
     <w:link w:val="FOINaslov3"/>
     <w:rsid w:val="000976D7"/>
     <w:rPr>
@@ -16696,10 +16807,10 @@
       <w:lang w:eastAsia="hr-HR"/>
     </w:rPr>
   </w:style>
-  <w:style w:type="paragraph" w:styleId="Header">
+  <w:style w:type="paragraph" w:styleId="Zaglavlje">
     <w:name w:val="header"/>
     <w:basedOn w:val="Normal"/>
-    <w:link w:val="HeaderChar"/>
+    <w:link w:val="ZaglavljeChar"/>
     <w:uiPriority w:val="99"/>
     <w:semiHidden/>
     <w:unhideWhenUsed/>
@@ -16712,15 +16823,15 @@
       <w:spacing w:after="0" w:line="240" w:lineRule="auto"/>
     </w:pPr>
   </w:style>
-  <w:style w:type="character" w:customStyle="1" w:styleId="HeaderChar">
-    <w:name w:val="Header Char"/>
-    <w:basedOn w:val="DefaultParagraphFont"/>
-    <w:link w:val="Header"/>
+  <w:style w:type="character" w:customStyle="1" w:styleId="ZaglavljeChar">
+    <w:name w:val="Zaglavlje Char"/>
+    <w:basedOn w:val="Zadanifontodlomka"/>
+    <w:link w:val="Zaglavlje"/>
     <w:uiPriority w:val="99"/>
     <w:semiHidden/>
     <w:rsid w:val="00F81AAD"/>
   </w:style>
-  <w:style w:type="paragraph" w:styleId="Caption">
+  <w:style w:type="paragraph" w:styleId="Opisslike">
     <w:name w:val="caption"/>
     <w:basedOn w:val="Normal"/>
     <w:next w:val="Normal"/>
@@ -16739,9 +16850,9 @@
       <w:szCs w:val="18"/>
     </w:rPr>
   </w:style>
-  <w:style w:type="character" w:styleId="UnresolvedMention">
+  <w:style w:type="character" w:styleId="Nerijeenospominjanje">
     <w:name w:val="Unresolved Mention"/>
-    <w:basedOn w:val="DefaultParagraphFont"/>
+    <w:basedOn w:val="Zadanifontodlomka"/>
     <w:uiPriority w:val="99"/>
     <w:semiHidden/>
     <w:unhideWhenUsed/>
@@ -17050,18 +17161,18 @@
 </file>
 
 <file path=customXml/item1.xml><?xml version="1.0" encoding="utf-8"?>
-<p:properties xmlns:p="http://schemas.microsoft.com/office/2006/metadata/properties" xmlns:xsi="http://www.w3.org/2001/XMLSchema-instance" xmlns:pc="http://schemas.microsoft.com/office/infopath/2007/PartnerControls">
-  <documentManagement/>
-</p:properties>
-</file>
-
-<file path=customXml/item2.xml><?xml version="1.0" encoding="utf-8"?>
 <?mso-contentType ?>
 <FormTemplates xmlns="http://schemas.microsoft.com/sharepoint/v3/contenttype/forms">
   <Display>DocumentLibraryForm</Display>
   <Edit>DocumentLibraryForm</Edit>
   <New>DocumentLibraryForm</New>
 </FormTemplates>
+</file>
+
+<file path=customXml/item2.xml><?xml version="1.0" encoding="utf-8"?>
+<p:properties xmlns:p="http://schemas.microsoft.com/office/2006/metadata/properties" xmlns:xsi="http://www.w3.org/2001/XMLSchema-instance" xmlns:pc="http://schemas.microsoft.com/office/infopath/2007/PartnerControls">
+  <documentManagement/>
+</p:properties>
 </file>
 
 <file path=customXml/item3.xml><?xml version="1.0" encoding="utf-8"?>
@@ -17197,18 +17308,18 @@
 </file>
 
 <file path=customXml/itemProps1.xml><?xml version="1.0" encoding="utf-8"?>
-<ds:datastoreItem xmlns:ds="http://schemas.openxmlformats.org/officeDocument/2006/customXml" ds:itemID="{ADED1959-0A0D-4FFC-86AF-A6764D8C96A2}">
+<ds:datastoreItem xmlns:ds="http://schemas.openxmlformats.org/officeDocument/2006/customXml" ds:itemID="{31D813D4-7198-4302-8182-9350C876C292}">
   <ds:schemaRefs>
-    <ds:schemaRef ds:uri="http://schemas.microsoft.com/office/2006/metadata/properties"/>
-    <ds:schemaRef ds:uri="http://schemas.microsoft.com/office/infopath/2007/PartnerControls"/>
+    <ds:schemaRef ds:uri="http://schemas.microsoft.com/sharepoint/v3/contenttype/forms"/>
   </ds:schemaRefs>
 </ds:datastoreItem>
 </file>
 
 <file path=customXml/itemProps2.xml><?xml version="1.0" encoding="utf-8"?>
-<ds:datastoreItem xmlns:ds="http://schemas.openxmlformats.org/officeDocument/2006/customXml" ds:itemID="{31D813D4-7198-4302-8182-9350C876C292}">
+<ds:datastoreItem xmlns:ds="http://schemas.openxmlformats.org/officeDocument/2006/customXml" ds:itemID="{ADED1959-0A0D-4FFC-86AF-A6764D8C96A2}">
   <ds:schemaRefs>
-    <ds:schemaRef ds:uri="http://schemas.microsoft.com/sharepoint/v3/contenttype/forms"/>
+    <ds:schemaRef ds:uri="http://schemas.microsoft.com/office/2006/metadata/properties"/>
+    <ds:schemaRef ds:uri="http://schemas.microsoft.com/office/infopath/2007/PartnerControls"/>
   </ds:schemaRefs>
 </ds:datastoreItem>
 </file>

</xml_diff>

<commit_message>
Ispravak dokumentacije prve faze #42 Nadodane upute za testiranje aplikacije
</commit_message>
<xml_diff>
--- a/Dokumentacija/AIR1911 FitApp Manestar Marić  Migač Petanjek  Pintar.docx
+++ b/Dokumentacija/AIR1911 FitApp Manestar Marić  Migač Petanjek  Pintar.docx
@@ -76,40 +76,37 @@
           <w:b/>
           <w:sz w:val="32"/>
         </w:rPr>
-        <w:t xml:space="preserve">Robert </w:t>
-      </w:r>
-      <w:proofErr w:type="spellStart"/>
-      <w:r>
+        <w:t>Robert Manestar</w:t>
+      </w:r>
+    </w:p>
+    <w:p>
+      <w:pPr>
         <w:rPr>
           <w:b/>
           <w:sz w:val="32"/>
         </w:rPr>
-        <w:t>Manestar</w:t>
-      </w:r>
-      <w:proofErr w:type="spellEnd"/>
-    </w:p>
-    <w:p>
-      <w:pPr>
+      </w:pPr>
+      <w:r>
         <w:rPr>
           <w:b/>
           <w:sz w:val="32"/>
         </w:rPr>
-      </w:pPr>
-      <w:proofErr w:type="spellStart"/>
-      <w:r>
+        <w:t>Meikl Marić</w:t>
+      </w:r>
+    </w:p>
+    <w:p>
+      <w:pPr>
         <w:rPr>
           <w:b/>
           <w:sz w:val="32"/>
         </w:rPr>
-        <w:t>Meikl</w:t>
-      </w:r>
-      <w:proofErr w:type="spellEnd"/>
+      </w:pPr>
       <w:r>
         <w:rPr>
           <w:b/>
           <w:sz w:val="32"/>
         </w:rPr>
-        <w:t xml:space="preserve"> Marić</w:t>
+        <w:t>Jurica Migač</w:t>
       </w:r>
     </w:p>
     <w:p>
@@ -124,39 +121,15 @@
           <w:b/>
           <w:sz w:val="32"/>
         </w:rPr>
-        <w:t xml:space="preserve">Jurica </w:t>
-      </w:r>
-      <w:proofErr w:type="spellStart"/>
+        <w:t>Josip Petanjek</w:t>
+      </w:r>
+    </w:p>
+    <w:p>
       <w:r>
         <w:rPr>
           <w:b/>
           <w:sz w:val="32"/>
         </w:rPr>
-        <w:t>Migač</w:t>
-      </w:r>
-      <w:proofErr w:type="spellEnd"/>
-    </w:p>
-    <w:p>
-      <w:pPr>
-        <w:rPr>
-          <w:b/>
-          <w:sz w:val="32"/>
-        </w:rPr>
-      </w:pPr>
-      <w:r>
-        <w:rPr>
-          <w:b/>
-          <w:sz w:val="32"/>
-        </w:rPr>
-        <w:t>Josip Petanjek</w:t>
-      </w:r>
-    </w:p>
-    <w:p>
-      <w:r>
-        <w:rPr>
-          <w:b/>
-          <w:sz w:val="32"/>
-        </w:rPr>
         <w:t>Sabina Pintar</w:t>
       </w:r>
     </w:p>
@@ -205,7 +178,6 @@
           <w:sz w:val="40"/>
         </w:rPr>
       </w:pPr>
-      <w:proofErr w:type="spellStart"/>
       <w:r>
         <w:rPr>
           <w:rFonts w:cs="Arial"/>
@@ -213,7 +185,6 @@
         </w:rPr>
         <w:t>FitApp</w:t>
       </w:r>
-      <w:proofErr w:type="spellEnd"/>
     </w:p>
     <w:p>
       <w:pPr>
@@ -375,23 +346,7 @@
         <w:ind w:left="851" w:hanging="851"/>
       </w:pPr>
       <w:r>
-        <w:t xml:space="preserve">Robert </w:t>
-      </w:r>
-      <w:proofErr w:type="spellStart"/>
-      <w:r>
-        <w:t>Manestar</w:t>
-      </w:r>
-      <w:proofErr w:type="spellEnd"/>
-      <w:r>
-        <w:t xml:space="preserve">, rmanestar@foi.hr, 0016126820, </w:t>
-      </w:r>
-      <w:proofErr w:type="spellStart"/>
-      <w:r>
-        <w:t>rmanestar</w:t>
-      </w:r>
-      <w:proofErr w:type="spellEnd"/>
-      <w:r>
-        <w:t>,</w:t>
+        <w:t>Robert Manestar, rmanestar@foi.hr, 0016126820, rmanestar,</w:t>
       </w:r>
     </w:p>
     <w:p>
@@ -399,21 +354,8 @@
         <w:pStyle w:val="Podaciokandidatu"/>
         <w:ind w:left="851" w:hanging="851"/>
       </w:pPr>
-      <w:proofErr w:type="spellStart"/>
-      <w:r>
-        <w:t>Meikl</w:t>
-      </w:r>
-      <w:proofErr w:type="spellEnd"/>
-      <w:r>
-        <w:t xml:space="preserve"> Marić, mmaric@foi.hr , 0016123124, </w:t>
-      </w:r>
-      <w:proofErr w:type="spellStart"/>
-      <w:r>
-        <w:t>MajkFOI</w:t>
-      </w:r>
-      <w:proofErr w:type="spellEnd"/>
-      <w:r>
-        <w:t>,</w:t>
+      <w:r>
+        <w:t>Meikl Marić, mmaric@foi.hr , 0016123124, MajkFOI,</w:t>
       </w:r>
     </w:p>
     <w:p>
@@ -422,23 +364,7 @@
         <w:ind w:left="851" w:hanging="851"/>
       </w:pPr>
       <w:r>
-        <w:t xml:space="preserve">Jurica </w:t>
-      </w:r>
-      <w:proofErr w:type="spellStart"/>
-      <w:r>
-        <w:t>Migač</w:t>
-      </w:r>
-      <w:proofErr w:type="spellEnd"/>
-      <w:r>
-        <w:t xml:space="preserve">, jmigac@foi.hr, 0016123374, </w:t>
-      </w:r>
-      <w:proofErr w:type="spellStart"/>
-      <w:r>
-        <w:t>jmigac</w:t>
-      </w:r>
-      <w:proofErr w:type="spellEnd"/>
-      <w:r>
-        <w:t>,</w:t>
+        <w:t>Jurica Migač, jmigac@foi.hr, 0016123374, jmigac,</w:t>
       </w:r>
     </w:p>
     <w:p>
@@ -447,15 +373,7 @@
         <w:ind w:left="851" w:hanging="851"/>
       </w:pPr>
       <w:r>
-        <w:t xml:space="preserve">Josip Petanjek, jpetanjek@foi.hr, 0016124756, </w:t>
-      </w:r>
-      <w:proofErr w:type="spellStart"/>
-      <w:r>
-        <w:t>jpetanjek</w:t>
-      </w:r>
-      <w:proofErr w:type="spellEnd"/>
-      <w:r>
-        <w:t>,</w:t>
+        <w:t>Josip Petanjek, jpetanjek@foi.hr, 0016124756, jpetanjek,</w:t>
       </w:r>
     </w:p>
     <w:p>
@@ -505,7 +423,6 @@
           <w:sz w:val="40"/>
         </w:rPr>
       </w:pPr>
-      <w:proofErr w:type="spellStart"/>
       <w:r>
         <w:rPr>
           <w:rFonts w:cs="Arial"/>
@@ -513,7 +430,6 @@
         </w:rPr>
         <w:t>FitApp</w:t>
       </w:r>
-      <w:proofErr w:type="spellEnd"/>
     </w:p>
     <w:p>
       <w:pPr>
@@ -571,17 +487,8 @@
           <w:b w:val="0"/>
           <w:bCs w:val="0"/>
         </w:rPr>
-        <w:t xml:space="preserve">dr.sc. Zlatko </w:t>
-      </w:r>
-      <w:proofErr w:type="spellStart"/>
-      <w:r>
-        <w:rPr>
-          <w:b w:val="0"/>
-          <w:bCs w:val="0"/>
-        </w:rPr>
-        <w:t>Stapić</w:t>
-      </w:r>
-      <w:proofErr w:type="spellEnd"/>
+        <w:t>dr.sc. Zlatko Stapić</w:t>
+      </w:r>
     </w:p>
     <w:p>
       <w:pPr>
@@ -600,13 +507,8 @@
         <w:ind w:left="5813" w:firstLine="708"/>
         <w:jc w:val="left"/>
       </w:pPr>
-      <w:proofErr w:type="spellStart"/>
-      <w:r>
-        <w:t>Sumentor</w:t>
-      </w:r>
-      <w:proofErr w:type="spellEnd"/>
-      <w:r>
-        <w:t>:</w:t>
+      <w:r>
+        <w:t>Sumentor:</w:t>
       </w:r>
     </w:p>
     <w:p>
@@ -2852,21 +2754,7 @@
         <w:rPr>
           <w:rFonts w:ascii="Arial" w:hAnsi="Arial" w:cs="Arial"/>
         </w:rPr>
-        <w:t xml:space="preserve">Aplikacija </w:t>
-      </w:r>
-      <w:proofErr w:type="spellStart"/>
-      <w:r>
-        <w:rPr>
-          <w:rFonts w:ascii="Arial" w:hAnsi="Arial" w:cs="Arial"/>
-        </w:rPr>
-        <w:t>FitApp</w:t>
-      </w:r>
-      <w:proofErr w:type="spellEnd"/>
-      <w:r>
-        <w:rPr>
-          <w:rFonts w:ascii="Arial" w:hAnsi="Arial" w:cs="Arial"/>
-        </w:rPr>
-        <w:t xml:space="preserve"> omogućava korisnicima da planiraju svoju prehranu i aktivnosti, te iste </w:t>
+        <w:t xml:space="preserve">Aplikacija FitApp omogućava korisnicima da planiraju svoju prehranu i aktivnosti, te iste </w:t>
       </w:r>
       <w:r>
         <w:rPr>
@@ -3012,21 +2900,7 @@
         <w:rPr>
           <w:rFonts w:ascii="Arial" w:hAnsi="Arial" w:cs="Arial"/>
         </w:rPr>
-        <w:t xml:space="preserve">S druge strane, aplikacija </w:t>
-      </w:r>
-      <w:proofErr w:type="spellStart"/>
-      <w:r>
-        <w:rPr>
-          <w:rFonts w:ascii="Arial" w:hAnsi="Arial" w:cs="Arial"/>
-        </w:rPr>
-        <w:t>MyFitnessPal</w:t>
-      </w:r>
-      <w:proofErr w:type="spellEnd"/>
-      <w:r>
-        <w:rPr>
-          <w:rFonts w:ascii="Arial" w:hAnsi="Arial" w:cs="Arial"/>
-        </w:rPr>
-        <w:t xml:space="preserve"> </w:t>
+        <w:t xml:space="preserve">S druge strane, aplikacija MyFitnessPal </w:t>
       </w:r>
       <w:r>
         <w:rPr>
@@ -3195,21 +3069,7 @@
         <w:rPr>
           <w:rFonts w:ascii="Arial" w:hAnsi="Arial" w:cs="Arial"/>
         </w:rPr>
-        <w:t xml:space="preserve">Vrlo lagana registracija i prijava (gotovo nevidljiva) pomoću Google </w:t>
-      </w:r>
-      <w:proofErr w:type="spellStart"/>
-      <w:r>
-        <w:rPr>
-          <w:rFonts w:ascii="Arial" w:hAnsi="Arial" w:cs="Arial"/>
-        </w:rPr>
-        <w:t>Sign</w:t>
-      </w:r>
-      <w:proofErr w:type="spellEnd"/>
-      <w:r>
-        <w:rPr>
-          <w:rFonts w:ascii="Arial" w:hAnsi="Arial" w:cs="Arial"/>
-        </w:rPr>
-        <w:t>-In integracije.</w:t>
+        <w:t>Vrlo lagana registracija i prijava (gotovo nevidljiva) pomoću Google Sign-In integracije.</w:t>
       </w:r>
     </w:p>
     <w:p>
@@ -3509,23 +3369,7 @@
           <w:rFonts w:ascii="Arial" w:eastAsia="Times New Roman" w:hAnsi="Arial" w:cs="Arial"/>
           <w:lang w:eastAsia="hr-HR"/>
         </w:rPr>
-        <w:t xml:space="preserve">Uz Google </w:t>
-      </w:r>
-      <w:proofErr w:type="spellStart"/>
-      <w:r>
-        <w:rPr>
-          <w:rFonts w:ascii="Arial" w:eastAsia="Times New Roman" w:hAnsi="Arial" w:cs="Arial"/>
-          <w:lang w:eastAsia="hr-HR"/>
-        </w:rPr>
-        <w:t>Sign</w:t>
-      </w:r>
-      <w:proofErr w:type="spellEnd"/>
-      <w:r>
-        <w:rPr>
-          <w:rFonts w:ascii="Arial" w:eastAsia="Times New Roman" w:hAnsi="Arial" w:cs="Arial"/>
-          <w:lang w:eastAsia="hr-HR"/>
-        </w:rPr>
-        <w:t>-In integraciju.</w:t>
+        <w:t>Uz Google Sign-In integraciju.</w:t>
       </w:r>
     </w:p>
     <w:p>
@@ -3655,23 +3499,7 @@
           <w:rFonts w:ascii="Arial" w:eastAsia="Times New Roman" w:hAnsi="Arial" w:cs="Arial"/>
           <w:lang w:eastAsia="hr-HR"/>
         </w:rPr>
-        <w:t xml:space="preserve">Sken barkoda proizvoda za lakši unos hrane uz Google </w:t>
-      </w:r>
-      <w:proofErr w:type="spellStart"/>
-      <w:r>
-        <w:rPr>
-          <w:rFonts w:ascii="Arial" w:eastAsia="Times New Roman" w:hAnsi="Arial" w:cs="Arial"/>
-          <w:lang w:eastAsia="hr-HR"/>
-        </w:rPr>
-        <w:t>Barcode</w:t>
-      </w:r>
-      <w:proofErr w:type="spellEnd"/>
-      <w:r>
-        <w:rPr>
-          <w:rFonts w:ascii="Arial" w:eastAsia="Times New Roman" w:hAnsi="Arial" w:cs="Arial"/>
-          <w:lang w:eastAsia="hr-HR"/>
-        </w:rPr>
-        <w:t xml:space="preserve"> API.</w:t>
+        <w:t>Sken barkoda proizvoda za lakši unos hrane uz Google Barcode API.</w:t>
       </w:r>
     </w:p>
     <w:p>
@@ -3759,39 +3587,7 @@
           <w:rFonts w:ascii="Arial" w:eastAsia="Times New Roman" w:hAnsi="Arial" w:cs="Arial"/>
           <w:lang w:eastAsia="hr-HR"/>
         </w:rPr>
-        <w:t xml:space="preserve">Google Cloud </w:t>
-      </w:r>
-      <w:proofErr w:type="spellStart"/>
-      <w:r>
-        <w:rPr>
-          <w:rFonts w:ascii="Arial" w:eastAsia="Times New Roman" w:hAnsi="Arial" w:cs="Arial"/>
-          <w:lang w:eastAsia="hr-HR"/>
-        </w:rPr>
-        <w:t>Text</w:t>
-      </w:r>
-      <w:proofErr w:type="spellEnd"/>
-      <w:r>
-        <w:rPr>
-          <w:rFonts w:ascii="Arial" w:eastAsia="Times New Roman" w:hAnsi="Arial" w:cs="Arial"/>
-          <w:lang w:eastAsia="hr-HR"/>
-        </w:rPr>
-        <w:t>-to-</w:t>
-      </w:r>
-      <w:proofErr w:type="spellStart"/>
-      <w:r>
-        <w:rPr>
-          <w:rFonts w:ascii="Arial" w:eastAsia="Times New Roman" w:hAnsi="Arial" w:cs="Arial"/>
-          <w:lang w:eastAsia="hr-HR"/>
-        </w:rPr>
-        <w:t>Speech</w:t>
-      </w:r>
-      <w:proofErr w:type="spellEnd"/>
-      <w:r>
-        <w:rPr>
-          <w:rFonts w:ascii="Arial" w:eastAsia="Times New Roman" w:hAnsi="Arial" w:cs="Arial"/>
-          <w:lang w:eastAsia="hr-HR"/>
-        </w:rPr>
-        <w:t xml:space="preserve"> API daje korisniku kratke upute te ga obavještava kada počinje i završava pauza te kada je završio vježbu.</w:t>
+        <w:t>Google Cloud Text-to-Speech API daje korisniku kratke upute te ga obavještava kada počinje i završava pauza te kada je završio vježbu.</w:t>
       </w:r>
     </w:p>
     <w:p>
@@ -3879,23 +3675,7 @@
           <w:rFonts w:ascii="Arial" w:eastAsia="Times New Roman" w:hAnsi="Arial" w:cs="Arial"/>
           <w:lang w:eastAsia="hr-HR"/>
         </w:rPr>
-        <w:t xml:space="preserve">Google </w:t>
-      </w:r>
-      <w:proofErr w:type="spellStart"/>
-      <w:r>
-        <w:rPr>
-          <w:rFonts w:ascii="Arial" w:eastAsia="Times New Roman" w:hAnsi="Arial" w:cs="Arial"/>
-          <w:lang w:eastAsia="hr-HR"/>
-        </w:rPr>
-        <w:t>Maps</w:t>
-      </w:r>
-      <w:proofErr w:type="spellEnd"/>
-      <w:r>
-        <w:rPr>
-          <w:rFonts w:ascii="Arial" w:eastAsia="Times New Roman" w:hAnsi="Arial" w:cs="Arial"/>
-          <w:lang w:eastAsia="hr-HR"/>
-        </w:rPr>
-        <w:t xml:space="preserve"> API.</w:t>
+        <w:t>Google Maps API.</w:t>
       </w:r>
     </w:p>
     <w:p>
@@ -4025,23 +3805,7 @@
           <w:rFonts w:ascii="Arial" w:eastAsia="Times New Roman" w:hAnsi="Arial" w:cs="Arial"/>
           <w:lang w:eastAsia="hr-HR"/>
         </w:rPr>
-        <w:t xml:space="preserve">Pri stvaranju ili ažuriranju režima i jelovnika stvaraju se korespondirajući događaji preko Google </w:t>
-      </w:r>
-      <w:proofErr w:type="spellStart"/>
-      <w:r>
-        <w:rPr>
-          <w:rFonts w:ascii="Arial" w:eastAsia="Times New Roman" w:hAnsi="Arial" w:cs="Arial"/>
-          <w:lang w:eastAsia="hr-HR"/>
-        </w:rPr>
-        <w:t>Calendar</w:t>
-      </w:r>
-      <w:proofErr w:type="spellEnd"/>
-      <w:r>
-        <w:rPr>
-          <w:rFonts w:ascii="Arial" w:eastAsia="Times New Roman" w:hAnsi="Arial" w:cs="Arial"/>
-          <w:lang w:eastAsia="hr-HR"/>
-        </w:rPr>
-        <w:t xml:space="preserve"> API.</w:t>
+        <w:t>Pri stvaranju ili ažuriranju režima i jelovnika stvaraju se korespondirajući događaji preko Google Calendar API.</w:t>
       </w:r>
     </w:p>
     <w:p>
@@ -4253,14 +4017,27 @@
                             <w:r>
                               <w:t xml:space="preserve">Slika </w:t>
                             </w:r>
-                            <w:fldSimple w:instr=" SEQ Slika \* ARABIC ">
-                              <w:r>
-                                <w:rPr>
-                                  <w:noProof/>
-                                </w:rPr>
-                                <w:t>1</w:t>
-                              </w:r>
-                            </w:fldSimple>
+                            <w:r>
+                              <w:fldChar w:fldCharType="begin"/>
+                            </w:r>
+                            <w:r>
+                              <w:instrText xml:space="preserve"> SEQ Slika \* ARABIC </w:instrText>
+                            </w:r>
+                            <w:r>
+                              <w:fldChar w:fldCharType="separate"/>
+                            </w:r>
+                            <w:r>
+                              <w:rPr>
+                                <w:noProof/>
+                              </w:rPr>
+                              <w:t>1</w:t>
+                            </w:r>
+                            <w:r>
+                              <w:rPr>
+                                <w:noProof/>
+                              </w:rPr>
+                              <w:fldChar w:fldCharType="end"/>
+                            </w:r>
                             <w:r>
                               <w:t xml:space="preserve"> Dijagram slučajeva korištenja</w:t>
                             </w:r>
@@ -4300,14 +4077,27 @@
                       <w:r>
                         <w:t xml:space="preserve">Slika </w:t>
                       </w:r>
-                      <w:fldSimple w:instr=" SEQ Slika \* ARABIC ">
-                        <w:r>
-                          <w:rPr>
-                            <w:noProof/>
-                          </w:rPr>
-                          <w:t>1</w:t>
-                        </w:r>
-                      </w:fldSimple>
+                      <w:r>
+                        <w:fldChar w:fldCharType="begin"/>
+                      </w:r>
+                      <w:r>
+                        <w:instrText xml:space="preserve"> SEQ Slika \* ARABIC </w:instrText>
+                      </w:r>
+                      <w:r>
+                        <w:fldChar w:fldCharType="separate"/>
+                      </w:r>
+                      <w:r>
+                        <w:rPr>
+                          <w:noProof/>
+                        </w:rPr>
+                        <w:t>1</w:t>
+                      </w:r>
+                      <w:r>
+                        <w:rPr>
+                          <w:noProof/>
+                        </w:rPr>
+                        <w:fldChar w:fldCharType="end"/>
+                      </w:r>
                       <w:r>
                         <w:t xml:space="preserve"> Dijagram slučajeva korištenja</w:t>
                       </w:r>
@@ -4380,21 +4170,7 @@
         <w:rPr>
           <w:rFonts w:ascii="Arial" w:hAnsi="Arial" w:cs="Arial"/>
         </w:rPr>
-        <w:t>API 21: Android 5.0 (</w:t>
-      </w:r>
-      <w:proofErr w:type="spellStart"/>
-      <w:r>
-        <w:rPr>
-          <w:rFonts w:ascii="Arial" w:hAnsi="Arial" w:cs="Arial"/>
-        </w:rPr>
-        <w:t>Lollipop</w:t>
-      </w:r>
-      <w:proofErr w:type="spellEnd"/>
-      <w:r>
-        <w:rPr>
-          <w:rFonts w:ascii="Arial" w:hAnsi="Arial" w:cs="Arial"/>
-        </w:rPr>
-        <w:t>) te na svim višim verzijama</w:t>
+        <w:t>API 21: Android 5.0 (Lollipop) te na svim višim verzijama</w:t>
       </w:r>
       <w:r>
         <w:rPr>
@@ -4514,19 +4290,11 @@
         </w:rPr>
         <w:t xml:space="preserve">preko integracije Google </w:t>
       </w:r>
-      <w:proofErr w:type="spellStart"/>
-      <w:r>
-        <w:rPr>
-          <w:rFonts w:ascii="Arial" w:hAnsi="Arial" w:cs="Arial"/>
-        </w:rPr>
-        <w:t>Sign</w:t>
-      </w:r>
-      <w:proofErr w:type="spellEnd"/>
-      <w:r>
-        <w:rPr>
-          <w:rFonts w:ascii="Arial" w:hAnsi="Arial" w:cs="Arial"/>
-        </w:rPr>
-        <w:t>-In</w:t>
+      <w:r>
+        <w:rPr>
+          <w:rFonts w:ascii="Arial" w:hAnsi="Arial" w:cs="Arial"/>
+        </w:rPr>
+        <w:t>Sign-In</w:t>
       </w:r>
       <w:r>
         <w:rPr>
@@ -4585,14 +4353,9 @@
         <w:pStyle w:val="FOINaslov1"/>
       </w:pPr>
       <w:bookmarkStart w:id="9" w:name="_Toc26005155"/>
-      <w:proofErr w:type="spellStart"/>
       <w:r>
         <w:lastRenderedPageBreak/>
-        <w:t>Wireframe</w:t>
-      </w:r>
-      <w:proofErr w:type="spellEnd"/>
-      <w:r>
-        <w:t xml:space="preserve"> aplikacije</w:t>
+        <w:t>Wireframe aplikacije</w:t>
       </w:r>
       <w:bookmarkEnd w:id="9"/>
     </w:p>
@@ -4874,19 +4637,11 @@
           </mc:Fallback>
         </mc:AlternateContent>
       </w:r>
-      <w:proofErr w:type="spellStart"/>
-      <w:r>
-        <w:rPr>
-          <w:rFonts w:ascii="Arial" w:hAnsi="Arial" w:cs="Arial"/>
-        </w:rPr>
-        <w:t>Wireframe</w:t>
-      </w:r>
-      <w:proofErr w:type="spellEnd"/>
-      <w:r>
-        <w:rPr>
-          <w:rFonts w:ascii="Arial" w:hAnsi="Arial" w:cs="Arial"/>
-        </w:rPr>
-        <w:t xml:space="preserve"> aplikacije je pojednostavljeni prikaz budućeg dizajna koji pokazuje osnovne elemente pojedinih ekrana, odnosno ne mora nužno definirati finalni izgled aplikacije već pokazati kako će pojedini ekran funkcionirati. Grupiran je u pet osnovnih dijelova koji predstavljaju funkcionalnosti.</w:t>
+      <w:r>
+        <w:rPr>
+          <w:rFonts w:ascii="Arial" w:hAnsi="Arial" w:cs="Arial"/>
+        </w:rPr>
+        <w:t>Wireframe aplikacije je pojednostavljeni prikaz budućeg dizajna koji pokazuje osnovne elemente pojedinih ekrana, odnosno ne mora nužno definirati finalni izgled aplikacije već pokazati kako će pojedini ekran funkcionirati. Grupiran je u pet osnovnih dijelova koji predstavljaju funkcionalnosti.</w:t>
       </w:r>
       <w:r>
         <w:rPr>
@@ -5420,42 +5175,14 @@
         <w:rPr>
           <w:rFonts w:ascii="Arial" w:hAnsi="Arial" w:cs="Arial"/>
         </w:rPr>
-        <w:t>, odnosno „</w:t>
-      </w:r>
-      <w:proofErr w:type="spellStart"/>
-      <w:r>
-        <w:rPr>
-          <w:rFonts w:ascii="Arial" w:hAnsi="Arial" w:cs="Arial"/>
-        </w:rPr>
-        <w:t>Main</w:t>
-      </w:r>
-      <w:proofErr w:type="spellEnd"/>
+        <w:t>, odnosno „Main menu“ na kojem korisnik vidi</w:t>
+      </w:r>
       <w:r>
         <w:rPr>
           <w:rFonts w:ascii="Arial" w:hAnsi="Arial" w:cs="Arial"/>
         </w:rPr>
         <w:t xml:space="preserve"> </w:t>
       </w:r>
-      <w:proofErr w:type="spellStart"/>
-      <w:r>
-        <w:rPr>
-          <w:rFonts w:ascii="Arial" w:hAnsi="Arial" w:cs="Arial"/>
-        </w:rPr>
-        <w:t>menu</w:t>
-      </w:r>
-      <w:proofErr w:type="spellEnd"/>
-      <w:r>
-        <w:rPr>
-          <w:rFonts w:ascii="Arial" w:hAnsi="Arial" w:cs="Arial"/>
-        </w:rPr>
-        <w:t>“ na kojem korisnik vidi</w:t>
-      </w:r>
-      <w:r>
-        <w:rPr>
-          <w:rFonts w:ascii="Arial" w:hAnsi="Arial" w:cs="Arial"/>
-        </w:rPr>
-        <w:t xml:space="preserve"> </w:t>
-      </w:r>
       <w:r>
         <w:rPr>
           <w:rFonts w:ascii="Arial" w:hAnsi="Arial" w:cs="Arial"/>
@@ -5514,35 +5241,7 @@
         <w:rPr>
           <w:rFonts w:ascii="Arial" w:hAnsi="Arial" w:cs="Arial"/>
         </w:rPr>
-        <w:t xml:space="preserve"> za pregled kalorijskog stanja (</w:t>
-      </w:r>
-      <w:proofErr w:type="spellStart"/>
-      <w:r>
-        <w:rPr>
-          <w:rFonts w:ascii="Arial" w:hAnsi="Arial" w:cs="Arial"/>
-        </w:rPr>
-        <w:t>Calorie</w:t>
-      </w:r>
-      <w:proofErr w:type="spellEnd"/>
-      <w:r>
-        <w:rPr>
-          <w:rFonts w:ascii="Arial" w:hAnsi="Arial" w:cs="Arial"/>
-        </w:rPr>
-        <w:t xml:space="preserve"> </w:t>
-      </w:r>
-      <w:proofErr w:type="spellStart"/>
-      <w:r>
-        <w:rPr>
-          <w:rFonts w:ascii="Arial" w:hAnsi="Arial" w:cs="Arial"/>
-        </w:rPr>
-        <w:t>overview</w:t>
-      </w:r>
-      <w:proofErr w:type="spellEnd"/>
-      <w:r>
-        <w:rPr>
-          <w:rFonts w:ascii="Arial" w:hAnsi="Arial" w:cs="Arial"/>
-        </w:rPr>
-        <w:t xml:space="preserve">) </w:t>
+        <w:t xml:space="preserve"> za pregled kalorijskog stanja (Calorie overview) </w:t>
       </w:r>
       <w:r>
         <w:rPr>
@@ -5566,21 +5265,7 @@
         <w:rPr>
           <w:rFonts w:ascii="Arial" w:hAnsi="Arial" w:cs="Arial"/>
         </w:rPr>
-        <w:t>tabli za vježbe (</w:t>
-      </w:r>
-      <w:proofErr w:type="spellStart"/>
-      <w:r>
-        <w:rPr>
-          <w:rFonts w:ascii="Arial" w:hAnsi="Arial" w:cs="Arial"/>
-        </w:rPr>
-        <w:t>Exercises</w:t>
-      </w:r>
-      <w:proofErr w:type="spellEnd"/>
-      <w:r>
-        <w:rPr>
-          <w:rFonts w:ascii="Arial" w:hAnsi="Arial" w:cs="Arial"/>
-        </w:rPr>
-        <w:t xml:space="preserve">) dostupan mu je </w:t>
+        <w:t xml:space="preserve">tabli za vježbe (Exercises) dostupan mu je </w:t>
       </w:r>
       <w:r>
         <w:rPr>
@@ -5598,21 +5283,7 @@
         <w:rPr>
           <w:rFonts w:ascii="Arial" w:hAnsi="Arial" w:cs="Arial"/>
         </w:rPr>
-        <w:t>odabir vježbi. Na tabli za hranu (</w:t>
-      </w:r>
-      <w:proofErr w:type="spellStart"/>
-      <w:r>
-        <w:rPr>
-          <w:rFonts w:ascii="Arial" w:hAnsi="Arial" w:cs="Arial"/>
-        </w:rPr>
-        <w:t>Meals</w:t>
-      </w:r>
-      <w:proofErr w:type="spellEnd"/>
-      <w:r>
-        <w:rPr>
-          <w:rFonts w:ascii="Arial" w:hAnsi="Arial" w:cs="Arial"/>
-        </w:rPr>
-        <w:t xml:space="preserve">) dostupan je pregled konzumiranih kalorija s obzirom na </w:t>
+        <w:t xml:space="preserve">odabir vježbi. Na tabli za hranu (Meals) dostupan je pregled konzumiranih kalorija s obzirom na </w:t>
       </w:r>
       <w:r>
         <w:rPr>
@@ -5873,35 +5544,7 @@
         <w:rPr>
           <w:rFonts w:ascii="Arial" w:hAnsi="Arial" w:cs="Arial"/>
         </w:rPr>
-        <w:t xml:space="preserve"> „</w:t>
-      </w:r>
-      <w:proofErr w:type="spellStart"/>
-      <w:r>
-        <w:rPr>
-          <w:rFonts w:ascii="Arial" w:hAnsi="Arial" w:cs="Arial"/>
-        </w:rPr>
-        <w:t>Main</w:t>
-      </w:r>
-      <w:proofErr w:type="spellEnd"/>
-      <w:r>
-        <w:rPr>
-          <w:rFonts w:ascii="Arial" w:hAnsi="Arial" w:cs="Arial"/>
-        </w:rPr>
-        <w:t xml:space="preserve"> </w:t>
-      </w:r>
-      <w:proofErr w:type="spellStart"/>
-      <w:r>
-        <w:rPr>
-          <w:rFonts w:ascii="Arial" w:hAnsi="Arial" w:cs="Arial"/>
-        </w:rPr>
-        <w:t>menu</w:t>
-      </w:r>
-      <w:proofErr w:type="spellEnd"/>
-      <w:r>
-        <w:rPr>
-          <w:rFonts w:ascii="Arial" w:hAnsi="Arial" w:cs="Arial"/>
-        </w:rPr>
-        <w:t>“,</w:t>
+        <w:t xml:space="preserve"> „Main menu“,</w:t>
       </w:r>
       <w:r>
         <w:rPr>
@@ -6118,15 +5761,7 @@
     <w:p>
       <w:r>
         <w:tab/>
-        <w:t>Na ovom dijagramu aktivnosti dostupan je pregled akcija aplikacije tijekom registracije i prijave pomoću Google „</w:t>
-      </w:r>
-      <w:proofErr w:type="spellStart"/>
-      <w:r>
-        <w:t>Sign</w:t>
-      </w:r>
-      <w:proofErr w:type="spellEnd"/>
-      <w:r>
-        <w:t xml:space="preserve"> In“ integracije.</w:t>
+        <w:t>Na ovom dijagramu aktivnosti dostupan je pregled akcija aplikacije tijekom registracije i prijave pomoću Google „Sign In“ integracije.</w:t>
       </w:r>
     </w:p>
     <w:p>
@@ -6263,19 +5898,17 @@
       <w:r>
         <w:br w:type="page"/>
       </w:r>
-      <w:bookmarkStart w:id="12" w:name="_GoBack"/>
-      <w:bookmarkEnd w:id="12"/>
     </w:p>
     <w:p>
       <w:pPr>
         <w:pStyle w:val="FOINaslov2"/>
       </w:pPr>
-      <w:bookmarkStart w:id="13" w:name="_Toc26005158"/>
+      <w:bookmarkStart w:id="12" w:name="_Toc26005158"/>
       <w:r>
         <w:lastRenderedPageBreak/>
         <w:t>Dodavanje hrane i brojanje kalorija</w:t>
       </w:r>
-      <w:bookmarkEnd w:id="13"/>
+      <w:bookmarkEnd w:id="12"/>
     </w:p>
     <w:p>
       <w:r>
@@ -6352,77 +5985,139 @@
         <w:rPr>
           <w:rFonts w:ascii="Arial" w:hAnsi="Arial" w:cs="Arial"/>
         </w:rPr>
-        <w:t>Pritiskom na sekciju „</w:t>
-      </w:r>
-      <w:proofErr w:type="spellStart"/>
-      <w:r>
-        <w:rPr>
-          <w:rFonts w:ascii="Arial" w:hAnsi="Arial" w:cs="Arial"/>
-        </w:rPr>
-        <w:t>Meals</w:t>
-      </w:r>
-      <w:proofErr w:type="spellEnd"/>
-      <w:r>
-        <w:rPr>
-          <w:rFonts w:ascii="Arial" w:hAnsi="Arial" w:cs="Arial"/>
-        </w:rPr>
-        <w:t xml:space="preserve">“ na ekranu „f 2.1 </w:t>
-      </w:r>
-      <w:proofErr w:type="spellStart"/>
-      <w:r>
-        <w:rPr>
-          <w:rFonts w:ascii="Arial" w:hAnsi="Arial" w:cs="Arial"/>
-        </w:rPr>
-        <w:t>Main</w:t>
-      </w:r>
-      <w:proofErr w:type="spellEnd"/>
+        <w:t>Pritiskom na sekciju „Meals“ na ekranu „f 2.1 Main menu“, otvara se ekran „f 2.2 Food diary“ na kojem je prikazan popis unesene hrane s pripadnim kalorijama te ukupna suma kalorija za svaki pojedini obrok.</w:t>
+      </w:r>
       <w:r>
         <w:rPr>
           <w:rFonts w:ascii="Arial" w:hAnsi="Arial" w:cs="Arial"/>
         </w:rPr>
         <w:t xml:space="preserve"> </w:t>
       </w:r>
-      <w:proofErr w:type="spellStart"/>
-      <w:r>
-        <w:rPr>
-          <w:rFonts w:ascii="Arial" w:hAnsi="Arial" w:cs="Arial"/>
-        </w:rPr>
-        <w:t>menu</w:t>
-      </w:r>
-      <w:proofErr w:type="spellEnd"/>
-      <w:r>
-        <w:rPr>
-          <w:rFonts w:ascii="Arial" w:hAnsi="Arial" w:cs="Arial"/>
-        </w:rPr>
-        <w:t xml:space="preserve">“, otvara se ekran „f 2.2 </w:t>
-      </w:r>
-      <w:proofErr w:type="spellStart"/>
-      <w:r>
-        <w:rPr>
-          <w:rFonts w:ascii="Arial" w:hAnsi="Arial" w:cs="Arial"/>
-        </w:rPr>
-        <w:t>Food</w:t>
-      </w:r>
-      <w:proofErr w:type="spellEnd"/>
+      <w:r>
+        <w:rPr>
+          <w:rFonts w:ascii="Arial" w:hAnsi="Arial" w:cs="Arial"/>
+        </w:rPr>
+        <w:t xml:space="preserve">Također, na vrhu ekrana nalazi se skala koja prikazuje ukupan broj unesenih kalorija </w:t>
+      </w:r>
+      <w:r>
+        <w:rPr>
+          <w:rFonts w:ascii="Arial" w:hAnsi="Arial" w:cs="Arial"/>
+        </w:rPr>
+        <w:t xml:space="preserve">za </w:t>
+      </w:r>
+      <w:r>
+        <w:rPr>
+          <w:rFonts w:ascii="Arial" w:hAnsi="Arial" w:cs="Arial"/>
+        </w:rPr>
+        <w:t>taj dan.</w:t>
+      </w:r>
       <w:r>
         <w:rPr>
           <w:rFonts w:ascii="Arial" w:hAnsi="Arial" w:cs="Arial"/>
         </w:rPr>
         <w:t xml:space="preserve"> </w:t>
       </w:r>
-      <w:proofErr w:type="spellStart"/>
-      <w:r>
-        <w:rPr>
-          <w:rFonts w:ascii="Arial" w:hAnsi="Arial" w:cs="Arial"/>
-        </w:rPr>
-        <w:t>diary</w:t>
-      </w:r>
-      <w:proofErr w:type="spellEnd"/>
-      <w:r>
-        <w:rPr>
-          <w:rFonts w:ascii="Arial" w:hAnsi="Arial" w:cs="Arial"/>
-        </w:rPr>
-        <w:t>“ na kojem je prikazan popis unesene hrane s pripadnim kalorijama te ukupna suma kalorija za svaki pojedini obrok.</w:t>
+      <w:r>
+        <w:rPr>
+          <w:rFonts w:ascii="Arial" w:hAnsi="Arial" w:cs="Arial"/>
+        </w:rPr>
+        <w:t xml:space="preserve">Ukoliko korisnik želi dodati </w:t>
+      </w:r>
+      <w:r>
+        <w:rPr>
+          <w:rFonts w:ascii="Arial" w:hAnsi="Arial" w:cs="Arial"/>
+        </w:rPr>
+        <w:t xml:space="preserve">hranu </w:t>
+      </w:r>
+      <w:r>
+        <w:rPr>
+          <w:rFonts w:ascii="Arial" w:hAnsi="Arial" w:cs="Arial"/>
+        </w:rPr>
+        <w:t>za</w:t>
+      </w:r>
+      <w:r>
+        <w:rPr>
+          <w:rFonts w:ascii="Arial" w:hAnsi="Arial" w:cs="Arial"/>
+        </w:rPr>
+        <w:t xml:space="preserve"> pojed</w:t>
+      </w:r>
+      <w:r>
+        <w:rPr>
+          <w:rFonts w:ascii="Arial" w:hAnsi="Arial" w:cs="Arial"/>
+        </w:rPr>
+        <w:t xml:space="preserve">ini </w:t>
+      </w:r>
+      <w:r>
+        <w:rPr>
+          <w:rFonts w:ascii="Arial" w:hAnsi="Arial" w:cs="Arial"/>
+        </w:rPr>
+        <w:t>obrok</w:t>
+      </w:r>
+      <w:r>
+        <w:rPr>
+          <w:rFonts w:ascii="Arial" w:hAnsi="Arial" w:cs="Arial"/>
+        </w:rPr>
+        <w:t>, to može učiniti</w:t>
+      </w:r>
+      <w:r>
+        <w:rPr>
+          <w:rFonts w:ascii="Arial" w:hAnsi="Arial" w:cs="Arial"/>
+        </w:rPr>
+        <w:t xml:space="preserve"> pritis</w:t>
+      </w:r>
+      <w:r>
+        <w:rPr>
+          <w:rFonts w:ascii="Arial" w:hAnsi="Arial" w:cs="Arial"/>
+        </w:rPr>
+        <w:t>kom</w:t>
+      </w:r>
+      <w:r>
+        <w:rPr>
+          <w:rFonts w:ascii="Arial" w:hAnsi="Arial" w:cs="Arial"/>
+        </w:rPr>
+        <w:t xml:space="preserve"> na </w:t>
+      </w:r>
+      <w:r>
+        <w:rPr>
+          <w:rFonts w:ascii="Arial" w:hAnsi="Arial" w:cs="Arial"/>
+        </w:rPr>
+        <w:t xml:space="preserve">gumb </w:t>
+      </w:r>
+      <w:r>
+        <w:rPr>
+          <w:rFonts w:ascii="Arial" w:hAnsi="Arial" w:cs="Arial"/>
+        </w:rPr>
+        <w:t>„</w:t>
+      </w:r>
+      <w:r>
+        <w:rPr>
+          <w:rFonts w:ascii="Arial" w:hAnsi="Arial" w:cs="Arial"/>
+        </w:rPr>
+        <w:t>+</w:t>
+      </w:r>
+      <w:r>
+        <w:rPr>
+          <w:rFonts w:ascii="Arial" w:hAnsi="Arial" w:cs="Arial"/>
+        </w:rPr>
+        <w:t xml:space="preserve"> Add food to breakfast/lunch/dinner</w:t>
+      </w:r>
+      <w:r>
+        <w:rPr>
+          <w:rFonts w:ascii="Arial" w:hAnsi="Arial" w:cs="Arial"/>
+        </w:rPr>
+        <w:t>/snacks</w:t>
+      </w:r>
+      <w:r>
+        <w:rPr>
+          <w:rFonts w:ascii="Arial" w:hAnsi="Arial" w:cs="Arial"/>
+        </w:rPr>
+        <w:t>“</w:t>
+      </w:r>
+      <w:r>
+        <w:rPr>
+          <w:rFonts w:ascii="Arial" w:hAnsi="Arial" w:cs="Arial"/>
+        </w:rPr>
+        <w:t>.</w:t>
       </w:r>
       <w:r>
         <w:rPr>
@@ -6434,19 +6129,7 @@
         <w:rPr>
           <w:rFonts w:ascii="Arial" w:hAnsi="Arial" w:cs="Arial"/>
         </w:rPr>
-        <w:t xml:space="preserve">Također, na vrhu ekrana nalazi se skala koja prikazuje ukupan broj unesenih kalorija </w:t>
-      </w:r>
-      <w:r>
-        <w:rPr>
-          <w:rFonts w:ascii="Arial" w:hAnsi="Arial" w:cs="Arial"/>
-        </w:rPr>
-        <w:t xml:space="preserve">za </w:t>
-      </w:r>
-      <w:r>
-        <w:rPr>
-          <w:rFonts w:ascii="Arial" w:hAnsi="Arial" w:cs="Arial"/>
-        </w:rPr>
-        <w:t>taj dan.</w:t>
+        <w:t>Time se otvara novi ekran</w:t>
       </w:r>
       <w:r>
         <w:rPr>
@@ -6458,79 +6141,13 @@
         <w:rPr>
           <w:rFonts w:ascii="Arial" w:hAnsi="Arial" w:cs="Arial"/>
         </w:rPr>
-        <w:t xml:space="preserve">Ukoliko korisnik želi dodati </w:t>
-      </w:r>
-      <w:r>
-        <w:rPr>
-          <w:rFonts w:ascii="Arial" w:hAnsi="Arial" w:cs="Arial"/>
-        </w:rPr>
-        <w:t xml:space="preserve">hranu </w:t>
-      </w:r>
-      <w:r>
-        <w:rPr>
-          <w:rFonts w:ascii="Arial" w:hAnsi="Arial" w:cs="Arial"/>
-        </w:rPr>
-        <w:t>za</w:t>
-      </w:r>
-      <w:r>
-        <w:rPr>
-          <w:rFonts w:ascii="Arial" w:hAnsi="Arial" w:cs="Arial"/>
-        </w:rPr>
-        <w:t xml:space="preserve"> pojed</w:t>
-      </w:r>
-      <w:r>
-        <w:rPr>
-          <w:rFonts w:ascii="Arial" w:hAnsi="Arial" w:cs="Arial"/>
-        </w:rPr>
-        <w:t xml:space="preserve">ini </w:t>
-      </w:r>
-      <w:r>
-        <w:rPr>
-          <w:rFonts w:ascii="Arial" w:hAnsi="Arial" w:cs="Arial"/>
-        </w:rPr>
-        <w:t>obrok</w:t>
-      </w:r>
-      <w:r>
-        <w:rPr>
-          <w:rFonts w:ascii="Arial" w:hAnsi="Arial" w:cs="Arial"/>
-        </w:rPr>
-        <w:t>, to može učiniti</w:t>
-      </w:r>
-      <w:r>
-        <w:rPr>
-          <w:rFonts w:ascii="Arial" w:hAnsi="Arial" w:cs="Arial"/>
-        </w:rPr>
-        <w:t xml:space="preserve"> pritis</w:t>
-      </w:r>
-      <w:r>
-        <w:rPr>
-          <w:rFonts w:ascii="Arial" w:hAnsi="Arial" w:cs="Arial"/>
-        </w:rPr>
-        <w:t>kom</w:t>
-      </w:r>
-      <w:r>
-        <w:rPr>
-          <w:rFonts w:ascii="Arial" w:hAnsi="Arial" w:cs="Arial"/>
-        </w:rPr>
-        <w:t xml:space="preserve"> na </w:t>
-      </w:r>
-      <w:r>
-        <w:rPr>
-          <w:rFonts w:ascii="Arial" w:hAnsi="Arial" w:cs="Arial"/>
-        </w:rPr>
-        <w:t xml:space="preserve">gumb </w:t>
-      </w:r>
-      <w:r>
-        <w:rPr>
-          <w:rFonts w:ascii="Arial" w:hAnsi="Arial" w:cs="Arial"/>
-        </w:rPr>
-        <w:t>„</w:t>
-      </w:r>
-      <w:r>
-        <w:rPr>
-          <w:rFonts w:ascii="Arial" w:hAnsi="Arial" w:cs="Arial"/>
-        </w:rPr>
-        <w:t>+</w:t>
+        <w:t xml:space="preserve">kao što je prikazano na „f </w:t>
+      </w:r>
+      <w:r>
+        <w:rPr>
+          <w:rFonts w:ascii="Arial" w:hAnsi="Arial" w:cs="Arial"/>
+        </w:rPr>
+        <w:t xml:space="preserve"> 2.4</w:t>
       </w:r>
       <w:r>
         <w:rPr>
@@ -6538,168 +6155,12 @@
         </w:rPr>
         <w:t xml:space="preserve"> </w:t>
       </w:r>
-      <w:proofErr w:type="spellStart"/>
-      <w:r>
-        <w:rPr>
-          <w:rFonts w:ascii="Arial" w:hAnsi="Arial" w:cs="Arial"/>
-        </w:rPr>
-        <w:t>Add</w:t>
-      </w:r>
-      <w:proofErr w:type="spellEnd"/>
-      <w:r>
-        <w:rPr>
-          <w:rFonts w:ascii="Arial" w:hAnsi="Arial" w:cs="Arial"/>
-        </w:rPr>
-        <w:t xml:space="preserve"> </w:t>
-      </w:r>
-      <w:proofErr w:type="spellStart"/>
-      <w:r>
-        <w:rPr>
-          <w:rFonts w:ascii="Arial" w:hAnsi="Arial" w:cs="Arial"/>
-        </w:rPr>
-        <w:t>food</w:t>
-      </w:r>
-      <w:proofErr w:type="spellEnd"/>
-      <w:r>
-        <w:rPr>
-          <w:rFonts w:ascii="Arial" w:hAnsi="Arial" w:cs="Arial"/>
-        </w:rPr>
-        <w:t xml:space="preserve"> to </w:t>
-      </w:r>
-      <w:proofErr w:type="spellStart"/>
-      <w:r>
-        <w:rPr>
-          <w:rFonts w:ascii="Arial" w:hAnsi="Arial" w:cs="Arial"/>
-        </w:rPr>
-        <w:t>breakfast</w:t>
-      </w:r>
-      <w:proofErr w:type="spellEnd"/>
-      <w:r>
-        <w:rPr>
-          <w:rFonts w:ascii="Arial" w:hAnsi="Arial" w:cs="Arial"/>
-        </w:rPr>
-        <w:t>/</w:t>
-      </w:r>
-      <w:proofErr w:type="spellStart"/>
-      <w:r>
-        <w:rPr>
-          <w:rFonts w:ascii="Arial" w:hAnsi="Arial" w:cs="Arial"/>
-        </w:rPr>
-        <w:t>lunch</w:t>
-      </w:r>
-      <w:proofErr w:type="spellEnd"/>
-      <w:r>
-        <w:rPr>
-          <w:rFonts w:ascii="Arial" w:hAnsi="Arial" w:cs="Arial"/>
-        </w:rPr>
-        <w:t>/</w:t>
-      </w:r>
-      <w:proofErr w:type="spellStart"/>
-      <w:r>
-        <w:rPr>
-          <w:rFonts w:ascii="Arial" w:hAnsi="Arial" w:cs="Arial"/>
-        </w:rPr>
-        <w:t>dinner</w:t>
-      </w:r>
-      <w:proofErr w:type="spellEnd"/>
-      <w:r>
-        <w:rPr>
-          <w:rFonts w:ascii="Arial" w:hAnsi="Arial" w:cs="Arial"/>
-        </w:rPr>
-        <w:t>/</w:t>
-      </w:r>
-      <w:proofErr w:type="spellStart"/>
-      <w:r>
-        <w:rPr>
-          <w:rFonts w:ascii="Arial" w:hAnsi="Arial" w:cs="Arial"/>
-        </w:rPr>
-        <w:t>snacks</w:t>
-      </w:r>
-      <w:proofErr w:type="spellEnd"/>
-      <w:r>
-        <w:rPr>
-          <w:rFonts w:ascii="Arial" w:hAnsi="Arial" w:cs="Arial"/>
-        </w:rPr>
-        <w:t>“</w:t>
-      </w:r>
-      <w:r>
-        <w:rPr>
-          <w:rFonts w:ascii="Arial" w:hAnsi="Arial" w:cs="Arial"/>
-        </w:rPr>
-        <w:t>.</w:t>
-      </w:r>
-      <w:r>
-        <w:rPr>
-          <w:rFonts w:ascii="Arial" w:hAnsi="Arial" w:cs="Arial"/>
-        </w:rPr>
-        <w:t xml:space="preserve"> </w:t>
-      </w:r>
-      <w:r>
-        <w:rPr>
-          <w:rFonts w:ascii="Arial" w:hAnsi="Arial" w:cs="Arial"/>
-        </w:rPr>
-        <w:t>Time se otvara novi ekran</w:t>
-      </w:r>
-      <w:r>
-        <w:rPr>
-          <w:rFonts w:ascii="Arial" w:hAnsi="Arial" w:cs="Arial"/>
-        </w:rPr>
-        <w:t xml:space="preserve"> </w:t>
-      </w:r>
-      <w:r>
-        <w:rPr>
-          <w:rFonts w:ascii="Arial" w:hAnsi="Arial" w:cs="Arial"/>
-        </w:rPr>
-        <w:t xml:space="preserve">kao što je prikazano na „f </w:t>
-      </w:r>
-      <w:r>
-        <w:rPr>
-          <w:rFonts w:ascii="Arial" w:hAnsi="Arial" w:cs="Arial"/>
-        </w:rPr>
-        <w:t xml:space="preserve"> 2.4</w:t>
-      </w:r>
-      <w:r>
-        <w:rPr>
-          <w:rFonts w:ascii="Arial" w:hAnsi="Arial" w:cs="Arial"/>
-        </w:rPr>
-        <w:t xml:space="preserve"> </w:t>
-      </w:r>
-      <w:proofErr w:type="spellStart"/>
-      <w:r>
-        <w:rPr>
-          <w:rFonts w:ascii="Arial" w:hAnsi="Arial" w:cs="Arial"/>
-        </w:rPr>
-        <w:t>Add</w:t>
-      </w:r>
-      <w:proofErr w:type="spellEnd"/>
-      <w:r>
-        <w:rPr>
-          <w:rFonts w:ascii="Arial" w:hAnsi="Arial" w:cs="Arial"/>
-        </w:rPr>
-        <w:t xml:space="preserve"> </w:t>
-      </w:r>
-      <w:proofErr w:type="spellStart"/>
-      <w:r>
-        <w:rPr>
-          <w:rFonts w:ascii="Arial" w:hAnsi="Arial" w:cs="Arial"/>
-        </w:rPr>
-        <w:t>food</w:t>
-      </w:r>
-      <w:proofErr w:type="spellEnd"/>
-      <w:r>
-        <w:rPr>
-          <w:rFonts w:ascii="Arial" w:hAnsi="Arial" w:cs="Arial"/>
-        </w:rPr>
-        <w:t xml:space="preserve"> to </w:t>
-      </w:r>
-      <w:proofErr w:type="spellStart"/>
-      <w:r>
-        <w:rPr>
-          <w:rFonts w:ascii="Arial" w:hAnsi="Arial" w:cs="Arial"/>
-        </w:rPr>
-        <w:t>meal</w:t>
-      </w:r>
-      <w:proofErr w:type="spellEnd"/>
+      <w:r>
+        <w:rPr>
+          <w:rFonts w:ascii="Arial" w:hAnsi="Arial" w:cs="Arial"/>
+        </w:rPr>
+        <w:t>Add food to meal</w:t>
+      </w:r>
       <w:r>
         <w:rPr>
           <w:rFonts w:ascii="Arial" w:hAnsi="Arial" w:cs="Arial"/>
@@ -6909,128 +6370,129 @@
         <w:rPr>
           <w:rFonts w:ascii="Arial" w:hAnsi="Arial" w:cs="Arial"/>
         </w:rPr>
-        <w:t xml:space="preserve">„f 2.4 </w:t>
-      </w:r>
-      <w:proofErr w:type="spellStart"/>
-      <w:r>
-        <w:rPr>
-          <w:rFonts w:ascii="Arial" w:hAnsi="Arial" w:cs="Arial"/>
-        </w:rPr>
-        <w:t>Add</w:t>
-      </w:r>
-      <w:proofErr w:type="spellEnd"/>
+        <w:t xml:space="preserve">„f 2.4 Add food to meal“ </w:t>
+      </w:r>
+      <w:r>
+        <w:rPr>
+          <w:rFonts w:ascii="Arial" w:hAnsi="Arial" w:cs="Arial"/>
+        </w:rPr>
+        <w:t xml:space="preserve">može se odabrati neka od ponuđenih </w:t>
+      </w:r>
+      <w:r>
+        <w:rPr>
+          <w:rFonts w:ascii="Arial" w:hAnsi="Arial" w:cs="Arial"/>
+        </w:rPr>
+        <w:t>vrsta hrane</w:t>
+      </w:r>
+      <w:r>
+        <w:rPr>
+          <w:rFonts w:ascii="Arial" w:hAnsi="Arial" w:cs="Arial"/>
+        </w:rPr>
+        <w:t xml:space="preserve"> s popisa pretraživanih</w:t>
+      </w:r>
+      <w:r>
+        <w:rPr>
+          <w:rFonts w:ascii="Arial" w:hAnsi="Arial" w:cs="Arial"/>
+        </w:rPr>
+        <w:t xml:space="preserve"> (History/search results)</w:t>
+      </w:r>
+      <w:r>
+        <w:rPr>
+          <w:rFonts w:ascii="Arial" w:hAnsi="Arial" w:cs="Arial"/>
+        </w:rPr>
+        <w:t xml:space="preserve">. </w:t>
+      </w:r>
+      <w:bookmarkStart w:id="13" w:name="_Hlk23697588"/>
+      <w:r>
+        <w:rPr>
+          <w:rFonts w:ascii="Arial" w:hAnsi="Arial" w:cs="Arial"/>
+        </w:rPr>
+        <w:t>Ukoliko</w:t>
+      </w:r>
       <w:r>
         <w:rPr>
           <w:rFonts w:ascii="Arial" w:hAnsi="Arial" w:cs="Arial"/>
         </w:rPr>
         <w:t xml:space="preserve"> </w:t>
       </w:r>
-      <w:proofErr w:type="spellStart"/>
-      <w:r>
-        <w:rPr>
-          <w:rFonts w:ascii="Arial" w:hAnsi="Arial" w:cs="Arial"/>
-        </w:rPr>
-        <w:t>food</w:t>
-      </w:r>
-      <w:proofErr w:type="spellEnd"/>
-      <w:r>
-        <w:rPr>
-          <w:rFonts w:ascii="Arial" w:hAnsi="Arial" w:cs="Arial"/>
-        </w:rPr>
-        <w:t xml:space="preserve"> to </w:t>
-      </w:r>
-      <w:proofErr w:type="spellStart"/>
-      <w:r>
-        <w:rPr>
-          <w:rFonts w:ascii="Arial" w:hAnsi="Arial" w:cs="Arial"/>
-        </w:rPr>
-        <w:t>meal</w:t>
-      </w:r>
-      <w:proofErr w:type="spellEnd"/>
-      <w:r>
-        <w:rPr>
-          <w:rFonts w:ascii="Arial" w:hAnsi="Arial" w:cs="Arial"/>
-        </w:rPr>
-        <w:t xml:space="preserve">“ </w:t>
-      </w:r>
-      <w:r>
-        <w:rPr>
-          <w:rFonts w:ascii="Arial" w:hAnsi="Arial" w:cs="Arial"/>
-        </w:rPr>
-        <w:t xml:space="preserve">može se odabrati neka od ponuđenih </w:t>
-      </w:r>
-      <w:r>
-        <w:rPr>
-          <w:rFonts w:ascii="Arial" w:hAnsi="Arial" w:cs="Arial"/>
-        </w:rPr>
-        <w:t>vrsta hrane</w:t>
-      </w:r>
-      <w:r>
-        <w:rPr>
-          <w:rFonts w:ascii="Arial" w:hAnsi="Arial" w:cs="Arial"/>
-        </w:rPr>
-        <w:t xml:space="preserve"> s popisa pretraživanih</w:t>
-      </w:r>
-      <w:r>
-        <w:rPr>
-          <w:rFonts w:ascii="Arial" w:hAnsi="Arial" w:cs="Arial"/>
-        </w:rPr>
-        <w:t xml:space="preserve"> (</w:t>
-      </w:r>
-      <w:proofErr w:type="spellStart"/>
-      <w:r>
-        <w:rPr>
-          <w:rFonts w:ascii="Arial" w:hAnsi="Arial" w:cs="Arial"/>
-        </w:rPr>
-        <w:t>History</w:t>
-      </w:r>
-      <w:proofErr w:type="spellEnd"/>
-      <w:r>
-        <w:rPr>
-          <w:rFonts w:ascii="Arial" w:hAnsi="Arial" w:cs="Arial"/>
-        </w:rPr>
-        <w:t>/</w:t>
-      </w:r>
-      <w:proofErr w:type="spellStart"/>
-      <w:r>
-        <w:rPr>
-          <w:rFonts w:ascii="Arial" w:hAnsi="Arial" w:cs="Arial"/>
-        </w:rPr>
-        <w:t>search</w:t>
-      </w:r>
-      <w:proofErr w:type="spellEnd"/>
+      <w:bookmarkEnd w:id="13"/>
+      <w:r>
+        <w:rPr>
+          <w:rFonts w:ascii="Arial" w:hAnsi="Arial" w:cs="Arial"/>
+        </w:rPr>
+        <w:t>korisnik</w:t>
+      </w:r>
+      <w:r>
+        <w:rPr>
+          <w:rFonts w:ascii="Arial" w:hAnsi="Arial" w:cs="Arial"/>
+        </w:rPr>
+        <w:t xml:space="preserve"> želi dodati neku novu vrstu hrane</w:t>
+      </w:r>
+      <w:r>
+        <w:rPr>
+          <w:rFonts w:ascii="Arial" w:hAnsi="Arial" w:cs="Arial"/>
+        </w:rPr>
+        <w:t>, odnosno onu koju još nije unosio</w:t>
+      </w:r>
+      <w:r>
+        <w:rPr>
+          <w:rFonts w:ascii="Arial" w:hAnsi="Arial" w:cs="Arial"/>
+        </w:rPr>
+        <w:t xml:space="preserve">, ima mogućnost </w:t>
+      </w:r>
+      <w:r>
+        <w:rPr>
+          <w:rFonts w:ascii="Arial" w:hAnsi="Arial" w:cs="Arial"/>
+        </w:rPr>
+        <w:t xml:space="preserve">pretraživanja </w:t>
+      </w:r>
+      <w:r>
+        <w:rPr>
+          <w:rFonts w:ascii="Arial" w:hAnsi="Arial" w:cs="Arial"/>
+        </w:rPr>
+        <w:t xml:space="preserve">vrsta hrana iz baze upisivanjem </w:t>
+      </w:r>
+      <w:r>
+        <w:rPr>
+          <w:rFonts w:ascii="Arial" w:hAnsi="Arial" w:cs="Arial"/>
+        </w:rPr>
+        <w:t>željene hrane</w:t>
+      </w:r>
+      <w:r>
+        <w:rPr>
+          <w:rFonts w:ascii="Arial" w:hAnsi="Arial" w:cs="Arial"/>
+        </w:rPr>
+        <w:t xml:space="preserve"> u okvir „Search for food“</w:t>
+      </w:r>
+      <w:r>
+        <w:rPr>
+          <w:rFonts w:ascii="Arial" w:hAnsi="Arial" w:cs="Arial"/>
+        </w:rPr>
+        <w:t xml:space="preserve"> ili </w:t>
+      </w:r>
+      <w:r>
+        <w:rPr>
+          <w:rFonts w:ascii="Arial" w:hAnsi="Arial" w:cs="Arial"/>
+        </w:rPr>
+        <w:t>upotrebom skeniranja</w:t>
+      </w:r>
       <w:r>
         <w:rPr>
           <w:rFonts w:ascii="Arial" w:hAnsi="Arial" w:cs="Arial"/>
         </w:rPr>
         <w:t xml:space="preserve"> </w:t>
       </w:r>
-      <w:proofErr w:type="spellStart"/>
-      <w:r>
-        <w:rPr>
-          <w:rFonts w:ascii="Arial" w:hAnsi="Arial" w:cs="Arial"/>
-        </w:rPr>
-        <w:t>results</w:t>
-      </w:r>
-      <w:proofErr w:type="spellEnd"/>
-      <w:r>
-        <w:rPr>
-          <w:rFonts w:ascii="Arial" w:hAnsi="Arial" w:cs="Arial"/>
-        </w:rPr>
-        <w:t>)</w:t>
-      </w:r>
-      <w:r>
-        <w:rPr>
-          <w:rFonts w:ascii="Arial" w:hAnsi="Arial" w:cs="Arial"/>
-        </w:rPr>
-        <w:t xml:space="preserve">. </w:t>
-      </w:r>
-      <w:bookmarkStart w:id="14" w:name="_Hlk23697588"/>
-      <w:r>
-        <w:rPr>
-          <w:rFonts w:ascii="Arial" w:hAnsi="Arial" w:cs="Arial"/>
-        </w:rPr>
-        <w:t>Ukoliko</w:t>
+      <w:r>
+        <w:rPr>
+          <w:rFonts w:ascii="Arial" w:hAnsi="Arial" w:cs="Arial"/>
+        </w:rPr>
+        <w:t>barkoda</w:t>
+      </w:r>
+      <w:r>
+        <w:rPr>
+          <w:rFonts w:ascii="Arial" w:hAnsi="Arial" w:cs="Arial"/>
+        </w:rPr>
+        <w:t xml:space="preserve"> pritiskom na gumb u gornjem desnom kutu.</w:t>
       </w:r>
       <w:r>
         <w:rPr>
@@ -7038,81 +6500,6 @@
         </w:rPr>
         <w:t xml:space="preserve"> </w:t>
       </w:r>
-      <w:bookmarkEnd w:id="14"/>
-      <w:r>
-        <w:rPr>
-          <w:rFonts w:ascii="Arial" w:hAnsi="Arial" w:cs="Arial"/>
-        </w:rPr>
-        <w:t>korisnik</w:t>
-      </w:r>
-      <w:r>
-        <w:rPr>
-          <w:rFonts w:ascii="Arial" w:hAnsi="Arial" w:cs="Arial"/>
-        </w:rPr>
-        <w:t xml:space="preserve"> želi dodati neku novu vrstu hrane</w:t>
-      </w:r>
-      <w:r>
-        <w:rPr>
-          <w:rFonts w:ascii="Arial" w:hAnsi="Arial" w:cs="Arial"/>
-        </w:rPr>
-        <w:t>, odnosno onu koju još nije unosio</w:t>
-      </w:r>
-      <w:r>
-        <w:rPr>
-          <w:rFonts w:ascii="Arial" w:hAnsi="Arial" w:cs="Arial"/>
-        </w:rPr>
-        <w:t xml:space="preserve">, ima mogućnost </w:t>
-      </w:r>
-      <w:r>
-        <w:rPr>
-          <w:rFonts w:ascii="Arial" w:hAnsi="Arial" w:cs="Arial"/>
-        </w:rPr>
-        <w:t xml:space="preserve">pretraživanja </w:t>
-      </w:r>
-      <w:r>
-        <w:rPr>
-          <w:rFonts w:ascii="Arial" w:hAnsi="Arial" w:cs="Arial"/>
-        </w:rPr>
-        <w:t xml:space="preserve">vrsta hrana iz baze upisivanjem </w:t>
-      </w:r>
-      <w:r>
-        <w:rPr>
-          <w:rFonts w:ascii="Arial" w:hAnsi="Arial" w:cs="Arial"/>
-        </w:rPr>
-        <w:t>željene hrane</w:t>
-      </w:r>
-      <w:r>
-        <w:rPr>
-          <w:rFonts w:ascii="Arial" w:hAnsi="Arial" w:cs="Arial"/>
-        </w:rPr>
-        <w:t xml:space="preserve"> u okvir „Search for </w:t>
-      </w:r>
-      <w:proofErr w:type="spellStart"/>
-      <w:r>
-        <w:rPr>
-          <w:rFonts w:ascii="Arial" w:hAnsi="Arial" w:cs="Arial"/>
-        </w:rPr>
-        <w:t>food</w:t>
-      </w:r>
-      <w:proofErr w:type="spellEnd"/>
-      <w:r>
-        <w:rPr>
-          <w:rFonts w:ascii="Arial" w:hAnsi="Arial" w:cs="Arial"/>
-        </w:rPr>
-        <w:t>“</w:t>
-      </w:r>
-      <w:r>
-        <w:rPr>
-          <w:rFonts w:ascii="Arial" w:hAnsi="Arial" w:cs="Arial"/>
-        </w:rPr>
-        <w:t xml:space="preserve"> ili </w:t>
-      </w:r>
-      <w:r>
-        <w:rPr>
-          <w:rFonts w:ascii="Arial" w:hAnsi="Arial" w:cs="Arial"/>
-        </w:rPr>
-        <w:t>upotrebom skeniranja</w:t>
-      </w:r>
       <w:r>
         <w:rPr>
           <w:rFonts w:ascii="Arial" w:hAnsi="Arial" w:cs="Arial"/>
@@ -7123,30 +6510,6 @@
         <w:rPr>
           <w:rFonts w:ascii="Arial" w:hAnsi="Arial" w:cs="Arial"/>
         </w:rPr>
-        <w:t>barkoda</w:t>
-      </w:r>
-      <w:r>
-        <w:rPr>
-          <w:rFonts w:ascii="Arial" w:hAnsi="Arial" w:cs="Arial"/>
-        </w:rPr>
-        <w:t xml:space="preserve"> pritiskom na gumb u gornjem desnom kutu.</w:t>
-      </w:r>
-      <w:r>
-        <w:rPr>
-          <w:rFonts w:ascii="Arial" w:hAnsi="Arial" w:cs="Arial"/>
-        </w:rPr>
-        <w:t xml:space="preserve"> </w:t>
-      </w:r>
-      <w:r>
-        <w:rPr>
-          <w:rFonts w:ascii="Arial" w:hAnsi="Arial" w:cs="Arial"/>
-        </w:rPr>
-        <w:t xml:space="preserve"> </w:t>
-      </w:r>
-      <w:r>
-        <w:rPr>
-          <w:rFonts w:ascii="Arial" w:hAnsi="Arial" w:cs="Arial"/>
-        </w:rPr>
         <w:t xml:space="preserve">Nakon odabira, otvara se </w:t>
       </w:r>
       <w:r>
@@ -7155,28 +6518,12 @@
         </w:rPr>
         <w:t xml:space="preserve">ekran „f 2.3 </w:t>
       </w:r>
-      <w:proofErr w:type="spellStart"/>
-      <w:r>
-        <w:rPr>
-          <w:rFonts w:ascii="Arial" w:hAnsi="Arial" w:cs="Arial"/>
-        </w:rPr>
-        <w:t>Add</w:t>
-      </w:r>
-      <w:proofErr w:type="spellEnd"/>
-      <w:r>
-        <w:rPr>
-          <w:rFonts w:ascii="Arial" w:hAnsi="Arial" w:cs="Arial"/>
-        </w:rPr>
-        <w:t xml:space="preserve"> </w:t>
-      </w:r>
-      <w:proofErr w:type="spellStart"/>
-      <w:r>
-        <w:rPr>
-          <w:rFonts w:ascii="Arial" w:hAnsi="Arial" w:cs="Arial"/>
-        </w:rPr>
-        <w:t>food</w:t>
-      </w:r>
-      <w:proofErr w:type="spellEnd"/>
+      <w:r>
+        <w:rPr>
+          <w:rFonts w:ascii="Arial" w:hAnsi="Arial" w:cs="Arial"/>
+        </w:rPr>
+        <w:t>Add food</w:t>
+      </w:r>
       <w:r>
         <w:rPr>
           <w:rFonts w:ascii="Arial" w:hAnsi="Arial" w:cs="Arial"/>
@@ -7374,77 +6721,7 @@
         <w:rPr>
           <w:rFonts w:ascii="Arial" w:hAnsi="Arial" w:cs="Arial"/>
         </w:rPr>
-        <w:t xml:space="preserve">Ukoliko je korisnik pritisnuo na gumb za skeniranje barkoda na ekranu „f 2.4 </w:t>
-      </w:r>
-      <w:proofErr w:type="spellStart"/>
-      <w:r>
-        <w:rPr>
-          <w:rFonts w:ascii="Arial" w:hAnsi="Arial" w:cs="Arial"/>
-        </w:rPr>
-        <w:t>Add</w:t>
-      </w:r>
-      <w:proofErr w:type="spellEnd"/>
-      <w:r>
-        <w:rPr>
-          <w:rFonts w:ascii="Arial" w:hAnsi="Arial" w:cs="Arial"/>
-        </w:rPr>
-        <w:t xml:space="preserve"> </w:t>
-      </w:r>
-      <w:proofErr w:type="spellStart"/>
-      <w:r>
-        <w:rPr>
-          <w:rFonts w:ascii="Arial" w:hAnsi="Arial" w:cs="Arial"/>
-        </w:rPr>
-        <w:t>food</w:t>
-      </w:r>
-      <w:proofErr w:type="spellEnd"/>
-      <w:r>
-        <w:rPr>
-          <w:rFonts w:ascii="Arial" w:hAnsi="Arial" w:cs="Arial"/>
-        </w:rPr>
-        <w:t xml:space="preserve"> to </w:t>
-      </w:r>
-      <w:proofErr w:type="spellStart"/>
-      <w:r>
-        <w:rPr>
-          <w:rFonts w:ascii="Arial" w:hAnsi="Arial" w:cs="Arial"/>
-        </w:rPr>
-        <w:t>meal</w:t>
-      </w:r>
-      <w:proofErr w:type="spellEnd"/>
-      <w:r>
-        <w:rPr>
-          <w:rFonts w:ascii="Arial" w:hAnsi="Arial" w:cs="Arial"/>
-        </w:rPr>
-        <w:t xml:space="preserve">“ otvara se ekran „f 2.5 </w:t>
-      </w:r>
-      <w:proofErr w:type="spellStart"/>
-      <w:r>
-        <w:rPr>
-          <w:rFonts w:ascii="Arial" w:hAnsi="Arial" w:cs="Arial"/>
-        </w:rPr>
-        <w:t>Barcode</w:t>
-      </w:r>
-      <w:proofErr w:type="spellEnd"/>
-      <w:r>
-        <w:rPr>
-          <w:rFonts w:ascii="Arial" w:hAnsi="Arial" w:cs="Arial"/>
-        </w:rPr>
-        <w:t xml:space="preserve"> </w:t>
-      </w:r>
-      <w:proofErr w:type="spellStart"/>
-      <w:r>
-        <w:rPr>
-          <w:rFonts w:ascii="Arial" w:hAnsi="Arial" w:cs="Arial"/>
-        </w:rPr>
-        <w:t>scan</w:t>
-      </w:r>
-      <w:proofErr w:type="spellEnd"/>
-      <w:r>
-        <w:rPr>
-          <w:rFonts w:ascii="Arial" w:hAnsi="Arial" w:cs="Arial"/>
-        </w:rPr>
-        <w:t>“ na kojem je potrebno kameru usmjeriti na željeni kod. Na taj način će aplikacija prepozn</w:t>
+        <w:t>Ukoliko je korisnik pritisnuo na gumb za skeniranje barkoda na ekranu „f 2.4 Add food to meal“ otvara se ekran „f 2.5 Barcode scan“ na kojem je potrebno kameru usmjeriti na željeni kod. Na taj način će aplikacija prepozn</w:t>
       </w:r>
       <w:r>
         <w:rPr>
@@ -7462,35 +6739,7 @@
         <w:rPr>
           <w:rFonts w:ascii="Arial" w:hAnsi="Arial" w:cs="Arial"/>
         </w:rPr>
-        <w:t xml:space="preserve">2.3 </w:t>
-      </w:r>
-      <w:proofErr w:type="spellStart"/>
-      <w:r>
-        <w:rPr>
-          <w:rFonts w:ascii="Arial" w:hAnsi="Arial" w:cs="Arial"/>
-        </w:rPr>
-        <w:t>Add</w:t>
-      </w:r>
-      <w:proofErr w:type="spellEnd"/>
-      <w:r>
-        <w:rPr>
-          <w:rFonts w:ascii="Arial" w:hAnsi="Arial" w:cs="Arial"/>
-        </w:rPr>
-        <w:t xml:space="preserve"> </w:t>
-      </w:r>
-      <w:proofErr w:type="spellStart"/>
-      <w:r>
-        <w:rPr>
-          <w:rFonts w:ascii="Arial" w:hAnsi="Arial" w:cs="Arial"/>
-        </w:rPr>
-        <w:t>food</w:t>
-      </w:r>
-      <w:proofErr w:type="spellEnd"/>
-      <w:r>
-        <w:rPr>
-          <w:rFonts w:ascii="Arial" w:hAnsi="Arial" w:cs="Arial"/>
-        </w:rPr>
-        <w:t>“</w:t>
+        <w:t>2.3 Add food“</w:t>
       </w:r>
       <w:r>
         <w:rPr>
@@ -7785,39 +7034,7 @@
           <w:rFonts w:ascii="Arial" w:hAnsi="Arial" w:cs="Arial"/>
           <w:lang w:eastAsia="hr-HR"/>
         </w:rPr>
-        <w:t xml:space="preserve">Na ekranu „f 2.3 </w:t>
-      </w:r>
-      <w:proofErr w:type="spellStart"/>
-      <w:r>
-        <w:rPr>
-          <w:rFonts w:ascii="Arial" w:hAnsi="Arial" w:cs="Arial"/>
-          <w:lang w:eastAsia="hr-HR"/>
-        </w:rPr>
-        <w:t>Add</w:t>
-      </w:r>
-      <w:proofErr w:type="spellEnd"/>
-      <w:r>
-        <w:rPr>
-          <w:rFonts w:ascii="Arial" w:hAnsi="Arial" w:cs="Arial"/>
-          <w:lang w:eastAsia="hr-HR"/>
-        </w:rPr>
-        <w:t xml:space="preserve"> </w:t>
-      </w:r>
-      <w:proofErr w:type="spellStart"/>
-      <w:r>
-        <w:rPr>
-          <w:rFonts w:ascii="Arial" w:hAnsi="Arial" w:cs="Arial"/>
-          <w:lang w:eastAsia="hr-HR"/>
-        </w:rPr>
-        <w:t>food</w:t>
-      </w:r>
-      <w:proofErr w:type="spellEnd"/>
-      <w:r>
-        <w:rPr>
-          <w:rFonts w:ascii="Arial" w:hAnsi="Arial" w:cs="Arial"/>
-          <w:lang w:eastAsia="hr-HR"/>
-        </w:rPr>
-        <w:t xml:space="preserve">“ korisnik odabire </w:t>
+        <w:t xml:space="preserve">Na ekranu „f 2.3 Add food“ korisnik odabire </w:t>
       </w:r>
       <w:r>
         <w:rPr>
@@ -8060,7 +7277,7 @@
       <w:pPr>
         <w:ind w:firstLine="708"/>
       </w:pPr>
-      <w:bookmarkStart w:id="15" w:name="_Toc26005159"/>
+      <w:bookmarkStart w:id="14" w:name="_Toc26005159"/>
       <w:r>
         <w:lastRenderedPageBreak/>
         <w:t>Na ovom dijagramu aktivnosti dostupan je pregled akcija aplikacije tijekom dodavanja hrane i brojanja kalorija.</w:t>
@@ -8132,21 +7349,7 @@
       </w:pPr>
       <w:r>
         <w:lastRenderedPageBreak/>
-        <w:t xml:space="preserve">U nastavku je prikazana klasa </w:t>
-      </w:r>
-      <w:r>
-        <w:t xml:space="preserve">Namirnica, </w:t>
-      </w:r>
-      <w:proofErr w:type="spellStart"/>
-      <w:r>
-        <w:t>NamirniceObroka</w:t>
-      </w:r>
-      <w:proofErr w:type="spellEnd"/>
-      <w:r>
-        <w:t xml:space="preserve"> te Obrok uz Korisnika koje su korištene za osposobljavanje dodavanje hrane i brojanje kalorija</w:t>
-      </w:r>
-      <w:r>
-        <w:t>.</w:t>
+        <w:t>U nastavku je prikazana klasa Namirnica, NamirniceObroka te Obrok uz Korisnika koje su korištene za osposobljavanje dodavanje hrane i brojanje kalorija.</w:t>
       </w:r>
     </w:p>
     <w:p>
@@ -8212,13 +7415,7 @@
     <w:p>
       <w:r>
         <w:lastRenderedPageBreak/>
-        <w:t xml:space="preserve">Slijedi prikaz operacija za upravljanje </w:t>
-      </w:r>
-      <w:r>
-        <w:t>namirnicama</w:t>
-      </w:r>
-      <w:r>
-        <w:t xml:space="preserve"> na web servisu.</w:t>
+        <w:t>Slijedi prikaz operacija za upravljanje namirnicama na web servisu.</w:t>
       </w:r>
     </w:p>
     <w:p>
@@ -8290,7 +7487,7 @@
         <w:lastRenderedPageBreak/>
         <w:t>Vježbe</w:t>
       </w:r>
-      <w:bookmarkEnd w:id="15"/>
+      <w:bookmarkEnd w:id="14"/>
     </w:p>
     <w:p>
       <w:pPr>
@@ -8389,21 +7586,7 @@
         <w:rPr>
           <w:rFonts w:ascii="Arial" w:hAnsi="Arial" w:cs="Arial"/>
         </w:rPr>
-        <w:t xml:space="preserve"> (</w:t>
-      </w:r>
-      <w:proofErr w:type="spellStart"/>
-      <w:r>
-        <w:rPr>
-          <w:rFonts w:ascii="Arial" w:hAnsi="Arial" w:cs="Arial"/>
-        </w:rPr>
-        <w:t>Exercises</w:t>
-      </w:r>
-      <w:proofErr w:type="spellEnd"/>
-      <w:r>
-        <w:rPr>
-          <w:rFonts w:ascii="Arial" w:hAnsi="Arial" w:cs="Arial"/>
-        </w:rPr>
-        <w:t>)</w:t>
+        <w:t xml:space="preserve"> (Exercises)</w:t>
       </w:r>
       <w:r>
         <w:rPr>
@@ -8429,36 +7612,8 @@
           <w:i/>
           <w:iCs/>
         </w:rPr>
-        <w:t xml:space="preserve">f 3.1 </w:t>
-      </w:r>
-      <w:proofErr w:type="spellStart"/>
-      <w:r>
-        <w:rPr>
-          <w:rFonts w:ascii="Arial" w:hAnsi="Arial" w:cs="Arial"/>
-          <w:i/>
-          <w:iCs/>
-        </w:rPr>
-        <w:t>Exercise</w:t>
-      </w:r>
-      <w:proofErr w:type="spellEnd"/>
-      <w:r>
-        <w:rPr>
-          <w:rFonts w:ascii="Arial" w:hAnsi="Arial" w:cs="Arial"/>
-          <w:i/>
-          <w:iCs/>
-        </w:rPr>
-        <w:t xml:space="preserve"> </w:t>
-      </w:r>
-      <w:proofErr w:type="spellStart"/>
-      <w:r>
-        <w:rPr>
-          <w:rFonts w:ascii="Arial" w:hAnsi="Arial" w:cs="Arial"/>
-          <w:i/>
-          <w:iCs/>
-        </w:rPr>
-        <w:t>selection</w:t>
-      </w:r>
-      <w:proofErr w:type="spellEnd"/>
+        <w:t>f 3.1 Exercise selection</w:t>
+      </w:r>
       <w:r>
         <w:rPr>
           <w:rFonts w:ascii="Arial" w:hAnsi="Arial" w:cs="Arial"/>
@@ -8475,41 +7630,13 @@
         <w:rPr>
           <w:rFonts w:ascii="Arial" w:hAnsi="Arial" w:cs="Arial"/>
         </w:rPr>
-        <w:t xml:space="preserve"> odabirom vježbe otvara se </w:t>
-      </w:r>
-      <w:proofErr w:type="spellStart"/>
-      <w:r>
-        <w:rPr>
-          <w:rFonts w:ascii="Arial" w:hAnsi="Arial" w:cs="Arial"/>
-        </w:rPr>
-        <w:t>konfigurator</w:t>
-      </w:r>
-      <w:proofErr w:type="spellEnd"/>
-      <w:r>
-        <w:rPr>
-          <w:rFonts w:ascii="Arial" w:hAnsi="Arial" w:cs="Arial"/>
-        </w:rPr>
-        <w:t xml:space="preserve"> iste</w:t>
-      </w:r>
-      <w:r>
-        <w:rPr>
-          <w:rFonts w:ascii="Arial" w:hAnsi="Arial" w:cs="Arial"/>
-        </w:rPr>
-        <w:t xml:space="preserve">, na vrhu je izravna poveznica na režim vježbi (Plan </w:t>
-      </w:r>
-      <w:proofErr w:type="spellStart"/>
-      <w:r>
-        <w:rPr>
-          <w:rFonts w:ascii="Arial" w:hAnsi="Arial" w:cs="Arial"/>
-        </w:rPr>
-        <w:t>exercises</w:t>
-      </w:r>
-      <w:proofErr w:type="spellEnd"/>
-      <w:r>
-        <w:rPr>
-          <w:rFonts w:ascii="Arial" w:hAnsi="Arial" w:cs="Arial"/>
-        </w:rPr>
-        <w:t>).</w:t>
+        <w:t xml:space="preserve"> odabirom vježbe otvara se konfigurator iste</w:t>
+      </w:r>
+      <w:r>
+        <w:rPr>
+          <w:rFonts w:ascii="Arial" w:hAnsi="Arial" w:cs="Arial"/>
+        </w:rPr>
+        <w:t>, na vrhu je izravna poveznica na režim vježbi (Plan exercises).</w:t>
       </w:r>
     </w:p>
     <w:p/>
@@ -8714,43 +7841,7 @@
           <w:i/>
           <w:iCs/>
         </w:rPr>
-        <w:t xml:space="preserve">Ekran f 3.2 </w:t>
-      </w:r>
-      <w:proofErr w:type="spellStart"/>
-      <w:r>
-        <w:rPr>
-          <w:rFonts w:ascii="Arial" w:hAnsi="Arial" w:cs="Arial"/>
-          <w:i/>
-          <w:iCs/>
-        </w:rPr>
-        <w:t>Exercise</w:t>
-      </w:r>
-      <w:proofErr w:type="spellEnd"/>
-      <w:r>
-        <w:rPr>
-          <w:rFonts w:ascii="Arial" w:hAnsi="Arial" w:cs="Arial"/>
-          <w:i/>
-          <w:iCs/>
-        </w:rPr>
-        <w:t xml:space="preserve"> </w:t>
-      </w:r>
-      <w:proofErr w:type="spellStart"/>
-      <w:r>
-        <w:rPr>
-          <w:rFonts w:ascii="Arial" w:hAnsi="Arial" w:cs="Arial"/>
-          <w:i/>
-          <w:iCs/>
-        </w:rPr>
-        <w:t>configuration</w:t>
-      </w:r>
-      <w:proofErr w:type="spellEnd"/>
-      <w:r>
-        <w:rPr>
-          <w:rFonts w:ascii="Arial" w:hAnsi="Arial" w:cs="Arial"/>
-          <w:i/>
-          <w:iCs/>
-        </w:rPr>
-        <w:t>“</w:t>
+        <w:t>Ekran f 3.2 Exercise configuration“</w:t>
       </w:r>
       <w:r>
         <w:rPr>
@@ -9544,36 +8635,8 @@
           <w:i/>
           <w:iCs/>
         </w:rPr>
-        <w:t xml:space="preserve">3.3 </w:t>
-      </w:r>
-      <w:proofErr w:type="spellStart"/>
-      <w:r>
-        <w:rPr>
-          <w:rFonts w:ascii="Arial" w:hAnsi="Arial" w:cs="Arial"/>
-          <w:i/>
-          <w:iCs/>
-        </w:rPr>
-        <w:t>Exercise</w:t>
-      </w:r>
-      <w:proofErr w:type="spellEnd"/>
-      <w:r>
-        <w:rPr>
-          <w:rFonts w:ascii="Arial" w:hAnsi="Arial" w:cs="Arial"/>
-          <w:i/>
-          <w:iCs/>
-        </w:rPr>
-        <w:t xml:space="preserve"> </w:t>
-      </w:r>
-      <w:proofErr w:type="spellStart"/>
-      <w:r>
-        <w:rPr>
-          <w:rFonts w:ascii="Arial" w:hAnsi="Arial" w:cs="Arial"/>
-          <w:i/>
-          <w:iCs/>
-        </w:rPr>
-        <w:t>instructor</w:t>
-      </w:r>
-      <w:proofErr w:type="spellEnd"/>
+        <w:t>3.3 Exercise instructor</w:t>
+      </w:r>
       <w:r>
         <w:rPr>
           <w:rFonts w:ascii="Arial" w:hAnsi="Arial" w:cs="Arial"/>
@@ -9866,12 +8929,12 @@
       <w:pPr>
         <w:pStyle w:val="FOINaslov2"/>
       </w:pPr>
-      <w:bookmarkStart w:id="16" w:name="_Toc26005160"/>
+      <w:bookmarkStart w:id="15" w:name="_Toc26005160"/>
       <w:r>
         <w:lastRenderedPageBreak/>
         <w:t>Trčanje</w:t>
       </w:r>
-      <w:bookmarkEnd w:id="16"/>
+      <w:bookmarkEnd w:id="15"/>
     </w:p>
     <w:p/>
     <w:p>
@@ -9954,49 +9017,7 @@
         <w:rPr>
           <w:rFonts w:ascii="Arial" w:hAnsi="Arial" w:cs="Arial"/>
         </w:rPr>
-        <w:t>„</w:t>
-      </w:r>
-      <w:proofErr w:type="spellStart"/>
-      <w:r>
-        <w:rPr>
-          <w:rFonts w:ascii="Arial" w:hAnsi="Arial" w:cs="Arial"/>
-        </w:rPr>
-        <w:t>Running</w:t>
-      </w:r>
-      <w:proofErr w:type="spellEnd"/>
-      <w:r>
-        <w:rPr>
-          <w:rFonts w:ascii="Arial" w:hAnsi="Arial" w:cs="Arial"/>
-        </w:rPr>
-        <w:t xml:space="preserve">“ na ekranu „f 3.1 </w:t>
-      </w:r>
-      <w:proofErr w:type="spellStart"/>
-      <w:r>
-        <w:rPr>
-          <w:rFonts w:ascii="Arial" w:hAnsi="Arial" w:cs="Arial"/>
-        </w:rPr>
-        <w:t>Exercise</w:t>
-      </w:r>
-      <w:proofErr w:type="spellEnd"/>
-      <w:r>
-        <w:rPr>
-          <w:rFonts w:ascii="Arial" w:hAnsi="Arial" w:cs="Arial"/>
-        </w:rPr>
-        <w:t xml:space="preserve"> </w:t>
-      </w:r>
-      <w:proofErr w:type="spellStart"/>
-      <w:r>
-        <w:rPr>
-          <w:rFonts w:ascii="Arial" w:hAnsi="Arial" w:cs="Arial"/>
-        </w:rPr>
-        <w:t>selection</w:t>
-      </w:r>
-      <w:proofErr w:type="spellEnd"/>
-      <w:r>
-        <w:rPr>
-          <w:rFonts w:ascii="Arial" w:hAnsi="Arial" w:cs="Arial"/>
-        </w:rPr>
-        <w:t>“</w:t>
+        <w:t>„Running“ na ekranu „f 3.1 Exercise selection“</w:t>
       </w:r>
       <w:r>
         <w:rPr>
@@ -10014,35 +9035,7 @@
         <w:rPr>
           <w:rFonts w:ascii="Arial" w:hAnsi="Arial" w:cs="Arial"/>
         </w:rPr>
-        <w:t xml:space="preserve">„f 4.1 </w:t>
-      </w:r>
-      <w:proofErr w:type="spellStart"/>
-      <w:r>
-        <w:rPr>
-          <w:rFonts w:ascii="Arial" w:hAnsi="Arial" w:cs="Arial"/>
-        </w:rPr>
-        <w:t>Running</w:t>
-      </w:r>
-      <w:proofErr w:type="spellEnd"/>
-      <w:r>
-        <w:rPr>
-          <w:rFonts w:ascii="Arial" w:hAnsi="Arial" w:cs="Arial"/>
-        </w:rPr>
-        <w:t xml:space="preserve"> </w:t>
-      </w:r>
-      <w:proofErr w:type="spellStart"/>
-      <w:r>
-        <w:rPr>
-          <w:rFonts w:ascii="Arial" w:hAnsi="Arial" w:cs="Arial"/>
-        </w:rPr>
-        <w:t>configuration</w:t>
-      </w:r>
-      <w:proofErr w:type="spellEnd"/>
-      <w:r>
-        <w:rPr>
-          <w:rFonts w:ascii="Arial" w:hAnsi="Arial" w:cs="Arial"/>
-        </w:rPr>
-        <w:t xml:space="preserve">“ </w:t>
+        <w:t xml:space="preserve">„f 4.1 Running configuration“ </w:t>
       </w:r>
       <w:r>
         <w:rPr>
@@ -11026,21 +10019,7 @@
         <w:rPr>
           <w:rFonts w:ascii="Arial" w:hAnsi="Arial" w:cs="Arial"/>
         </w:rPr>
-        <w:t xml:space="preserve">aktivira se ekran „f 4.3 </w:t>
-      </w:r>
-      <w:proofErr w:type="spellStart"/>
-      <w:r>
-        <w:rPr>
-          <w:rFonts w:ascii="Arial" w:hAnsi="Arial" w:cs="Arial"/>
-        </w:rPr>
-        <w:t>Running</w:t>
-      </w:r>
-      <w:proofErr w:type="spellEnd"/>
-      <w:r>
-        <w:rPr>
-          <w:rFonts w:ascii="Arial" w:hAnsi="Arial" w:cs="Arial"/>
-        </w:rPr>
-        <w:t xml:space="preserve"> pause“ </w:t>
+        <w:t xml:space="preserve">aktivira se ekran „f 4.3 Running pause“ </w:t>
       </w:r>
       <w:r>
         <w:rPr>
@@ -11088,42 +10067,14 @@
         <w:rPr>
           <w:rFonts w:ascii="Arial" w:hAnsi="Arial" w:cs="Arial"/>
         </w:rPr>
-        <w:t xml:space="preserve">ekran „f 4.5 </w:t>
-      </w:r>
-      <w:proofErr w:type="spellStart"/>
-      <w:r>
-        <w:rPr>
-          <w:rFonts w:ascii="Arial" w:hAnsi="Arial" w:cs="Arial"/>
-        </w:rPr>
-        <w:t>Running</w:t>
-      </w:r>
-      <w:proofErr w:type="spellEnd"/>
+        <w:t>ekran „f 4.5 Running finish“</w:t>
+      </w:r>
       <w:r>
         <w:rPr>
           <w:rFonts w:ascii="Arial" w:hAnsi="Arial" w:cs="Arial"/>
         </w:rPr>
         <w:t xml:space="preserve"> </w:t>
       </w:r>
-      <w:proofErr w:type="spellStart"/>
-      <w:r>
-        <w:rPr>
-          <w:rFonts w:ascii="Arial" w:hAnsi="Arial" w:cs="Arial"/>
-        </w:rPr>
-        <w:t>finish</w:t>
-      </w:r>
-      <w:proofErr w:type="spellEnd"/>
-      <w:r>
-        <w:rPr>
-          <w:rFonts w:ascii="Arial" w:hAnsi="Arial" w:cs="Arial"/>
-        </w:rPr>
-        <w:t>“</w:t>
-      </w:r>
-      <w:r>
-        <w:rPr>
-          <w:rFonts w:ascii="Arial" w:hAnsi="Arial" w:cs="Arial"/>
-        </w:rPr>
-        <w:t xml:space="preserve"> </w:t>
-      </w:r>
       <w:r>
         <w:rPr>
           <w:rFonts w:ascii="Arial" w:hAnsi="Arial" w:cs="Arial"/>
@@ -11164,21 +10115,7 @@
         <w:rPr>
           <w:rFonts w:ascii="Arial" w:hAnsi="Arial" w:cs="Arial"/>
         </w:rPr>
-        <w:t xml:space="preserve">natrag na ekran „f 4.3 </w:t>
-      </w:r>
-      <w:proofErr w:type="spellStart"/>
-      <w:r>
-        <w:rPr>
-          <w:rFonts w:ascii="Arial" w:hAnsi="Arial" w:cs="Arial"/>
-        </w:rPr>
-        <w:t>Running</w:t>
-      </w:r>
-      <w:proofErr w:type="spellEnd"/>
-      <w:r>
-        <w:rPr>
-          <w:rFonts w:ascii="Arial" w:hAnsi="Arial" w:cs="Arial"/>
-        </w:rPr>
-        <w:t xml:space="preserve"> pause“.</w:t>
+        <w:t>natrag na ekran „f 4.3 Running pause“.</w:t>
       </w:r>
     </w:p>
     <w:p>
@@ -11368,12 +10305,12 @@
       <w:pPr>
         <w:pStyle w:val="FOINaslov2"/>
       </w:pPr>
-      <w:bookmarkStart w:id="17" w:name="_Toc26005161"/>
+      <w:bookmarkStart w:id="16" w:name="_Toc26005161"/>
       <w:r>
         <w:lastRenderedPageBreak/>
         <w:t>Režim i jelovnik</w:t>
       </w:r>
-      <w:bookmarkEnd w:id="17"/>
+      <w:bookmarkEnd w:id="16"/>
     </w:p>
     <w:p>
       <w:pPr>
@@ -11462,39 +10399,65 @@
         </w:rPr>
         <w:t>„</w:t>
       </w:r>
-      <w:proofErr w:type="spellStart"/>
       <w:r>
         <w:rPr>
           <w:rFonts w:ascii="Arial" w:hAnsi="Arial" w:cs="Arial"/>
           <w:i/>
           <w:iCs/>
         </w:rPr>
-        <w:t>Exercise</w:t>
-      </w:r>
-      <w:proofErr w:type="spellEnd"/>
+        <w:t>Exercise regiment</w:t>
+      </w:r>
+      <w:r>
+        <w:rPr>
+          <w:rFonts w:ascii="Arial" w:hAnsi="Arial" w:cs="Arial"/>
+        </w:rPr>
+        <w:t>“ na ekranu „</w:t>
+      </w:r>
       <w:r>
         <w:rPr>
           <w:rFonts w:ascii="Arial" w:hAnsi="Arial" w:cs="Arial"/>
           <w:i/>
           <w:iCs/>
         </w:rPr>
-        <w:t xml:space="preserve"> </w:t>
-      </w:r>
-      <w:proofErr w:type="spellStart"/>
+        <w:t>f 3.1 Exercise selection</w:t>
+      </w:r>
+      <w:r>
+        <w:rPr>
+          <w:rFonts w:ascii="Arial" w:hAnsi="Arial" w:cs="Arial"/>
+        </w:rPr>
+        <w:t xml:space="preserve">“ </w:t>
+      </w:r>
+      <w:r>
+        <w:rPr>
+          <w:rFonts w:ascii="Arial" w:hAnsi="Arial" w:cs="Arial"/>
+        </w:rPr>
+        <w:t xml:space="preserve">ili klikom na </w:t>
+      </w:r>
+      <w:r>
+        <w:rPr>
+          <w:rFonts w:ascii="Arial" w:hAnsi="Arial" w:cs="Arial"/>
+        </w:rPr>
+        <w:t xml:space="preserve">ikonu </w:t>
+      </w:r>
+      <w:r>
+        <w:rPr>
+          <w:rFonts w:ascii="Arial" w:hAnsi="Arial" w:cs="Arial"/>
+        </w:rPr>
+        <w:t>za režim na tabli „</w:t>
+      </w:r>
       <w:r>
         <w:rPr>
           <w:rFonts w:ascii="Arial" w:hAnsi="Arial" w:cs="Arial"/>
           <w:i/>
           <w:iCs/>
         </w:rPr>
-        <w:t>regiment</w:t>
-      </w:r>
-      <w:proofErr w:type="spellEnd"/>
-      <w:r>
-        <w:rPr>
-          <w:rFonts w:ascii="Arial" w:hAnsi="Arial" w:cs="Arial"/>
-        </w:rPr>
-        <w:t>“ na ekranu „</w:t>
+        <w:t>Exercises</w:t>
+      </w:r>
+      <w:r>
+        <w:rPr>
+          <w:rFonts w:ascii="Arial" w:hAnsi="Arial" w:cs="Arial"/>
+        </w:rPr>
+        <w:t>“ ekrana glavnog izbornika „</w:t>
       </w:r>
       <w:r>
         <w:rPr>
@@ -11502,308 +10465,128 @@
           <w:i/>
           <w:iCs/>
         </w:rPr>
-        <w:t xml:space="preserve">f 3.1 </w:t>
-      </w:r>
-      <w:proofErr w:type="spellStart"/>
+        <w:t>f 2.1 Main menu</w:t>
+      </w:r>
+      <w:r>
+        <w:rPr>
+          <w:rFonts w:ascii="Arial" w:hAnsi="Arial" w:cs="Arial"/>
+        </w:rPr>
+        <w:t>“</w:t>
+      </w:r>
+      <w:r>
+        <w:rPr>
+          <w:rFonts w:ascii="Arial" w:hAnsi="Arial" w:cs="Arial"/>
+        </w:rPr>
+        <w:t xml:space="preserve">, dolazimo do ekrana za režim </w:t>
+      </w:r>
+      <w:r>
+        <w:rPr>
+          <w:rFonts w:ascii="Arial" w:hAnsi="Arial" w:cs="Arial"/>
+        </w:rPr>
+        <w:t xml:space="preserve">   </w:t>
+      </w:r>
+      <w:r>
+        <w:rPr>
+          <w:rFonts w:ascii="Arial" w:hAnsi="Arial" w:cs="Arial"/>
+        </w:rPr>
+        <w:t>„</w:t>
+      </w:r>
       <w:r>
         <w:rPr>
           <w:rFonts w:ascii="Arial" w:hAnsi="Arial" w:cs="Arial"/>
           <w:i/>
           <w:iCs/>
         </w:rPr>
-        <w:t>Exercise</w:t>
-      </w:r>
-      <w:proofErr w:type="spellEnd"/>
+        <w:t>f 5.1 Regime configuration</w:t>
+      </w:r>
+      <w:r>
+        <w:rPr>
+          <w:rFonts w:ascii="Arial" w:hAnsi="Arial" w:cs="Arial"/>
+        </w:rPr>
+        <w:t>“</w:t>
+      </w:r>
+      <w:r>
+        <w:rPr>
+          <w:rFonts w:ascii="Arial" w:hAnsi="Arial" w:cs="Arial"/>
+        </w:rPr>
+        <w:t xml:space="preserve">. Ovdje </w:t>
+      </w:r>
+      <w:r>
+        <w:rPr>
+          <w:rFonts w:ascii="Arial" w:hAnsi="Arial" w:cs="Arial"/>
+        </w:rPr>
+        <w:t>nam je dostup</w:t>
+      </w:r>
+      <w:r>
+        <w:rPr>
+          <w:rFonts w:ascii="Arial" w:hAnsi="Arial" w:cs="Arial"/>
+        </w:rPr>
+        <w:t>an pregled planiranih vježbi po danu u tjednu</w:t>
+      </w:r>
+      <w:r>
+        <w:rPr>
+          <w:rFonts w:ascii="Arial" w:hAnsi="Arial" w:cs="Arial"/>
+        </w:rPr>
+        <w:t xml:space="preserve">. Određeni dan je moguće </w:t>
+      </w:r>
+      <w:r>
+        <w:rPr>
+          <w:rFonts w:ascii="Arial" w:hAnsi="Arial" w:cs="Arial"/>
+        </w:rPr>
+        <w:t xml:space="preserve">označiti kao dan za odmor, te </w:t>
+      </w:r>
+      <w:r>
+        <w:rPr>
+          <w:rFonts w:ascii="Arial" w:hAnsi="Arial" w:cs="Arial"/>
+        </w:rPr>
+        <w:t>u njega nije moguće dodati vježbu</w:t>
+      </w:r>
+      <w:r>
+        <w:rPr>
+          <w:rFonts w:ascii="Arial" w:hAnsi="Arial" w:cs="Arial"/>
+        </w:rPr>
+        <w:t xml:space="preserve">. Ako je vježba odrađena, pokraj nje se prikazuje kvačica, a ako </w:t>
+      </w:r>
+      <w:r>
+        <w:rPr>
+          <w:rFonts w:ascii="Arial" w:hAnsi="Arial" w:cs="Arial"/>
+        </w:rPr>
+        <w:t>još nije izvedena, dostupn</w:t>
+      </w:r>
+      <w:r>
+        <w:rPr>
+          <w:rFonts w:ascii="Arial" w:hAnsi="Arial" w:cs="Arial"/>
+        </w:rPr>
+        <w:t>a je poveznica na njeno pokretanje</w:t>
+      </w:r>
+      <w:r>
+        <w:rPr>
+          <w:rFonts w:ascii="Arial" w:hAnsi="Arial" w:cs="Arial"/>
+        </w:rPr>
+        <w:t>. Dodavanje vježbe „</w:t>
+      </w:r>
       <w:r>
         <w:rPr>
           <w:rFonts w:ascii="Arial" w:hAnsi="Arial" w:cs="Arial"/>
           <w:i/>
           <w:iCs/>
         </w:rPr>
-        <w:t xml:space="preserve"> </w:t>
-      </w:r>
-      <w:proofErr w:type="spellStart"/>
+        <w:t>Add exercise</w:t>
+      </w:r>
+      <w:r>
+        <w:rPr>
+          <w:rFonts w:ascii="Arial" w:hAnsi="Arial" w:cs="Arial"/>
+        </w:rPr>
+        <w:t>“ vodi do ekrana „</w:t>
+      </w:r>
       <w:r>
         <w:rPr>
           <w:rFonts w:ascii="Arial" w:hAnsi="Arial" w:cs="Arial"/>
           <w:i/>
           <w:iCs/>
         </w:rPr>
-        <w:t>selection</w:t>
-      </w:r>
-      <w:proofErr w:type="spellEnd"/>
-      <w:r>
-        <w:rPr>
-          <w:rFonts w:ascii="Arial" w:hAnsi="Arial" w:cs="Arial"/>
-        </w:rPr>
-        <w:t xml:space="preserve">“ </w:t>
-      </w:r>
-      <w:r>
-        <w:rPr>
-          <w:rFonts w:ascii="Arial" w:hAnsi="Arial" w:cs="Arial"/>
-        </w:rPr>
-        <w:t xml:space="preserve">ili klikom na </w:t>
-      </w:r>
-      <w:r>
-        <w:rPr>
-          <w:rFonts w:ascii="Arial" w:hAnsi="Arial" w:cs="Arial"/>
-        </w:rPr>
-        <w:t xml:space="preserve">ikonu </w:t>
-      </w:r>
-      <w:r>
-        <w:rPr>
-          <w:rFonts w:ascii="Arial" w:hAnsi="Arial" w:cs="Arial"/>
-        </w:rPr>
-        <w:t>za režim na tabli „</w:t>
-      </w:r>
-      <w:proofErr w:type="spellStart"/>
-      <w:r>
-        <w:rPr>
-          <w:rFonts w:ascii="Arial" w:hAnsi="Arial" w:cs="Arial"/>
-          <w:i/>
-          <w:iCs/>
-        </w:rPr>
-        <w:t>Exercises</w:t>
-      </w:r>
-      <w:proofErr w:type="spellEnd"/>
-      <w:r>
-        <w:rPr>
-          <w:rFonts w:ascii="Arial" w:hAnsi="Arial" w:cs="Arial"/>
-        </w:rPr>
-        <w:t>“ ekrana glavnog izbornika „</w:t>
-      </w:r>
-      <w:r>
-        <w:rPr>
-          <w:rFonts w:ascii="Arial" w:hAnsi="Arial" w:cs="Arial"/>
-          <w:i/>
-          <w:iCs/>
-        </w:rPr>
-        <w:t xml:space="preserve">f 2.1 </w:t>
-      </w:r>
-      <w:proofErr w:type="spellStart"/>
-      <w:r>
-        <w:rPr>
-          <w:rFonts w:ascii="Arial" w:hAnsi="Arial" w:cs="Arial"/>
-          <w:i/>
-          <w:iCs/>
-        </w:rPr>
-        <w:t>Main</w:t>
-      </w:r>
-      <w:proofErr w:type="spellEnd"/>
-      <w:r>
-        <w:rPr>
-          <w:rFonts w:ascii="Arial" w:hAnsi="Arial" w:cs="Arial"/>
-          <w:i/>
-          <w:iCs/>
-        </w:rPr>
-        <w:t xml:space="preserve"> </w:t>
-      </w:r>
-      <w:proofErr w:type="spellStart"/>
-      <w:r>
-        <w:rPr>
-          <w:rFonts w:ascii="Arial" w:hAnsi="Arial" w:cs="Arial"/>
-          <w:i/>
-          <w:iCs/>
-        </w:rPr>
-        <w:t>menu</w:t>
-      </w:r>
-      <w:proofErr w:type="spellEnd"/>
-      <w:r>
-        <w:rPr>
-          <w:rFonts w:ascii="Arial" w:hAnsi="Arial" w:cs="Arial"/>
-        </w:rPr>
-        <w:t>“</w:t>
-      </w:r>
-      <w:r>
-        <w:rPr>
-          <w:rFonts w:ascii="Arial" w:hAnsi="Arial" w:cs="Arial"/>
-        </w:rPr>
-        <w:t xml:space="preserve">, dolazimo do ekrana za režim </w:t>
-      </w:r>
-      <w:r>
-        <w:rPr>
-          <w:rFonts w:ascii="Arial" w:hAnsi="Arial" w:cs="Arial"/>
-        </w:rPr>
-        <w:t xml:space="preserve">   </w:t>
-      </w:r>
-      <w:r>
-        <w:rPr>
-          <w:rFonts w:ascii="Arial" w:hAnsi="Arial" w:cs="Arial"/>
-        </w:rPr>
-        <w:t>„</w:t>
-      </w:r>
-      <w:r>
-        <w:rPr>
-          <w:rFonts w:ascii="Arial" w:hAnsi="Arial" w:cs="Arial"/>
-          <w:i/>
-          <w:iCs/>
-        </w:rPr>
-        <w:t xml:space="preserve">f 5.1 </w:t>
-      </w:r>
-      <w:proofErr w:type="spellStart"/>
-      <w:r>
-        <w:rPr>
-          <w:rFonts w:ascii="Arial" w:hAnsi="Arial" w:cs="Arial"/>
-          <w:i/>
-          <w:iCs/>
-        </w:rPr>
-        <w:t>Regime</w:t>
-      </w:r>
-      <w:proofErr w:type="spellEnd"/>
-      <w:r>
-        <w:rPr>
-          <w:rFonts w:ascii="Arial" w:hAnsi="Arial" w:cs="Arial"/>
-          <w:i/>
-          <w:iCs/>
-        </w:rPr>
-        <w:t xml:space="preserve"> </w:t>
-      </w:r>
-      <w:proofErr w:type="spellStart"/>
-      <w:r>
-        <w:rPr>
-          <w:rFonts w:ascii="Arial" w:hAnsi="Arial" w:cs="Arial"/>
-          <w:i/>
-          <w:iCs/>
-        </w:rPr>
-        <w:t>configuration</w:t>
-      </w:r>
-      <w:proofErr w:type="spellEnd"/>
-      <w:r>
-        <w:rPr>
-          <w:rFonts w:ascii="Arial" w:hAnsi="Arial" w:cs="Arial"/>
-        </w:rPr>
-        <w:t>“</w:t>
-      </w:r>
-      <w:r>
-        <w:rPr>
-          <w:rFonts w:ascii="Arial" w:hAnsi="Arial" w:cs="Arial"/>
-        </w:rPr>
-        <w:t xml:space="preserve">. Ovdje </w:t>
-      </w:r>
-      <w:r>
-        <w:rPr>
-          <w:rFonts w:ascii="Arial" w:hAnsi="Arial" w:cs="Arial"/>
-        </w:rPr>
-        <w:t>nam je dostup</w:t>
-      </w:r>
-      <w:r>
-        <w:rPr>
-          <w:rFonts w:ascii="Arial" w:hAnsi="Arial" w:cs="Arial"/>
-        </w:rPr>
-        <w:t>an pregled planiranih vježbi po danu u tjednu</w:t>
-      </w:r>
-      <w:r>
-        <w:rPr>
-          <w:rFonts w:ascii="Arial" w:hAnsi="Arial" w:cs="Arial"/>
-        </w:rPr>
-        <w:t xml:space="preserve">. Određeni dan je moguće </w:t>
-      </w:r>
-      <w:r>
-        <w:rPr>
-          <w:rFonts w:ascii="Arial" w:hAnsi="Arial" w:cs="Arial"/>
-        </w:rPr>
-        <w:t xml:space="preserve">označiti kao dan za odmor, te </w:t>
-      </w:r>
-      <w:r>
-        <w:rPr>
-          <w:rFonts w:ascii="Arial" w:hAnsi="Arial" w:cs="Arial"/>
-        </w:rPr>
-        <w:t>u njega nije moguće dodati vježbu</w:t>
-      </w:r>
-      <w:r>
-        <w:rPr>
-          <w:rFonts w:ascii="Arial" w:hAnsi="Arial" w:cs="Arial"/>
-        </w:rPr>
-        <w:t xml:space="preserve">. Ako je vježba odrađena, pokraj nje se prikazuje kvačica, a ako </w:t>
-      </w:r>
-      <w:r>
-        <w:rPr>
-          <w:rFonts w:ascii="Arial" w:hAnsi="Arial" w:cs="Arial"/>
-        </w:rPr>
-        <w:t>još nije izvedena, dostupn</w:t>
-      </w:r>
-      <w:r>
-        <w:rPr>
-          <w:rFonts w:ascii="Arial" w:hAnsi="Arial" w:cs="Arial"/>
-        </w:rPr>
-        <w:t>a je poveznica na njeno pokretanje</w:t>
-      </w:r>
-      <w:r>
-        <w:rPr>
-          <w:rFonts w:ascii="Arial" w:hAnsi="Arial" w:cs="Arial"/>
-        </w:rPr>
-        <w:t>. Dodavanje vježbe „</w:t>
-      </w:r>
-      <w:proofErr w:type="spellStart"/>
-      <w:r>
-        <w:rPr>
-          <w:rFonts w:ascii="Arial" w:hAnsi="Arial" w:cs="Arial"/>
-          <w:i/>
-          <w:iCs/>
-        </w:rPr>
-        <w:t>Add</w:t>
-      </w:r>
-      <w:proofErr w:type="spellEnd"/>
-      <w:r>
-        <w:rPr>
-          <w:rFonts w:ascii="Arial" w:hAnsi="Arial" w:cs="Arial"/>
-          <w:i/>
-          <w:iCs/>
-        </w:rPr>
-        <w:t xml:space="preserve"> </w:t>
-      </w:r>
-      <w:proofErr w:type="spellStart"/>
-      <w:r>
-        <w:rPr>
-          <w:rFonts w:ascii="Arial" w:hAnsi="Arial" w:cs="Arial"/>
-          <w:i/>
-          <w:iCs/>
-        </w:rPr>
-        <w:t>exercise</w:t>
-      </w:r>
-      <w:proofErr w:type="spellEnd"/>
-      <w:r>
-        <w:rPr>
-          <w:rFonts w:ascii="Arial" w:hAnsi="Arial" w:cs="Arial"/>
-        </w:rPr>
-        <w:t>“ vodi do ekrana „</w:t>
-      </w:r>
-      <w:r>
-        <w:rPr>
-          <w:rFonts w:ascii="Arial" w:hAnsi="Arial" w:cs="Arial"/>
-          <w:i/>
-          <w:iCs/>
-        </w:rPr>
-        <w:t xml:space="preserve">f 3.2 </w:t>
-      </w:r>
-      <w:proofErr w:type="spellStart"/>
-      <w:r>
-        <w:rPr>
-          <w:rFonts w:ascii="Arial" w:hAnsi="Arial" w:cs="Arial"/>
-          <w:i/>
-          <w:iCs/>
-        </w:rPr>
-        <w:t>Exercise</w:t>
-      </w:r>
-      <w:proofErr w:type="spellEnd"/>
-      <w:r>
-        <w:rPr>
-          <w:rFonts w:ascii="Arial" w:hAnsi="Arial" w:cs="Arial"/>
-          <w:i/>
-          <w:iCs/>
-        </w:rPr>
-        <w:t xml:space="preserve"> </w:t>
-      </w:r>
-      <w:proofErr w:type="spellStart"/>
-      <w:r>
-        <w:rPr>
-          <w:rFonts w:ascii="Arial" w:hAnsi="Arial" w:cs="Arial"/>
-          <w:i/>
-          <w:iCs/>
-        </w:rPr>
-        <w:t>configuration</w:t>
-      </w:r>
-      <w:proofErr w:type="spellEnd"/>
+        <w:t>f 3.2 Exercise configuration</w:t>
+      </w:r>
       <w:r>
         <w:rPr>
           <w:rFonts w:ascii="Arial" w:hAnsi="Arial" w:cs="Arial"/>
@@ -12060,36 +10843,8 @@
           <w:i/>
           <w:iCs/>
         </w:rPr>
-        <w:t xml:space="preserve">f 2.2 </w:t>
-      </w:r>
-      <w:proofErr w:type="spellStart"/>
-      <w:r>
-        <w:rPr>
-          <w:rFonts w:ascii="Arial" w:hAnsi="Arial" w:cs="Arial"/>
-          <w:i/>
-          <w:iCs/>
-        </w:rPr>
-        <w:t>Food</w:t>
-      </w:r>
-      <w:proofErr w:type="spellEnd"/>
-      <w:r>
-        <w:rPr>
-          <w:rFonts w:ascii="Arial" w:hAnsi="Arial" w:cs="Arial"/>
-          <w:i/>
-          <w:iCs/>
-        </w:rPr>
-        <w:t xml:space="preserve"> </w:t>
-      </w:r>
-      <w:proofErr w:type="spellStart"/>
-      <w:r>
-        <w:rPr>
-          <w:rFonts w:ascii="Arial" w:hAnsi="Arial" w:cs="Arial"/>
-          <w:i/>
-          <w:iCs/>
-        </w:rPr>
-        <w:t>Diary</w:t>
-      </w:r>
-      <w:proofErr w:type="spellEnd"/>
+        <w:t>f 2.2 Food Diary</w:t>
+      </w:r>
       <w:r>
         <w:rPr>
           <w:rFonts w:ascii="Arial" w:hAnsi="Arial" w:cs="Arial"/>
@@ -12253,26 +11008,26 @@
       <w:pPr>
         <w:pStyle w:val="FOINaslov1"/>
       </w:pPr>
-      <w:bookmarkStart w:id="18" w:name="_Toc26005162"/>
+      <w:bookmarkStart w:id="17" w:name="_Toc26005162"/>
       <w:r>
         <w:lastRenderedPageBreak/>
         <w:t>Tehnička dokumentacija</w:t>
       </w:r>
-      <w:bookmarkEnd w:id="18"/>
+      <w:bookmarkEnd w:id="17"/>
     </w:p>
     <w:p>
       <w:pPr>
         <w:pStyle w:val="FOINaslov2"/>
         <w:spacing w:line="360" w:lineRule="auto"/>
       </w:pPr>
-      <w:bookmarkStart w:id="19" w:name="_Toc26005163"/>
+      <w:bookmarkStart w:id="18" w:name="_Toc26005163"/>
       <w:r>
         <w:t xml:space="preserve">Dizajn arhitekture </w:t>
       </w:r>
       <w:r>
         <w:t>softvera</w:t>
       </w:r>
-      <w:bookmarkEnd w:id="19"/>
+      <w:bookmarkEnd w:id="18"/>
     </w:p>
     <w:p>
       <w:pPr>
@@ -12317,49 +11072,7 @@
         <w:rPr>
           <w:rFonts w:ascii="Arial" w:hAnsi="Arial" w:cs="Arial"/>
         </w:rPr>
-        <w:t>(</w:t>
-      </w:r>
-      <w:proofErr w:type="spellStart"/>
-      <w:r>
-        <w:rPr>
-          <w:rFonts w:ascii="Arial" w:hAnsi="Arial" w:cs="Arial"/>
-        </w:rPr>
-        <w:t>Presentation</w:t>
-      </w:r>
-      <w:proofErr w:type="spellEnd"/>
-      <w:r>
-        <w:rPr>
-          <w:rFonts w:ascii="Arial" w:hAnsi="Arial" w:cs="Arial"/>
-        </w:rPr>
-        <w:t xml:space="preserve"> </w:t>
-      </w:r>
-      <w:proofErr w:type="spellStart"/>
-      <w:r>
-        <w:rPr>
-          <w:rFonts w:ascii="Arial" w:hAnsi="Arial" w:cs="Arial"/>
-        </w:rPr>
-        <w:t>Logic</w:t>
-      </w:r>
-      <w:proofErr w:type="spellEnd"/>
-      <w:r>
-        <w:rPr>
-          <w:rFonts w:ascii="Arial" w:hAnsi="Arial" w:cs="Arial"/>
-        </w:rPr>
-        <w:t xml:space="preserve"> </w:t>
-      </w:r>
-      <w:proofErr w:type="spellStart"/>
-      <w:r>
-        <w:rPr>
-          <w:rFonts w:ascii="Arial" w:hAnsi="Arial" w:cs="Arial"/>
-        </w:rPr>
-        <w:t>Layer</w:t>
-      </w:r>
-      <w:proofErr w:type="spellEnd"/>
-      <w:r>
-        <w:rPr>
-          <w:rFonts w:ascii="Arial" w:hAnsi="Arial" w:cs="Arial"/>
-        </w:rPr>
-        <w:t xml:space="preserve"> - PLL)</w:t>
+        <w:t>(Presentation Logic Layer - PLL)</w:t>
       </w:r>
       <w:r>
         <w:rPr>
@@ -12377,21 +11090,7 @@
         <w:rPr>
           <w:rFonts w:ascii="Arial" w:hAnsi="Arial" w:cs="Arial"/>
         </w:rPr>
-        <w:t>aktivnosti i fragmenti (</w:t>
-      </w:r>
-      <w:proofErr w:type="spellStart"/>
-      <w:r>
-        <w:rPr>
-          <w:rFonts w:ascii="Arial" w:hAnsi="Arial" w:cs="Arial"/>
-        </w:rPr>
-        <w:t>Activity</w:t>
-      </w:r>
-      <w:proofErr w:type="spellEnd"/>
-      <w:r>
-        <w:rPr>
-          <w:rFonts w:ascii="Arial" w:hAnsi="Arial" w:cs="Arial"/>
-        </w:rPr>
-        <w:t>/Fragment)</w:t>
+        <w:t>aktivnosti i fragmenti (Activity/Fragment)</w:t>
       </w:r>
       <w:r>
         <w:rPr>
@@ -12505,49 +11204,7 @@
         <w:rPr>
           <w:rFonts w:ascii="Arial" w:hAnsi="Arial" w:cs="Arial"/>
         </w:rPr>
-        <w:t xml:space="preserve"> (</w:t>
-      </w:r>
-      <w:proofErr w:type="spellStart"/>
-      <w:r>
-        <w:rPr>
-          <w:rFonts w:ascii="Arial" w:hAnsi="Arial" w:cs="Arial"/>
-        </w:rPr>
-        <w:t>Buisness</w:t>
-      </w:r>
-      <w:proofErr w:type="spellEnd"/>
-      <w:r>
-        <w:rPr>
-          <w:rFonts w:ascii="Arial" w:hAnsi="Arial" w:cs="Arial"/>
-        </w:rPr>
-        <w:t xml:space="preserve"> </w:t>
-      </w:r>
-      <w:proofErr w:type="spellStart"/>
-      <w:r>
-        <w:rPr>
-          <w:rFonts w:ascii="Arial" w:hAnsi="Arial" w:cs="Arial"/>
-        </w:rPr>
-        <w:t>Logic</w:t>
-      </w:r>
-      <w:proofErr w:type="spellEnd"/>
-      <w:r>
-        <w:rPr>
-          <w:rFonts w:ascii="Arial" w:hAnsi="Arial" w:cs="Arial"/>
-        </w:rPr>
-        <w:t xml:space="preserve"> </w:t>
-      </w:r>
-      <w:proofErr w:type="spellStart"/>
-      <w:r>
-        <w:rPr>
-          <w:rFonts w:ascii="Arial" w:hAnsi="Arial" w:cs="Arial"/>
-        </w:rPr>
-        <w:t>Layer</w:t>
-      </w:r>
-      <w:proofErr w:type="spellEnd"/>
-      <w:r>
-        <w:rPr>
-          <w:rFonts w:ascii="Arial" w:hAnsi="Arial" w:cs="Arial"/>
-        </w:rPr>
-        <w:t xml:space="preserve"> – BLL) </w:t>
+        <w:t xml:space="preserve"> (Buisness Logic Layer – BLL) </w:t>
       </w:r>
       <w:r>
         <w:rPr>
@@ -12595,21 +11252,7 @@
         <w:rPr>
           <w:rFonts w:ascii="Arial" w:hAnsi="Arial" w:cs="Arial"/>
         </w:rPr>
-        <w:t xml:space="preserve">za pristup podacima (Dana Access </w:t>
-      </w:r>
-      <w:proofErr w:type="spellStart"/>
-      <w:r>
-        <w:rPr>
-          <w:rFonts w:ascii="Arial" w:hAnsi="Arial" w:cs="Arial"/>
-        </w:rPr>
-        <w:t>Layer</w:t>
-      </w:r>
-      <w:proofErr w:type="spellEnd"/>
-      <w:r>
-        <w:rPr>
-          <w:rFonts w:ascii="Arial" w:hAnsi="Arial" w:cs="Arial"/>
-        </w:rPr>
-        <w:t xml:space="preserve"> – DAL) </w:t>
+        <w:t xml:space="preserve">za pristup podacima (Dana Access Layer – DAL) </w:t>
       </w:r>
       <w:r>
         <w:rPr>
@@ -12639,35 +11282,7 @@
         <w:rPr>
           <w:rFonts w:ascii="Arial" w:hAnsi="Arial" w:cs="Arial"/>
         </w:rPr>
-        <w:t xml:space="preserve">, te odgovore vraća kao </w:t>
-      </w:r>
-      <w:proofErr w:type="spellStart"/>
-      <w:r>
-        <w:rPr>
-          <w:rFonts w:ascii="Arial" w:hAnsi="Arial" w:cs="Arial"/>
-        </w:rPr>
-        <w:t>json</w:t>
-      </w:r>
-      <w:proofErr w:type="spellEnd"/>
-      <w:r>
-        <w:rPr>
-          <w:rFonts w:ascii="Arial" w:hAnsi="Arial" w:cs="Arial"/>
-        </w:rPr>
-        <w:t>/</w:t>
-      </w:r>
-      <w:proofErr w:type="spellStart"/>
-      <w:r>
-        <w:rPr>
-          <w:rFonts w:ascii="Arial" w:hAnsi="Arial" w:cs="Arial"/>
-        </w:rPr>
-        <w:t>xml</w:t>
-      </w:r>
-      <w:proofErr w:type="spellEnd"/>
-      <w:r>
-        <w:rPr>
-          <w:rFonts w:ascii="Arial" w:hAnsi="Arial" w:cs="Arial"/>
-        </w:rPr>
-        <w:t xml:space="preserve"> objekte</w:t>
+        <w:t>, te odgovore vraća kao json/xml objekte</w:t>
       </w:r>
       <w:r>
         <w:rPr>
@@ -12763,7 +11378,7 @@
       <w:pPr>
         <w:pStyle w:val="FOINaslov2"/>
       </w:pPr>
-      <w:bookmarkStart w:id="20" w:name="_Toc26005164"/>
+      <w:bookmarkStart w:id="19" w:name="_Toc26005164"/>
       <w:r>
         <w:lastRenderedPageBreak/>
         <w:t>Model podataka</w:t>
@@ -12771,7 +11386,7 @@
       <w:r>
         <w:t xml:space="preserve"> (ERA)</w:t>
       </w:r>
-      <w:bookmarkEnd w:id="20"/>
+      <w:bookmarkEnd w:id="19"/>
     </w:p>
     <w:p>
       <w:r>
@@ -12854,12 +11469,12 @@
       <w:pPr>
         <w:pStyle w:val="FOINaslov2"/>
       </w:pPr>
-      <w:bookmarkStart w:id="21" w:name="_Toc26005165"/>
+      <w:bookmarkStart w:id="20" w:name="_Toc26005165"/>
       <w:r>
         <w:lastRenderedPageBreak/>
         <w:t>Dijagram klasa</w:t>
       </w:r>
-      <w:bookmarkEnd w:id="21"/>
+      <w:bookmarkEnd w:id="20"/>
     </w:p>
     <w:p>
       <w:pPr>
@@ -13000,7 +11615,7 @@
           <w:sz w:val="36"/>
         </w:rPr>
       </w:pPr>
-      <w:bookmarkStart w:id="22" w:name="_Toc26005166"/>
+      <w:bookmarkStart w:id="21" w:name="_Toc26005166"/>
       <w:r>
         <w:rPr>
           <w:sz w:val="36"/>
@@ -13020,7 +11635,7 @@
         </w:rPr>
         <w:t>ervis</w:t>
       </w:r>
-      <w:bookmarkEnd w:id="22"/>
+      <w:bookmarkEnd w:id="21"/>
     </w:p>
     <w:p>
       <w:pPr>
@@ -13102,11 +11717,11 @@
           <w:sz w:val="36"/>
         </w:rPr>
       </w:pPr>
-      <w:bookmarkStart w:id="23" w:name="_Toc26005167"/>
+      <w:bookmarkStart w:id="22" w:name="_Toc26005167"/>
       <w:r>
         <w:t>Modularnosti</w:t>
       </w:r>
-      <w:bookmarkEnd w:id="23"/>
+      <w:bookmarkEnd w:id="22"/>
     </w:p>
     <w:p>
       <w:pPr>
@@ -13185,17 +11800,112 @@
       <w:r>
         <w:br w:type="page"/>
       </w:r>
+      <w:bookmarkStart w:id="23" w:name="_Toc26005168"/>
     </w:p>
     <w:p>
       <w:pPr>
         <w:pStyle w:val="FOINaslov1"/>
       </w:pPr>
-      <w:bookmarkStart w:id="24" w:name="_Toc26005168"/>
+      <w:r>
+        <w:lastRenderedPageBreak/>
+        <w:t>Upute za testiranje</w:t>
+      </w:r>
+    </w:p>
+    <w:p>
+      <w:pPr>
+        <w:ind w:firstLine="708"/>
+      </w:pPr>
+      <w:r>
+        <w:t>Molimo da svi koji misle testirati aplikaciju prvo konfiguriraju projekt online na: https://developers.google.com/identity/sign-in/android/start-integrating</w:t>
+      </w:r>
+    </w:p>
+    <w:p/>
+    <w:p>
+      <w:r>
+        <w:t xml:space="preserve">Potrebno je generirati SHA ključ preko signingReport dostupnog preko gradle </w:t>
+      </w:r>
+    </w:p>
+    <w:p>
+      <w:r>
+        <w:t>Dostupno na desnom rubu ekrana, FitApp/app/Tasks/android/signingReport</w:t>
+      </w:r>
+    </w:p>
+    <w:p>
+      <w:r>
+        <w:rPr>
+          <w:noProof/>
+        </w:rPr>
+        <w:drawing>
+          <wp:inline distT="0" distB="0" distL="0" distR="0" wp14:anchorId="59F12869" wp14:editId="0578E89B">
+            <wp:extent cx="4095750" cy="2070100"/>
+            <wp:effectExtent l="0" t="0" r="0" b="6350"/>
+            <wp:docPr id="50" name="Slika 50"/>
+            <wp:cNvGraphicFramePr>
+              <a:graphicFrameLocks xmlns:a="http://schemas.openxmlformats.org/drawingml/2006/main" noChangeAspect="1"/>
+            </wp:cNvGraphicFramePr>
+            <a:graphic xmlns:a="http://schemas.openxmlformats.org/drawingml/2006/main">
+              <a:graphicData uri="http://schemas.openxmlformats.org/drawingml/2006/picture">
+                <pic:pic xmlns:pic="http://schemas.openxmlformats.org/drawingml/2006/picture">
+                  <pic:nvPicPr>
+                    <pic:cNvPr id="0" name="Picture 1"/>
+                    <pic:cNvPicPr>
+                      <a:picLocks noChangeAspect="1" noChangeArrowheads="1"/>
+                    </pic:cNvPicPr>
+                  </pic:nvPicPr>
+                  <pic:blipFill>
+                    <a:blip r:embed="rId41">
+                      <a:extLst>
+                        <a:ext uri="{28A0092B-C50C-407E-A947-70E740481C1C}">
+                          <a14:useLocalDpi xmlns:a14="http://schemas.microsoft.com/office/drawing/2010/main" val="0"/>
+                        </a:ext>
+                      </a:extLst>
+                    </a:blip>
+                    <a:srcRect/>
+                    <a:stretch>
+                      <a:fillRect/>
+                    </a:stretch>
+                  </pic:blipFill>
+                  <pic:spPr bwMode="auto">
+                    <a:xfrm>
+                      <a:off x="0" y="0"/>
+                      <a:ext cx="4095750" cy="2070100"/>
+                    </a:xfrm>
+                    <a:prstGeom prst="rect">
+                      <a:avLst/>
+                    </a:prstGeom>
+                    <a:noFill/>
+                    <a:ln>
+                      <a:noFill/>
+                    </a:ln>
+                  </pic:spPr>
+                </pic:pic>
+              </a:graphicData>
+            </a:graphic>
+          </wp:inline>
+        </w:drawing>
+      </w:r>
+    </w:p>
+    <w:p>
+      <w:r>
+        <w:t>Pokrenuti ovu skriptu isto kao i aplikaciju, iskoristiti SHA koji se ispiše u konfiguraciji projekta, nakon toga dostupna vam je registracija na emulatoru preko Google servisa.</w:t>
+      </w:r>
+      <w:bookmarkStart w:id="24" w:name="_GoBack"/>
+      <w:bookmarkEnd w:id="24"/>
+    </w:p>
+    <w:p>
+      <w:r>
+        <w:br w:type="page"/>
+      </w:r>
+    </w:p>
+    <w:p>
+      <w:pPr>
+        <w:pStyle w:val="FOINaslov1"/>
+      </w:pPr>
       <w:r>
         <w:lastRenderedPageBreak/>
         <w:t>Prijava projektnog zadatka</w:t>
       </w:r>
-      <w:bookmarkEnd w:id="24"/>
+      <w:bookmarkEnd w:id="23"/>
     </w:p>
     <w:p>
       <w:pPr>
@@ -13227,7 +11937,6 @@
           <w:lang w:eastAsia="hr-HR"/>
         </w:rPr>
       </w:pPr>
-      <w:proofErr w:type="spellStart"/>
       <w:r>
         <w:rPr>
           <w:rFonts w:ascii="Times New Roman" w:eastAsia="Times New Roman" w:hAnsi="Times New Roman" w:cs="Times New Roman"/>
@@ -13237,7 +11946,6 @@
         </w:rPr>
         <w:t>FitApp</w:t>
       </w:r>
-      <w:proofErr w:type="spellEnd"/>
     </w:p>
     <w:p>
       <w:pPr>
@@ -13256,19 +11964,19 @@
           <w:szCs w:val="24"/>
           <w:lang w:eastAsia="hr-HR"/>
         </w:rPr>
-        <w:t xml:space="preserve">Članovi projektnog tima (za svakoga: ime i prezime, e-mail, JMBAG, </w:t>
-      </w:r>
-      <w:proofErr w:type="spellStart"/>
-      <w:r>
+        <w:t>Članovi projektnog tima (za svakoga: ime i prezime, e-mail, JMBAG, GitHub korisničko ime)</w:t>
+      </w:r>
+    </w:p>
+    <w:p>
+      <w:pPr>
+        <w:spacing w:after="100" w:afterAutospacing="1" w:line="240" w:lineRule="auto"/>
         <w:rPr>
           <w:rFonts w:ascii="Times New Roman" w:eastAsia="Times New Roman" w:hAnsi="Times New Roman" w:cs="Times New Roman"/>
           <w:sz w:val="24"/>
           <w:szCs w:val="24"/>
           <w:lang w:eastAsia="hr-HR"/>
         </w:rPr>
-        <w:t>GitHub</w:t>
-      </w:r>
-      <w:proofErr w:type="spellEnd"/>
+      </w:pPr>
       <w:r>
         <w:rPr>
           <w:rFonts w:ascii="Times New Roman" w:eastAsia="Times New Roman" w:hAnsi="Times New Roman" w:cs="Times New Roman"/>
@@ -13276,19 +11984,18 @@
           <w:szCs w:val="24"/>
           <w:lang w:eastAsia="hr-HR"/>
         </w:rPr>
-        <w:t xml:space="preserve"> korisničko ime)</w:t>
-      </w:r>
-    </w:p>
-    <w:p>
-      <w:pPr>
-        <w:spacing w:after="100" w:afterAutospacing="1" w:line="240" w:lineRule="auto"/>
+        <w:t>Robert Manestar, rmanestar@foi.hr, 0016126820, rmanestar,</w:t>
+      </w:r>
+      <w:r>
         <w:rPr>
           <w:rFonts w:ascii="Times New Roman" w:eastAsia="Times New Roman" w:hAnsi="Times New Roman" w:cs="Times New Roman"/>
           <w:sz w:val="24"/>
           <w:szCs w:val="24"/>
           <w:lang w:eastAsia="hr-HR"/>
         </w:rPr>
-      </w:pPr>
+        <w:br/>
+        <w:t>Meikl Marić, mmaric@foi.hr , 0016123124, MajkFOI,</w:t>
+      </w:r>
       <w:r>
         <w:rPr>
           <w:rFonts w:ascii="Times New Roman" w:eastAsia="Times New Roman" w:hAnsi="Times New Roman" w:cs="Times New Roman"/>
@@ -13296,9 +12003,9 @@
           <w:szCs w:val="24"/>
           <w:lang w:eastAsia="hr-HR"/>
         </w:rPr>
-        <w:t xml:space="preserve">Robert </w:t>
-      </w:r>
-      <w:proofErr w:type="spellStart"/>
+        <w:br/>
+        <w:t>Jurica Migač, jmigac@foi.hr, 0016123374, jmigac,</w:t>
+      </w:r>
       <w:r>
         <w:rPr>
           <w:rFonts w:ascii="Times New Roman" w:eastAsia="Times New Roman" w:hAnsi="Times New Roman" w:cs="Times New Roman"/>
@@ -13306,9 +12013,9 @@
           <w:szCs w:val="24"/>
           <w:lang w:eastAsia="hr-HR"/>
         </w:rPr>
-        <w:t>Manestar</w:t>
-      </w:r>
-      <w:proofErr w:type="spellEnd"/>
+        <w:br/>
+        <w:t>Josip Petanjek, jpetanjek@foi.hr, 0016124756, jpetanjek,</w:t>
+      </w:r>
       <w:r>
         <w:rPr>
           <w:rFonts w:ascii="Times New Roman" w:eastAsia="Times New Roman" w:hAnsi="Times New Roman" w:cs="Times New Roman"/>
@@ -13316,19 +12023,20 @@
           <w:szCs w:val="24"/>
           <w:lang w:eastAsia="hr-HR"/>
         </w:rPr>
-        <w:t xml:space="preserve">, rmanestar@foi.hr, 0016126820, </w:t>
-      </w:r>
-      <w:proofErr w:type="spellStart"/>
-      <w:r>
+        <w:br/>
+        <w:t>Sabina Pintar, spintar@foi.hr, 0177050711, spintar1,</w:t>
+      </w:r>
+    </w:p>
+    <w:p>
+      <w:pPr>
+        <w:spacing w:after="100" w:afterAutospacing="1" w:line="240" w:lineRule="auto"/>
         <w:rPr>
           <w:rFonts w:ascii="Times New Roman" w:eastAsia="Times New Roman" w:hAnsi="Times New Roman" w:cs="Times New Roman"/>
           <w:sz w:val="24"/>
           <w:szCs w:val="24"/>
           <w:lang w:eastAsia="hr-HR"/>
         </w:rPr>
-        <w:t>rmanestar</w:t>
-      </w:r>
-      <w:proofErr w:type="spellEnd"/>
+      </w:pPr>
       <w:r>
         <w:rPr>
           <w:rFonts w:ascii="Times New Roman" w:eastAsia="Times New Roman" w:hAnsi="Times New Roman" w:cs="Times New Roman"/>
@@ -13336,18 +12044,19 @@
           <w:szCs w:val="24"/>
           <w:lang w:eastAsia="hr-HR"/>
         </w:rPr>
-        <w:t>,</w:t>
-      </w:r>
-      <w:r>
+        <w:t>Podaci o tvrtki partneru (do 200 riječi)</w:t>
+      </w:r>
+    </w:p>
+    <w:p>
+      <w:pPr>
+        <w:spacing w:after="100" w:afterAutospacing="1" w:line="240" w:lineRule="auto"/>
         <w:rPr>
           <w:rFonts w:ascii="Times New Roman" w:eastAsia="Times New Roman" w:hAnsi="Times New Roman" w:cs="Times New Roman"/>
           <w:sz w:val="24"/>
           <w:szCs w:val="24"/>
           <w:lang w:eastAsia="hr-HR"/>
         </w:rPr>
-        <w:br/>
-      </w:r>
-      <w:proofErr w:type="spellStart"/>
+      </w:pPr>
       <w:r>
         <w:rPr>
           <w:rFonts w:ascii="Times New Roman" w:eastAsia="Times New Roman" w:hAnsi="Times New Roman" w:cs="Times New Roman"/>
@@ -13355,9 +12064,8 @@
           <w:szCs w:val="24"/>
           <w:lang w:eastAsia="hr-HR"/>
         </w:rPr>
-        <w:t>Meikl</w:t>
-      </w:r>
-      <w:proofErr w:type="spellEnd"/>
+        <w:t>STUDIO SVEMIR D.O.O.</w:t>
+      </w:r>
       <w:r>
         <w:rPr>
           <w:rFonts w:ascii="Times New Roman" w:eastAsia="Times New Roman" w:hAnsi="Times New Roman" w:cs="Times New Roman"/>
@@ -13365,9 +12073,9 @@
           <w:szCs w:val="24"/>
           <w:lang w:eastAsia="hr-HR"/>
         </w:rPr>
-        <w:t xml:space="preserve"> Marić, mmaric@foi.hr , 0016123124, </w:t>
-      </w:r>
-      <w:proofErr w:type="spellStart"/>
+        <w:br/>
+        <w:t>RADOBOJSKA CESTA 6, KRAPINA</w:t>
+      </w:r>
       <w:r>
         <w:rPr>
           <w:rFonts w:ascii="Times New Roman" w:eastAsia="Times New Roman" w:hAnsi="Times New Roman" w:cs="Times New Roman"/>
@@ -13375,9 +12083,9 @@
           <w:szCs w:val="24"/>
           <w:lang w:eastAsia="hr-HR"/>
         </w:rPr>
-        <w:t>MajkFOI</w:t>
-      </w:r>
-      <w:proofErr w:type="spellEnd"/>
+        <w:br/>
+        <w:t>Djelatnost:6201, Računalno programiranje</w:t>
+      </w:r>
       <w:r>
         <w:rPr>
           <w:rFonts w:ascii="Times New Roman" w:eastAsia="Times New Roman" w:hAnsi="Times New Roman" w:cs="Times New Roman"/>
@@ -13385,19 +12093,20 @@
           <w:szCs w:val="24"/>
           <w:lang w:eastAsia="hr-HR"/>
         </w:rPr>
-        <w:t>,</w:t>
-      </w:r>
-      <w:r>
+        <w:br/>
+        <w:t>OIB:02929283834</w:t>
+      </w:r>
+    </w:p>
+    <w:p>
+      <w:pPr>
+        <w:spacing w:after="100" w:afterAutospacing="1" w:line="240" w:lineRule="auto"/>
         <w:rPr>
           <w:rFonts w:ascii="Times New Roman" w:eastAsia="Times New Roman" w:hAnsi="Times New Roman" w:cs="Times New Roman"/>
           <w:sz w:val="24"/>
           <w:szCs w:val="24"/>
           <w:lang w:eastAsia="hr-HR"/>
         </w:rPr>
-        <w:br/>
-        <w:t xml:space="preserve">Jurica </w:t>
-      </w:r>
-      <w:proofErr w:type="spellStart"/>
+      </w:pPr>
       <w:r>
         <w:rPr>
           <w:rFonts w:ascii="Times New Roman" w:eastAsia="Times New Roman" w:hAnsi="Times New Roman" w:cs="Times New Roman"/>
@@ -13405,19 +12114,19 @@
           <w:szCs w:val="24"/>
           <w:lang w:eastAsia="hr-HR"/>
         </w:rPr>
-        <w:t>Migač</w:t>
-      </w:r>
-      <w:proofErr w:type="spellEnd"/>
-      <w:r>
+        <w:t>Odabrani projektni model</w:t>
+      </w:r>
+    </w:p>
+    <w:p>
+      <w:pPr>
+        <w:spacing w:after="100" w:afterAutospacing="1" w:line="240" w:lineRule="auto"/>
         <w:rPr>
           <w:rFonts w:ascii="Times New Roman" w:eastAsia="Times New Roman" w:hAnsi="Times New Roman" w:cs="Times New Roman"/>
           <w:sz w:val="24"/>
           <w:szCs w:val="24"/>
           <w:lang w:eastAsia="hr-HR"/>
         </w:rPr>
-        <w:t xml:space="preserve">, jmigac@foi.hr, 0016123374, </w:t>
-      </w:r>
-      <w:proofErr w:type="spellStart"/>
+      </w:pPr>
       <w:r>
         <w:rPr>
           <w:rFonts w:ascii="Times New Roman" w:eastAsia="Times New Roman" w:hAnsi="Times New Roman" w:cs="Times New Roman"/>
@@ -13425,18 +12134,19 @@
           <w:szCs w:val="24"/>
           <w:lang w:eastAsia="hr-HR"/>
         </w:rPr>
-        <w:t>jmigac</w:t>
-      </w:r>
-      <w:proofErr w:type="spellEnd"/>
-      <w:r>
+        <w:t>Model 2</w:t>
+      </w:r>
+    </w:p>
+    <w:p>
+      <w:pPr>
+        <w:spacing w:after="100" w:afterAutospacing="1" w:line="240" w:lineRule="auto"/>
         <w:rPr>
           <w:rFonts w:ascii="Times New Roman" w:eastAsia="Times New Roman" w:hAnsi="Times New Roman" w:cs="Times New Roman"/>
           <w:sz w:val="24"/>
           <w:szCs w:val="24"/>
           <w:lang w:eastAsia="hr-HR"/>
         </w:rPr>
-        <w:t>,</w:t>
-      </w:r>
+      </w:pPr>
       <w:r>
         <w:rPr>
           <w:rFonts w:ascii="Times New Roman" w:eastAsia="Times New Roman" w:hAnsi="Times New Roman" w:cs="Times New Roman"/>
@@ -13444,20 +12154,19 @@
           <w:szCs w:val="24"/>
           <w:lang w:eastAsia="hr-HR"/>
         </w:rPr>
-        <w:br/>
-        <w:t xml:space="preserve">Josip Petanjek, jpetanjek@foi.hr, 0016124756, </w:t>
-      </w:r>
-      <w:proofErr w:type="spellStart"/>
-      <w:r>
+        <w:t>Tehnologije koje ćete koristiti i ciljane platfome</w:t>
+      </w:r>
+    </w:p>
+    <w:p>
+      <w:pPr>
+        <w:spacing w:after="100" w:afterAutospacing="1" w:line="240" w:lineRule="auto"/>
         <w:rPr>
           <w:rFonts w:ascii="Times New Roman" w:eastAsia="Times New Roman" w:hAnsi="Times New Roman" w:cs="Times New Roman"/>
           <w:sz w:val="24"/>
           <w:szCs w:val="24"/>
           <w:lang w:eastAsia="hr-HR"/>
         </w:rPr>
-        <w:t>jpetanjek</w:t>
-      </w:r>
-      <w:proofErr w:type="spellEnd"/>
+      </w:pPr>
       <w:r>
         <w:rPr>
           <w:rFonts w:ascii="Times New Roman" w:eastAsia="Times New Roman" w:hAnsi="Times New Roman" w:cs="Times New Roman"/>
@@ -13465,398 +12174,7 @@
           <w:szCs w:val="24"/>
           <w:lang w:eastAsia="hr-HR"/>
         </w:rPr>
-        <w:t>,</w:t>
-      </w:r>
-      <w:r>
-        <w:rPr>
-          <w:rFonts w:ascii="Times New Roman" w:eastAsia="Times New Roman" w:hAnsi="Times New Roman" w:cs="Times New Roman"/>
-          <w:sz w:val="24"/>
-          <w:szCs w:val="24"/>
-          <w:lang w:eastAsia="hr-HR"/>
-        </w:rPr>
-        <w:br/>
-        <w:t>Sabina Pintar, spintar@foi.hr, 0177050711, spintar1,</w:t>
-      </w:r>
-    </w:p>
-    <w:p>
-      <w:pPr>
-        <w:spacing w:after="100" w:afterAutospacing="1" w:line="240" w:lineRule="auto"/>
-        <w:rPr>
-          <w:rFonts w:ascii="Times New Roman" w:eastAsia="Times New Roman" w:hAnsi="Times New Roman" w:cs="Times New Roman"/>
-          <w:sz w:val="24"/>
-          <w:szCs w:val="24"/>
-          <w:lang w:eastAsia="hr-HR"/>
-        </w:rPr>
-      </w:pPr>
-      <w:r>
-        <w:rPr>
-          <w:rFonts w:ascii="Times New Roman" w:eastAsia="Times New Roman" w:hAnsi="Times New Roman" w:cs="Times New Roman"/>
-          <w:sz w:val="24"/>
-          <w:szCs w:val="24"/>
-          <w:lang w:eastAsia="hr-HR"/>
-        </w:rPr>
-        <w:t>Podaci o tvrtki partneru (do 200 riječi)</w:t>
-      </w:r>
-    </w:p>
-    <w:p>
-      <w:pPr>
-        <w:spacing w:after="100" w:afterAutospacing="1" w:line="240" w:lineRule="auto"/>
-        <w:rPr>
-          <w:rFonts w:ascii="Times New Roman" w:eastAsia="Times New Roman" w:hAnsi="Times New Roman" w:cs="Times New Roman"/>
-          <w:sz w:val="24"/>
-          <w:szCs w:val="24"/>
-          <w:lang w:eastAsia="hr-HR"/>
-        </w:rPr>
-      </w:pPr>
-      <w:r>
-        <w:rPr>
-          <w:rFonts w:ascii="Times New Roman" w:eastAsia="Times New Roman" w:hAnsi="Times New Roman" w:cs="Times New Roman"/>
-          <w:sz w:val="24"/>
-          <w:szCs w:val="24"/>
-          <w:lang w:eastAsia="hr-HR"/>
-        </w:rPr>
-        <w:t>STUDIO SVEMIR D.O.O.</w:t>
-      </w:r>
-      <w:r>
-        <w:rPr>
-          <w:rFonts w:ascii="Times New Roman" w:eastAsia="Times New Roman" w:hAnsi="Times New Roman" w:cs="Times New Roman"/>
-          <w:sz w:val="24"/>
-          <w:szCs w:val="24"/>
-          <w:lang w:eastAsia="hr-HR"/>
-        </w:rPr>
-        <w:br/>
-        <w:t>RADOBOJSKA CESTA 6, KRAPINA</w:t>
-      </w:r>
-      <w:r>
-        <w:rPr>
-          <w:rFonts w:ascii="Times New Roman" w:eastAsia="Times New Roman" w:hAnsi="Times New Roman" w:cs="Times New Roman"/>
-          <w:sz w:val="24"/>
-          <w:szCs w:val="24"/>
-          <w:lang w:eastAsia="hr-HR"/>
-        </w:rPr>
-        <w:br/>
-        <w:t>Djelatnost:6201, Računalno programiranje</w:t>
-      </w:r>
-      <w:r>
-        <w:rPr>
-          <w:rFonts w:ascii="Times New Roman" w:eastAsia="Times New Roman" w:hAnsi="Times New Roman" w:cs="Times New Roman"/>
-          <w:sz w:val="24"/>
-          <w:szCs w:val="24"/>
-          <w:lang w:eastAsia="hr-HR"/>
-        </w:rPr>
-        <w:br/>
-        <w:t>OIB:02929283834</w:t>
-      </w:r>
-    </w:p>
-    <w:p>
-      <w:pPr>
-        <w:spacing w:after="100" w:afterAutospacing="1" w:line="240" w:lineRule="auto"/>
-        <w:rPr>
-          <w:rFonts w:ascii="Times New Roman" w:eastAsia="Times New Roman" w:hAnsi="Times New Roman" w:cs="Times New Roman"/>
-          <w:sz w:val="24"/>
-          <w:szCs w:val="24"/>
-          <w:lang w:eastAsia="hr-HR"/>
-        </w:rPr>
-      </w:pPr>
-      <w:r>
-        <w:rPr>
-          <w:rFonts w:ascii="Times New Roman" w:eastAsia="Times New Roman" w:hAnsi="Times New Roman" w:cs="Times New Roman"/>
-          <w:sz w:val="24"/>
-          <w:szCs w:val="24"/>
-          <w:lang w:eastAsia="hr-HR"/>
-        </w:rPr>
-        <w:t>Odabrani projektni model</w:t>
-      </w:r>
-    </w:p>
-    <w:p>
-      <w:pPr>
-        <w:spacing w:after="100" w:afterAutospacing="1" w:line="240" w:lineRule="auto"/>
-        <w:rPr>
-          <w:rFonts w:ascii="Times New Roman" w:eastAsia="Times New Roman" w:hAnsi="Times New Roman" w:cs="Times New Roman"/>
-          <w:sz w:val="24"/>
-          <w:szCs w:val="24"/>
-          <w:lang w:eastAsia="hr-HR"/>
-        </w:rPr>
-      </w:pPr>
-      <w:r>
-        <w:rPr>
-          <w:rFonts w:ascii="Times New Roman" w:eastAsia="Times New Roman" w:hAnsi="Times New Roman" w:cs="Times New Roman"/>
-          <w:sz w:val="24"/>
-          <w:szCs w:val="24"/>
-          <w:lang w:eastAsia="hr-HR"/>
-        </w:rPr>
-        <w:t>Model 2</w:t>
-      </w:r>
-    </w:p>
-    <w:p>
-      <w:pPr>
-        <w:spacing w:after="100" w:afterAutospacing="1" w:line="240" w:lineRule="auto"/>
-        <w:rPr>
-          <w:rFonts w:ascii="Times New Roman" w:eastAsia="Times New Roman" w:hAnsi="Times New Roman" w:cs="Times New Roman"/>
-          <w:sz w:val="24"/>
-          <w:szCs w:val="24"/>
-          <w:lang w:eastAsia="hr-HR"/>
-        </w:rPr>
-      </w:pPr>
-      <w:r>
-        <w:rPr>
-          <w:rFonts w:ascii="Times New Roman" w:eastAsia="Times New Roman" w:hAnsi="Times New Roman" w:cs="Times New Roman"/>
-          <w:sz w:val="24"/>
-          <w:szCs w:val="24"/>
-          <w:lang w:eastAsia="hr-HR"/>
-        </w:rPr>
-        <w:t xml:space="preserve">Tehnologije koje ćete koristiti i ciljane </w:t>
-      </w:r>
-      <w:proofErr w:type="spellStart"/>
-      <w:r>
-        <w:rPr>
-          <w:rFonts w:ascii="Times New Roman" w:eastAsia="Times New Roman" w:hAnsi="Times New Roman" w:cs="Times New Roman"/>
-          <w:sz w:val="24"/>
-          <w:szCs w:val="24"/>
-          <w:lang w:eastAsia="hr-HR"/>
-        </w:rPr>
-        <w:t>platfome</w:t>
-      </w:r>
-      <w:proofErr w:type="spellEnd"/>
-    </w:p>
-    <w:p>
-      <w:pPr>
-        <w:spacing w:after="100" w:afterAutospacing="1" w:line="240" w:lineRule="auto"/>
-        <w:rPr>
-          <w:rFonts w:ascii="Times New Roman" w:eastAsia="Times New Roman" w:hAnsi="Times New Roman" w:cs="Times New Roman"/>
-          <w:sz w:val="24"/>
-          <w:szCs w:val="24"/>
-          <w:lang w:eastAsia="hr-HR"/>
-        </w:rPr>
-      </w:pPr>
-      <w:r>
-        <w:rPr>
-          <w:rFonts w:ascii="Times New Roman" w:eastAsia="Times New Roman" w:hAnsi="Times New Roman" w:cs="Times New Roman"/>
-          <w:sz w:val="24"/>
-          <w:szCs w:val="24"/>
-          <w:lang w:eastAsia="hr-HR"/>
-        </w:rPr>
-        <w:t xml:space="preserve">Android Studio, Android OS, </w:t>
-      </w:r>
-      <w:proofErr w:type="spellStart"/>
-      <w:r>
-        <w:rPr>
-          <w:rFonts w:ascii="Times New Roman" w:eastAsia="Times New Roman" w:hAnsi="Times New Roman" w:cs="Times New Roman"/>
-          <w:sz w:val="24"/>
-          <w:szCs w:val="24"/>
-          <w:lang w:eastAsia="hr-HR"/>
-        </w:rPr>
-        <w:t>SourceTree</w:t>
-      </w:r>
-      <w:proofErr w:type="spellEnd"/>
-      <w:r>
-        <w:rPr>
-          <w:rFonts w:ascii="Times New Roman" w:eastAsia="Times New Roman" w:hAnsi="Times New Roman" w:cs="Times New Roman"/>
-          <w:sz w:val="24"/>
-          <w:szCs w:val="24"/>
-          <w:lang w:eastAsia="hr-HR"/>
-        </w:rPr>
-        <w:t xml:space="preserve">, </w:t>
-      </w:r>
-      <w:proofErr w:type="spellStart"/>
-      <w:r>
-        <w:rPr>
-          <w:rFonts w:ascii="Times New Roman" w:eastAsia="Times New Roman" w:hAnsi="Times New Roman" w:cs="Times New Roman"/>
-          <w:sz w:val="24"/>
-          <w:szCs w:val="24"/>
-          <w:lang w:eastAsia="hr-HR"/>
-        </w:rPr>
-        <w:t>Github</w:t>
-      </w:r>
-      <w:proofErr w:type="spellEnd"/>
-      <w:r>
-        <w:rPr>
-          <w:rFonts w:ascii="Times New Roman" w:eastAsia="Times New Roman" w:hAnsi="Times New Roman" w:cs="Times New Roman"/>
-          <w:sz w:val="24"/>
-          <w:szCs w:val="24"/>
-          <w:lang w:eastAsia="hr-HR"/>
-        </w:rPr>
-        <w:t xml:space="preserve">, </w:t>
-      </w:r>
-      <w:proofErr w:type="spellStart"/>
-      <w:r>
-        <w:rPr>
-          <w:rFonts w:ascii="Times New Roman" w:eastAsia="Times New Roman" w:hAnsi="Times New Roman" w:cs="Times New Roman"/>
-          <w:sz w:val="24"/>
-          <w:szCs w:val="24"/>
-          <w:lang w:eastAsia="hr-HR"/>
-        </w:rPr>
-        <w:t>DataGrip</w:t>
-      </w:r>
-      <w:proofErr w:type="spellEnd"/>
-      <w:r>
-        <w:rPr>
-          <w:rFonts w:ascii="Times New Roman" w:eastAsia="Times New Roman" w:hAnsi="Times New Roman" w:cs="Times New Roman"/>
-          <w:sz w:val="24"/>
-          <w:szCs w:val="24"/>
-          <w:lang w:eastAsia="hr-HR"/>
-        </w:rPr>
-        <w:t xml:space="preserve">, </w:t>
-      </w:r>
-      <w:proofErr w:type="spellStart"/>
-      <w:r>
-        <w:rPr>
-          <w:rFonts w:ascii="Times New Roman" w:eastAsia="Times New Roman" w:hAnsi="Times New Roman" w:cs="Times New Roman"/>
-          <w:sz w:val="24"/>
-          <w:szCs w:val="24"/>
-          <w:lang w:eastAsia="hr-HR"/>
-        </w:rPr>
-        <w:t>Visual</w:t>
-      </w:r>
-      <w:proofErr w:type="spellEnd"/>
-      <w:r>
-        <w:rPr>
-          <w:rFonts w:ascii="Times New Roman" w:eastAsia="Times New Roman" w:hAnsi="Times New Roman" w:cs="Times New Roman"/>
-          <w:sz w:val="24"/>
-          <w:szCs w:val="24"/>
-          <w:lang w:eastAsia="hr-HR"/>
-        </w:rPr>
-        <w:t xml:space="preserve"> </w:t>
-      </w:r>
-      <w:proofErr w:type="spellStart"/>
-      <w:r>
-        <w:rPr>
-          <w:rFonts w:ascii="Times New Roman" w:eastAsia="Times New Roman" w:hAnsi="Times New Roman" w:cs="Times New Roman"/>
-          <w:sz w:val="24"/>
-          <w:szCs w:val="24"/>
-          <w:lang w:eastAsia="hr-HR"/>
-        </w:rPr>
-        <w:t>Paradigm</w:t>
-      </w:r>
-      <w:proofErr w:type="spellEnd"/>
-      <w:r>
-        <w:rPr>
-          <w:rFonts w:ascii="Times New Roman" w:eastAsia="Times New Roman" w:hAnsi="Times New Roman" w:cs="Times New Roman"/>
-          <w:sz w:val="24"/>
-          <w:szCs w:val="24"/>
-          <w:lang w:eastAsia="hr-HR"/>
-        </w:rPr>
-        <w:t xml:space="preserve">, Google </w:t>
-      </w:r>
-      <w:proofErr w:type="spellStart"/>
-      <w:r>
-        <w:rPr>
-          <w:rFonts w:ascii="Times New Roman" w:eastAsia="Times New Roman" w:hAnsi="Times New Roman" w:cs="Times New Roman"/>
-          <w:sz w:val="24"/>
-          <w:szCs w:val="24"/>
-          <w:lang w:eastAsia="hr-HR"/>
-        </w:rPr>
-        <w:t>Sign</w:t>
-      </w:r>
-      <w:proofErr w:type="spellEnd"/>
-      <w:r>
-        <w:rPr>
-          <w:rFonts w:ascii="Times New Roman" w:eastAsia="Times New Roman" w:hAnsi="Times New Roman" w:cs="Times New Roman"/>
-          <w:sz w:val="24"/>
-          <w:szCs w:val="24"/>
-          <w:lang w:eastAsia="hr-HR"/>
-        </w:rPr>
-        <w:t xml:space="preserve">-In, </w:t>
-      </w:r>
-      <w:proofErr w:type="spellStart"/>
-      <w:r>
-        <w:rPr>
-          <w:rFonts w:ascii="Times New Roman" w:eastAsia="Times New Roman" w:hAnsi="Times New Roman" w:cs="Times New Roman"/>
-          <w:sz w:val="24"/>
-          <w:szCs w:val="24"/>
-          <w:lang w:eastAsia="hr-HR"/>
-        </w:rPr>
-        <w:t>Calendar</w:t>
-      </w:r>
-      <w:proofErr w:type="spellEnd"/>
-      <w:r>
-        <w:rPr>
-          <w:rFonts w:ascii="Times New Roman" w:eastAsia="Times New Roman" w:hAnsi="Times New Roman" w:cs="Times New Roman"/>
-          <w:sz w:val="24"/>
-          <w:szCs w:val="24"/>
-          <w:lang w:eastAsia="hr-HR"/>
-        </w:rPr>
-        <w:t xml:space="preserve"> API, </w:t>
-      </w:r>
-      <w:proofErr w:type="spellStart"/>
-      <w:r>
-        <w:rPr>
-          <w:rFonts w:ascii="Times New Roman" w:eastAsia="Times New Roman" w:hAnsi="Times New Roman" w:cs="Times New Roman"/>
-          <w:sz w:val="24"/>
-          <w:szCs w:val="24"/>
-          <w:lang w:eastAsia="hr-HR"/>
-        </w:rPr>
-        <w:t>Barcode</w:t>
-      </w:r>
-      <w:proofErr w:type="spellEnd"/>
-      <w:r>
-        <w:rPr>
-          <w:rFonts w:ascii="Times New Roman" w:eastAsia="Times New Roman" w:hAnsi="Times New Roman" w:cs="Times New Roman"/>
-          <w:sz w:val="24"/>
-          <w:szCs w:val="24"/>
-          <w:lang w:eastAsia="hr-HR"/>
-        </w:rPr>
-        <w:t xml:space="preserve"> API, Cloud </w:t>
-      </w:r>
-      <w:proofErr w:type="spellStart"/>
-      <w:r>
-        <w:rPr>
-          <w:rFonts w:ascii="Times New Roman" w:eastAsia="Times New Roman" w:hAnsi="Times New Roman" w:cs="Times New Roman"/>
-          <w:sz w:val="24"/>
-          <w:szCs w:val="24"/>
-          <w:lang w:eastAsia="hr-HR"/>
-        </w:rPr>
-        <w:t>Text</w:t>
-      </w:r>
-      <w:proofErr w:type="spellEnd"/>
-      <w:r>
-        <w:rPr>
-          <w:rFonts w:ascii="Times New Roman" w:eastAsia="Times New Roman" w:hAnsi="Times New Roman" w:cs="Times New Roman"/>
-          <w:sz w:val="24"/>
-          <w:szCs w:val="24"/>
-          <w:lang w:eastAsia="hr-HR"/>
-        </w:rPr>
-        <w:t>-to-</w:t>
-      </w:r>
-      <w:proofErr w:type="spellStart"/>
-      <w:r>
-        <w:rPr>
-          <w:rFonts w:ascii="Times New Roman" w:eastAsia="Times New Roman" w:hAnsi="Times New Roman" w:cs="Times New Roman"/>
-          <w:sz w:val="24"/>
-          <w:szCs w:val="24"/>
-          <w:lang w:eastAsia="hr-HR"/>
-        </w:rPr>
-        <w:t>Speech</w:t>
-      </w:r>
-      <w:proofErr w:type="spellEnd"/>
-      <w:r>
-        <w:rPr>
-          <w:rFonts w:ascii="Times New Roman" w:eastAsia="Times New Roman" w:hAnsi="Times New Roman" w:cs="Times New Roman"/>
-          <w:sz w:val="24"/>
-          <w:szCs w:val="24"/>
-          <w:lang w:eastAsia="hr-HR"/>
-        </w:rPr>
-        <w:t xml:space="preserve"> API, </w:t>
-      </w:r>
-      <w:proofErr w:type="spellStart"/>
-      <w:r>
-        <w:rPr>
-          <w:rFonts w:ascii="Times New Roman" w:eastAsia="Times New Roman" w:hAnsi="Times New Roman" w:cs="Times New Roman"/>
-          <w:sz w:val="24"/>
-          <w:szCs w:val="24"/>
-          <w:lang w:eastAsia="hr-HR"/>
-        </w:rPr>
-        <w:t>Maps</w:t>
-      </w:r>
-      <w:proofErr w:type="spellEnd"/>
-      <w:r>
-        <w:rPr>
-          <w:rFonts w:ascii="Times New Roman" w:eastAsia="Times New Roman" w:hAnsi="Times New Roman" w:cs="Times New Roman"/>
-          <w:sz w:val="24"/>
-          <w:szCs w:val="24"/>
-          <w:lang w:eastAsia="hr-HR"/>
-        </w:rPr>
-        <w:t xml:space="preserve"> API</w:t>
+        <w:t>Android Studio, Android OS, SourceTree, Github, DataGrip, Visual Paradigm, Google Sign-In, Calendar API, Barcode API, Cloud Text-to-Speech API, Maps API</w:t>
       </w:r>
     </w:p>
     <w:p>
@@ -14004,27 +12322,7 @@
           <w:szCs w:val="24"/>
           <w:lang w:eastAsia="hr-HR"/>
         </w:rPr>
-        <w:t xml:space="preserve">Uz Google </w:t>
-      </w:r>
-      <w:proofErr w:type="spellStart"/>
-      <w:r>
-        <w:rPr>
-          <w:rFonts w:ascii="Times New Roman" w:eastAsia="Times New Roman" w:hAnsi="Times New Roman" w:cs="Times New Roman"/>
-          <w:sz w:val="24"/>
-          <w:szCs w:val="24"/>
-          <w:lang w:eastAsia="hr-HR"/>
-        </w:rPr>
-        <w:t>Sign</w:t>
-      </w:r>
-      <w:proofErr w:type="spellEnd"/>
-      <w:r>
-        <w:rPr>
-          <w:rFonts w:ascii="Times New Roman" w:eastAsia="Times New Roman" w:hAnsi="Times New Roman" w:cs="Times New Roman"/>
-          <w:sz w:val="24"/>
-          <w:szCs w:val="24"/>
-          <w:lang w:eastAsia="hr-HR"/>
-        </w:rPr>
-        <w:t>-In integraciju.</w:t>
+        <w:t>Uz Google Sign-In integraciju.</w:t>
       </w:r>
     </w:p>
     <w:p>
@@ -14168,27 +12466,7 @@
           <w:szCs w:val="24"/>
           <w:lang w:eastAsia="hr-HR"/>
         </w:rPr>
-        <w:t xml:space="preserve">Sken barkoda proizvoda za lakši unos hrane uz Google </w:t>
-      </w:r>
-      <w:proofErr w:type="spellStart"/>
-      <w:r>
-        <w:rPr>
-          <w:rFonts w:ascii="Times New Roman" w:eastAsia="Times New Roman" w:hAnsi="Times New Roman" w:cs="Times New Roman"/>
-          <w:sz w:val="24"/>
-          <w:szCs w:val="24"/>
-          <w:lang w:eastAsia="hr-HR"/>
-        </w:rPr>
-        <w:t>Barcode</w:t>
-      </w:r>
-      <w:proofErr w:type="spellEnd"/>
-      <w:r>
-        <w:rPr>
-          <w:rFonts w:ascii="Times New Roman" w:eastAsia="Times New Roman" w:hAnsi="Times New Roman" w:cs="Times New Roman"/>
-          <w:sz w:val="24"/>
-          <w:szCs w:val="24"/>
-          <w:lang w:eastAsia="hr-HR"/>
-        </w:rPr>
-        <w:t xml:space="preserve"> API.</w:t>
+        <w:t>Sken barkoda proizvoda za lakši unos hrane uz Google Barcode API.</w:t>
       </w:r>
     </w:p>
     <w:p>
@@ -14284,47 +12562,7 @@
           <w:szCs w:val="24"/>
           <w:lang w:eastAsia="hr-HR"/>
         </w:rPr>
-        <w:t xml:space="preserve">Google Cloud </w:t>
-      </w:r>
-      <w:proofErr w:type="spellStart"/>
-      <w:r>
-        <w:rPr>
-          <w:rFonts w:ascii="Times New Roman" w:eastAsia="Times New Roman" w:hAnsi="Times New Roman" w:cs="Times New Roman"/>
-          <w:sz w:val="24"/>
-          <w:szCs w:val="24"/>
-          <w:lang w:eastAsia="hr-HR"/>
-        </w:rPr>
-        <w:t>Text</w:t>
-      </w:r>
-      <w:proofErr w:type="spellEnd"/>
-      <w:r>
-        <w:rPr>
-          <w:rFonts w:ascii="Times New Roman" w:eastAsia="Times New Roman" w:hAnsi="Times New Roman" w:cs="Times New Roman"/>
-          <w:sz w:val="24"/>
-          <w:szCs w:val="24"/>
-          <w:lang w:eastAsia="hr-HR"/>
-        </w:rPr>
-        <w:t>-to-</w:t>
-      </w:r>
-      <w:proofErr w:type="spellStart"/>
-      <w:r>
-        <w:rPr>
-          <w:rFonts w:ascii="Times New Roman" w:eastAsia="Times New Roman" w:hAnsi="Times New Roman" w:cs="Times New Roman"/>
-          <w:sz w:val="24"/>
-          <w:szCs w:val="24"/>
-          <w:lang w:eastAsia="hr-HR"/>
-        </w:rPr>
-        <w:t>Speech</w:t>
-      </w:r>
-      <w:proofErr w:type="spellEnd"/>
-      <w:r>
-        <w:rPr>
-          <w:rFonts w:ascii="Times New Roman" w:eastAsia="Times New Roman" w:hAnsi="Times New Roman" w:cs="Times New Roman"/>
-          <w:sz w:val="24"/>
-          <w:szCs w:val="24"/>
-          <w:lang w:eastAsia="hr-HR"/>
-        </w:rPr>
-        <w:t xml:space="preserve"> API daje korisniku kratke upute te ga obavještava kada počinje i završava pauza te kada je završio vježbu.</w:t>
+        <w:t>Google Cloud Text-to-Speech API daje korisniku kratke upute te ga obavještava kada počinje i završava pauza te kada je završio vježbu.</w:t>
       </w:r>
     </w:p>
     <w:p>
@@ -14420,27 +12658,7 @@
           <w:szCs w:val="24"/>
           <w:lang w:eastAsia="hr-HR"/>
         </w:rPr>
-        <w:t xml:space="preserve">Google </w:t>
-      </w:r>
-      <w:proofErr w:type="spellStart"/>
-      <w:r>
-        <w:rPr>
-          <w:rFonts w:ascii="Times New Roman" w:eastAsia="Times New Roman" w:hAnsi="Times New Roman" w:cs="Times New Roman"/>
-          <w:sz w:val="24"/>
-          <w:szCs w:val="24"/>
-          <w:lang w:eastAsia="hr-HR"/>
-        </w:rPr>
-        <w:t>Maps</w:t>
-      </w:r>
-      <w:proofErr w:type="spellEnd"/>
-      <w:r>
-        <w:rPr>
-          <w:rFonts w:ascii="Times New Roman" w:eastAsia="Times New Roman" w:hAnsi="Times New Roman" w:cs="Times New Roman"/>
-          <w:sz w:val="24"/>
-          <w:szCs w:val="24"/>
-          <w:lang w:eastAsia="hr-HR"/>
-        </w:rPr>
-        <w:t xml:space="preserve"> API.</w:t>
+        <w:t>Google Maps API.</w:t>
       </w:r>
     </w:p>
     <w:p>
@@ -14584,27 +12802,7 @@
           <w:szCs w:val="24"/>
           <w:lang w:eastAsia="hr-HR"/>
         </w:rPr>
-        <w:t xml:space="preserve">Pri stvaranju ili ažuriranju režima i jelovnika stvaraju se korespondirajući događaji preko Google </w:t>
-      </w:r>
-      <w:proofErr w:type="spellStart"/>
-      <w:r>
-        <w:rPr>
-          <w:rFonts w:ascii="Times New Roman" w:eastAsia="Times New Roman" w:hAnsi="Times New Roman" w:cs="Times New Roman"/>
-          <w:sz w:val="24"/>
-          <w:szCs w:val="24"/>
-          <w:lang w:eastAsia="hr-HR"/>
-        </w:rPr>
-        <w:t>Calendar</w:t>
-      </w:r>
-      <w:proofErr w:type="spellEnd"/>
-      <w:r>
-        <w:rPr>
-          <w:rFonts w:ascii="Times New Roman" w:eastAsia="Times New Roman" w:hAnsi="Times New Roman" w:cs="Times New Roman"/>
-          <w:sz w:val="24"/>
-          <w:szCs w:val="24"/>
-          <w:lang w:eastAsia="hr-HR"/>
-        </w:rPr>
-        <w:t xml:space="preserve"> API.</w:t>
+        <w:t>Pri stvaranju ili ažuriranju režima i jelovnika stvaraju se korespondirajući događaji preko Google Calendar API.</w:t>
       </w:r>
     </w:p>
     <w:sectPr>
@@ -17161,18 +15359,18 @@
 </file>
 
 <file path=customXml/item1.xml><?xml version="1.0" encoding="utf-8"?>
+<p:properties xmlns:p="http://schemas.microsoft.com/office/2006/metadata/properties" xmlns:xsi="http://www.w3.org/2001/XMLSchema-instance" xmlns:pc="http://schemas.microsoft.com/office/infopath/2007/PartnerControls">
+  <documentManagement/>
+</p:properties>
+</file>
+
+<file path=customXml/item2.xml><?xml version="1.0" encoding="utf-8"?>
 <?mso-contentType ?>
 <FormTemplates xmlns="http://schemas.microsoft.com/sharepoint/v3/contenttype/forms">
   <Display>DocumentLibraryForm</Display>
   <Edit>DocumentLibraryForm</Edit>
   <New>DocumentLibraryForm</New>
 </FormTemplates>
-</file>
-
-<file path=customXml/item2.xml><?xml version="1.0" encoding="utf-8"?>
-<p:properties xmlns:p="http://schemas.microsoft.com/office/2006/metadata/properties" xmlns:xsi="http://www.w3.org/2001/XMLSchema-instance" xmlns:pc="http://schemas.microsoft.com/office/infopath/2007/PartnerControls">
-  <documentManagement/>
-</p:properties>
 </file>
 
 <file path=customXml/item3.xml><?xml version="1.0" encoding="utf-8"?>
@@ -17308,18 +15506,18 @@
 </file>
 
 <file path=customXml/itemProps1.xml><?xml version="1.0" encoding="utf-8"?>
-<ds:datastoreItem xmlns:ds="http://schemas.openxmlformats.org/officeDocument/2006/customXml" ds:itemID="{31D813D4-7198-4302-8182-9350C876C292}">
+<ds:datastoreItem xmlns:ds="http://schemas.openxmlformats.org/officeDocument/2006/customXml" ds:itemID="{ADED1959-0A0D-4FFC-86AF-A6764D8C96A2}">
   <ds:schemaRefs>
-    <ds:schemaRef ds:uri="http://schemas.microsoft.com/sharepoint/v3/contenttype/forms"/>
+    <ds:schemaRef ds:uri="http://schemas.microsoft.com/office/2006/metadata/properties"/>
+    <ds:schemaRef ds:uri="http://schemas.microsoft.com/office/infopath/2007/PartnerControls"/>
   </ds:schemaRefs>
 </ds:datastoreItem>
 </file>
 
 <file path=customXml/itemProps2.xml><?xml version="1.0" encoding="utf-8"?>
-<ds:datastoreItem xmlns:ds="http://schemas.openxmlformats.org/officeDocument/2006/customXml" ds:itemID="{ADED1959-0A0D-4FFC-86AF-A6764D8C96A2}">
+<ds:datastoreItem xmlns:ds="http://schemas.openxmlformats.org/officeDocument/2006/customXml" ds:itemID="{31D813D4-7198-4302-8182-9350C876C292}">
   <ds:schemaRefs>
-    <ds:schemaRef ds:uri="http://schemas.microsoft.com/office/2006/metadata/properties"/>
-    <ds:schemaRef ds:uri="http://schemas.microsoft.com/office/infopath/2007/PartnerControls"/>
+    <ds:schemaRef ds:uri="http://schemas.microsoft.com/sharepoint/v3/contenttype/forms"/>
   </ds:schemaRefs>
 </ds:datastoreItem>
 </file>

</xml_diff>

<commit_message>
Nadogradnja dokuimentacije #173 #171 #172 Izrađeni dijagram aktivnosti Izrađen dijagram  klasa vježbi Nadopisana dokumentacija
</commit_message>
<xml_diff>
--- a/Dokumentacija/AIR1911 FitApp Manestar Marić  Migač Petanjek  Pintar.docx
+++ b/Dokumentacija/AIR1911 FitApp Manestar Marić  Migač Petanjek  Pintar.docx
@@ -76,40 +76,37 @@
           <w:b/>
           <w:sz w:val="32"/>
         </w:rPr>
-        <w:t xml:space="preserve">Robert </w:t>
-      </w:r>
-      <w:proofErr w:type="spellStart"/>
-      <w:r>
+        <w:t>Robert Manestar</w:t>
+      </w:r>
+    </w:p>
+    <w:p>
+      <w:pPr>
         <w:rPr>
           <w:b/>
           <w:sz w:val="32"/>
         </w:rPr>
-        <w:t>Manestar</w:t>
-      </w:r>
-      <w:proofErr w:type="spellEnd"/>
-    </w:p>
-    <w:p>
-      <w:pPr>
+      </w:pPr>
+      <w:r>
         <w:rPr>
           <w:b/>
           <w:sz w:val="32"/>
         </w:rPr>
-      </w:pPr>
-      <w:proofErr w:type="spellStart"/>
-      <w:r>
+        <w:t>Meikl Marić</w:t>
+      </w:r>
+    </w:p>
+    <w:p>
+      <w:pPr>
         <w:rPr>
           <w:b/>
           <w:sz w:val="32"/>
         </w:rPr>
-        <w:t>Meikl</w:t>
-      </w:r>
-      <w:proofErr w:type="spellEnd"/>
+      </w:pPr>
       <w:r>
         <w:rPr>
           <w:b/>
           <w:sz w:val="32"/>
         </w:rPr>
-        <w:t xml:space="preserve"> Marić</w:t>
+        <w:t>Jurica Migač</w:t>
       </w:r>
     </w:p>
     <w:p>
@@ -124,39 +121,15 @@
           <w:b/>
           <w:sz w:val="32"/>
         </w:rPr>
-        <w:t xml:space="preserve">Jurica </w:t>
-      </w:r>
-      <w:proofErr w:type="spellStart"/>
+        <w:t>Josip Petanjek</w:t>
+      </w:r>
+    </w:p>
+    <w:p>
       <w:r>
         <w:rPr>
           <w:b/>
           <w:sz w:val="32"/>
         </w:rPr>
-        <w:t>Migač</w:t>
-      </w:r>
-      <w:proofErr w:type="spellEnd"/>
-    </w:p>
-    <w:p>
-      <w:pPr>
-        <w:rPr>
-          <w:b/>
-          <w:sz w:val="32"/>
-        </w:rPr>
-      </w:pPr>
-      <w:r>
-        <w:rPr>
-          <w:b/>
-          <w:sz w:val="32"/>
-        </w:rPr>
-        <w:t>Josip Petanjek</w:t>
-      </w:r>
-    </w:p>
-    <w:p>
-      <w:r>
-        <w:rPr>
-          <w:b/>
-          <w:sz w:val="32"/>
-        </w:rPr>
         <w:t>Sabina Pintar</w:t>
       </w:r>
     </w:p>
@@ -205,7 +178,6 @@
           <w:sz w:val="40"/>
         </w:rPr>
       </w:pPr>
-      <w:proofErr w:type="spellStart"/>
       <w:r>
         <w:rPr>
           <w:rFonts w:cs="Arial"/>
@@ -213,7 +185,6 @@
         </w:rPr>
         <w:t>FitApp</w:t>
       </w:r>
-      <w:proofErr w:type="spellEnd"/>
     </w:p>
     <w:p>
       <w:pPr>
@@ -375,23 +346,7 @@
         <w:ind w:left="851" w:hanging="851"/>
       </w:pPr>
       <w:r>
-        <w:t xml:space="preserve">Robert </w:t>
-      </w:r>
-      <w:proofErr w:type="spellStart"/>
-      <w:r>
-        <w:t>Manestar</w:t>
-      </w:r>
-      <w:proofErr w:type="spellEnd"/>
-      <w:r>
-        <w:t xml:space="preserve">, rmanestar@foi.hr, 0016126820, </w:t>
-      </w:r>
-      <w:proofErr w:type="spellStart"/>
-      <w:r>
-        <w:t>rmanestar</w:t>
-      </w:r>
-      <w:proofErr w:type="spellEnd"/>
-      <w:r>
-        <w:t>,</w:t>
+        <w:t>Robert Manestar, rmanestar@foi.hr, 0016126820, rmanestar,</w:t>
       </w:r>
     </w:p>
     <w:p>
@@ -399,21 +354,8 @@
         <w:pStyle w:val="Podaciokandidatu"/>
         <w:ind w:left="851" w:hanging="851"/>
       </w:pPr>
-      <w:proofErr w:type="spellStart"/>
-      <w:r>
-        <w:t>Meikl</w:t>
-      </w:r>
-      <w:proofErr w:type="spellEnd"/>
-      <w:r>
-        <w:t xml:space="preserve"> Marić, mmaric@foi.hr , 0016123124, </w:t>
-      </w:r>
-      <w:proofErr w:type="spellStart"/>
-      <w:r>
-        <w:t>MajkFOI</w:t>
-      </w:r>
-      <w:proofErr w:type="spellEnd"/>
-      <w:r>
-        <w:t>,</w:t>
+      <w:r>
+        <w:t>Meikl Marić, mmaric@foi.hr , 0016123124, MajkFOI,</w:t>
       </w:r>
     </w:p>
     <w:p>
@@ -422,23 +364,7 @@
         <w:ind w:left="851" w:hanging="851"/>
       </w:pPr>
       <w:r>
-        <w:t xml:space="preserve">Jurica </w:t>
-      </w:r>
-      <w:proofErr w:type="spellStart"/>
-      <w:r>
-        <w:t>Migač</w:t>
-      </w:r>
-      <w:proofErr w:type="spellEnd"/>
-      <w:r>
-        <w:t xml:space="preserve">, jmigac@foi.hr, 0016123374, </w:t>
-      </w:r>
-      <w:proofErr w:type="spellStart"/>
-      <w:r>
-        <w:t>jmigac</w:t>
-      </w:r>
-      <w:proofErr w:type="spellEnd"/>
-      <w:r>
-        <w:t>,</w:t>
+        <w:t>Jurica Migač, jmigac@foi.hr, 0016123374, jmigac,</w:t>
       </w:r>
     </w:p>
     <w:p>
@@ -447,15 +373,7 @@
         <w:ind w:left="851" w:hanging="851"/>
       </w:pPr>
       <w:r>
-        <w:t xml:space="preserve">Josip Petanjek, jpetanjek@foi.hr, 0016124756, </w:t>
-      </w:r>
-      <w:proofErr w:type="spellStart"/>
-      <w:r>
-        <w:t>jpetanjek</w:t>
-      </w:r>
-      <w:proofErr w:type="spellEnd"/>
-      <w:r>
-        <w:t>,</w:t>
+        <w:t>Josip Petanjek, jpetanjek@foi.hr, 0016124756, jpetanjek,</w:t>
       </w:r>
     </w:p>
     <w:p>
@@ -505,7 +423,6 @@
           <w:sz w:val="40"/>
         </w:rPr>
       </w:pPr>
-      <w:proofErr w:type="spellStart"/>
       <w:r>
         <w:rPr>
           <w:rFonts w:cs="Arial"/>
@@ -513,7 +430,6 @@
         </w:rPr>
         <w:t>FitApp</w:t>
       </w:r>
-      <w:proofErr w:type="spellEnd"/>
     </w:p>
     <w:p>
       <w:pPr>
@@ -571,17 +487,8 @@
           <w:b w:val="0"/>
           <w:bCs w:val="0"/>
         </w:rPr>
-        <w:t xml:space="preserve">dr.sc. Zlatko </w:t>
-      </w:r>
-      <w:proofErr w:type="spellStart"/>
-      <w:r>
-        <w:rPr>
-          <w:b w:val="0"/>
-          <w:bCs w:val="0"/>
-        </w:rPr>
-        <w:t>Stapić</w:t>
-      </w:r>
-      <w:proofErr w:type="spellEnd"/>
+        <w:t>dr.sc. Zlatko Stapić</w:t>
+      </w:r>
     </w:p>
     <w:p>
       <w:pPr>
@@ -600,13 +507,8 @@
         <w:ind w:left="5813" w:firstLine="708"/>
         <w:jc w:val="left"/>
       </w:pPr>
-      <w:proofErr w:type="spellStart"/>
-      <w:r>
-        <w:t>Sumentor</w:t>
-      </w:r>
-      <w:proofErr w:type="spellEnd"/>
-      <w:r>
-        <w:t>:</w:t>
+      <w:r>
+        <w:t>Sumentor:</w:t>
       </w:r>
     </w:p>
     <w:p>
@@ -2852,21 +2754,7 @@
         <w:rPr>
           <w:rFonts w:ascii="Arial" w:hAnsi="Arial" w:cs="Arial"/>
         </w:rPr>
-        <w:t xml:space="preserve">Aplikacija </w:t>
-      </w:r>
-      <w:proofErr w:type="spellStart"/>
-      <w:r>
-        <w:rPr>
-          <w:rFonts w:ascii="Arial" w:hAnsi="Arial" w:cs="Arial"/>
-        </w:rPr>
-        <w:t>FitApp</w:t>
-      </w:r>
-      <w:proofErr w:type="spellEnd"/>
-      <w:r>
-        <w:rPr>
-          <w:rFonts w:ascii="Arial" w:hAnsi="Arial" w:cs="Arial"/>
-        </w:rPr>
-        <w:t xml:space="preserve"> omogućava korisnicima da planiraju svoju prehranu i aktivnosti, te iste </w:t>
+        <w:t xml:space="preserve">Aplikacija FitApp omogućava korisnicima da planiraju svoju prehranu i aktivnosti, te iste </w:t>
       </w:r>
       <w:r>
         <w:rPr>
@@ -3012,21 +2900,7 @@
         <w:rPr>
           <w:rFonts w:ascii="Arial" w:hAnsi="Arial" w:cs="Arial"/>
         </w:rPr>
-        <w:t xml:space="preserve">S druge strane, aplikacija </w:t>
-      </w:r>
-      <w:proofErr w:type="spellStart"/>
-      <w:r>
-        <w:rPr>
-          <w:rFonts w:ascii="Arial" w:hAnsi="Arial" w:cs="Arial"/>
-        </w:rPr>
-        <w:t>MyFitnessPal</w:t>
-      </w:r>
-      <w:proofErr w:type="spellEnd"/>
-      <w:r>
-        <w:rPr>
-          <w:rFonts w:ascii="Arial" w:hAnsi="Arial" w:cs="Arial"/>
-        </w:rPr>
-        <w:t xml:space="preserve"> </w:t>
+        <w:t xml:space="preserve">S druge strane, aplikacija MyFitnessPal </w:t>
       </w:r>
       <w:r>
         <w:rPr>
@@ -3195,21 +3069,7 @@
         <w:rPr>
           <w:rFonts w:ascii="Arial" w:hAnsi="Arial" w:cs="Arial"/>
         </w:rPr>
-        <w:t xml:space="preserve">Vrlo lagana registracija i prijava (gotovo nevidljiva) pomoću Google </w:t>
-      </w:r>
-      <w:proofErr w:type="spellStart"/>
-      <w:r>
-        <w:rPr>
-          <w:rFonts w:ascii="Arial" w:hAnsi="Arial" w:cs="Arial"/>
-        </w:rPr>
-        <w:t>Sign</w:t>
-      </w:r>
-      <w:proofErr w:type="spellEnd"/>
-      <w:r>
-        <w:rPr>
-          <w:rFonts w:ascii="Arial" w:hAnsi="Arial" w:cs="Arial"/>
-        </w:rPr>
-        <w:t>-In integracije.</w:t>
+        <w:t>Vrlo lagana registracija i prijava (gotovo nevidljiva) pomoću Google Sign-In integracije.</w:t>
       </w:r>
     </w:p>
     <w:p>
@@ -3509,23 +3369,7 @@
           <w:rFonts w:ascii="Arial" w:eastAsia="Times New Roman" w:hAnsi="Arial" w:cs="Arial"/>
           <w:lang w:eastAsia="hr-HR"/>
         </w:rPr>
-        <w:t xml:space="preserve">Uz Google </w:t>
-      </w:r>
-      <w:proofErr w:type="spellStart"/>
-      <w:r>
-        <w:rPr>
-          <w:rFonts w:ascii="Arial" w:eastAsia="Times New Roman" w:hAnsi="Arial" w:cs="Arial"/>
-          <w:lang w:eastAsia="hr-HR"/>
-        </w:rPr>
-        <w:t>Sign</w:t>
-      </w:r>
-      <w:proofErr w:type="spellEnd"/>
-      <w:r>
-        <w:rPr>
-          <w:rFonts w:ascii="Arial" w:eastAsia="Times New Roman" w:hAnsi="Arial" w:cs="Arial"/>
-          <w:lang w:eastAsia="hr-HR"/>
-        </w:rPr>
-        <w:t>-In integraciju.</w:t>
+        <w:t>Uz Google Sign-In integraciju.</w:t>
       </w:r>
     </w:p>
     <w:p>
@@ -3655,23 +3499,7 @@
           <w:rFonts w:ascii="Arial" w:eastAsia="Times New Roman" w:hAnsi="Arial" w:cs="Arial"/>
           <w:lang w:eastAsia="hr-HR"/>
         </w:rPr>
-        <w:t xml:space="preserve">Sken barkoda proizvoda za lakši unos hrane uz Google </w:t>
-      </w:r>
-      <w:proofErr w:type="spellStart"/>
-      <w:r>
-        <w:rPr>
-          <w:rFonts w:ascii="Arial" w:eastAsia="Times New Roman" w:hAnsi="Arial" w:cs="Arial"/>
-          <w:lang w:eastAsia="hr-HR"/>
-        </w:rPr>
-        <w:t>Barcode</w:t>
-      </w:r>
-      <w:proofErr w:type="spellEnd"/>
-      <w:r>
-        <w:rPr>
-          <w:rFonts w:ascii="Arial" w:eastAsia="Times New Roman" w:hAnsi="Arial" w:cs="Arial"/>
-          <w:lang w:eastAsia="hr-HR"/>
-        </w:rPr>
-        <w:t xml:space="preserve"> API.</w:t>
+        <w:t>Sken barkoda proizvoda za lakši unos hrane uz Google Barcode API.</w:t>
       </w:r>
     </w:p>
     <w:p>
@@ -3759,39 +3587,7 @@
           <w:rFonts w:ascii="Arial" w:eastAsia="Times New Roman" w:hAnsi="Arial" w:cs="Arial"/>
           <w:lang w:eastAsia="hr-HR"/>
         </w:rPr>
-        <w:t xml:space="preserve">Google Cloud </w:t>
-      </w:r>
-      <w:proofErr w:type="spellStart"/>
-      <w:r>
-        <w:rPr>
-          <w:rFonts w:ascii="Arial" w:eastAsia="Times New Roman" w:hAnsi="Arial" w:cs="Arial"/>
-          <w:lang w:eastAsia="hr-HR"/>
-        </w:rPr>
-        <w:t>Text</w:t>
-      </w:r>
-      <w:proofErr w:type="spellEnd"/>
-      <w:r>
-        <w:rPr>
-          <w:rFonts w:ascii="Arial" w:eastAsia="Times New Roman" w:hAnsi="Arial" w:cs="Arial"/>
-          <w:lang w:eastAsia="hr-HR"/>
-        </w:rPr>
-        <w:t>-to-</w:t>
-      </w:r>
-      <w:proofErr w:type="spellStart"/>
-      <w:r>
-        <w:rPr>
-          <w:rFonts w:ascii="Arial" w:eastAsia="Times New Roman" w:hAnsi="Arial" w:cs="Arial"/>
-          <w:lang w:eastAsia="hr-HR"/>
-        </w:rPr>
-        <w:t>Speech</w:t>
-      </w:r>
-      <w:proofErr w:type="spellEnd"/>
-      <w:r>
-        <w:rPr>
-          <w:rFonts w:ascii="Arial" w:eastAsia="Times New Roman" w:hAnsi="Arial" w:cs="Arial"/>
-          <w:lang w:eastAsia="hr-HR"/>
-        </w:rPr>
-        <w:t xml:space="preserve"> API daje korisniku kratke upute te ga obavještava kada počinje i završava pauza te kada je završio vježbu.</w:t>
+        <w:t>Google Cloud Text-to-Speech API daje korisniku kratke upute te ga obavještava kada počinje i završava pauza te kada je završio vježbu.</w:t>
       </w:r>
     </w:p>
     <w:p>
@@ -3879,23 +3675,7 @@
           <w:rFonts w:ascii="Arial" w:eastAsia="Times New Roman" w:hAnsi="Arial" w:cs="Arial"/>
           <w:lang w:eastAsia="hr-HR"/>
         </w:rPr>
-        <w:t xml:space="preserve">Google </w:t>
-      </w:r>
-      <w:proofErr w:type="spellStart"/>
-      <w:r>
-        <w:rPr>
-          <w:rFonts w:ascii="Arial" w:eastAsia="Times New Roman" w:hAnsi="Arial" w:cs="Arial"/>
-          <w:lang w:eastAsia="hr-HR"/>
-        </w:rPr>
-        <w:t>Maps</w:t>
-      </w:r>
-      <w:proofErr w:type="spellEnd"/>
-      <w:r>
-        <w:rPr>
-          <w:rFonts w:ascii="Arial" w:eastAsia="Times New Roman" w:hAnsi="Arial" w:cs="Arial"/>
-          <w:lang w:eastAsia="hr-HR"/>
-        </w:rPr>
-        <w:t xml:space="preserve"> API.</w:t>
+        <w:t>Google Maps API.</w:t>
       </w:r>
     </w:p>
     <w:p>
@@ -4025,23 +3805,7 @@
           <w:rFonts w:ascii="Arial" w:eastAsia="Times New Roman" w:hAnsi="Arial" w:cs="Arial"/>
           <w:lang w:eastAsia="hr-HR"/>
         </w:rPr>
-        <w:t xml:space="preserve">Pri stvaranju ili ažuriranju režima i jelovnika stvaraju se korespondirajući događaji preko Google </w:t>
-      </w:r>
-      <w:proofErr w:type="spellStart"/>
-      <w:r>
-        <w:rPr>
-          <w:rFonts w:ascii="Arial" w:eastAsia="Times New Roman" w:hAnsi="Arial" w:cs="Arial"/>
-          <w:lang w:eastAsia="hr-HR"/>
-        </w:rPr>
-        <w:t>Calendar</w:t>
-      </w:r>
-      <w:proofErr w:type="spellEnd"/>
-      <w:r>
-        <w:rPr>
-          <w:rFonts w:ascii="Arial" w:eastAsia="Times New Roman" w:hAnsi="Arial" w:cs="Arial"/>
-          <w:lang w:eastAsia="hr-HR"/>
-        </w:rPr>
-        <w:t xml:space="preserve"> API.</w:t>
+        <w:t>Pri stvaranju ili ažuriranju režima i jelovnika stvaraju se korespondirajući događaji preko Google Calendar API.</w:t>
       </w:r>
     </w:p>
     <w:p>
@@ -4253,14 +4017,27 @@
                             <w:r>
                               <w:t xml:space="preserve">Slika </w:t>
                             </w:r>
-                            <w:fldSimple w:instr=" SEQ Slika \* ARABIC ">
-                              <w:r>
-                                <w:rPr>
-                                  <w:noProof/>
-                                </w:rPr>
-                                <w:t>1</w:t>
-                              </w:r>
-                            </w:fldSimple>
+                            <w:r>
+                              <w:fldChar w:fldCharType="begin"/>
+                            </w:r>
+                            <w:r>
+                              <w:instrText xml:space="preserve"> SEQ Slika \* ARABIC </w:instrText>
+                            </w:r>
+                            <w:r>
+                              <w:fldChar w:fldCharType="separate"/>
+                            </w:r>
+                            <w:r>
+                              <w:rPr>
+                                <w:noProof/>
+                              </w:rPr>
+                              <w:t>1</w:t>
+                            </w:r>
+                            <w:r>
+                              <w:rPr>
+                                <w:noProof/>
+                              </w:rPr>
+                              <w:fldChar w:fldCharType="end"/>
+                            </w:r>
                             <w:r>
                               <w:t xml:space="preserve"> Dijagram slučajeva korištenja</w:t>
                             </w:r>
@@ -4300,14 +4077,27 @@
                       <w:r>
                         <w:t xml:space="preserve">Slika </w:t>
                       </w:r>
-                      <w:fldSimple w:instr=" SEQ Slika \* ARABIC ">
-                        <w:r>
-                          <w:rPr>
-                            <w:noProof/>
-                          </w:rPr>
-                          <w:t>1</w:t>
-                        </w:r>
-                      </w:fldSimple>
+                      <w:r>
+                        <w:fldChar w:fldCharType="begin"/>
+                      </w:r>
+                      <w:r>
+                        <w:instrText xml:space="preserve"> SEQ Slika \* ARABIC </w:instrText>
+                      </w:r>
+                      <w:r>
+                        <w:fldChar w:fldCharType="separate"/>
+                      </w:r>
+                      <w:r>
+                        <w:rPr>
+                          <w:noProof/>
+                        </w:rPr>
+                        <w:t>1</w:t>
+                      </w:r>
+                      <w:r>
+                        <w:rPr>
+                          <w:noProof/>
+                        </w:rPr>
+                        <w:fldChar w:fldCharType="end"/>
+                      </w:r>
                       <w:r>
                         <w:t xml:space="preserve"> Dijagram slučajeva korištenja</w:t>
                       </w:r>
@@ -4380,21 +4170,7 @@
         <w:rPr>
           <w:rFonts w:ascii="Arial" w:hAnsi="Arial" w:cs="Arial"/>
         </w:rPr>
-        <w:t>API 21: Android 5.0 (</w:t>
-      </w:r>
-      <w:proofErr w:type="spellStart"/>
-      <w:r>
-        <w:rPr>
-          <w:rFonts w:ascii="Arial" w:hAnsi="Arial" w:cs="Arial"/>
-        </w:rPr>
-        <w:t>Lollipop</w:t>
-      </w:r>
-      <w:proofErr w:type="spellEnd"/>
-      <w:r>
-        <w:rPr>
-          <w:rFonts w:ascii="Arial" w:hAnsi="Arial" w:cs="Arial"/>
-        </w:rPr>
-        <w:t>) te na svim višim verzijama</w:t>
+        <w:t>API 21: Android 5.0 (Lollipop) te na svim višim verzijama</w:t>
       </w:r>
       <w:r>
         <w:rPr>
@@ -4514,19 +4290,11 @@
         </w:rPr>
         <w:t xml:space="preserve">preko integracije Google </w:t>
       </w:r>
-      <w:proofErr w:type="spellStart"/>
-      <w:r>
-        <w:rPr>
-          <w:rFonts w:ascii="Arial" w:hAnsi="Arial" w:cs="Arial"/>
-        </w:rPr>
-        <w:t>Sign</w:t>
-      </w:r>
-      <w:proofErr w:type="spellEnd"/>
-      <w:r>
-        <w:rPr>
-          <w:rFonts w:ascii="Arial" w:hAnsi="Arial" w:cs="Arial"/>
-        </w:rPr>
-        <w:t>-In</w:t>
+      <w:r>
+        <w:rPr>
+          <w:rFonts w:ascii="Arial" w:hAnsi="Arial" w:cs="Arial"/>
+        </w:rPr>
+        <w:t>Sign-In</w:t>
       </w:r>
       <w:r>
         <w:rPr>
@@ -4585,14 +4353,9 @@
         <w:pStyle w:val="FOINaslov1"/>
       </w:pPr>
       <w:bookmarkStart w:id="9" w:name="_Toc26005155"/>
-      <w:proofErr w:type="spellStart"/>
       <w:r>
         <w:lastRenderedPageBreak/>
-        <w:t>Wireframe</w:t>
-      </w:r>
-      <w:proofErr w:type="spellEnd"/>
-      <w:r>
-        <w:t xml:space="preserve"> aplikacije</w:t>
+        <w:t>Wireframe aplikacije</w:t>
       </w:r>
       <w:bookmarkEnd w:id="9"/>
     </w:p>
@@ -4874,19 +4637,11 @@
           </mc:Fallback>
         </mc:AlternateContent>
       </w:r>
-      <w:proofErr w:type="spellStart"/>
-      <w:r>
-        <w:rPr>
-          <w:rFonts w:ascii="Arial" w:hAnsi="Arial" w:cs="Arial"/>
-        </w:rPr>
-        <w:t>Wireframe</w:t>
-      </w:r>
-      <w:proofErr w:type="spellEnd"/>
-      <w:r>
-        <w:rPr>
-          <w:rFonts w:ascii="Arial" w:hAnsi="Arial" w:cs="Arial"/>
-        </w:rPr>
-        <w:t xml:space="preserve"> aplikacije je pojednostavljeni prikaz budućeg dizajna koji pokazuje osnovne elemente pojedinih ekrana, odnosno ne mora nužno definirati finalni izgled aplikacije već pokazati kako će pojedini ekran funkcionirati. Grupiran je u pet osnovnih dijelova koji predstavljaju funkcionalnosti.</w:t>
+      <w:r>
+        <w:rPr>
+          <w:rFonts w:ascii="Arial" w:hAnsi="Arial" w:cs="Arial"/>
+        </w:rPr>
+        <w:t>Wireframe aplikacije je pojednostavljeni prikaz budućeg dizajna koji pokazuje osnovne elemente pojedinih ekrana, odnosno ne mora nužno definirati finalni izgled aplikacije već pokazati kako će pojedini ekran funkcionirati. Grupiran je u pet osnovnih dijelova koji predstavljaju funkcionalnosti.</w:t>
       </w:r>
       <w:r>
         <w:rPr>
@@ -5420,42 +5175,14 @@
         <w:rPr>
           <w:rFonts w:ascii="Arial" w:hAnsi="Arial" w:cs="Arial"/>
         </w:rPr>
-        <w:t>, odnosno „</w:t>
-      </w:r>
-      <w:proofErr w:type="spellStart"/>
-      <w:r>
-        <w:rPr>
-          <w:rFonts w:ascii="Arial" w:hAnsi="Arial" w:cs="Arial"/>
-        </w:rPr>
-        <w:t>Main</w:t>
-      </w:r>
-      <w:proofErr w:type="spellEnd"/>
+        <w:t>, odnosno „Main menu“ na kojem korisnik vidi</w:t>
+      </w:r>
       <w:r>
         <w:rPr>
           <w:rFonts w:ascii="Arial" w:hAnsi="Arial" w:cs="Arial"/>
         </w:rPr>
         <w:t xml:space="preserve"> </w:t>
       </w:r>
-      <w:proofErr w:type="spellStart"/>
-      <w:r>
-        <w:rPr>
-          <w:rFonts w:ascii="Arial" w:hAnsi="Arial" w:cs="Arial"/>
-        </w:rPr>
-        <w:t>menu</w:t>
-      </w:r>
-      <w:proofErr w:type="spellEnd"/>
-      <w:r>
-        <w:rPr>
-          <w:rFonts w:ascii="Arial" w:hAnsi="Arial" w:cs="Arial"/>
-        </w:rPr>
-        <w:t>“ na kojem korisnik vidi</w:t>
-      </w:r>
-      <w:r>
-        <w:rPr>
-          <w:rFonts w:ascii="Arial" w:hAnsi="Arial" w:cs="Arial"/>
-        </w:rPr>
-        <w:t xml:space="preserve"> </w:t>
-      </w:r>
       <w:r>
         <w:rPr>
           <w:rFonts w:ascii="Arial" w:hAnsi="Arial" w:cs="Arial"/>
@@ -5514,35 +5241,7 @@
         <w:rPr>
           <w:rFonts w:ascii="Arial" w:hAnsi="Arial" w:cs="Arial"/>
         </w:rPr>
-        <w:t xml:space="preserve"> za pregled kalorijskog stanja (</w:t>
-      </w:r>
-      <w:proofErr w:type="spellStart"/>
-      <w:r>
-        <w:rPr>
-          <w:rFonts w:ascii="Arial" w:hAnsi="Arial" w:cs="Arial"/>
-        </w:rPr>
-        <w:t>Calorie</w:t>
-      </w:r>
-      <w:proofErr w:type="spellEnd"/>
-      <w:r>
-        <w:rPr>
-          <w:rFonts w:ascii="Arial" w:hAnsi="Arial" w:cs="Arial"/>
-        </w:rPr>
-        <w:t xml:space="preserve"> </w:t>
-      </w:r>
-      <w:proofErr w:type="spellStart"/>
-      <w:r>
-        <w:rPr>
-          <w:rFonts w:ascii="Arial" w:hAnsi="Arial" w:cs="Arial"/>
-        </w:rPr>
-        <w:t>overview</w:t>
-      </w:r>
-      <w:proofErr w:type="spellEnd"/>
-      <w:r>
-        <w:rPr>
-          <w:rFonts w:ascii="Arial" w:hAnsi="Arial" w:cs="Arial"/>
-        </w:rPr>
-        <w:t xml:space="preserve">) </w:t>
+        <w:t xml:space="preserve"> za pregled kalorijskog stanja (Calorie overview) </w:t>
       </w:r>
       <w:r>
         <w:rPr>
@@ -5566,21 +5265,7 @@
         <w:rPr>
           <w:rFonts w:ascii="Arial" w:hAnsi="Arial" w:cs="Arial"/>
         </w:rPr>
-        <w:t>tabli za vježbe (</w:t>
-      </w:r>
-      <w:proofErr w:type="spellStart"/>
-      <w:r>
-        <w:rPr>
-          <w:rFonts w:ascii="Arial" w:hAnsi="Arial" w:cs="Arial"/>
-        </w:rPr>
-        <w:t>Exercises</w:t>
-      </w:r>
-      <w:proofErr w:type="spellEnd"/>
-      <w:r>
-        <w:rPr>
-          <w:rFonts w:ascii="Arial" w:hAnsi="Arial" w:cs="Arial"/>
-        </w:rPr>
-        <w:t xml:space="preserve">) dostupan mu je </w:t>
+        <w:t xml:space="preserve">tabli za vježbe (Exercises) dostupan mu je </w:t>
       </w:r>
       <w:r>
         <w:rPr>
@@ -5598,21 +5283,7 @@
         <w:rPr>
           <w:rFonts w:ascii="Arial" w:hAnsi="Arial" w:cs="Arial"/>
         </w:rPr>
-        <w:t>odabir vježbi. Na tabli za hranu (</w:t>
-      </w:r>
-      <w:proofErr w:type="spellStart"/>
-      <w:r>
-        <w:rPr>
-          <w:rFonts w:ascii="Arial" w:hAnsi="Arial" w:cs="Arial"/>
-        </w:rPr>
-        <w:t>Meals</w:t>
-      </w:r>
-      <w:proofErr w:type="spellEnd"/>
-      <w:r>
-        <w:rPr>
-          <w:rFonts w:ascii="Arial" w:hAnsi="Arial" w:cs="Arial"/>
-        </w:rPr>
-        <w:t xml:space="preserve">) dostupan je pregled konzumiranih kalorija s obzirom na </w:t>
+        <w:t xml:space="preserve">odabir vježbi. Na tabli za hranu (Meals) dostupan je pregled konzumiranih kalorija s obzirom na </w:t>
       </w:r>
       <w:r>
         <w:rPr>
@@ -5873,35 +5544,7 @@
         <w:rPr>
           <w:rFonts w:ascii="Arial" w:hAnsi="Arial" w:cs="Arial"/>
         </w:rPr>
-        <w:t xml:space="preserve"> „</w:t>
-      </w:r>
-      <w:proofErr w:type="spellStart"/>
-      <w:r>
-        <w:rPr>
-          <w:rFonts w:ascii="Arial" w:hAnsi="Arial" w:cs="Arial"/>
-        </w:rPr>
-        <w:t>Main</w:t>
-      </w:r>
-      <w:proofErr w:type="spellEnd"/>
-      <w:r>
-        <w:rPr>
-          <w:rFonts w:ascii="Arial" w:hAnsi="Arial" w:cs="Arial"/>
-        </w:rPr>
-        <w:t xml:space="preserve"> </w:t>
-      </w:r>
-      <w:proofErr w:type="spellStart"/>
-      <w:r>
-        <w:rPr>
-          <w:rFonts w:ascii="Arial" w:hAnsi="Arial" w:cs="Arial"/>
-        </w:rPr>
-        <w:t>menu</w:t>
-      </w:r>
-      <w:proofErr w:type="spellEnd"/>
-      <w:r>
-        <w:rPr>
-          <w:rFonts w:ascii="Arial" w:hAnsi="Arial" w:cs="Arial"/>
-        </w:rPr>
-        <w:t>“,</w:t>
+        <w:t xml:space="preserve"> „Main menu“,</w:t>
       </w:r>
       <w:r>
         <w:rPr>
@@ -6118,15 +5761,7 @@
     <w:p>
       <w:r>
         <w:tab/>
-        <w:t>Na ovom dijagramu aktivnosti dostupan je pregled akcija aplikacije tijekom registracije i prijave pomoću Google „</w:t>
-      </w:r>
-      <w:proofErr w:type="spellStart"/>
-      <w:r>
-        <w:t>Sign</w:t>
-      </w:r>
-      <w:proofErr w:type="spellEnd"/>
-      <w:r>
-        <w:t xml:space="preserve"> In“ integracije.</w:t>
+        <w:t>Na ovom dijagramu aktivnosti dostupan je pregled akcija aplikacije tijekom registracije i prijave pomoću Google „Sign In“ integracije.</w:t>
       </w:r>
     </w:p>
     <w:p>
@@ -6263,19 +5898,17 @@
       <w:r>
         <w:br w:type="page"/>
       </w:r>
-      <w:bookmarkStart w:id="12" w:name="_GoBack"/>
-      <w:bookmarkEnd w:id="12"/>
     </w:p>
     <w:p>
       <w:pPr>
         <w:pStyle w:val="FOINaslov2"/>
       </w:pPr>
-      <w:bookmarkStart w:id="13" w:name="_Toc26005158"/>
+      <w:bookmarkStart w:id="12" w:name="_Toc26005158"/>
       <w:r>
         <w:lastRenderedPageBreak/>
         <w:t>Dodavanje hrane i brojanje kalorija</w:t>
       </w:r>
-      <w:bookmarkEnd w:id="13"/>
+      <w:bookmarkEnd w:id="12"/>
     </w:p>
     <w:p>
       <w:r>
@@ -6352,77 +5985,139 @@
         <w:rPr>
           <w:rFonts w:ascii="Arial" w:hAnsi="Arial" w:cs="Arial"/>
         </w:rPr>
-        <w:t>Pritiskom na sekciju „</w:t>
-      </w:r>
-      <w:proofErr w:type="spellStart"/>
-      <w:r>
-        <w:rPr>
-          <w:rFonts w:ascii="Arial" w:hAnsi="Arial" w:cs="Arial"/>
-        </w:rPr>
-        <w:t>Meals</w:t>
-      </w:r>
-      <w:proofErr w:type="spellEnd"/>
-      <w:r>
-        <w:rPr>
-          <w:rFonts w:ascii="Arial" w:hAnsi="Arial" w:cs="Arial"/>
-        </w:rPr>
-        <w:t xml:space="preserve">“ na ekranu „f 2.1 </w:t>
-      </w:r>
-      <w:proofErr w:type="spellStart"/>
-      <w:r>
-        <w:rPr>
-          <w:rFonts w:ascii="Arial" w:hAnsi="Arial" w:cs="Arial"/>
-        </w:rPr>
-        <w:t>Main</w:t>
-      </w:r>
-      <w:proofErr w:type="spellEnd"/>
+        <w:t>Pritiskom na sekciju „Meals“ na ekranu „f 2.1 Main menu“, otvara se ekran „f 2.2 Food diary“ na kojem je prikazan popis unesene hrane s pripadnim kalorijama te ukupna suma kalorija za svaki pojedini obrok.</w:t>
+      </w:r>
       <w:r>
         <w:rPr>
           <w:rFonts w:ascii="Arial" w:hAnsi="Arial" w:cs="Arial"/>
         </w:rPr>
         <w:t xml:space="preserve"> </w:t>
       </w:r>
-      <w:proofErr w:type="spellStart"/>
-      <w:r>
-        <w:rPr>
-          <w:rFonts w:ascii="Arial" w:hAnsi="Arial" w:cs="Arial"/>
-        </w:rPr>
-        <w:t>menu</w:t>
-      </w:r>
-      <w:proofErr w:type="spellEnd"/>
-      <w:r>
-        <w:rPr>
-          <w:rFonts w:ascii="Arial" w:hAnsi="Arial" w:cs="Arial"/>
-        </w:rPr>
-        <w:t xml:space="preserve">“, otvara se ekran „f 2.2 </w:t>
-      </w:r>
-      <w:proofErr w:type="spellStart"/>
-      <w:r>
-        <w:rPr>
-          <w:rFonts w:ascii="Arial" w:hAnsi="Arial" w:cs="Arial"/>
-        </w:rPr>
-        <w:t>Food</w:t>
-      </w:r>
-      <w:proofErr w:type="spellEnd"/>
+      <w:r>
+        <w:rPr>
+          <w:rFonts w:ascii="Arial" w:hAnsi="Arial" w:cs="Arial"/>
+        </w:rPr>
+        <w:t xml:space="preserve">Također, na vrhu ekrana nalazi se skala koja prikazuje ukupan broj unesenih kalorija </w:t>
+      </w:r>
+      <w:r>
+        <w:rPr>
+          <w:rFonts w:ascii="Arial" w:hAnsi="Arial" w:cs="Arial"/>
+        </w:rPr>
+        <w:t xml:space="preserve">za </w:t>
+      </w:r>
+      <w:r>
+        <w:rPr>
+          <w:rFonts w:ascii="Arial" w:hAnsi="Arial" w:cs="Arial"/>
+        </w:rPr>
+        <w:t>taj dan.</w:t>
+      </w:r>
       <w:r>
         <w:rPr>
           <w:rFonts w:ascii="Arial" w:hAnsi="Arial" w:cs="Arial"/>
         </w:rPr>
         <w:t xml:space="preserve"> </w:t>
       </w:r>
-      <w:proofErr w:type="spellStart"/>
-      <w:r>
-        <w:rPr>
-          <w:rFonts w:ascii="Arial" w:hAnsi="Arial" w:cs="Arial"/>
-        </w:rPr>
-        <w:t>diary</w:t>
-      </w:r>
-      <w:proofErr w:type="spellEnd"/>
-      <w:r>
-        <w:rPr>
-          <w:rFonts w:ascii="Arial" w:hAnsi="Arial" w:cs="Arial"/>
-        </w:rPr>
-        <w:t>“ na kojem je prikazan popis unesene hrane s pripadnim kalorijama te ukupna suma kalorija za svaki pojedini obrok.</w:t>
+      <w:r>
+        <w:rPr>
+          <w:rFonts w:ascii="Arial" w:hAnsi="Arial" w:cs="Arial"/>
+        </w:rPr>
+        <w:t xml:space="preserve">Ukoliko korisnik želi dodati </w:t>
+      </w:r>
+      <w:r>
+        <w:rPr>
+          <w:rFonts w:ascii="Arial" w:hAnsi="Arial" w:cs="Arial"/>
+        </w:rPr>
+        <w:t xml:space="preserve">hranu </w:t>
+      </w:r>
+      <w:r>
+        <w:rPr>
+          <w:rFonts w:ascii="Arial" w:hAnsi="Arial" w:cs="Arial"/>
+        </w:rPr>
+        <w:t>za</w:t>
+      </w:r>
+      <w:r>
+        <w:rPr>
+          <w:rFonts w:ascii="Arial" w:hAnsi="Arial" w:cs="Arial"/>
+        </w:rPr>
+        <w:t xml:space="preserve"> pojed</w:t>
+      </w:r>
+      <w:r>
+        <w:rPr>
+          <w:rFonts w:ascii="Arial" w:hAnsi="Arial" w:cs="Arial"/>
+        </w:rPr>
+        <w:t xml:space="preserve">ini </w:t>
+      </w:r>
+      <w:r>
+        <w:rPr>
+          <w:rFonts w:ascii="Arial" w:hAnsi="Arial" w:cs="Arial"/>
+        </w:rPr>
+        <w:t>obrok</w:t>
+      </w:r>
+      <w:r>
+        <w:rPr>
+          <w:rFonts w:ascii="Arial" w:hAnsi="Arial" w:cs="Arial"/>
+        </w:rPr>
+        <w:t>, to može učiniti</w:t>
+      </w:r>
+      <w:r>
+        <w:rPr>
+          <w:rFonts w:ascii="Arial" w:hAnsi="Arial" w:cs="Arial"/>
+        </w:rPr>
+        <w:t xml:space="preserve"> pritis</w:t>
+      </w:r>
+      <w:r>
+        <w:rPr>
+          <w:rFonts w:ascii="Arial" w:hAnsi="Arial" w:cs="Arial"/>
+        </w:rPr>
+        <w:t>kom</w:t>
+      </w:r>
+      <w:r>
+        <w:rPr>
+          <w:rFonts w:ascii="Arial" w:hAnsi="Arial" w:cs="Arial"/>
+        </w:rPr>
+        <w:t xml:space="preserve"> na </w:t>
+      </w:r>
+      <w:r>
+        <w:rPr>
+          <w:rFonts w:ascii="Arial" w:hAnsi="Arial" w:cs="Arial"/>
+        </w:rPr>
+        <w:t xml:space="preserve">gumb </w:t>
+      </w:r>
+      <w:r>
+        <w:rPr>
+          <w:rFonts w:ascii="Arial" w:hAnsi="Arial" w:cs="Arial"/>
+        </w:rPr>
+        <w:t>„</w:t>
+      </w:r>
+      <w:r>
+        <w:rPr>
+          <w:rFonts w:ascii="Arial" w:hAnsi="Arial" w:cs="Arial"/>
+        </w:rPr>
+        <w:t>+</w:t>
+      </w:r>
+      <w:r>
+        <w:rPr>
+          <w:rFonts w:ascii="Arial" w:hAnsi="Arial" w:cs="Arial"/>
+        </w:rPr>
+        <w:t xml:space="preserve"> Add food to breakfast/lunch/dinner</w:t>
+      </w:r>
+      <w:r>
+        <w:rPr>
+          <w:rFonts w:ascii="Arial" w:hAnsi="Arial" w:cs="Arial"/>
+        </w:rPr>
+        <w:t>/snacks</w:t>
+      </w:r>
+      <w:r>
+        <w:rPr>
+          <w:rFonts w:ascii="Arial" w:hAnsi="Arial" w:cs="Arial"/>
+        </w:rPr>
+        <w:t>“</w:t>
+      </w:r>
+      <w:r>
+        <w:rPr>
+          <w:rFonts w:ascii="Arial" w:hAnsi="Arial" w:cs="Arial"/>
+        </w:rPr>
+        <w:t>.</w:t>
       </w:r>
       <w:r>
         <w:rPr>
@@ -6434,19 +6129,7 @@
         <w:rPr>
           <w:rFonts w:ascii="Arial" w:hAnsi="Arial" w:cs="Arial"/>
         </w:rPr>
-        <w:t xml:space="preserve">Također, na vrhu ekrana nalazi se skala koja prikazuje ukupan broj unesenih kalorija </w:t>
-      </w:r>
-      <w:r>
-        <w:rPr>
-          <w:rFonts w:ascii="Arial" w:hAnsi="Arial" w:cs="Arial"/>
-        </w:rPr>
-        <w:t xml:space="preserve">za </w:t>
-      </w:r>
-      <w:r>
-        <w:rPr>
-          <w:rFonts w:ascii="Arial" w:hAnsi="Arial" w:cs="Arial"/>
-        </w:rPr>
-        <w:t>taj dan.</w:t>
+        <w:t>Time se otvara novi ekran</w:t>
       </w:r>
       <w:r>
         <w:rPr>
@@ -6458,79 +6141,13 @@
         <w:rPr>
           <w:rFonts w:ascii="Arial" w:hAnsi="Arial" w:cs="Arial"/>
         </w:rPr>
-        <w:t xml:space="preserve">Ukoliko korisnik želi dodati </w:t>
-      </w:r>
-      <w:r>
-        <w:rPr>
-          <w:rFonts w:ascii="Arial" w:hAnsi="Arial" w:cs="Arial"/>
-        </w:rPr>
-        <w:t xml:space="preserve">hranu </w:t>
-      </w:r>
-      <w:r>
-        <w:rPr>
-          <w:rFonts w:ascii="Arial" w:hAnsi="Arial" w:cs="Arial"/>
-        </w:rPr>
-        <w:t>za</w:t>
-      </w:r>
-      <w:r>
-        <w:rPr>
-          <w:rFonts w:ascii="Arial" w:hAnsi="Arial" w:cs="Arial"/>
-        </w:rPr>
-        <w:t xml:space="preserve"> pojed</w:t>
-      </w:r>
-      <w:r>
-        <w:rPr>
-          <w:rFonts w:ascii="Arial" w:hAnsi="Arial" w:cs="Arial"/>
-        </w:rPr>
-        <w:t xml:space="preserve">ini </w:t>
-      </w:r>
-      <w:r>
-        <w:rPr>
-          <w:rFonts w:ascii="Arial" w:hAnsi="Arial" w:cs="Arial"/>
-        </w:rPr>
-        <w:t>obrok</w:t>
-      </w:r>
-      <w:r>
-        <w:rPr>
-          <w:rFonts w:ascii="Arial" w:hAnsi="Arial" w:cs="Arial"/>
-        </w:rPr>
-        <w:t>, to može učiniti</w:t>
-      </w:r>
-      <w:r>
-        <w:rPr>
-          <w:rFonts w:ascii="Arial" w:hAnsi="Arial" w:cs="Arial"/>
-        </w:rPr>
-        <w:t xml:space="preserve"> pritis</w:t>
-      </w:r>
-      <w:r>
-        <w:rPr>
-          <w:rFonts w:ascii="Arial" w:hAnsi="Arial" w:cs="Arial"/>
-        </w:rPr>
-        <w:t>kom</w:t>
-      </w:r>
-      <w:r>
-        <w:rPr>
-          <w:rFonts w:ascii="Arial" w:hAnsi="Arial" w:cs="Arial"/>
-        </w:rPr>
-        <w:t xml:space="preserve"> na </w:t>
-      </w:r>
-      <w:r>
-        <w:rPr>
-          <w:rFonts w:ascii="Arial" w:hAnsi="Arial" w:cs="Arial"/>
-        </w:rPr>
-        <w:t xml:space="preserve">gumb </w:t>
-      </w:r>
-      <w:r>
-        <w:rPr>
-          <w:rFonts w:ascii="Arial" w:hAnsi="Arial" w:cs="Arial"/>
-        </w:rPr>
-        <w:t>„</w:t>
-      </w:r>
-      <w:r>
-        <w:rPr>
-          <w:rFonts w:ascii="Arial" w:hAnsi="Arial" w:cs="Arial"/>
-        </w:rPr>
-        <w:t>+</w:t>
+        <w:t xml:space="preserve">kao što je prikazano na „f </w:t>
+      </w:r>
+      <w:r>
+        <w:rPr>
+          <w:rFonts w:ascii="Arial" w:hAnsi="Arial" w:cs="Arial"/>
+        </w:rPr>
+        <w:t xml:space="preserve"> 2.4</w:t>
       </w:r>
       <w:r>
         <w:rPr>
@@ -6538,168 +6155,12 @@
         </w:rPr>
         <w:t xml:space="preserve"> </w:t>
       </w:r>
-      <w:proofErr w:type="spellStart"/>
-      <w:r>
-        <w:rPr>
-          <w:rFonts w:ascii="Arial" w:hAnsi="Arial" w:cs="Arial"/>
-        </w:rPr>
-        <w:t>Add</w:t>
-      </w:r>
-      <w:proofErr w:type="spellEnd"/>
-      <w:r>
-        <w:rPr>
-          <w:rFonts w:ascii="Arial" w:hAnsi="Arial" w:cs="Arial"/>
-        </w:rPr>
-        <w:t xml:space="preserve"> </w:t>
-      </w:r>
-      <w:proofErr w:type="spellStart"/>
-      <w:r>
-        <w:rPr>
-          <w:rFonts w:ascii="Arial" w:hAnsi="Arial" w:cs="Arial"/>
-        </w:rPr>
-        <w:t>food</w:t>
-      </w:r>
-      <w:proofErr w:type="spellEnd"/>
-      <w:r>
-        <w:rPr>
-          <w:rFonts w:ascii="Arial" w:hAnsi="Arial" w:cs="Arial"/>
-        </w:rPr>
-        <w:t xml:space="preserve"> to </w:t>
-      </w:r>
-      <w:proofErr w:type="spellStart"/>
-      <w:r>
-        <w:rPr>
-          <w:rFonts w:ascii="Arial" w:hAnsi="Arial" w:cs="Arial"/>
-        </w:rPr>
-        <w:t>breakfast</w:t>
-      </w:r>
-      <w:proofErr w:type="spellEnd"/>
-      <w:r>
-        <w:rPr>
-          <w:rFonts w:ascii="Arial" w:hAnsi="Arial" w:cs="Arial"/>
-        </w:rPr>
-        <w:t>/</w:t>
-      </w:r>
-      <w:proofErr w:type="spellStart"/>
-      <w:r>
-        <w:rPr>
-          <w:rFonts w:ascii="Arial" w:hAnsi="Arial" w:cs="Arial"/>
-        </w:rPr>
-        <w:t>lunch</w:t>
-      </w:r>
-      <w:proofErr w:type="spellEnd"/>
-      <w:r>
-        <w:rPr>
-          <w:rFonts w:ascii="Arial" w:hAnsi="Arial" w:cs="Arial"/>
-        </w:rPr>
-        <w:t>/</w:t>
-      </w:r>
-      <w:proofErr w:type="spellStart"/>
-      <w:r>
-        <w:rPr>
-          <w:rFonts w:ascii="Arial" w:hAnsi="Arial" w:cs="Arial"/>
-        </w:rPr>
-        <w:t>dinner</w:t>
-      </w:r>
-      <w:proofErr w:type="spellEnd"/>
-      <w:r>
-        <w:rPr>
-          <w:rFonts w:ascii="Arial" w:hAnsi="Arial" w:cs="Arial"/>
-        </w:rPr>
-        <w:t>/</w:t>
-      </w:r>
-      <w:proofErr w:type="spellStart"/>
-      <w:r>
-        <w:rPr>
-          <w:rFonts w:ascii="Arial" w:hAnsi="Arial" w:cs="Arial"/>
-        </w:rPr>
-        <w:t>snacks</w:t>
-      </w:r>
-      <w:proofErr w:type="spellEnd"/>
-      <w:r>
-        <w:rPr>
-          <w:rFonts w:ascii="Arial" w:hAnsi="Arial" w:cs="Arial"/>
-        </w:rPr>
-        <w:t>“</w:t>
-      </w:r>
-      <w:r>
-        <w:rPr>
-          <w:rFonts w:ascii="Arial" w:hAnsi="Arial" w:cs="Arial"/>
-        </w:rPr>
-        <w:t>.</w:t>
-      </w:r>
-      <w:r>
-        <w:rPr>
-          <w:rFonts w:ascii="Arial" w:hAnsi="Arial" w:cs="Arial"/>
-        </w:rPr>
-        <w:t xml:space="preserve"> </w:t>
-      </w:r>
-      <w:r>
-        <w:rPr>
-          <w:rFonts w:ascii="Arial" w:hAnsi="Arial" w:cs="Arial"/>
-        </w:rPr>
-        <w:t>Time se otvara novi ekran</w:t>
-      </w:r>
-      <w:r>
-        <w:rPr>
-          <w:rFonts w:ascii="Arial" w:hAnsi="Arial" w:cs="Arial"/>
-        </w:rPr>
-        <w:t xml:space="preserve"> </w:t>
-      </w:r>
-      <w:r>
-        <w:rPr>
-          <w:rFonts w:ascii="Arial" w:hAnsi="Arial" w:cs="Arial"/>
-        </w:rPr>
-        <w:t xml:space="preserve">kao što je prikazano na „f </w:t>
-      </w:r>
-      <w:r>
-        <w:rPr>
-          <w:rFonts w:ascii="Arial" w:hAnsi="Arial" w:cs="Arial"/>
-        </w:rPr>
-        <w:t xml:space="preserve"> 2.4</w:t>
-      </w:r>
-      <w:r>
-        <w:rPr>
-          <w:rFonts w:ascii="Arial" w:hAnsi="Arial" w:cs="Arial"/>
-        </w:rPr>
-        <w:t xml:space="preserve"> </w:t>
-      </w:r>
-      <w:proofErr w:type="spellStart"/>
-      <w:r>
-        <w:rPr>
-          <w:rFonts w:ascii="Arial" w:hAnsi="Arial" w:cs="Arial"/>
-        </w:rPr>
-        <w:t>Add</w:t>
-      </w:r>
-      <w:proofErr w:type="spellEnd"/>
-      <w:r>
-        <w:rPr>
-          <w:rFonts w:ascii="Arial" w:hAnsi="Arial" w:cs="Arial"/>
-        </w:rPr>
-        <w:t xml:space="preserve"> </w:t>
-      </w:r>
-      <w:proofErr w:type="spellStart"/>
-      <w:r>
-        <w:rPr>
-          <w:rFonts w:ascii="Arial" w:hAnsi="Arial" w:cs="Arial"/>
-        </w:rPr>
-        <w:t>food</w:t>
-      </w:r>
-      <w:proofErr w:type="spellEnd"/>
-      <w:r>
-        <w:rPr>
-          <w:rFonts w:ascii="Arial" w:hAnsi="Arial" w:cs="Arial"/>
-        </w:rPr>
-        <w:t xml:space="preserve"> to </w:t>
-      </w:r>
-      <w:proofErr w:type="spellStart"/>
-      <w:r>
-        <w:rPr>
-          <w:rFonts w:ascii="Arial" w:hAnsi="Arial" w:cs="Arial"/>
-        </w:rPr>
-        <w:t>meal</w:t>
-      </w:r>
-      <w:proofErr w:type="spellEnd"/>
+      <w:r>
+        <w:rPr>
+          <w:rFonts w:ascii="Arial" w:hAnsi="Arial" w:cs="Arial"/>
+        </w:rPr>
+        <w:t>Add food to meal</w:t>
+      </w:r>
       <w:r>
         <w:rPr>
           <w:rFonts w:ascii="Arial" w:hAnsi="Arial" w:cs="Arial"/>
@@ -6909,128 +6370,129 @@
         <w:rPr>
           <w:rFonts w:ascii="Arial" w:hAnsi="Arial" w:cs="Arial"/>
         </w:rPr>
-        <w:t xml:space="preserve">„f 2.4 </w:t>
-      </w:r>
-      <w:proofErr w:type="spellStart"/>
-      <w:r>
-        <w:rPr>
-          <w:rFonts w:ascii="Arial" w:hAnsi="Arial" w:cs="Arial"/>
-        </w:rPr>
-        <w:t>Add</w:t>
-      </w:r>
-      <w:proofErr w:type="spellEnd"/>
+        <w:t xml:space="preserve">„f 2.4 Add food to meal“ </w:t>
+      </w:r>
+      <w:r>
+        <w:rPr>
+          <w:rFonts w:ascii="Arial" w:hAnsi="Arial" w:cs="Arial"/>
+        </w:rPr>
+        <w:t xml:space="preserve">može se odabrati neka od ponuđenih </w:t>
+      </w:r>
+      <w:r>
+        <w:rPr>
+          <w:rFonts w:ascii="Arial" w:hAnsi="Arial" w:cs="Arial"/>
+        </w:rPr>
+        <w:t>vrsta hrane</w:t>
+      </w:r>
+      <w:r>
+        <w:rPr>
+          <w:rFonts w:ascii="Arial" w:hAnsi="Arial" w:cs="Arial"/>
+        </w:rPr>
+        <w:t xml:space="preserve"> s popisa pretraživanih</w:t>
+      </w:r>
+      <w:r>
+        <w:rPr>
+          <w:rFonts w:ascii="Arial" w:hAnsi="Arial" w:cs="Arial"/>
+        </w:rPr>
+        <w:t xml:space="preserve"> (History/search results)</w:t>
+      </w:r>
+      <w:r>
+        <w:rPr>
+          <w:rFonts w:ascii="Arial" w:hAnsi="Arial" w:cs="Arial"/>
+        </w:rPr>
+        <w:t xml:space="preserve">. </w:t>
+      </w:r>
+      <w:bookmarkStart w:id="13" w:name="_Hlk23697588"/>
+      <w:r>
+        <w:rPr>
+          <w:rFonts w:ascii="Arial" w:hAnsi="Arial" w:cs="Arial"/>
+        </w:rPr>
+        <w:t>Ukoliko</w:t>
+      </w:r>
       <w:r>
         <w:rPr>
           <w:rFonts w:ascii="Arial" w:hAnsi="Arial" w:cs="Arial"/>
         </w:rPr>
         <w:t xml:space="preserve"> </w:t>
       </w:r>
-      <w:proofErr w:type="spellStart"/>
-      <w:r>
-        <w:rPr>
-          <w:rFonts w:ascii="Arial" w:hAnsi="Arial" w:cs="Arial"/>
-        </w:rPr>
-        <w:t>food</w:t>
-      </w:r>
-      <w:proofErr w:type="spellEnd"/>
-      <w:r>
-        <w:rPr>
-          <w:rFonts w:ascii="Arial" w:hAnsi="Arial" w:cs="Arial"/>
-        </w:rPr>
-        <w:t xml:space="preserve"> to </w:t>
-      </w:r>
-      <w:proofErr w:type="spellStart"/>
-      <w:r>
-        <w:rPr>
-          <w:rFonts w:ascii="Arial" w:hAnsi="Arial" w:cs="Arial"/>
-        </w:rPr>
-        <w:t>meal</w:t>
-      </w:r>
-      <w:proofErr w:type="spellEnd"/>
-      <w:r>
-        <w:rPr>
-          <w:rFonts w:ascii="Arial" w:hAnsi="Arial" w:cs="Arial"/>
-        </w:rPr>
-        <w:t xml:space="preserve">“ </w:t>
-      </w:r>
-      <w:r>
-        <w:rPr>
-          <w:rFonts w:ascii="Arial" w:hAnsi="Arial" w:cs="Arial"/>
-        </w:rPr>
-        <w:t xml:space="preserve">može se odabrati neka od ponuđenih </w:t>
-      </w:r>
-      <w:r>
-        <w:rPr>
-          <w:rFonts w:ascii="Arial" w:hAnsi="Arial" w:cs="Arial"/>
-        </w:rPr>
-        <w:t>vrsta hrane</w:t>
-      </w:r>
-      <w:r>
-        <w:rPr>
-          <w:rFonts w:ascii="Arial" w:hAnsi="Arial" w:cs="Arial"/>
-        </w:rPr>
-        <w:t xml:space="preserve"> s popisa pretraživanih</w:t>
-      </w:r>
-      <w:r>
-        <w:rPr>
-          <w:rFonts w:ascii="Arial" w:hAnsi="Arial" w:cs="Arial"/>
-        </w:rPr>
-        <w:t xml:space="preserve"> (</w:t>
-      </w:r>
-      <w:proofErr w:type="spellStart"/>
-      <w:r>
-        <w:rPr>
-          <w:rFonts w:ascii="Arial" w:hAnsi="Arial" w:cs="Arial"/>
-        </w:rPr>
-        <w:t>History</w:t>
-      </w:r>
-      <w:proofErr w:type="spellEnd"/>
-      <w:r>
-        <w:rPr>
-          <w:rFonts w:ascii="Arial" w:hAnsi="Arial" w:cs="Arial"/>
-        </w:rPr>
-        <w:t>/</w:t>
-      </w:r>
-      <w:proofErr w:type="spellStart"/>
-      <w:r>
-        <w:rPr>
-          <w:rFonts w:ascii="Arial" w:hAnsi="Arial" w:cs="Arial"/>
-        </w:rPr>
-        <w:t>search</w:t>
-      </w:r>
-      <w:proofErr w:type="spellEnd"/>
+      <w:bookmarkEnd w:id="13"/>
+      <w:r>
+        <w:rPr>
+          <w:rFonts w:ascii="Arial" w:hAnsi="Arial" w:cs="Arial"/>
+        </w:rPr>
+        <w:t>korisnik</w:t>
+      </w:r>
+      <w:r>
+        <w:rPr>
+          <w:rFonts w:ascii="Arial" w:hAnsi="Arial" w:cs="Arial"/>
+        </w:rPr>
+        <w:t xml:space="preserve"> želi dodati neku novu vrstu hrane</w:t>
+      </w:r>
+      <w:r>
+        <w:rPr>
+          <w:rFonts w:ascii="Arial" w:hAnsi="Arial" w:cs="Arial"/>
+        </w:rPr>
+        <w:t>, odnosno onu koju još nije unosio</w:t>
+      </w:r>
+      <w:r>
+        <w:rPr>
+          <w:rFonts w:ascii="Arial" w:hAnsi="Arial" w:cs="Arial"/>
+        </w:rPr>
+        <w:t xml:space="preserve">, ima mogućnost </w:t>
+      </w:r>
+      <w:r>
+        <w:rPr>
+          <w:rFonts w:ascii="Arial" w:hAnsi="Arial" w:cs="Arial"/>
+        </w:rPr>
+        <w:t xml:space="preserve">pretraživanja </w:t>
+      </w:r>
+      <w:r>
+        <w:rPr>
+          <w:rFonts w:ascii="Arial" w:hAnsi="Arial" w:cs="Arial"/>
+        </w:rPr>
+        <w:t xml:space="preserve">vrsta hrana iz baze upisivanjem </w:t>
+      </w:r>
+      <w:r>
+        <w:rPr>
+          <w:rFonts w:ascii="Arial" w:hAnsi="Arial" w:cs="Arial"/>
+        </w:rPr>
+        <w:t>željene hrane</w:t>
+      </w:r>
+      <w:r>
+        <w:rPr>
+          <w:rFonts w:ascii="Arial" w:hAnsi="Arial" w:cs="Arial"/>
+        </w:rPr>
+        <w:t xml:space="preserve"> u okvir „Search for food“</w:t>
+      </w:r>
+      <w:r>
+        <w:rPr>
+          <w:rFonts w:ascii="Arial" w:hAnsi="Arial" w:cs="Arial"/>
+        </w:rPr>
+        <w:t xml:space="preserve"> ili </w:t>
+      </w:r>
+      <w:r>
+        <w:rPr>
+          <w:rFonts w:ascii="Arial" w:hAnsi="Arial" w:cs="Arial"/>
+        </w:rPr>
+        <w:t>upotrebom skeniranja</w:t>
+      </w:r>
       <w:r>
         <w:rPr>
           <w:rFonts w:ascii="Arial" w:hAnsi="Arial" w:cs="Arial"/>
         </w:rPr>
         <w:t xml:space="preserve"> </w:t>
       </w:r>
-      <w:proofErr w:type="spellStart"/>
-      <w:r>
-        <w:rPr>
-          <w:rFonts w:ascii="Arial" w:hAnsi="Arial" w:cs="Arial"/>
-        </w:rPr>
-        <w:t>results</w:t>
-      </w:r>
-      <w:proofErr w:type="spellEnd"/>
-      <w:r>
-        <w:rPr>
-          <w:rFonts w:ascii="Arial" w:hAnsi="Arial" w:cs="Arial"/>
-        </w:rPr>
-        <w:t>)</w:t>
-      </w:r>
-      <w:r>
-        <w:rPr>
-          <w:rFonts w:ascii="Arial" w:hAnsi="Arial" w:cs="Arial"/>
-        </w:rPr>
-        <w:t xml:space="preserve">. </w:t>
-      </w:r>
-      <w:bookmarkStart w:id="14" w:name="_Hlk23697588"/>
-      <w:r>
-        <w:rPr>
-          <w:rFonts w:ascii="Arial" w:hAnsi="Arial" w:cs="Arial"/>
-        </w:rPr>
-        <w:t>Ukoliko</w:t>
+      <w:r>
+        <w:rPr>
+          <w:rFonts w:ascii="Arial" w:hAnsi="Arial" w:cs="Arial"/>
+        </w:rPr>
+        <w:t>barkoda</w:t>
+      </w:r>
+      <w:r>
+        <w:rPr>
+          <w:rFonts w:ascii="Arial" w:hAnsi="Arial" w:cs="Arial"/>
+        </w:rPr>
+        <w:t xml:space="preserve"> pritiskom na gumb u gornjem desnom kutu.</w:t>
       </w:r>
       <w:r>
         <w:rPr>
@@ -7038,81 +6500,6 @@
         </w:rPr>
         <w:t xml:space="preserve"> </w:t>
       </w:r>
-      <w:bookmarkEnd w:id="14"/>
-      <w:r>
-        <w:rPr>
-          <w:rFonts w:ascii="Arial" w:hAnsi="Arial" w:cs="Arial"/>
-        </w:rPr>
-        <w:t>korisnik</w:t>
-      </w:r>
-      <w:r>
-        <w:rPr>
-          <w:rFonts w:ascii="Arial" w:hAnsi="Arial" w:cs="Arial"/>
-        </w:rPr>
-        <w:t xml:space="preserve"> želi dodati neku novu vrstu hrane</w:t>
-      </w:r>
-      <w:r>
-        <w:rPr>
-          <w:rFonts w:ascii="Arial" w:hAnsi="Arial" w:cs="Arial"/>
-        </w:rPr>
-        <w:t>, odnosno onu koju još nije unosio</w:t>
-      </w:r>
-      <w:r>
-        <w:rPr>
-          <w:rFonts w:ascii="Arial" w:hAnsi="Arial" w:cs="Arial"/>
-        </w:rPr>
-        <w:t xml:space="preserve">, ima mogućnost </w:t>
-      </w:r>
-      <w:r>
-        <w:rPr>
-          <w:rFonts w:ascii="Arial" w:hAnsi="Arial" w:cs="Arial"/>
-        </w:rPr>
-        <w:t xml:space="preserve">pretraživanja </w:t>
-      </w:r>
-      <w:r>
-        <w:rPr>
-          <w:rFonts w:ascii="Arial" w:hAnsi="Arial" w:cs="Arial"/>
-        </w:rPr>
-        <w:t xml:space="preserve">vrsta hrana iz baze upisivanjem </w:t>
-      </w:r>
-      <w:r>
-        <w:rPr>
-          <w:rFonts w:ascii="Arial" w:hAnsi="Arial" w:cs="Arial"/>
-        </w:rPr>
-        <w:t>željene hrane</w:t>
-      </w:r>
-      <w:r>
-        <w:rPr>
-          <w:rFonts w:ascii="Arial" w:hAnsi="Arial" w:cs="Arial"/>
-        </w:rPr>
-        <w:t xml:space="preserve"> u okvir „Search for </w:t>
-      </w:r>
-      <w:proofErr w:type="spellStart"/>
-      <w:r>
-        <w:rPr>
-          <w:rFonts w:ascii="Arial" w:hAnsi="Arial" w:cs="Arial"/>
-        </w:rPr>
-        <w:t>food</w:t>
-      </w:r>
-      <w:proofErr w:type="spellEnd"/>
-      <w:r>
-        <w:rPr>
-          <w:rFonts w:ascii="Arial" w:hAnsi="Arial" w:cs="Arial"/>
-        </w:rPr>
-        <w:t>“</w:t>
-      </w:r>
-      <w:r>
-        <w:rPr>
-          <w:rFonts w:ascii="Arial" w:hAnsi="Arial" w:cs="Arial"/>
-        </w:rPr>
-        <w:t xml:space="preserve"> ili </w:t>
-      </w:r>
-      <w:r>
-        <w:rPr>
-          <w:rFonts w:ascii="Arial" w:hAnsi="Arial" w:cs="Arial"/>
-        </w:rPr>
-        <w:t>upotrebom skeniranja</w:t>
-      </w:r>
       <w:r>
         <w:rPr>
           <w:rFonts w:ascii="Arial" w:hAnsi="Arial" w:cs="Arial"/>
@@ -7123,30 +6510,6 @@
         <w:rPr>
           <w:rFonts w:ascii="Arial" w:hAnsi="Arial" w:cs="Arial"/>
         </w:rPr>
-        <w:t>barkoda</w:t>
-      </w:r>
-      <w:r>
-        <w:rPr>
-          <w:rFonts w:ascii="Arial" w:hAnsi="Arial" w:cs="Arial"/>
-        </w:rPr>
-        <w:t xml:space="preserve"> pritiskom na gumb u gornjem desnom kutu.</w:t>
-      </w:r>
-      <w:r>
-        <w:rPr>
-          <w:rFonts w:ascii="Arial" w:hAnsi="Arial" w:cs="Arial"/>
-        </w:rPr>
-        <w:t xml:space="preserve"> </w:t>
-      </w:r>
-      <w:r>
-        <w:rPr>
-          <w:rFonts w:ascii="Arial" w:hAnsi="Arial" w:cs="Arial"/>
-        </w:rPr>
-        <w:t xml:space="preserve"> </w:t>
-      </w:r>
-      <w:r>
-        <w:rPr>
-          <w:rFonts w:ascii="Arial" w:hAnsi="Arial" w:cs="Arial"/>
-        </w:rPr>
         <w:t xml:space="preserve">Nakon odabira, otvara se </w:t>
       </w:r>
       <w:r>
@@ -7155,28 +6518,12 @@
         </w:rPr>
         <w:t xml:space="preserve">ekran „f 2.3 </w:t>
       </w:r>
-      <w:proofErr w:type="spellStart"/>
-      <w:r>
-        <w:rPr>
-          <w:rFonts w:ascii="Arial" w:hAnsi="Arial" w:cs="Arial"/>
-        </w:rPr>
-        <w:t>Add</w:t>
-      </w:r>
-      <w:proofErr w:type="spellEnd"/>
-      <w:r>
-        <w:rPr>
-          <w:rFonts w:ascii="Arial" w:hAnsi="Arial" w:cs="Arial"/>
-        </w:rPr>
-        <w:t xml:space="preserve"> </w:t>
-      </w:r>
-      <w:proofErr w:type="spellStart"/>
-      <w:r>
-        <w:rPr>
-          <w:rFonts w:ascii="Arial" w:hAnsi="Arial" w:cs="Arial"/>
-        </w:rPr>
-        <w:t>food</w:t>
-      </w:r>
-      <w:proofErr w:type="spellEnd"/>
+      <w:r>
+        <w:rPr>
+          <w:rFonts w:ascii="Arial" w:hAnsi="Arial" w:cs="Arial"/>
+        </w:rPr>
+        <w:t>Add food</w:t>
+      </w:r>
       <w:r>
         <w:rPr>
           <w:rFonts w:ascii="Arial" w:hAnsi="Arial" w:cs="Arial"/>
@@ -7374,77 +6721,7 @@
         <w:rPr>
           <w:rFonts w:ascii="Arial" w:hAnsi="Arial" w:cs="Arial"/>
         </w:rPr>
-        <w:t xml:space="preserve">Ukoliko je korisnik pritisnuo na gumb za skeniranje barkoda na ekranu „f 2.4 </w:t>
-      </w:r>
-      <w:proofErr w:type="spellStart"/>
-      <w:r>
-        <w:rPr>
-          <w:rFonts w:ascii="Arial" w:hAnsi="Arial" w:cs="Arial"/>
-        </w:rPr>
-        <w:t>Add</w:t>
-      </w:r>
-      <w:proofErr w:type="spellEnd"/>
-      <w:r>
-        <w:rPr>
-          <w:rFonts w:ascii="Arial" w:hAnsi="Arial" w:cs="Arial"/>
-        </w:rPr>
-        <w:t xml:space="preserve"> </w:t>
-      </w:r>
-      <w:proofErr w:type="spellStart"/>
-      <w:r>
-        <w:rPr>
-          <w:rFonts w:ascii="Arial" w:hAnsi="Arial" w:cs="Arial"/>
-        </w:rPr>
-        <w:t>food</w:t>
-      </w:r>
-      <w:proofErr w:type="spellEnd"/>
-      <w:r>
-        <w:rPr>
-          <w:rFonts w:ascii="Arial" w:hAnsi="Arial" w:cs="Arial"/>
-        </w:rPr>
-        <w:t xml:space="preserve"> to </w:t>
-      </w:r>
-      <w:proofErr w:type="spellStart"/>
-      <w:r>
-        <w:rPr>
-          <w:rFonts w:ascii="Arial" w:hAnsi="Arial" w:cs="Arial"/>
-        </w:rPr>
-        <w:t>meal</w:t>
-      </w:r>
-      <w:proofErr w:type="spellEnd"/>
-      <w:r>
-        <w:rPr>
-          <w:rFonts w:ascii="Arial" w:hAnsi="Arial" w:cs="Arial"/>
-        </w:rPr>
-        <w:t xml:space="preserve">“ otvara se ekran „f 2.5 </w:t>
-      </w:r>
-      <w:proofErr w:type="spellStart"/>
-      <w:r>
-        <w:rPr>
-          <w:rFonts w:ascii="Arial" w:hAnsi="Arial" w:cs="Arial"/>
-        </w:rPr>
-        <w:t>Barcode</w:t>
-      </w:r>
-      <w:proofErr w:type="spellEnd"/>
-      <w:r>
-        <w:rPr>
-          <w:rFonts w:ascii="Arial" w:hAnsi="Arial" w:cs="Arial"/>
-        </w:rPr>
-        <w:t xml:space="preserve"> </w:t>
-      </w:r>
-      <w:proofErr w:type="spellStart"/>
-      <w:r>
-        <w:rPr>
-          <w:rFonts w:ascii="Arial" w:hAnsi="Arial" w:cs="Arial"/>
-        </w:rPr>
-        <w:t>scan</w:t>
-      </w:r>
-      <w:proofErr w:type="spellEnd"/>
-      <w:r>
-        <w:rPr>
-          <w:rFonts w:ascii="Arial" w:hAnsi="Arial" w:cs="Arial"/>
-        </w:rPr>
-        <w:t>“ na kojem je potrebno kameru usmjeriti na željeni kod. Na taj način će aplikacija prepozn</w:t>
+        <w:t>Ukoliko je korisnik pritisnuo na gumb za skeniranje barkoda na ekranu „f 2.4 Add food to meal“ otvara se ekran „f 2.5 Barcode scan“ na kojem je potrebno kameru usmjeriti na željeni kod. Na taj način će aplikacija prepozn</w:t>
       </w:r>
       <w:r>
         <w:rPr>
@@ -7462,35 +6739,7 @@
         <w:rPr>
           <w:rFonts w:ascii="Arial" w:hAnsi="Arial" w:cs="Arial"/>
         </w:rPr>
-        <w:t xml:space="preserve">2.3 </w:t>
-      </w:r>
-      <w:proofErr w:type="spellStart"/>
-      <w:r>
-        <w:rPr>
-          <w:rFonts w:ascii="Arial" w:hAnsi="Arial" w:cs="Arial"/>
-        </w:rPr>
-        <w:t>Add</w:t>
-      </w:r>
-      <w:proofErr w:type="spellEnd"/>
-      <w:r>
-        <w:rPr>
-          <w:rFonts w:ascii="Arial" w:hAnsi="Arial" w:cs="Arial"/>
-        </w:rPr>
-        <w:t xml:space="preserve"> </w:t>
-      </w:r>
-      <w:proofErr w:type="spellStart"/>
-      <w:r>
-        <w:rPr>
-          <w:rFonts w:ascii="Arial" w:hAnsi="Arial" w:cs="Arial"/>
-        </w:rPr>
-        <w:t>food</w:t>
-      </w:r>
-      <w:proofErr w:type="spellEnd"/>
-      <w:r>
-        <w:rPr>
-          <w:rFonts w:ascii="Arial" w:hAnsi="Arial" w:cs="Arial"/>
-        </w:rPr>
-        <w:t>“</w:t>
+        <w:t>2.3 Add food“</w:t>
       </w:r>
       <w:r>
         <w:rPr>
@@ -7785,39 +7034,7 @@
           <w:rFonts w:ascii="Arial" w:hAnsi="Arial" w:cs="Arial"/>
           <w:lang w:eastAsia="hr-HR"/>
         </w:rPr>
-        <w:t xml:space="preserve">Na ekranu „f 2.3 </w:t>
-      </w:r>
-      <w:proofErr w:type="spellStart"/>
-      <w:r>
-        <w:rPr>
-          <w:rFonts w:ascii="Arial" w:hAnsi="Arial" w:cs="Arial"/>
-          <w:lang w:eastAsia="hr-HR"/>
-        </w:rPr>
-        <w:t>Add</w:t>
-      </w:r>
-      <w:proofErr w:type="spellEnd"/>
-      <w:r>
-        <w:rPr>
-          <w:rFonts w:ascii="Arial" w:hAnsi="Arial" w:cs="Arial"/>
-          <w:lang w:eastAsia="hr-HR"/>
-        </w:rPr>
-        <w:t xml:space="preserve"> </w:t>
-      </w:r>
-      <w:proofErr w:type="spellStart"/>
-      <w:r>
-        <w:rPr>
-          <w:rFonts w:ascii="Arial" w:hAnsi="Arial" w:cs="Arial"/>
-          <w:lang w:eastAsia="hr-HR"/>
-        </w:rPr>
-        <w:t>food</w:t>
-      </w:r>
-      <w:proofErr w:type="spellEnd"/>
-      <w:r>
-        <w:rPr>
-          <w:rFonts w:ascii="Arial" w:hAnsi="Arial" w:cs="Arial"/>
-          <w:lang w:eastAsia="hr-HR"/>
-        </w:rPr>
-        <w:t xml:space="preserve">“ korisnik odabire </w:t>
+        <w:t xml:space="preserve">Na ekranu „f 2.3 Add food“ korisnik odabire </w:t>
       </w:r>
       <w:r>
         <w:rPr>
@@ -8060,7 +7277,7 @@
       <w:pPr>
         <w:ind w:firstLine="708"/>
       </w:pPr>
-      <w:bookmarkStart w:id="15" w:name="_Toc26005159"/>
+      <w:bookmarkStart w:id="14" w:name="_Toc26005159"/>
       <w:r>
         <w:lastRenderedPageBreak/>
         <w:t>Na ovom dijagramu aktivnosti dostupan je pregled akcija aplikacije tijekom dodavanja hrane i brojanja kalorija.</w:t>
@@ -8132,21 +7349,7 @@
       </w:pPr>
       <w:r>
         <w:lastRenderedPageBreak/>
-        <w:t xml:space="preserve">U nastavku je prikazana klasa </w:t>
-      </w:r>
-      <w:r>
-        <w:t xml:space="preserve">Namirnica, </w:t>
-      </w:r>
-      <w:proofErr w:type="spellStart"/>
-      <w:r>
-        <w:t>NamirniceObroka</w:t>
-      </w:r>
-      <w:proofErr w:type="spellEnd"/>
-      <w:r>
-        <w:t xml:space="preserve"> te Obrok uz Korisnika koje su korištene za osposobljavanje dodavanje hrane i brojanje kalorija</w:t>
-      </w:r>
-      <w:r>
-        <w:t>.</w:t>
+        <w:t>U nastavku je prikazana klasa Namirnica, NamirniceObroka te Obrok uz Korisnika koje su korištene za osposobljavanje dodavanje hrane i brojanje kalorija.</w:t>
       </w:r>
     </w:p>
     <w:p>
@@ -8212,13 +7415,7 @@
     <w:p>
       <w:r>
         <w:lastRenderedPageBreak/>
-        <w:t xml:space="preserve">Slijedi prikaz operacija za upravljanje </w:t>
-      </w:r>
-      <w:r>
-        <w:t>namirnicama</w:t>
-      </w:r>
-      <w:r>
-        <w:t xml:space="preserve"> na web servisu.</w:t>
+        <w:t>Slijedi prikaz operacija za upravljanje namirnicama na web servisu.</w:t>
       </w:r>
     </w:p>
     <w:p>
@@ -8290,7 +7487,7 @@
         <w:lastRenderedPageBreak/>
         <w:t>Vježbe</w:t>
       </w:r>
-      <w:bookmarkEnd w:id="15"/>
+      <w:bookmarkEnd w:id="14"/>
     </w:p>
     <w:p>
       <w:pPr>
@@ -8389,21 +7586,7 @@
         <w:rPr>
           <w:rFonts w:ascii="Arial" w:hAnsi="Arial" w:cs="Arial"/>
         </w:rPr>
-        <w:t xml:space="preserve"> (</w:t>
-      </w:r>
-      <w:proofErr w:type="spellStart"/>
-      <w:r>
-        <w:rPr>
-          <w:rFonts w:ascii="Arial" w:hAnsi="Arial" w:cs="Arial"/>
-        </w:rPr>
-        <w:t>Exercises</w:t>
-      </w:r>
-      <w:proofErr w:type="spellEnd"/>
-      <w:r>
-        <w:rPr>
-          <w:rFonts w:ascii="Arial" w:hAnsi="Arial" w:cs="Arial"/>
-        </w:rPr>
-        <w:t>)</w:t>
+        <w:t xml:space="preserve"> (Exercises)</w:t>
       </w:r>
       <w:r>
         <w:rPr>
@@ -8429,36 +7612,8 @@
           <w:i/>
           <w:iCs/>
         </w:rPr>
-        <w:t xml:space="preserve">f 3.1 </w:t>
-      </w:r>
-      <w:proofErr w:type="spellStart"/>
-      <w:r>
-        <w:rPr>
-          <w:rFonts w:ascii="Arial" w:hAnsi="Arial" w:cs="Arial"/>
-          <w:i/>
-          <w:iCs/>
-        </w:rPr>
-        <w:t>Exercise</w:t>
-      </w:r>
-      <w:proofErr w:type="spellEnd"/>
-      <w:r>
-        <w:rPr>
-          <w:rFonts w:ascii="Arial" w:hAnsi="Arial" w:cs="Arial"/>
-          <w:i/>
-          <w:iCs/>
-        </w:rPr>
-        <w:t xml:space="preserve"> </w:t>
-      </w:r>
-      <w:proofErr w:type="spellStart"/>
-      <w:r>
-        <w:rPr>
-          <w:rFonts w:ascii="Arial" w:hAnsi="Arial" w:cs="Arial"/>
-          <w:i/>
-          <w:iCs/>
-        </w:rPr>
-        <w:t>selection</w:t>
-      </w:r>
-      <w:proofErr w:type="spellEnd"/>
+        <w:t>f 3.1 Exercise selection</w:t>
+      </w:r>
       <w:r>
         <w:rPr>
           <w:rFonts w:ascii="Arial" w:hAnsi="Arial" w:cs="Arial"/>
@@ -8475,41 +7630,13 @@
         <w:rPr>
           <w:rFonts w:ascii="Arial" w:hAnsi="Arial" w:cs="Arial"/>
         </w:rPr>
-        <w:t xml:space="preserve"> odabirom vježbe otvara se </w:t>
-      </w:r>
-      <w:proofErr w:type="spellStart"/>
-      <w:r>
-        <w:rPr>
-          <w:rFonts w:ascii="Arial" w:hAnsi="Arial" w:cs="Arial"/>
-        </w:rPr>
-        <w:t>konfigurator</w:t>
-      </w:r>
-      <w:proofErr w:type="spellEnd"/>
-      <w:r>
-        <w:rPr>
-          <w:rFonts w:ascii="Arial" w:hAnsi="Arial" w:cs="Arial"/>
-        </w:rPr>
-        <w:t xml:space="preserve"> iste</w:t>
-      </w:r>
-      <w:r>
-        <w:rPr>
-          <w:rFonts w:ascii="Arial" w:hAnsi="Arial" w:cs="Arial"/>
-        </w:rPr>
-        <w:t xml:space="preserve">, na vrhu je izravna poveznica na režim vježbi (Plan </w:t>
-      </w:r>
-      <w:proofErr w:type="spellStart"/>
-      <w:r>
-        <w:rPr>
-          <w:rFonts w:ascii="Arial" w:hAnsi="Arial" w:cs="Arial"/>
-        </w:rPr>
-        <w:t>exercises</w:t>
-      </w:r>
-      <w:proofErr w:type="spellEnd"/>
-      <w:r>
-        <w:rPr>
-          <w:rFonts w:ascii="Arial" w:hAnsi="Arial" w:cs="Arial"/>
-        </w:rPr>
-        <w:t>).</w:t>
+        <w:t xml:space="preserve"> odabirom vježbe otvara se konfigurator iste</w:t>
+      </w:r>
+      <w:r>
+        <w:rPr>
+          <w:rFonts w:ascii="Arial" w:hAnsi="Arial" w:cs="Arial"/>
+        </w:rPr>
+        <w:t>, na vrhu je izravna poveznica na režim vježbi (Plan exercises).</w:t>
       </w:r>
     </w:p>
     <w:p/>
@@ -8714,43 +7841,7 @@
           <w:i/>
           <w:iCs/>
         </w:rPr>
-        <w:t xml:space="preserve">Ekran f 3.2 </w:t>
-      </w:r>
-      <w:proofErr w:type="spellStart"/>
-      <w:r>
-        <w:rPr>
-          <w:rFonts w:ascii="Arial" w:hAnsi="Arial" w:cs="Arial"/>
-          <w:i/>
-          <w:iCs/>
-        </w:rPr>
-        <w:t>Exercise</w:t>
-      </w:r>
-      <w:proofErr w:type="spellEnd"/>
-      <w:r>
-        <w:rPr>
-          <w:rFonts w:ascii="Arial" w:hAnsi="Arial" w:cs="Arial"/>
-          <w:i/>
-          <w:iCs/>
-        </w:rPr>
-        <w:t xml:space="preserve"> </w:t>
-      </w:r>
-      <w:proofErr w:type="spellStart"/>
-      <w:r>
-        <w:rPr>
-          <w:rFonts w:ascii="Arial" w:hAnsi="Arial" w:cs="Arial"/>
-          <w:i/>
-          <w:iCs/>
-        </w:rPr>
-        <w:t>configuration</w:t>
-      </w:r>
-      <w:proofErr w:type="spellEnd"/>
-      <w:r>
-        <w:rPr>
-          <w:rFonts w:ascii="Arial" w:hAnsi="Arial" w:cs="Arial"/>
-          <w:i/>
-          <w:iCs/>
-        </w:rPr>
-        <w:t>“</w:t>
+        <w:t>Ekran f 3.2 Exercise configuration“</w:t>
       </w:r>
       <w:r>
         <w:rPr>
@@ -9544,36 +8635,8 @@
           <w:i/>
           <w:iCs/>
         </w:rPr>
-        <w:t xml:space="preserve">3.3 </w:t>
-      </w:r>
-      <w:proofErr w:type="spellStart"/>
-      <w:r>
-        <w:rPr>
-          <w:rFonts w:ascii="Arial" w:hAnsi="Arial" w:cs="Arial"/>
-          <w:i/>
-          <w:iCs/>
-        </w:rPr>
-        <w:t>Exercise</w:t>
-      </w:r>
-      <w:proofErr w:type="spellEnd"/>
-      <w:r>
-        <w:rPr>
-          <w:rFonts w:ascii="Arial" w:hAnsi="Arial" w:cs="Arial"/>
-          <w:i/>
-          <w:iCs/>
-        </w:rPr>
-        <w:t xml:space="preserve"> </w:t>
-      </w:r>
-      <w:proofErr w:type="spellStart"/>
-      <w:r>
-        <w:rPr>
-          <w:rFonts w:ascii="Arial" w:hAnsi="Arial" w:cs="Arial"/>
-          <w:i/>
-          <w:iCs/>
-        </w:rPr>
-        <w:t>instructor</w:t>
-      </w:r>
-      <w:proofErr w:type="spellEnd"/>
+        <w:t>3.3 Exercise instructor</w:t>
+      </w:r>
       <w:r>
         <w:rPr>
           <w:rFonts w:ascii="Arial" w:hAnsi="Arial" w:cs="Arial"/>
@@ -9790,6 +8853,212 @@
           <w:noProof/>
         </w:rPr>
         <w:t>, gdje se brojač vremena zaustavlja, te je moguće ponovo pokrenuti vježbu ili je završiti.</w:t>
+      </w:r>
+    </w:p>
+    <w:p>
+      <w:pPr>
+        <w:spacing w:line="360" w:lineRule="auto"/>
+        <w:ind w:firstLine="357"/>
+        <w:jc w:val="both"/>
+        <w:rPr>
+          <w:rFonts w:ascii="Arial" w:hAnsi="Arial" w:cs="Arial"/>
+          <w:noProof/>
+        </w:rPr>
+      </w:pPr>
+      <w:r>
+        <w:rPr>
+          <w:rFonts w:ascii="Arial" w:hAnsi="Arial" w:cs="Arial"/>
+          <w:noProof/>
+        </w:rPr>
+        <w:t>Pritiskom na „</w:t>
+      </w:r>
+      <w:r>
+        <w:rPr>
+          <w:rFonts w:ascii="Arial" w:hAnsi="Arial" w:cs="Arial"/>
+          <w:i/>
+          <w:iCs/>
+          <w:noProof/>
+        </w:rPr>
+        <w:t>Finish</w:t>
+      </w:r>
+      <w:r>
+        <w:rPr>
+          <w:rFonts w:ascii="Arial" w:hAnsi="Arial" w:cs="Arial"/>
+          <w:noProof/>
+        </w:rPr>
+        <w:t>“ aktivira se ekran „</w:t>
+      </w:r>
+      <w:r>
+        <w:rPr>
+          <w:rFonts w:ascii="Arial" w:hAnsi="Arial" w:cs="Arial"/>
+          <w:i/>
+          <w:iCs/>
+          <w:noProof/>
+        </w:rPr>
+        <w:t>f 3.5 Workout details Exercise</w:t>
+      </w:r>
+      <w:r>
+        <w:rPr>
+          <w:rFonts w:ascii="Arial" w:hAnsi="Arial" w:cs="Arial"/>
+          <w:noProof/>
+        </w:rPr>
+        <w:t xml:space="preserve">“, gdje su vidljivi detalji </w:t>
+      </w:r>
+      <w:r>
+        <w:rPr>
+          <w:rFonts w:ascii="Arial" w:hAnsi="Arial" w:cs="Arial"/>
+          <w:noProof/>
+        </w:rPr>
+        <w:t>izvedene vježbe</w:t>
+      </w:r>
+      <w:r>
+        <w:rPr>
+          <w:rFonts w:ascii="Arial" w:hAnsi="Arial" w:cs="Arial"/>
+          <w:noProof/>
+        </w:rPr>
+        <w:t>.</w:t>
+      </w:r>
+    </w:p>
+    <w:p>
+      <w:pPr>
+        <w:spacing w:line="360" w:lineRule="auto"/>
+        <w:ind w:firstLine="357"/>
+        <w:jc w:val="both"/>
+        <w:rPr>
+          <w:rFonts w:ascii="Arial" w:hAnsi="Arial" w:cs="Arial"/>
+          <w:noProof/>
+        </w:rPr>
+      </w:pPr>
+    </w:p>
+    <w:p>
+      <w:pPr>
+        <w:spacing w:line="360" w:lineRule="auto"/>
+        <w:ind w:firstLine="357"/>
+        <w:jc w:val="both"/>
+      </w:pPr>
+    </w:p>
+    <w:p>
+      <w:pPr>
+        <w:spacing w:line="360" w:lineRule="auto"/>
+        <w:ind w:firstLine="357"/>
+        <w:jc w:val="both"/>
+        <w:rPr>
+          <w:lang w:val="en-US"/>
+        </w:rPr>
+      </w:pPr>
+    </w:p>
+    <w:p>
+      <w:pPr>
+        <w:spacing w:line="360" w:lineRule="auto"/>
+        <w:ind w:firstLine="357"/>
+        <w:jc w:val="both"/>
+      </w:pPr>
+    </w:p>
+    <w:p>
+      <w:pPr>
+        <w:spacing w:line="360" w:lineRule="auto"/>
+        <w:ind w:firstLine="357"/>
+        <w:jc w:val="both"/>
+      </w:pPr>
+    </w:p>
+    <w:p>
+      <w:pPr>
+        <w:spacing w:line="360" w:lineRule="auto"/>
+        <w:ind w:firstLine="357"/>
+        <w:jc w:val="both"/>
+      </w:pPr>
+    </w:p>
+    <w:p>
+      <w:pPr>
+        <w:spacing w:line="360" w:lineRule="auto"/>
+        <w:ind w:firstLine="357"/>
+        <w:jc w:val="both"/>
+      </w:pPr>
+    </w:p>
+    <w:p>
+      <w:pPr>
+        <w:spacing w:line="360" w:lineRule="auto"/>
+        <w:ind w:firstLine="357"/>
+        <w:jc w:val="both"/>
+      </w:pPr>
+    </w:p>
+    <w:p>
+      <w:pPr>
+        <w:spacing w:line="360" w:lineRule="auto"/>
+        <w:ind w:firstLine="357"/>
+        <w:jc w:val="both"/>
+      </w:pPr>
+      <w:r>
+        <w:lastRenderedPageBreak/>
+        <w:t xml:space="preserve">Na ovom dijagramu aktivnosti dostupan je pregled akcija aplikacije tijekom </w:t>
+      </w:r>
+      <w:r>
+        <w:t>izvođenja vježbi snage.</w:t>
+      </w:r>
+    </w:p>
+    <w:p>
+      <w:pPr>
+        <w:spacing w:line="360" w:lineRule="auto"/>
+        <w:ind w:firstLine="357"/>
+        <w:jc w:val="both"/>
+      </w:pPr>
+      <w:r>
+        <w:rPr>
+          <w:noProof/>
+        </w:rPr>
+        <w:drawing>
+          <wp:inline distT="0" distB="0" distL="0" distR="0" wp14:anchorId="5EEB7016" wp14:editId="3EE0F03D">
+            <wp:extent cx="5731510" cy="7175500"/>
+            <wp:effectExtent l="0" t="0" r="2540" b="6350"/>
+            <wp:docPr id="53" name="Slika 53"/>
+            <wp:cNvGraphicFramePr>
+              <a:graphicFrameLocks xmlns:a="http://schemas.openxmlformats.org/drawingml/2006/main" noChangeAspect="1"/>
+            </wp:cNvGraphicFramePr>
+            <a:graphic xmlns:a="http://schemas.openxmlformats.org/drawingml/2006/main">
+              <a:graphicData uri="http://schemas.openxmlformats.org/drawingml/2006/picture">
+                <pic:pic xmlns:pic="http://schemas.openxmlformats.org/drawingml/2006/picture">
+                  <pic:nvPicPr>
+                    <pic:cNvPr id="0" name="Picture 2"/>
+                    <pic:cNvPicPr>
+                      <a:picLocks noChangeAspect="1" noChangeArrowheads="1"/>
+                    </pic:cNvPicPr>
+                  </pic:nvPicPr>
+                  <pic:blipFill>
+                    <a:blip r:embed="rId31">
+                      <a:extLst>
+                        <a:ext uri="{28A0092B-C50C-407E-A947-70E740481C1C}">
+                          <a14:useLocalDpi xmlns:a14="http://schemas.microsoft.com/office/drawing/2010/main" val="0"/>
+                        </a:ext>
+                      </a:extLst>
+                    </a:blip>
+                    <a:srcRect/>
+                    <a:stretch>
+                      <a:fillRect/>
+                    </a:stretch>
+                  </pic:blipFill>
+                  <pic:spPr bwMode="auto">
+                    <a:xfrm>
+                      <a:off x="0" y="0"/>
+                      <a:ext cx="5731510" cy="7175500"/>
+                    </a:xfrm>
+                    <a:prstGeom prst="rect">
+                      <a:avLst/>
+                    </a:prstGeom>
+                    <a:noFill/>
+                    <a:ln>
+                      <a:noFill/>
+                    </a:ln>
+                  </pic:spPr>
+                </pic:pic>
+              </a:graphicData>
+            </a:graphic>
+          </wp:inline>
+        </w:drawing>
+      </w:r>
+    </w:p>
+    <w:p>
+      <w:r>
+        <w:br w:type="page"/>
       </w:r>
     </w:p>
     <w:p>
@@ -9807,57 +9076,60 @@
       </w:pPr>
       <w:r>
         <w:rPr>
-          <w:rFonts w:ascii="Arial" w:hAnsi="Arial" w:cs="Arial"/>
           <w:noProof/>
         </w:rPr>
-        <w:t>Pritiskom na „</w:t>
-      </w:r>
-      <w:r>
-        <w:rPr>
-          <w:rFonts w:ascii="Arial" w:hAnsi="Arial" w:cs="Arial"/>
-          <w:i/>
-          <w:iCs/>
-          <w:noProof/>
-        </w:rPr>
-        <w:t>Finish</w:t>
-      </w:r>
-      <w:r>
-        <w:rPr>
-          <w:rFonts w:ascii="Arial" w:hAnsi="Arial" w:cs="Arial"/>
-          <w:noProof/>
-        </w:rPr>
-        <w:t>“ aktivira se ekran „</w:t>
-      </w:r>
-      <w:r>
-        <w:rPr>
-          <w:rFonts w:ascii="Arial" w:hAnsi="Arial" w:cs="Arial"/>
-          <w:i/>
-          <w:iCs/>
-          <w:noProof/>
-        </w:rPr>
-        <w:t>f 3.5 Workout details Exercise</w:t>
-      </w:r>
-      <w:r>
-        <w:rPr>
-          <w:rFonts w:ascii="Arial" w:hAnsi="Arial" w:cs="Arial"/>
-          <w:noProof/>
-        </w:rPr>
-        <w:t xml:space="preserve">“, gdje su vidljivi detalji </w:t>
-      </w:r>
-      <w:r>
-        <w:rPr>
-          <w:rFonts w:ascii="Arial" w:hAnsi="Arial" w:cs="Arial"/>
-          <w:noProof/>
-        </w:rPr>
-        <w:t>izvedene vježbe</w:t>
-      </w:r>
-      <w:r>
-        <w:rPr>
-          <w:rFonts w:ascii="Arial" w:hAnsi="Arial" w:cs="Arial"/>
-          <w:noProof/>
-        </w:rPr>
-        <w:t>.</w:t>
-      </w:r>
+        <w:lastRenderedPageBreak/>
+        <w:drawing>
+          <wp:inline distT="0" distB="0" distL="0" distR="0" wp14:anchorId="2A18087E" wp14:editId="3384970E">
+            <wp:extent cx="5731510" cy="4120515"/>
+            <wp:effectExtent l="0" t="0" r="2540" b="0"/>
+            <wp:docPr id="56" name="Slika 56"/>
+            <wp:cNvGraphicFramePr>
+              <a:graphicFrameLocks xmlns:a="http://schemas.openxmlformats.org/drawingml/2006/main" noChangeAspect="1"/>
+            </wp:cNvGraphicFramePr>
+            <a:graphic xmlns:a="http://schemas.openxmlformats.org/drawingml/2006/main">
+              <a:graphicData uri="http://schemas.openxmlformats.org/drawingml/2006/picture">
+                <pic:pic xmlns:pic="http://schemas.openxmlformats.org/drawingml/2006/picture">
+                  <pic:nvPicPr>
+                    <pic:cNvPr id="0" name="Picture 8"/>
+                    <pic:cNvPicPr>
+                      <a:picLocks noChangeAspect="1" noChangeArrowheads="1"/>
+                    </pic:cNvPicPr>
+                  </pic:nvPicPr>
+                  <pic:blipFill>
+                    <a:blip r:embed="rId32">
+                      <a:extLst>
+                        <a:ext uri="{28A0092B-C50C-407E-A947-70E740481C1C}">
+                          <a14:useLocalDpi xmlns:a14="http://schemas.microsoft.com/office/drawing/2010/main" val="0"/>
+                        </a:ext>
+                      </a:extLst>
+                    </a:blip>
+                    <a:srcRect/>
+                    <a:stretch>
+                      <a:fillRect/>
+                    </a:stretch>
+                  </pic:blipFill>
+                  <pic:spPr bwMode="auto">
+                    <a:xfrm>
+                      <a:off x="0" y="0"/>
+                      <a:ext cx="5731510" cy="4120515"/>
+                    </a:xfrm>
+                    <a:prstGeom prst="rect">
+                      <a:avLst/>
+                    </a:prstGeom>
+                    <a:noFill/>
+                    <a:ln>
+                      <a:noFill/>
+                    </a:ln>
+                  </pic:spPr>
+                </pic:pic>
+              </a:graphicData>
+            </a:graphic>
+          </wp:inline>
+        </w:drawing>
+      </w:r>
+      <w:bookmarkStart w:id="15" w:name="_GoBack"/>
+      <w:bookmarkEnd w:id="15"/>
       <w:r>
         <w:br w:type="page"/>
       </w:r>
@@ -9912,7 +9184,7 @@
                     <pic:cNvPicPr/>
                   </pic:nvPicPr>
                   <pic:blipFill>
-                    <a:blip r:embed="rId31">
+                    <a:blip r:embed="rId33">
                       <a:extLst>
                         <a:ext uri="{28A0092B-C50C-407E-A947-70E740481C1C}">
                           <a14:useLocalDpi xmlns:a14="http://schemas.microsoft.com/office/drawing/2010/main" val="0"/>
@@ -9954,49 +9226,7 @@
         <w:rPr>
           <w:rFonts w:ascii="Arial" w:hAnsi="Arial" w:cs="Arial"/>
         </w:rPr>
-        <w:t>„</w:t>
-      </w:r>
-      <w:proofErr w:type="spellStart"/>
-      <w:r>
-        <w:rPr>
-          <w:rFonts w:ascii="Arial" w:hAnsi="Arial" w:cs="Arial"/>
-        </w:rPr>
-        <w:t>Running</w:t>
-      </w:r>
-      <w:proofErr w:type="spellEnd"/>
-      <w:r>
-        <w:rPr>
-          <w:rFonts w:ascii="Arial" w:hAnsi="Arial" w:cs="Arial"/>
-        </w:rPr>
-        <w:t xml:space="preserve">“ na ekranu „f 3.1 </w:t>
-      </w:r>
-      <w:proofErr w:type="spellStart"/>
-      <w:r>
-        <w:rPr>
-          <w:rFonts w:ascii="Arial" w:hAnsi="Arial" w:cs="Arial"/>
-        </w:rPr>
-        <w:t>Exercise</w:t>
-      </w:r>
-      <w:proofErr w:type="spellEnd"/>
-      <w:r>
-        <w:rPr>
-          <w:rFonts w:ascii="Arial" w:hAnsi="Arial" w:cs="Arial"/>
-        </w:rPr>
-        <w:t xml:space="preserve"> </w:t>
-      </w:r>
-      <w:proofErr w:type="spellStart"/>
-      <w:r>
-        <w:rPr>
-          <w:rFonts w:ascii="Arial" w:hAnsi="Arial" w:cs="Arial"/>
-        </w:rPr>
-        <w:t>selection</w:t>
-      </w:r>
-      <w:proofErr w:type="spellEnd"/>
-      <w:r>
-        <w:rPr>
-          <w:rFonts w:ascii="Arial" w:hAnsi="Arial" w:cs="Arial"/>
-        </w:rPr>
-        <w:t>“</w:t>
+        <w:t>„Running“ na ekranu „f 3.1 Exercise selection“</w:t>
       </w:r>
       <w:r>
         <w:rPr>
@@ -10014,35 +9244,7 @@
         <w:rPr>
           <w:rFonts w:ascii="Arial" w:hAnsi="Arial" w:cs="Arial"/>
         </w:rPr>
-        <w:t xml:space="preserve">„f 4.1 </w:t>
-      </w:r>
-      <w:proofErr w:type="spellStart"/>
-      <w:r>
-        <w:rPr>
-          <w:rFonts w:ascii="Arial" w:hAnsi="Arial" w:cs="Arial"/>
-        </w:rPr>
-        <w:t>Running</w:t>
-      </w:r>
-      <w:proofErr w:type="spellEnd"/>
-      <w:r>
-        <w:rPr>
-          <w:rFonts w:ascii="Arial" w:hAnsi="Arial" w:cs="Arial"/>
-        </w:rPr>
-        <w:t xml:space="preserve"> </w:t>
-      </w:r>
-      <w:proofErr w:type="spellStart"/>
-      <w:r>
-        <w:rPr>
-          <w:rFonts w:ascii="Arial" w:hAnsi="Arial" w:cs="Arial"/>
-        </w:rPr>
-        <w:t>configuration</w:t>
-      </w:r>
-      <w:proofErr w:type="spellEnd"/>
-      <w:r>
-        <w:rPr>
-          <w:rFonts w:ascii="Arial" w:hAnsi="Arial" w:cs="Arial"/>
-        </w:rPr>
-        <w:t xml:space="preserve">“ </w:t>
+        <w:t xml:space="preserve">„f 4.1 Running configuration“ </w:t>
       </w:r>
       <w:r>
         <w:rPr>
@@ -10348,7 +9550,7 @@
                     <pic:cNvPicPr/>
                   </pic:nvPicPr>
                   <pic:blipFill>
-                    <a:blip r:embed="rId32">
+                    <a:blip r:embed="rId34">
                       <a:extLst>
                         <a:ext uri="{28A0092B-C50C-407E-A947-70E740481C1C}">
                           <a14:useLocalDpi xmlns:a14="http://schemas.microsoft.com/office/drawing/2010/main" val="0"/>
@@ -10551,6 +9753,9 @@
         </w:rPr>
         <w:t xml:space="preserve">vršenja </w:t>
       </w:r>
+      <w:r>
+        <w:t>postavljenog cilja.</w:t>
+      </w:r>
     </w:p>
     <w:p>
       <w:pPr>
@@ -10558,9 +9763,6 @@
       </w:pPr>
       <w:r>
         <w:lastRenderedPageBreak/>
-        <w:t>postavljenog cilja.</w:t>
-      </w:r>
-      <w:r>
         <w:br w:type="textWrapping" w:clear="all"/>
       </w:r>
     </w:p>
@@ -10601,7 +9803,7 @@
                     <pic:cNvPicPr/>
                   </pic:nvPicPr>
                   <pic:blipFill>
-                    <a:blip r:embed="rId33">
+                    <a:blip r:embed="rId35">
                       <a:extLst>
                         <a:ext uri="{28A0092B-C50C-407E-A947-70E740481C1C}">
                           <a14:useLocalDpi xmlns:a14="http://schemas.microsoft.com/office/drawing/2010/main" val="0"/>
@@ -10852,7 +10054,7 @@
                     <pic:cNvPicPr/>
                   </pic:nvPicPr>
                   <pic:blipFill>
-                    <a:blip r:embed="rId34">
+                    <a:blip r:embed="rId36">
                       <a:extLst>
                         <a:ext uri="{28A0092B-C50C-407E-A947-70E740481C1C}">
                           <a14:useLocalDpi xmlns:a14="http://schemas.microsoft.com/office/drawing/2010/main" val="0"/>
@@ -11026,21 +10228,7 @@
         <w:rPr>
           <w:rFonts w:ascii="Arial" w:hAnsi="Arial" w:cs="Arial"/>
         </w:rPr>
-        <w:t xml:space="preserve">aktivira se ekran „f 4.3 </w:t>
-      </w:r>
-      <w:proofErr w:type="spellStart"/>
-      <w:r>
-        <w:rPr>
-          <w:rFonts w:ascii="Arial" w:hAnsi="Arial" w:cs="Arial"/>
-        </w:rPr>
-        <w:t>Running</w:t>
-      </w:r>
-      <w:proofErr w:type="spellEnd"/>
-      <w:r>
-        <w:rPr>
-          <w:rFonts w:ascii="Arial" w:hAnsi="Arial" w:cs="Arial"/>
-        </w:rPr>
-        <w:t xml:space="preserve"> pause“ </w:t>
+        <w:t xml:space="preserve">aktivira se ekran „f 4.3 Running pause“ </w:t>
       </w:r>
       <w:r>
         <w:rPr>
@@ -11088,42 +10276,14 @@
         <w:rPr>
           <w:rFonts w:ascii="Arial" w:hAnsi="Arial" w:cs="Arial"/>
         </w:rPr>
-        <w:t xml:space="preserve">ekran „f 4.5 </w:t>
-      </w:r>
-      <w:proofErr w:type="spellStart"/>
-      <w:r>
-        <w:rPr>
-          <w:rFonts w:ascii="Arial" w:hAnsi="Arial" w:cs="Arial"/>
-        </w:rPr>
-        <w:t>Running</w:t>
-      </w:r>
-      <w:proofErr w:type="spellEnd"/>
+        <w:t>ekran „f 4.5 Running finish“</w:t>
+      </w:r>
       <w:r>
         <w:rPr>
           <w:rFonts w:ascii="Arial" w:hAnsi="Arial" w:cs="Arial"/>
         </w:rPr>
         <w:t xml:space="preserve"> </w:t>
       </w:r>
-      <w:proofErr w:type="spellStart"/>
-      <w:r>
-        <w:rPr>
-          <w:rFonts w:ascii="Arial" w:hAnsi="Arial" w:cs="Arial"/>
-        </w:rPr>
-        <w:t>finish</w:t>
-      </w:r>
-      <w:proofErr w:type="spellEnd"/>
-      <w:r>
-        <w:rPr>
-          <w:rFonts w:ascii="Arial" w:hAnsi="Arial" w:cs="Arial"/>
-        </w:rPr>
-        <w:t>“</w:t>
-      </w:r>
-      <w:r>
-        <w:rPr>
-          <w:rFonts w:ascii="Arial" w:hAnsi="Arial" w:cs="Arial"/>
-        </w:rPr>
-        <w:t xml:space="preserve"> </w:t>
-      </w:r>
       <w:r>
         <w:rPr>
           <w:rFonts w:ascii="Arial" w:hAnsi="Arial" w:cs="Arial"/>
@@ -11164,21 +10324,7 @@
         <w:rPr>
           <w:rFonts w:ascii="Arial" w:hAnsi="Arial" w:cs="Arial"/>
         </w:rPr>
-        <w:t xml:space="preserve">natrag na ekran „f 4.3 </w:t>
-      </w:r>
-      <w:proofErr w:type="spellStart"/>
-      <w:r>
-        <w:rPr>
-          <w:rFonts w:ascii="Arial" w:hAnsi="Arial" w:cs="Arial"/>
-        </w:rPr>
-        <w:t>Running</w:t>
-      </w:r>
-      <w:proofErr w:type="spellEnd"/>
-      <w:r>
-        <w:rPr>
-          <w:rFonts w:ascii="Arial" w:hAnsi="Arial" w:cs="Arial"/>
-        </w:rPr>
-        <w:t xml:space="preserve"> pause“.</w:t>
+        <w:t>natrag na ekran „f 4.3 Running pause“.</w:t>
       </w:r>
     </w:p>
     <w:p>
@@ -11218,7 +10364,7 @@
                     <pic:cNvPicPr/>
                   </pic:nvPicPr>
                   <pic:blipFill>
-                    <a:blip r:embed="rId35">
+                    <a:blip r:embed="rId37">
                       <a:extLst>
                         <a:ext uri="{28A0092B-C50C-407E-A947-70E740481C1C}">
                           <a14:useLocalDpi xmlns:a14="http://schemas.microsoft.com/office/drawing/2010/main" val="0"/>
@@ -11275,6 +10421,124 @@
         <w:ind w:firstLine="357"/>
         <w:jc w:val="both"/>
         <w:rPr>
+          <w:rFonts w:ascii="Arial" w:hAnsi="Arial" w:cs="Arial"/>
+        </w:rPr>
+      </w:pPr>
+      <w:r>
+        <w:rPr>
+          <w:rFonts w:ascii="Arial" w:hAnsi="Arial" w:cs="Arial"/>
+        </w:rPr>
+        <w:t xml:space="preserve">Nakon </w:t>
+      </w:r>
+      <w:r>
+        <w:rPr>
+          <w:rFonts w:ascii="Arial" w:hAnsi="Arial" w:cs="Arial"/>
+        </w:rPr>
+        <w:t>zav</w:t>
+      </w:r>
+      <w:r>
+        <w:rPr>
+          <w:rFonts w:ascii="Arial" w:hAnsi="Arial" w:cs="Arial"/>
+        </w:rPr>
+        <w:t>ršetka</w:t>
+      </w:r>
+      <w:r>
+        <w:rPr>
+          <w:rFonts w:ascii="Arial" w:hAnsi="Arial" w:cs="Arial"/>
+        </w:rPr>
+        <w:t xml:space="preserve"> pojavljuje s ekran na kojem su vidljivi detalji </w:t>
+      </w:r>
+      <w:r>
+        <w:rPr>
+          <w:rFonts w:ascii="Arial" w:hAnsi="Arial" w:cs="Arial"/>
+        </w:rPr>
+        <w:t>upravo završenog trčanja</w:t>
+      </w:r>
+      <w:r>
+        <w:rPr>
+          <w:rFonts w:ascii="Arial" w:hAnsi="Arial" w:cs="Arial"/>
+        </w:rPr>
+        <w:t>, a to je vrijeme trčanja</w:t>
+      </w:r>
+      <w:r>
+        <w:rPr>
+          <w:rFonts w:ascii="Arial" w:hAnsi="Arial" w:cs="Arial"/>
+        </w:rPr>
+        <w:t>, pr</w:t>
+      </w:r>
+      <w:r>
+        <w:rPr>
+          <w:rFonts w:ascii="Arial" w:hAnsi="Arial" w:cs="Arial"/>
+        </w:rPr>
+        <w:t>ije</w:t>
+      </w:r>
+      <w:r>
+        <w:rPr>
+          <w:rFonts w:ascii="Arial" w:hAnsi="Arial" w:cs="Arial"/>
+        </w:rPr>
+        <w:t>đena udaljenost</w:t>
+      </w:r>
+      <w:r>
+        <w:rPr>
+          <w:rFonts w:ascii="Arial" w:hAnsi="Arial" w:cs="Arial"/>
+        </w:rPr>
+        <w:t>, potrošene kalorije</w:t>
+      </w:r>
+      <w:r>
+        <w:rPr>
+          <w:rFonts w:ascii="Arial" w:hAnsi="Arial" w:cs="Arial"/>
+        </w:rPr>
+        <w:t xml:space="preserve">, </w:t>
+      </w:r>
+      <w:r>
+        <w:rPr>
+          <w:rFonts w:ascii="Arial" w:hAnsi="Arial" w:cs="Arial"/>
+        </w:rPr>
+        <w:t>prosječna brzina</w:t>
+      </w:r>
+      <w:r>
+        <w:rPr>
+          <w:rFonts w:ascii="Arial" w:hAnsi="Arial" w:cs="Arial"/>
+        </w:rPr>
+        <w:t>.</w:t>
+      </w:r>
+    </w:p>
+    <w:p>
+      <w:pPr>
+        <w:rPr>
+          <w:rFonts w:ascii="Arial" w:hAnsi="Arial" w:cs="Arial"/>
+        </w:rPr>
+      </w:pPr>
+      <w:r>
+        <w:rPr>
+          <w:rFonts w:ascii="Arial" w:hAnsi="Arial" w:cs="Arial"/>
+        </w:rPr>
+        <w:br w:type="page"/>
+      </w:r>
+    </w:p>
+    <w:p>
+      <w:pPr>
+        <w:spacing w:line="360" w:lineRule="auto"/>
+        <w:ind w:firstLine="357"/>
+        <w:jc w:val="both"/>
+      </w:pPr>
+      <w:r>
+        <w:lastRenderedPageBreak/>
+        <w:t xml:space="preserve">Na ovom dijagramu aktivnosti dostupan je pregled akcija aplikacije tijekom izvođenja </w:t>
+      </w:r>
+      <w:r>
+        <w:t>trčanja</w:t>
+      </w:r>
+      <w:r>
+        <w:t>.</w:t>
+      </w:r>
+    </w:p>
+    <w:p>
+      <w:pPr>
+        <w:spacing w:line="360" w:lineRule="auto"/>
+        <w:ind w:firstLine="357"/>
+        <w:jc w:val="both"/>
+        <w:rPr>
           <w:rFonts w:ascii="Times New Roman" w:eastAsia="Times New Roman" w:hAnsi="Times New Roman" w:cs="Times New Roman"/>
           <w:b/>
           <w:sz w:val="32"/>
@@ -11284,81 +10548,56 @@
       </w:pPr>
       <w:r>
         <w:rPr>
-          <w:rFonts w:ascii="Arial" w:hAnsi="Arial" w:cs="Arial"/>
-        </w:rPr>
-        <w:t xml:space="preserve">Nakon </w:t>
-      </w:r>
-      <w:r>
-        <w:rPr>
-          <w:rFonts w:ascii="Arial" w:hAnsi="Arial" w:cs="Arial"/>
-        </w:rPr>
-        <w:t>zav</w:t>
-      </w:r>
-      <w:r>
-        <w:rPr>
-          <w:rFonts w:ascii="Arial" w:hAnsi="Arial" w:cs="Arial"/>
-        </w:rPr>
-        <w:t>ršetka</w:t>
-      </w:r>
-      <w:r>
-        <w:rPr>
-          <w:rFonts w:ascii="Arial" w:hAnsi="Arial" w:cs="Arial"/>
-        </w:rPr>
-        <w:t xml:space="preserve"> pojavljuje s ekran na kojem su vidljivi detalji </w:t>
-      </w:r>
-      <w:r>
-        <w:rPr>
-          <w:rFonts w:ascii="Arial" w:hAnsi="Arial" w:cs="Arial"/>
-        </w:rPr>
-        <w:t>upravo završenog trčanja</w:t>
-      </w:r>
-      <w:r>
-        <w:rPr>
-          <w:rFonts w:ascii="Arial" w:hAnsi="Arial" w:cs="Arial"/>
-        </w:rPr>
-        <w:t>, a to je vrijeme trčanja</w:t>
-      </w:r>
-      <w:r>
-        <w:rPr>
-          <w:rFonts w:ascii="Arial" w:hAnsi="Arial" w:cs="Arial"/>
-        </w:rPr>
-        <w:t>, pr</w:t>
-      </w:r>
-      <w:r>
-        <w:rPr>
-          <w:rFonts w:ascii="Arial" w:hAnsi="Arial" w:cs="Arial"/>
-        </w:rPr>
-        <w:t>ije</w:t>
-      </w:r>
-      <w:r>
-        <w:rPr>
-          <w:rFonts w:ascii="Arial" w:hAnsi="Arial" w:cs="Arial"/>
-        </w:rPr>
-        <w:t>đena udaljenost</w:t>
-      </w:r>
-      <w:r>
-        <w:rPr>
-          <w:rFonts w:ascii="Arial" w:hAnsi="Arial" w:cs="Arial"/>
-        </w:rPr>
-        <w:t>, potrošene kalorije</w:t>
-      </w:r>
-      <w:r>
-        <w:rPr>
-          <w:rFonts w:ascii="Arial" w:hAnsi="Arial" w:cs="Arial"/>
-        </w:rPr>
-        <w:t xml:space="preserve">, </w:t>
-      </w:r>
-      <w:r>
-        <w:rPr>
-          <w:rFonts w:ascii="Arial" w:hAnsi="Arial" w:cs="Arial"/>
-        </w:rPr>
-        <w:t>prosječna brzina</w:t>
-      </w:r>
-      <w:r>
-        <w:rPr>
-          <w:rFonts w:ascii="Arial" w:hAnsi="Arial" w:cs="Arial"/>
-        </w:rPr>
-        <w:t>, …</w:t>
+          <w:noProof/>
+        </w:rPr>
+        <w:drawing>
+          <wp:inline distT="0" distB="0" distL="0" distR="0" wp14:anchorId="7933A08B" wp14:editId="6EAED482">
+            <wp:extent cx="5731510" cy="7175500"/>
+            <wp:effectExtent l="0" t="0" r="2540" b="6350"/>
+            <wp:docPr id="54" name="Slika 54"/>
+            <wp:cNvGraphicFramePr>
+              <a:graphicFrameLocks xmlns:a="http://schemas.openxmlformats.org/drawingml/2006/main" noChangeAspect="1"/>
+            </wp:cNvGraphicFramePr>
+            <a:graphic xmlns:a="http://schemas.openxmlformats.org/drawingml/2006/main">
+              <a:graphicData uri="http://schemas.openxmlformats.org/drawingml/2006/picture">
+                <pic:pic xmlns:pic="http://schemas.openxmlformats.org/drawingml/2006/picture">
+                  <pic:nvPicPr>
+                    <pic:cNvPr id="0" name="Picture 4"/>
+                    <pic:cNvPicPr>
+                      <a:picLocks noChangeAspect="1" noChangeArrowheads="1"/>
+                    </pic:cNvPicPr>
+                  </pic:nvPicPr>
+                  <pic:blipFill>
+                    <a:blip r:embed="rId38">
+                      <a:extLst>
+                        <a:ext uri="{28A0092B-C50C-407E-A947-70E740481C1C}">
+                          <a14:useLocalDpi xmlns:a14="http://schemas.microsoft.com/office/drawing/2010/main" val="0"/>
+                        </a:ext>
+                      </a:extLst>
+                    </a:blip>
+                    <a:srcRect/>
+                    <a:stretch>
+                      <a:fillRect/>
+                    </a:stretch>
+                  </pic:blipFill>
+                  <pic:spPr bwMode="auto">
+                    <a:xfrm>
+                      <a:off x="0" y="0"/>
+                      <a:ext cx="5731510" cy="7175500"/>
+                    </a:xfrm>
+                    <a:prstGeom prst="rect">
+                      <a:avLst/>
+                    </a:prstGeom>
+                    <a:noFill/>
+                    <a:ln>
+                      <a:noFill/>
+                    </a:ln>
+                  </pic:spPr>
+                </pic:pic>
+              </a:graphicData>
+            </a:graphic>
+          </wp:inline>
+        </w:drawing>
       </w:r>
       <w:r>
         <w:br w:type="page"/>
@@ -11418,7 +10657,7 @@
                     <pic:cNvPicPr/>
                   </pic:nvPicPr>
                   <pic:blipFill>
-                    <a:blip r:embed="rId36">
+                    <a:blip r:embed="rId39">
                       <a:extLst>
                         <a:ext uri="{28A0092B-C50C-407E-A947-70E740481C1C}">
                           <a14:useLocalDpi xmlns:a14="http://schemas.microsoft.com/office/drawing/2010/main" val="0"/>
@@ -11462,39 +10701,65 @@
         </w:rPr>
         <w:t>„</w:t>
       </w:r>
-      <w:proofErr w:type="spellStart"/>
       <w:r>
         <w:rPr>
           <w:rFonts w:ascii="Arial" w:hAnsi="Arial" w:cs="Arial"/>
           <w:i/>
           <w:iCs/>
         </w:rPr>
-        <w:t>Exercise</w:t>
-      </w:r>
-      <w:proofErr w:type="spellEnd"/>
+        <w:t>Exercise regiment</w:t>
+      </w:r>
+      <w:r>
+        <w:rPr>
+          <w:rFonts w:ascii="Arial" w:hAnsi="Arial" w:cs="Arial"/>
+        </w:rPr>
+        <w:t>“ na ekranu „</w:t>
+      </w:r>
       <w:r>
         <w:rPr>
           <w:rFonts w:ascii="Arial" w:hAnsi="Arial" w:cs="Arial"/>
           <w:i/>
           <w:iCs/>
         </w:rPr>
-        <w:t xml:space="preserve"> </w:t>
-      </w:r>
-      <w:proofErr w:type="spellStart"/>
+        <w:t>f 3.1 Exercise selection</w:t>
+      </w:r>
+      <w:r>
+        <w:rPr>
+          <w:rFonts w:ascii="Arial" w:hAnsi="Arial" w:cs="Arial"/>
+        </w:rPr>
+        <w:t xml:space="preserve">“ </w:t>
+      </w:r>
+      <w:r>
+        <w:rPr>
+          <w:rFonts w:ascii="Arial" w:hAnsi="Arial" w:cs="Arial"/>
+        </w:rPr>
+        <w:t xml:space="preserve">ili klikom na </w:t>
+      </w:r>
+      <w:r>
+        <w:rPr>
+          <w:rFonts w:ascii="Arial" w:hAnsi="Arial" w:cs="Arial"/>
+        </w:rPr>
+        <w:t xml:space="preserve">ikonu </w:t>
+      </w:r>
+      <w:r>
+        <w:rPr>
+          <w:rFonts w:ascii="Arial" w:hAnsi="Arial" w:cs="Arial"/>
+        </w:rPr>
+        <w:t>za režim na tabli „</w:t>
+      </w:r>
       <w:r>
         <w:rPr>
           <w:rFonts w:ascii="Arial" w:hAnsi="Arial" w:cs="Arial"/>
           <w:i/>
           <w:iCs/>
         </w:rPr>
-        <w:t>regiment</w:t>
-      </w:r>
-      <w:proofErr w:type="spellEnd"/>
-      <w:r>
-        <w:rPr>
-          <w:rFonts w:ascii="Arial" w:hAnsi="Arial" w:cs="Arial"/>
-        </w:rPr>
-        <w:t>“ na ekranu „</w:t>
+        <w:t>Exercises</w:t>
+      </w:r>
+      <w:r>
+        <w:rPr>
+          <w:rFonts w:ascii="Arial" w:hAnsi="Arial" w:cs="Arial"/>
+        </w:rPr>
+        <w:t>“ ekrana glavnog izbornika „</w:t>
       </w:r>
       <w:r>
         <w:rPr>
@@ -11502,308 +10767,128 @@
           <w:i/>
           <w:iCs/>
         </w:rPr>
-        <w:t xml:space="preserve">f 3.1 </w:t>
-      </w:r>
-      <w:proofErr w:type="spellStart"/>
+        <w:t>f 2.1 Main menu</w:t>
+      </w:r>
+      <w:r>
+        <w:rPr>
+          <w:rFonts w:ascii="Arial" w:hAnsi="Arial" w:cs="Arial"/>
+        </w:rPr>
+        <w:t>“</w:t>
+      </w:r>
+      <w:r>
+        <w:rPr>
+          <w:rFonts w:ascii="Arial" w:hAnsi="Arial" w:cs="Arial"/>
+        </w:rPr>
+        <w:t xml:space="preserve">, dolazimo do ekrana za režim </w:t>
+      </w:r>
+      <w:r>
+        <w:rPr>
+          <w:rFonts w:ascii="Arial" w:hAnsi="Arial" w:cs="Arial"/>
+        </w:rPr>
+        <w:t xml:space="preserve">   </w:t>
+      </w:r>
+      <w:r>
+        <w:rPr>
+          <w:rFonts w:ascii="Arial" w:hAnsi="Arial" w:cs="Arial"/>
+        </w:rPr>
+        <w:t>„</w:t>
+      </w:r>
       <w:r>
         <w:rPr>
           <w:rFonts w:ascii="Arial" w:hAnsi="Arial" w:cs="Arial"/>
           <w:i/>
           <w:iCs/>
         </w:rPr>
-        <w:t>Exercise</w:t>
-      </w:r>
-      <w:proofErr w:type="spellEnd"/>
+        <w:t>f 5.1 Regime configuration</w:t>
+      </w:r>
+      <w:r>
+        <w:rPr>
+          <w:rFonts w:ascii="Arial" w:hAnsi="Arial" w:cs="Arial"/>
+        </w:rPr>
+        <w:t>“</w:t>
+      </w:r>
+      <w:r>
+        <w:rPr>
+          <w:rFonts w:ascii="Arial" w:hAnsi="Arial" w:cs="Arial"/>
+        </w:rPr>
+        <w:t xml:space="preserve">. Ovdje </w:t>
+      </w:r>
+      <w:r>
+        <w:rPr>
+          <w:rFonts w:ascii="Arial" w:hAnsi="Arial" w:cs="Arial"/>
+        </w:rPr>
+        <w:t>nam je dostup</w:t>
+      </w:r>
+      <w:r>
+        <w:rPr>
+          <w:rFonts w:ascii="Arial" w:hAnsi="Arial" w:cs="Arial"/>
+        </w:rPr>
+        <w:t>an pregled planiranih vježbi po danu u tjednu</w:t>
+      </w:r>
+      <w:r>
+        <w:rPr>
+          <w:rFonts w:ascii="Arial" w:hAnsi="Arial" w:cs="Arial"/>
+        </w:rPr>
+        <w:t xml:space="preserve">. Određeni dan je moguće </w:t>
+      </w:r>
+      <w:r>
+        <w:rPr>
+          <w:rFonts w:ascii="Arial" w:hAnsi="Arial" w:cs="Arial"/>
+        </w:rPr>
+        <w:t xml:space="preserve">označiti kao dan za odmor, te </w:t>
+      </w:r>
+      <w:r>
+        <w:rPr>
+          <w:rFonts w:ascii="Arial" w:hAnsi="Arial" w:cs="Arial"/>
+        </w:rPr>
+        <w:t>u njega nije moguće dodati vježbu</w:t>
+      </w:r>
+      <w:r>
+        <w:rPr>
+          <w:rFonts w:ascii="Arial" w:hAnsi="Arial" w:cs="Arial"/>
+        </w:rPr>
+        <w:t xml:space="preserve">. Ako je vježba odrađena, pokraj nje se prikazuje kvačica, a ako </w:t>
+      </w:r>
+      <w:r>
+        <w:rPr>
+          <w:rFonts w:ascii="Arial" w:hAnsi="Arial" w:cs="Arial"/>
+        </w:rPr>
+        <w:t>još nije izvedena, dostupn</w:t>
+      </w:r>
+      <w:r>
+        <w:rPr>
+          <w:rFonts w:ascii="Arial" w:hAnsi="Arial" w:cs="Arial"/>
+        </w:rPr>
+        <w:t>a je poveznica na njeno pokretanje</w:t>
+      </w:r>
+      <w:r>
+        <w:rPr>
+          <w:rFonts w:ascii="Arial" w:hAnsi="Arial" w:cs="Arial"/>
+        </w:rPr>
+        <w:t>. Dodavanje vježbe „</w:t>
+      </w:r>
       <w:r>
         <w:rPr>
           <w:rFonts w:ascii="Arial" w:hAnsi="Arial" w:cs="Arial"/>
           <w:i/>
           <w:iCs/>
         </w:rPr>
-        <w:t xml:space="preserve"> </w:t>
-      </w:r>
-      <w:proofErr w:type="spellStart"/>
+        <w:t>Add exercise</w:t>
+      </w:r>
+      <w:r>
+        <w:rPr>
+          <w:rFonts w:ascii="Arial" w:hAnsi="Arial" w:cs="Arial"/>
+        </w:rPr>
+        <w:t>“ vodi do ekrana „</w:t>
+      </w:r>
       <w:r>
         <w:rPr>
           <w:rFonts w:ascii="Arial" w:hAnsi="Arial" w:cs="Arial"/>
           <w:i/>
           <w:iCs/>
         </w:rPr>
-        <w:t>selection</w:t>
-      </w:r>
-      <w:proofErr w:type="spellEnd"/>
-      <w:r>
-        <w:rPr>
-          <w:rFonts w:ascii="Arial" w:hAnsi="Arial" w:cs="Arial"/>
-        </w:rPr>
-        <w:t xml:space="preserve">“ </w:t>
-      </w:r>
-      <w:r>
-        <w:rPr>
-          <w:rFonts w:ascii="Arial" w:hAnsi="Arial" w:cs="Arial"/>
-        </w:rPr>
-        <w:t xml:space="preserve">ili klikom na </w:t>
-      </w:r>
-      <w:r>
-        <w:rPr>
-          <w:rFonts w:ascii="Arial" w:hAnsi="Arial" w:cs="Arial"/>
-        </w:rPr>
-        <w:t xml:space="preserve">ikonu </w:t>
-      </w:r>
-      <w:r>
-        <w:rPr>
-          <w:rFonts w:ascii="Arial" w:hAnsi="Arial" w:cs="Arial"/>
-        </w:rPr>
-        <w:t>za režim na tabli „</w:t>
-      </w:r>
-      <w:proofErr w:type="spellStart"/>
-      <w:r>
-        <w:rPr>
-          <w:rFonts w:ascii="Arial" w:hAnsi="Arial" w:cs="Arial"/>
-          <w:i/>
-          <w:iCs/>
-        </w:rPr>
-        <w:t>Exercises</w:t>
-      </w:r>
-      <w:proofErr w:type="spellEnd"/>
-      <w:r>
-        <w:rPr>
-          <w:rFonts w:ascii="Arial" w:hAnsi="Arial" w:cs="Arial"/>
-        </w:rPr>
-        <w:t>“ ekrana glavnog izbornika „</w:t>
-      </w:r>
-      <w:r>
-        <w:rPr>
-          <w:rFonts w:ascii="Arial" w:hAnsi="Arial" w:cs="Arial"/>
-          <w:i/>
-          <w:iCs/>
-        </w:rPr>
-        <w:t xml:space="preserve">f 2.1 </w:t>
-      </w:r>
-      <w:proofErr w:type="spellStart"/>
-      <w:r>
-        <w:rPr>
-          <w:rFonts w:ascii="Arial" w:hAnsi="Arial" w:cs="Arial"/>
-          <w:i/>
-          <w:iCs/>
-        </w:rPr>
-        <w:t>Main</w:t>
-      </w:r>
-      <w:proofErr w:type="spellEnd"/>
-      <w:r>
-        <w:rPr>
-          <w:rFonts w:ascii="Arial" w:hAnsi="Arial" w:cs="Arial"/>
-          <w:i/>
-          <w:iCs/>
-        </w:rPr>
-        <w:t xml:space="preserve"> </w:t>
-      </w:r>
-      <w:proofErr w:type="spellStart"/>
-      <w:r>
-        <w:rPr>
-          <w:rFonts w:ascii="Arial" w:hAnsi="Arial" w:cs="Arial"/>
-          <w:i/>
-          <w:iCs/>
-        </w:rPr>
-        <w:t>menu</w:t>
-      </w:r>
-      <w:proofErr w:type="spellEnd"/>
-      <w:r>
-        <w:rPr>
-          <w:rFonts w:ascii="Arial" w:hAnsi="Arial" w:cs="Arial"/>
-        </w:rPr>
-        <w:t>“</w:t>
-      </w:r>
-      <w:r>
-        <w:rPr>
-          <w:rFonts w:ascii="Arial" w:hAnsi="Arial" w:cs="Arial"/>
-        </w:rPr>
-        <w:t xml:space="preserve">, dolazimo do ekrana za režim </w:t>
-      </w:r>
-      <w:r>
-        <w:rPr>
-          <w:rFonts w:ascii="Arial" w:hAnsi="Arial" w:cs="Arial"/>
-        </w:rPr>
-        <w:t xml:space="preserve">   </w:t>
-      </w:r>
-      <w:r>
-        <w:rPr>
-          <w:rFonts w:ascii="Arial" w:hAnsi="Arial" w:cs="Arial"/>
-        </w:rPr>
-        <w:t>„</w:t>
-      </w:r>
-      <w:r>
-        <w:rPr>
-          <w:rFonts w:ascii="Arial" w:hAnsi="Arial" w:cs="Arial"/>
-          <w:i/>
-          <w:iCs/>
-        </w:rPr>
-        <w:t xml:space="preserve">f 5.1 </w:t>
-      </w:r>
-      <w:proofErr w:type="spellStart"/>
-      <w:r>
-        <w:rPr>
-          <w:rFonts w:ascii="Arial" w:hAnsi="Arial" w:cs="Arial"/>
-          <w:i/>
-          <w:iCs/>
-        </w:rPr>
-        <w:t>Regime</w:t>
-      </w:r>
-      <w:proofErr w:type="spellEnd"/>
-      <w:r>
-        <w:rPr>
-          <w:rFonts w:ascii="Arial" w:hAnsi="Arial" w:cs="Arial"/>
-          <w:i/>
-          <w:iCs/>
-        </w:rPr>
-        <w:t xml:space="preserve"> </w:t>
-      </w:r>
-      <w:proofErr w:type="spellStart"/>
-      <w:r>
-        <w:rPr>
-          <w:rFonts w:ascii="Arial" w:hAnsi="Arial" w:cs="Arial"/>
-          <w:i/>
-          <w:iCs/>
-        </w:rPr>
-        <w:t>configuration</w:t>
-      </w:r>
-      <w:proofErr w:type="spellEnd"/>
-      <w:r>
-        <w:rPr>
-          <w:rFonts w:ascii="Arial" w:hAnsi="Arial" w:cs="Arial"/>
-        </w:rPr>
-        <w:t>“</w:t>
-      </w:r>
-      <w:r>
-        <w:rPr>
-          <w:rFonts w:ascii="Arial" w:hAnsi="Arial" w:cs="Arial"/>
-        </w:rPr>
-        <w:t xml:space="preserve">. Ovdje </w:t>
-      </w:r>
-      <w:r>
-        <w:rPr>
-          <w:rFonts w:ascii="Arial" w:hAnsi="Arial" w:cs="Arial"/>
-        </w:rPr>
-        <w:t>nam je dostup</w:t>
-      </w:r>
-      <w:r>
-        <w:rPr>
-          <w:rFonts w:ascii="Arial" w:hAnsi="Arial" w:cs="Arial"/>
-        </w:rPr>
-        <w:t>an pregled planiranih vježbi po danu u tjednu</w:t>
-      </w:r>
-      <w:r>
-        <w:rPr>
-          <w:rFonts w:ascii="Arial" w:hAnsi="Arial" w:cs="Arial"/>
-        </w:rPr>
-        <w:t xml:space="preserve">. Određeni dan je moguće </w:t>
-      </w:r>
-      <w:r>
-        <w:rPr>
-          <w:rFonts w:ascii="Arial" w:hAnsi="Arial" w:cs="Arial"/>
-        </w:rPr>
-        <w:t xml:space="preserve">označiti kao dan za odmor, te </w:t>
-      </w:r>
-      <w:r>
-        <w:rPr>
-          <w:rFonts w:ascii="Arial" w:hAnsi="Arial" w:cs="Arial"/>
-        </w:rPr>
-        <w:t>u njega nije moguće dodati vježbu</w:t>
-      </w:r>
-      <w:r>
-        <w:rPr>
-          <w:rFonts w:ascii="Arial" w:hAnsi="Arial" w:cs="Arial"/>
-        </w:rPr>
-        <w:t xml:space="preserve">. Ako je vježba odrađena, pokraj nje se prikazuje kvačica, a ako </w:t>
-      </w:r>
-      <w:r>
-        <w:rPr>
-          <w:rFonts w:ascii="Arial" w:hAnsi="Arial" w:cs="Arial"/>
-        </w:rPr>
-        <w:t>još nije izvedena, dostupn</w:t>
-      </w:r>
-      <w:r>
-        <w:rPr>
-          <w:rFonts w:ascii="Arial" w:hAnsi="Arial" w:cs="Arial"/>
-        </w:rPr>
-        <w:t>a je poveznica na njeno pokretanje</w:t>
-      </w:r>
-      <w:r>
-        <w:rPr>
-          <w:rFonts w:ascii="Arial" w:hAnsi="Arial" w:cs="Arial"/>
-        </w:rPr>
-        <w:t>. Dodavanje vježbe „</w:t>
-      </w:r>
-      <w:proofErr w:type="spellStart"/>
-      <w:r>
-        <w:rPr>
-          <w:rFonts w:ascii="Arial" w:hAnsi="Arial" w:cs="Arial"/>
-          <w:i/>
-          <w:iCs/>
-        </w:rPr>
-        <w:t>Add</w:t>
-      </w:r>
-      <w:proofErr w:type="spellEnd"/>
-      <w:r>
-        <w:rPr>
-          <w:rFonts w:ascii="Arial" w:hAnsi="Arial" w:cs="Arial"/>
-          <w:i/>
-          <w:iCs/>
-        </w:rPr>
-        <w:t xml:space="preserve"> </w:t>
-      </w:r>
-      <w:proofErr w:type="spellStart"/>
-      <w:r>
-        <w:rPr>
-          <w:rFonts w:ascii="Arial" w:hAnsi="Arial" w:cs="Arial"/>
-          <w:i/>
-          <w:iCs/>
-        </w:rPr>
-        <w:t>exercise</w:t>
-      </w:r>
-      <w:proofErr w:type="spellEnd"/>
-      <w:r>
-        <w:rPr>
-          <w:rFonts w:ascii="Arial" w:hAnsi="Arial" w:cs="Arial"/>
-        </w:rPr>
-        <w:t>“ vodi do ekrana „</w:t>
-      </w:r>
-      <w:r>
-        <w:rPr>
-          <w:rFonts w:ascii="Arial" w:hAnsi="Arial" w:cs="Arial"/>
-          <w:i/>
-          <w:iCs/>
-        </w:rPr>
-        <w:t xml:space="preserve">f 3.2 </w:t>
-      </w:r>
-      <w:proofErr w:type="spellStart"/>
-      <w:r>
-        <w:rPr>
-          <w:rFonts w:ascii="Arial" w:hAnsi="Arial" w:cs="Arial"/>
-          <w:i/>
-          <w:iCs/>
-        </w:rPr>
-        <w:t>Exercise</w:t>
-      </w:r>
-      <w:proofErr w:type="spellEnd"/>
-      <w:r>
-        <w:rPr>
-          <w:rFonts w:ascii="Arial" w:hAnsi="Arial" w:cs="Arial"/>
-          <w:i/>
-          <w:iCs/>
-        </w:rPr>
-        <w:t xml:space="preserve"> </w:t>
-      </w:r>
-      <w:proofErr w:type="spellStart"/>
-      <w:r>
-        <w:rPr>
-          <w:rFonts w:ascii="Arial" w:hAnsi="Arial" w:cs="Arial"/>
-          <w:i/>
-          <w:iCs/>
-        </w:rPr>
-        <w:t>configuration</w:t>
-      </w:r>
-      <w:proofErr w:type="spellEnd"/>
+        <w:t>f 3.2 Exercise configuration</w:t>
+      </w:r>
       <w:r>
         <w:rPr>
           <w:rFonts w:ascii="Arial" w:hAnsi="Arial" w:cs="Arial"/>
@@ -11847,7 +10932,7 @@
                     <pic:cNvPicPr/>
                   </pic:nvPicPr>
                   <pic:blipFill>
-                    <a:blip r:embed="rId37">
+                    <a:blip r:embed="rId40">
                       <a:extLst>
                         <a:ext uri="{28A0092B-C50C-407E-A947-70E740481C1C}">
                           <a14:useLocalDpi xmlns:a14="http://schemas.microsoft.com/office/drawing/2010/main" val="0"/>
@@ -12060,36 +11145,8 @@
           <w:i/>
           <w:iCs/>
         </w:rPr>
-        <w:t xml:space="preserve">f 2.2 </w:t>
-      </w:r>
-      <w:proofErr w:type="spellStart"/>
-      <w:r>
-        <w:rPr>
-          <w:rFonts w:ascii="Arial" w:hAnsi="Arial" w:cs="Arial"/>
-          <w:i/>
-          <w:iCs/>
-        </w:rPr>
-        <w:t>Food</w:t>
-      </w:r>
-      <w:proofErr w:type="spellEnd"/>
-      <w:r>
-        <w:rPr>
-          <w:rFonts w:ascii="Arial" w:hAnsi="Arial" w:cs="Arial"/>
-          <w:i/>
-          <w:iCs/>
-        </w:rPr>
-        <w:t xml:space="preserve"> </w:t>
-      </w:r>
-      <w:proofErr w:type="spellStart"/>
-      <w:r>
-        <w:rPr>
-          <w:rFonts w:ascii="Arial" w:hAnsi="Arial" w:cs="Arial"/>
-          <w:i/>
-          <w:iCs/>
-        </w:rPr>
-        <w:t>Diary</w:t>
-      </w:r>
-      <w:proofErr w:type="spellEnd"/>
+        <w:t>f 2.2 Food Diary</w:t>
+      </w:r>
       <w:r>
         <w:rPr>
           <w:rFonts w:ascii="Arial" w:hAnsi="Arial" w:cs="Arial"/>
@@ -12136,12 +11193,7 @@
     <w:p>
       <w:pPr>
         <w:rPr>
-          <w:rFonts w:ascii="Times New Roman" w:eastAsia="Times New Roman" w:hAnsi="Times New Roman" w:cs="Times New Roman"/>
-          <w:b/>
-          <w:bCs/>
-          <w:sz w:val="36"/>
-          <w:szCs w:val="24"/>
-          <w:lang w:eastAsia="hr-HR"/>
+          <w:rFonts w:ascii="Arial" w:hAnsi="Arial" w:cs="Arial"/>
         </w:rPr>
       </w:pPr>
       <w:r>
@@ -12151,13 +11203,13 @@
         <mc:AlternateContent>
           <mc:Choice Requires="wps">
             <w:drawing>
-              <wp:anchor distT="0" distB="0" distL="114300" distR="114300" simplePos="0" relativeHeight="251568128" behindDoc="0" locked="0" layoutInCell="1" allowOverlap="1" wp14:anchorId="6B18EC05" wp14:editId="3541E0B6">
+              <wp:anchor distT="0" distB="0" distL="114300" distR="114300" simplePos="0" relativeHeight="251568128" behindDoc="0" locked="0" layoutInCell="1" allowOverlap="1" wp14:anchorId="6B18EC05" wp14:editId="7FDE1D61">
                 <wp:simplePos x="0" y="0"/>
                 <wp:positionH relativeFrom="margin">
-                  <wp:posOffset>4160520</wp:posOffset>
+                  <wp:posOffset>4187816</wp:posOffset>
                 </wp:positionH>
                 <wp:positionV relativeFrom="paragraph">
-                  <wp:posOffset>1672590</wp:posOffset>
+                  <wp:posOffset>1016797</wp:posOffset>
                 </wp:positionV>
                 <wp:extent cx="1333500" cy="635"/>
                 <wp:effectExtent l="0" t="0" r="0" b="0"/>
@@ -12216,7 +11268,7 @@
           </mc:Choice>
           <mc:Fallback>
             <w:pict>
-              <v:shape w14:anchorId="6B18EC05" id="Tekstni okvir 29" o:spid="_x0000_s1047" type="#_x0000_t202" style="position:absolute;margin-left:327.6pt;margin-top:131.7pt;width:105pt;height:.05pt;z-index:251568128;visibility:visible;mso-wrap-style:square;mso-width-percent:0;mso-wrap-distance-left:9pt;mso-wrap-distance-top:0;mso-wrap-distance-right:9pt;mso-wrap-distance-bottom:0;mso-position-horizontal:absolute;mso-position-horizontal-relative:margin;mso-position-vertical:absolute;mso-position-vertical-relative:text;mso-width-percent:0;mso-width-relative:margin;v-text-anchor:top" o:gfxdata="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" stroked="f">
+              <v:shape w14:anchorId="6B18EC05" id="Tekstni okvir 29" o:spid="_x0000_s1047" type="#_x0000_t202" style="position:absolute;margin-left:329.75pt;margin-top:80.05pt;width:105pt;height:.05pt;z-index:251568128;visibility:visible;mso-wrap-style:square;mso-width-percent:0;mso-wrap-distance-left:9pt;mso-wrap-distance-top:0;mso-wrap-distance-right:9pt;mso-wrap-distance-bottom:0;mso-position-horizontal:absolute;mso-position-horizontal-relative:margin;mso-position-vertical:absolute;mso-position-vertical-relative:text;mso-width-percent:0;mso-width-relative:margin;v-text-anchor:top" o:gfxdata="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" stroked="f">
                 <v:textbox style="mso-fit-shape-to-text:t" inset="0,0,0,0">
                   <w:txbxContent>
                     <w:p>
@@ -12240,10 +11292,109 @@
         </mc:AlternateContent>
       </w:r>
       <w:r>
+        <w:rPr>
+          <w:rFonts w:ascii="Arial" w:hAnsi="Arial" w:cs="Arial"/>
+        </w:rPr>
+        <w:br w:type="page"/>
+      </w:r>
+    </w:p>
+    <w:p>
+      <w:pPr>
+        <w:spacing w:line="360" w:lineRule="auto"/>
+        <w:jc w:val="both"/>
+        <w:rPr>
+          <w:rFonts w:ascii="Arial" w:hAnsi="Arial" w:cs="Arial"/>
+        </w:rPr>
+      </w:pPr>
+      <w:r>
+        <w:rPr>
+          <w:rFonts w:ascii="Arial" w:hAnsi="Arial" w:cs="Arial"/>
+        </w:rPr>
+        <w:lastRenderedPageBreak/>
+        <w:t xml:space="preserve">Na ovom dijagramu aktivnosti dostupan je pregled akcija aplikacije tijekom </w:t>
+      </w:r>
+      <w:r>
+        <w:rPr>
+          <w:rFonts w:ascii="Arial" w:hAnsi="Arial" w:cs="Arial"/>
+        </w:rPr>
+        <w:t>planiranja režima</w:t>
+      </w:r>
+      <w:r>
+        <w:rPr>
+          <w:rFonts w:ascii="Arial" w:hAnsi="Arial" w:cs="Arial"/>
+        </w:rPr>
+        <w:t>.</w:t>
+      </w:r>
+    </w:p>
+    <w:p>
+      <w:pPr>
+        <w:rPr>
+          <w:rFonts w:ascii="Times New Roman" w:eastAsia="Times New Roman" w:hAnsi="Times New Roman" w:cs="Times New Roman"/>
+          <w:b/>
+          <w:bCs/>
+          <w:sz w:val="36"/>
+          <w:szCs w:val="24"/>
+          <w:lang w:eastAsia="hr-HR"/>
+        </w:rPr>
+      </w:pPr>
+      <w:r>
         <w:t xml:space="preserve"> </w:t>
       </w:r>
       <w:r>
         <w:t xml:space="preserve"> </w:t>
+      </w:r>
+      <w:r>
+        <w:rPr>
+          <w:noProof/>
+        </w:rPr>
+        <w:drawing>
+          <wp:inline distT="0" distB="0" distL="0" distR="0" wp14:anchorId="5F31E20A" wp14:editId="0F219A39">
+            <wp:extent cx="5731510" cy="8295005"/>
+            <wp:effectExtent l="0" t="0" r="2540" b="0"/>
+            <wp:docPr id="55" name="Slika 55"/>
+            <wp:cNvGraphicFramePr>
+              <a:graphicFrameLocks xmlns:a="http://schemas.openxmlformats.org/drawingml/2006/main" noChangeAspect="1"/>
+            </wp:cNvGraphicFramePr>
+            <a:graphic xmlns:a="http://schemas.openxmlformats.org/drawingml/2006/main">
+              <a:graphicData uri="http://schemas.openxmlformats.org/drawingml/2006/picture">
+                <pic:pic xmlns:pic="http://schemas.openxmlformats.org/drawingml/2006/picture">
+                  <pic:nvPicPr>
+                    <pic:cNvPr id="0" name="Picture 6"/>
+                    <pic:cNvPicPr>
+                      <a:picLocks noChangeAspect="1" noChangeArrowheads="1"/>
+                    </pic:cNvPicPr>
+                  </pic:nvPicPr>
+                  <pic:blipFill>
+                    <a:blip r:embed="rId41" cstate="print">
+                      <a:extLst>
+                        <a:ext uri="{28A0092B-C50C-407E-A947-70E740481C1C}">
+                          <a14:useLocalDpi xmlns:a14="http://schemas.microsoft.com/office/drawing/2010/main" val="0"/>
+                        </a:ext>
+                      </a:extLst>
+                    </a:blip>
+                    <a:srcRect/>
+                    <a:stretch>
+                      <a:fillRect/>
+                    </a:stretch>
+                  </pic:blipFill>
+                  <pic:spPr bwMode="auto">
+                    <a:xfrm>
+                      <a:off x="0" y="0"/>
+                      <a:ext cx="5731510" cy="8295005"/>
+                    </a:xfrm>
+                    <a:prstGeom prst="rect">
+                      <a:avLst/>
+                    </a:prstGeom>
+                    <a:noFill/>
+                    <a:ln>
+                      <a:noFill/>
+                    </a:ln>
+                  </pic:spPr>
+                </pic:pic>
+              </a:graphicData>
+            </a:graphic>
+          </wp:inline>
+        </w:drawing>
       </w:r>
       <w:r>
         <w:br w:type="page"/>
@@ -12317,49 +11468,7 @@
         <w:rPr>
           <w:rFonts w:ascii="Arial" w:hAnsi="Arial" w:cs="Arial"/>
         </w:rPr>
-        <w:t>(</w:t>
-      </w:r>
-      <w:proofErr w:type="spellStart"/>
-      <w:r>
-        <w:rPr>
-          <w:rFonts w:ascii="Arial" w:hAnsi="Arial" w:cs="Arial"/>
-        </w:rPr>
-        <w:t>Presentation</w:t>
-      </w:r>
-      <w:proofErr w:type="spellEnd"/>
-      <w:r>
-        <w:rPr>
-          <w:rFonts w:ascii="Arial" w:hAnsi="Arial" w:cs="Arial"/>
-        </w:rPr>
-        <w:t xml:space="preserve"> </w:t>
-      </w:r>
-      <w:proofErr w:type="spellStart"/>
-      <w:r>
-        <w:rPr>
-          <w:rFonts w:ascii="Arial" w:hAnsi="Arial" w:cs="Arial"/>
-        </w:rPr>
-        <w:t>Logic</w:t>
-      </w:r>
-      <w:proofErr w:type="spellEnd"/>
-      <w:r>
-        <w:rPr>
-          <w:rFonts w:ascii="Arial" w:hAnsi="Arial" w:cs="Arial"/>
-        </w:rPr>
-        <w:t xml:space="preserve"> </w:t>
-      </w:r>
-      <w:proofErr w:type="spellStart"/>
-      <w:r>
-        <w:rPr>
-          <w:rFonts w:ascii="Arial" w:hAnsi="Arial" w:cs="Arial"/>
-        </w:rPr>
-        <w:t>Layer</w:t>
-      </w:r>
-      <w:proofErr w:type="spellEnd"/>
-      <w:r>
-        <w:rPr>
-          <w:rFonts w:ascii="Arial" w:hAnsi="Arial" w:cs="Arial"/>
-        </w:rPr>
-        <w:t xml:space="preserve"> - PLL)</w:t>
+        <w:t>(Presentation Logic Layer - PLL)</w:t>
       </w:r>
       <w:r>
         <w:rPr>
@@ -12377,21 +11486,7 @@
         <w:rPr>
           <w:rFonts w:ascii="Arial" w:hAnsi="Arial" w:cs="Arial"/>
         </w:rPr>
-        <w:t>aktivnosti i fragmenti (</w:t>
-      </w:r>
-      <w:proofErr w:type="spellStart"/>
-      <w:r>
-        <w:rPr>
-          <w:rFonts w:ascii="Arial" w:hAnsi="Arial" w:cs="Arial"/>
-        </w:rPr>
-        <w:t>Activity</w:t>
-      </w:r>
-      <w:proofErr w:type="spellEnd"/>
-      <w:r>
-        <w:rPr>
-          <w:rFonts w:ascii="Arial" w:hAnsi="Arial" w:cs="Arial"/>
-        </w:rPr>
-        <w:t>/Fragment)</w:t>
+        <w:t>aktivnosti i fragmenti (Activity/Fragment)</w:t>
       </w:r>
       <w:r>
         <w:rPr>
@@ -12505,49 +11600,7 @@
         <w:rPr>
           <w:rFonts w:ascii="Arial" w:hAnsi="Arial" w:cs="Arial"/>
         </w:rPr>
-        <w:t xml:space="preserve"> (</w:t>
-      </w:r>
-      <w:proofErr w:type="spellStart"/>
-      <w:r>
-        <w:rPr>
-          <w:rFonts w:ascii="Arial" w:hAnsi="Arial" w:cs="Arial"/>
-        </w:rPr>
-        <w:t>Buisness</w:t>
-      </w:r>
-      <w:proofErr w:type="spellEnd"/>
-      <w:r>
-        <w:rPr>
-          <w:rFonts w:ascii="Arial" w:hAnsi="Arial" w:cs="Arial"/>
-        </w:rPr>
-        <w:t xml:space="preserve"> </w:t>
-      </w:r>
-      <w:proofErr w:type="spellStart"/>
-      <w:r>
-        <w:rPr>
-          <w:rFonts w:ascii="Arial" w:hAnsi="Arial" w:cs="Arial"/>
-        </w:rPr>
-        <w:t>Logic</w:t>
-      </w:r>
-      <w:proofErr w:type="spellEnd"/>
-      <w:r>
-        <w:rPr>
-          <w:rFonts w:ascii="Arial" w:hAnsi="Arial" w:cs="Arial"/>
-        </w:rPr>
-        <w:t xml:space="preserve"> </w:t>
-      </w:r>
-      <w:proofErr w:type="spellStart"/>
-      <w:r>
-        <w:rPr>
-          <w:rFonts w:ascii="Arial" w:hAnsi="Arial" w:cs="Arial"/>
-        </w:rPr>
-        <w:t>Layer</w:t>
-      </w:r>
-      <w:proofErr w:type="spellEnd"/>
-      <w:r>
-        <w:rPr>
-          <w:rFonts w:ascii="Arial" w:hAnsi="Arial" w:cs="Arial"/>
-        </w:rPr>
-        <w:t xml:space="preserve"> – BLL) </w:t>
+        <w:t xml:space="preserve"> (Buisness Logic Layer – BLL) </w:t>
       </w:r>
       <w:r>
         <w:rPr>
@@ -12595,21 +11648,7 @@
         <w:rPr>
           <w:rFonts w:ascii="Arial" w:hAnsi="Arial" w:cs="Arial"/>
         </w:rPr>
-        <w:t xml:space="preserve">za pristup podacima (Dana Access </w:t>
-      </w:r>
-      <w:proofErr w:type="spellStart"/>
-      <w:r>
-        <w:rPr>
-          <w:rFonts w:ascii="Arial" w:hAnsi="Arial" w:cs="Arial"/>
-        </w:rPr>
-        <w:t>Layer</w:t>
-      </w:r>
-      <w:proofErr w:type="spellEnd"/>
-      <w:r>
-        <w:rPr>
-          <w:rFonts w:ascii="Arial" w:hAnsi="Arial" w:cs="Arial"/>
-        </w:rPr>
-        <w:t xml:space="preserve"> – DAL) </w:t>
+        <w:t xml:space="preserve">za pristup podacima (Dana Access Layer – DAL) </w:t>
       </w:r>
       <w:r>
         <w:rPr>
@@ -12639,35 +11678,7 @@
         <w:rPr>
           <w:rFonts w:ascii="Arial" w:hAnsi="Arial" w:cs="Arial"/>
         </w:rPr>
-        <w:t xml:space="preserve">, te odgovore vraća kao </w:t>
-      </w:r>
-      <w:proofErr w:type="spellStart"/>
-      <w:r>
-        <w:rPr>
-          <w:rFonts w:ascii="Arial" w:hAnsi="Arial" w:cs="Arial"/>
-        </w:rPr>
-        <w:t>json</w:t>
-      </w:r>
-      <w:proofErr w:type="spellEnd"/>
-      <w:r>
-        <w:rPr>
-          <w:rFonts w:ascii="Arial" w:hAnsi="Arial" w:cs="Arial"/>
-        </w:rPr>
-        <w:t>/</w:t>
-      </w:r>
-      <w:proofErr w:type="spellStart"/>
-      <w:r>
-        <w:rPr>
-          <w:rFonts w:ascii="Arial" w:hAnsi="Arial" w:cs="Arial"/>
-        </w:rPr>
-        <w:t>xml</w:t>
-      </w:r>
-      <w:proofErr w:type="spellEnd"/>
-      <w:r>
-        <w:rPr>
-          <w:rFonts w:ascii="Arial" w:hAnsi="Arial" w:cs="Arial"/>
-        </w:rPr>
-        <w:t xml:space="preserve"> objekte</w:t>
+        <w:t>, te odgovore vraća kao json/xml objekte</w:t>
       </w:r>
       <w:r>
         <w:rPr>
@@ -12718,7 +11729,7 @@
                     </pic:cNvPicPr>
                   </pic:nvPicPr>
                   <pic:blipFill>
-                    <a:blip r:embed="rId38">
+                    <a:blip r:embed="rId42">
                       <a:extLst>
                         <a:ext uri="{28A0092B-C50C-407E-A947-70E740481C1C}">
                           <a14:useLocalDpi xmlns:a14="http://schemas.microsoft.com/office/drawing/2010/main" val="0"/>
@@ -12804,7 +11815,7 @@
                     </pic:cNvPicPr>
                   </pic:nvPicPr>
                   <pic:blipFill>
-                    <a:blip r:embed="rId39">
+                    <a:blip r:embed="rId43">
                       <a:extLst>
                         <a:ext uri="{28A0092B-C50C-407E-A947-70E740481C1C}">
                           <a14:useLocalDpi xmlns:a14="http://schemas.microsoft.com/office/drawing/2010/main" val="0"/>
@@ -12948,7 +11959,7 @@
                     </pic:cNvPicPr>
                   </pic:nvPicPr>
                   <pic:blipFill>
-                    <a:blip r:embed="rId40" cstate="print">
+                    <a:blip r:embed="rId44" cstate="print">
                       <a:extLst>
                         <a:ext uri="{28A0092B-C50C-407E-A947-70E740481C1C}">
                           <a14:useLocalDpi xmlns:a14="http://schemas.microsoft.com/office/drawing/2010/main" val="0"/>
@@ -13227,7 +12238,6 @@
           <w:lang w:eastAsia="hr-HR"/>
         </w:rPr>
       </w:pPr>
-      <w:proofErr w:type="spellStart"/>
       <w:r>
         <w:rPr>
           <w:rFonts w:ascii="Times New Roman" w:eastAsia="Times New Roman" w:hAnsi="Times New Roman" w:cs="Times New Roman"/>
@@ -13237,7 +12247,6 @@
         </w:rPr>
         <w:t>FitApp</w:t>
       </w:r>
-      <w:proofErr w:type="spellEnd"/>
     </w:p>
     <w:p>
       <w:pPr>
@@ -13256,19 +12265,19 @@
           <w:szCs w:val="24"/>
           <w:lang w:eastAsia="hr-HR"/>
         </w:rPr>
-        <w:t xml:space="preserve">Članovi projektnog tima (za svakoga: ime i prezime, e-mail, JMBAG, </w:t>
-      </w:r>
-      <w:proofErr w:type="spellStart"/>
-      <w:r>
+        <w:t>Članovi projektnog tima (za svakoga: ime i prezime, e-mail, JMBAG, GitHub korisničko ime)</w:t>
+      </w:r>
+    </w:p>
+    <w:p>
+      <w:pPr>
+        <w:spacing w:after="100" w:afterAutospacing="1" w:line="240" w:lineRule="auto"/>
         <w:rPr>
           <w:rFonts w:ascii="Times New Roman" w:eastAsia="Times New Roman" w:hAnsi="Times New Roman" w:cs="Times New Roman"/>
           <w:sz w:val="24"/>
           <w:szCs w:val="24"/>
           <w:lang w:eastAsia="hr-HR"/>
         </w:rPr>
-        <w:t>GitHub</w:t>
-      </w:r>
-      <w:proofErr w:type="spellEnd"/>
+      </w:pPr>
       <w:r>
         <w:rPr>
           <w:rFonts w:ascii="Times New Roman" w:eastAsia="Times New Roman" w:hAnsi="Times New Roman" w:cs="Times New Roman"/>
@@ -13276,19 +12285,18 @@
           <w:szCs w:val="24"/>
           <w:lang w:eastAsia="hr-HR"/>
         </w:rPr>
-        <w:t xml:space="preserve"> korisničko ime)</w:t>
-      </w:r>
-    </w:p>
-    <w:p>
-      <w:pPr>
-        <w:spacing w:after="100" w:afterAutospacing="1" w:line="240" w:lineRule="auto"/>
+        <w:t>Robert Manestar, rmanestar@foi.hr, 0016126820, rmanestar,</w:t>
+      </w:r>
+      <w:r>
         <w:rPr>
           <w:rFonts w:ascii="Times New Roman" w:eastAsia="Times New Roman" w:hAnsi="Times New Roman" w:cs="Times New Roman"/>
           <w:sz w:val="24"/>
           <w:szCs w:val="24"/>
           <w:lang w:eastAsia="hr-HR"/>
         </w:rPr>
-      </w:pPr>
+        <w:br/>
+        <w:t>Meikl Marić, mmaric@foi.hr , 0016123124, MajkFOI,</w:t>
+      </w:r>
       <w:r>
         <w:rPr>
           <w:rFonts w:ascii="Times New Roman" w:eastAsia="Times New Roman" w:hAnsi="Times New Roman" w:cs="Times New Roman"/>
@@ -13296,9 +12304,9 @@
           <w:szCs w:val="24"/>
           <w:lang w:eastAsia="hr-HR"/>
         </w:rPr>
-        <w:t xml:space="preserve">Robert </w:t>
-      </w:r>
-      <w:proofErr w:type="spellStart"/>
+        <w:br/>
+        <w:t>Jurica Migač, jmigac@foi.hr, 0016123374, jmigac,</w:t>
+      </w:r>
       <w:r>
         <w:rPr>
           <w:rFonts w:ascii="Times New Roman" w:eastAsia="Times New Roman" w:hAnsi="Times New Roman" w:cs="Times New Roman"/>
@@ -13306,9 +12314,9 @@
           <w:szCs w:val="24"/>
           <w:lang w:eastAsia="hr-HR"/>
         </w:rPr>
-        <w:t>Manestar</w:t>
-      </w:r>
-      <w:proofErr w:type="spellEnd"/>
+        <w:br/>
+        <w:t>Josip Petanjek, jpetanjek@foi.hr, 0016124756, jpetanjek,</w:t>
+      </w:r>
       <w:r>
         <w:rPr>
           <w:rFonts w:ascii="Times New Roman" w:eastAsia="Times New Roman" w:hAnsi="Times New Roman" w:cs="Times New Roman"/>
@@ -13316,19 +12324,20 @@
           <w:szCs w:val="24"/>
           <w:lang w:eastAsia="hr-HR"/>
         </w:rPr>
-        <w:t xml:space="preserve">, rmanestar@foi.hr, 0016126820, </w:t>
-      </w:r>
-      <w:proofErr w:type="spellStart"/>
-      <w:r>
+        <w:br/>
+        <w:t>Sabina Pintar, spintar@foi.hr, 0177050711, spintar1,</w:t>
+      </w:r>
+    </w:p>
+    <w:p>
+      <w:pPr>
+        <w:spacing w:after="100" w:afterAutospacing="1" w:line="240" w:lineRule="auto"/>
         <w:rPr>
           <w:rFonts w:ascii="Times New Roman" w:eastAsia="Times New Roman" w:hAnsi="Times New Roman" w:cs="Times New Roman"/>
           <w:sz w:val="24"/>
           <w:szCs w:val="24"/>
           <w:lang w:eastAsia="hr-HR"/>
         </w:rPr>
-        <w:t>rmanestar</w:t>
-      </w:r>
-      <w:proofErr w:type="spellEnd"/>
+      </w:pPr>
       <w:r>
         <w:rPr>
           <w:rFonts w:ascii="Times New Roman" w:eastAsia="Times New Roman" w:hAnsi="Times New Roman" w:cs="Times New Roman"/>
@@ -13336,18 +12345,19 @@
           <w:szCs w:val="24"/>
           <w:lang w:eastAsia="hr-HR"/>
         </w:rPr>
-        <w:t>,</w:t>
-      </w:r>
-      <w:r>
+        <w:t>Podaci o tvrtki partneru (do 200 riječi)</w:t>
+      </w:r>
+    </w:p>
+    <w:p>
+      <w:pPr>
+        <w:spacing w:after="100" w:afterAutospacing="1" w:line="240" w:lineRule="auto"/>
         <w:rPr>
           <w:rFonts w:ascii="Times New Roman" w:eastAsia="Times New Roman" w:hAnsi="Times New Roman" w:cs="Times New Roman"/>
           <w:sz w:val="24"/>
           <w:szCs w:val="24"/>
           <w:lang w:eastAsia="hr-HR"/>
         </w:rPr>
-        <w:br/>
-      </w:r>
-      <w:proofErr w:type="spellStart"/>
+      </w:pPr>
       <w:r>
         <w:rPr>
           <w:rFonts w:ascii="Times New Roman" w:eastAsia="Times New Roman" w:hAnsi="Times New Roman" w:cs="Times New Roman"/>
@@ -13355,9 +12365,8 @@
           <w:szCs w:val="24"/>
           <w:lang w:eastAsia="hr-HR"/>
         </w:rPr>
-        <w:t>Meikl</w:t>
-      </w:r>
-      <w:proofErr w:type="spellEnd"/>
+        <w:t>STUDIO SVEMIR D.O.O.</w:t>
+      </w:r>
       <w:r>
         <w:rPr>
           <w:rFonts w:ascii="Times New Roman" w:eastAsia="Times New Roman" w:hAnsi="Times New Roman" w:cs="Times New Roman"/>
@@ -13365,9 +12374,9 @@
           <w:szCs w:val="24"/>
           <w:lang w:eastAsia="hr-HR"/>
         </w:rPr>
-        <w:t xml:space="preserve"> Marić, mmaric@foi.hr , 0016123124, </w:t>
-      </w:r>
-      <w:proofErr w:type="spellStart"/>
+        <w:br/>
+        <w:t>RADOBOJSKA CESTA 6, KRAPINA</w:t>
+      </w:r>
       <w:r>
         <w:rPr>
           <w:rFonts w:ascii="Times New Roman" w:eastAsia="Times New Roman" w:hAnsi="Times New Roman" w:cs="Times New Roman"/>
@@ -13375,9 +12384,9 @@
           <w:szCs w:val="24"/>
           <w:lang w:eastAsia="hr-HR"/>
         </w:rPr>
-        <w:t>MajkFOI</w:t>
-      </w:r>
-      <w:proofErr w:type="spellEnd"/>
+        <w:br/>
+        <w:t>Djelatnost:6201, Računalno programiranje</w:t>
+      </w:r>
       <w:r>
         <w:rPr>
           <w:rFonts w:ascii="Times New Roman" w:eastAsia="Times New Roman" w:hAnsi="Times New Roman" w:cs="Times New Roman"/>
@@ -13385,19 +12394,20 @@
           <w:szCs w:val="24"/>
           <w:lang w:eastAsia="hr-HR"/>
         </w:rPr>
-        <w:t>,</w:t>
-      </w:r>
-      <w:r>
+        <w:br/>
+        <w:t>OIB:02929283834</w:t>
+      </w:r>
+    </w:p>
+    <w:p>
+      <w:pPr>
+        <w:spacing w:after="100" w:afterAutospacing="1" w:line="240" w:lineRule="auto"/>
         <w:rPr>
           <w:rFonts w:ascii="Times New Roman" w:eastAsia="Times New Roman" w:hAnsi="Times New Roman" w:cs="Times New Roman"/>
           <w:sz w:val="24"/>
           <w:szCs w:val="24"/>
           <w:lang w:eastAsia="hr-HR"/>
         </w:rPr>
-        <w:br/>
-        <w:t xml:space="preserve">Jurica </w:t>
-      </w:r>
-      <w:proofErr w:type="spellStart"/>
+      </w:pPr>
       <w:r>
         <w:rPr>
           <w:rFonts w:ascii="Times New Roman" w:eastAsia="Times New Roman" w:hAnsi="Times New Roman" w:cs="Times New Roman"/>
@@ -13405,19 +12415,19 @@
           <w:szCs w:val="24"/>
           <w:lang w:eastAsia="hr-HR"/>
         </w:rPr>
-        <w:t>Migač</w:t>
-      </w:r>
-      <w:proofErr w:type="spellEnd"/>
-      <w:r>
+        <w:t>Odabrani projektni model</w:t>
+      </w:r>
+    </w:p>
+    <w:p>
+      <w:pPr>
+        <w:spacing w:after="100" w:afterAutospacing="1" w:line="240" w:lineRule="auto"/>
         <w:rPr>
           <w:rFonts w:ascii="Times New Roman" w:eastAsia="Times New Roman" w:hAnsi="Times New Roman" w:cs="Times New Roman"/>
           <w:sz w:val="24"/>
           <w:szCs w:val="24"/>
           <w:lang w:eastAsia="hr-HR"/>
         </w:rPr>
-        <w:t xml:space="preserve">, jmigac@foi.hr, 0016123374, </w:t>
-      </w:r>
-      <w:proofErr w:type="spellStart"/>
+      </w:pPr>
       <w:r>
         <w:rPr>
           <w:rFonts w:ascii="Times New Roman" w:eastAsia="Times New Roman" w:hAnsi="Times New Roman" w:cs="Times New Roman"/>
@@ -13425,18 +12435,19 @@
           <w:szCs w:val="24"/>
           <w:lang w:eastAsia="hr-HR"/>
         </w:rPr>
-        <w:t>jmigac</w:t>
-      </w:r>
-      <w:proofErr w:type="spellEnd"/>
-      <w:r>
+        <w:t>Model 2</w:t>
+      </w:r>
+    </w:p>
+    <w:p>
+      <w:pPr>
+        <w:spacing w:after="100" w:afterAutospacing="1" w:line="240" w:lineRule="auto"/>
         <w:rPr>
           <w:rFonts w:ascii="Times New Roman" w:eastAsia="Times New Roman" w:hAnsi="Times New Roman" w:cs="Times New Roman"/>
           <w:sz w:val="24"/>
           <w:szCs w:val="24"/>
           <w:lang w:eastAsia="hr-HR"/>
         </w:rPr>
-        <w:t>,</w:t>
-      </w:r>
+      </w:pPr>
       <w:r>
         <w:rPr>
           <w:rFonts w:ascii="Times New Roman" w:eastAsia="Times New Roman" w:hAnsi="Times New Roman" w:cs="Times New Roman"/>
@@ -13444,20 +12455,19 @@
           <w:szCs w:val="24"/>
           <w:lang w:eastAsia="hr-HR"/>
         </w:rPr>
-        <w:br/>
-        <w:t xml:space="preserve">Josip Petanjek, jpetanjek@foi.hr, 0016124756, </w:t>
-      </w:r>
-      <w:proofErr w:type="spellStart"/>
-      <w:r>
+        <w:t>Tehnologije koje ćete koristiti i ciljane platfome</w:t>
+      </w:r>
+    </w:p>
+    <w:p>
+      <w:pPr>
+        <w:spacing w:after="100" w:afterAutospacing="1" w:line="240" w:lineRule="auto"/>
         <w:rPr>
           <w:rFonts w:ascii="Times New Roman" w:eastAsia="Times New Roman" w:hAnsi="Times New Roman" w:cs="Times New Roman"/>
           <w:sz w:val="24"/>
           <w:szCs w:val="24"/>
           <w:lang w:eastAsia="hr-HR"/>
         </w:rPr>
-        <w:t>jpetanjek</w:t>
-      </w:r>
-      <w:proofErr w:type="spellEnd"/>
+      </w:pPr>
       <w:r>
         <w:rPr>
           <w:rFonts w:ascii="Times New Roman" w:eastAsia="Times New Roman" w:hAnsi="Times New Roman" w:cs="Times New Roman"/>
@@ -13465,398 +12475,7 @@
           <w:szCs w:val="24"/>
           <w:lang w:eastAsia="hr-HR"/>
         </w:rPr>
-        <w:t>,</w:t>
-      </w:r>
-      <w:r>
-        <w:rPr>
-          <w:rFonts w:ascii="Times New Roman" w:eastAsia="Times New Roman" w:hAnsi="Times New Roman" w:cs="Times New Roman"/>
-          <w:sz w:val="24"/>
-          <w:szCs w:val="24"/>
-          <w:lang w:eastAsia="hr-HR"/>
-        </w:rPr>
-        <w:br/>
-        <w:t>Sabina Pintar, spintar@foi.hr, 0177050711, spintar1,</w:t>
-      </w:r>
-    </w:p>
-    <w:p>
-      <w:pPr>
-        <w:spacing w:after="100" w:afterAutospacing="1" w:line="240" w:lineRule="auto"/>
-        <w:rPr>
-          <w:rFonts w:ascii="Times New Roman" w:eastAsia="Times New Roman" w:hAnsi="Times New Roman" w:cs="Times New Roman"/>
-          <w:sz w:val="24"/>
-          <w:szCs w:val="24"/>
-          <w:lang w:eastAsia="hr-HR"/>
-        </w:rPr>
-      </w:pPr>
-      <w:r>
-        <w:rPr>
-          <w:rFonts w:ascii="Times New Roman" w:eastAsia="Times New Roman" w:hAnsi="Times New Roman" w:cs="Times New Roman"/>
-          <w:sz w:val="24"/>
-          <w:szCs w:val="24"/>
-          <w:lang w:eastAsia="hr-HR"/>
-        </w:rPr>
-        <w:t>Podaci o tvrtki partneru (do 200 riječi)</w:t>
-      </w:r>
-    </w:p>
-    <w:p>
-      <w:pPr>
-        <w:spacing w:after="100" w:afterAutospacing="1" w:line="240" w:lineRule="auto"/>
-        <w:rPr>
-          <w:rFonts w:ascii="Times New Roman" w:eastAsia="Times New Roman" w:hAnsi="Times New Roman" w:cs="Times New Roman"/>
-          <w:sz w:val="24"/>
-          <w:szCs w:val="24"/>
-          <w:lang w:eastAsia="hr-HR"/>
-        </w:rPr>
-      </w:pPr>
-      <w:r>
-        <w:rPr>
-          <w:rFonts w:ascii="Times New Roman" w:eastAsia="Times New Roman" w:hAnsi="Times New Roman" w:cs="Times New Roman"/>
-          <w:sz w:val="24"/>
-          <w:szCs w:val="24"/>
-          <w:lang w:eastAsia="hr-HR"/>
-        </w:rPr>
-        <w:t>STUDIO SVEMIR D.O.O.</w:t>
-      </w:r>
-      <w:r>
-        <w:rPr>
-          <w:rFonts w:ascii="Times New Roman" w:eastAsia="Times New Roman" w:hAnsi="Times New Roman" w:cs="Times New Roman"/>
-          <w:sz w:val="24"/>
-          <w:szCs w:val="24"/>
-          <w:lang w:eastAsia="hr-HR"/>
-        </w:rPr>
-        <w:br/>
-        <w:t>RADOBOJSKA CESTA 6, KRAPINA</w:t>
-      </w:r>
-      <w:r>
-        <w:rPr>
-          <w:rFonts w:ascii="Times New Roman" w:eastAsia="Times New Roman" w:hAnsi="Times New Roman" w:cs="Times New Roman"/>
-          <w:sz w:val="24"/>
-          <w:szCs w:val="24"/>
-          <w:lang w:eastAsia="hr-HR"/>
-        </w:rPr>
-        <w:br/>
-        <w:t>Djelatnost:6201, Računalno programiranje</w:t>
-      </w:r>
-      <w:r>
-        <w:rPr>
-          <w:rFonts w:ascii="Times New Roman" w:eastAsia="Times New Roman" w:hAnsi="Times New Roman" w:cs="Times New Roman"/>
-          <w:sz w:val="24"/>
-          <w:szCs w:val="24"/>
-          <w:lang w:eastAsia="hr-HR"/>
-        </w:rPr>
-        <w:br/>
-        <w:t>OIB:02929283834</w:t>
-      </w:r>
-    </w:p>
-    <w:p>
-      <w:pPr>
-        <w:spacing w:after="100" w:afterAutospacing="1" w:line="240" w:lineRule="auto"/>
-        <w:rPr>
-          <w:rFonts w:ascii="Times New Roman" w:eastAsia="Times New Roman" w:hAnsi="Times New Roman" w:cs="Times New Roman"/>
-          <w:sz w:val="24"/>
-          <w:szCs w:val="24"/>
-          <w:lang w:eastAsia="hr-HR"/>
-        </w:rPr>
-      </w:pPr>
-      <w:r>
-        <w:rPr>
-          <w:rFonts w:ascii="Times New Roman" w:eastAsia="Times New Roman" w:hAnsi="Times New Roman" w:cs="Times New Roman"/>
-          <w:sz w:val="24"/>
-          <w:szCs w:val="24"/>
-          <w:lang w:eastAsia="hr-HR"/>
-        </w:rPr>
-        <w:t>Odabrani projektni model</w:t>
-      </w:r>
-    </w:p>
-    <w:p>
-      <w:pPr>
-        <w:spacing w:after="100" w:afterAutospacing="1" w:line="240" w:lineRule="auto"/>
-        <w:rPr>
-          <w:rFonts w:ascii="Times New Roman" w:eastAsia="Times New Roman" w:hAnsi="Times New Roman" w:cs="Times New Roman"/>
-          <w:sz w:val="24"/>
-          <w:szCs w:val="24"/>
-          <w:lang w:eastAsia="hr-HR"/>
-        </w:rPr>
-      </w:pPr>
-      <w:r>
-        <w:rPr>
-          <w:rFonts w:ascii="Times New Roman" w:eastAsia="Times New Roman" w:hAnsi="Times New Roman" w:cs="Times New Roman"/>
-          <w:sz w:val="24"/>
-          <w:szCs w:val="24"/>
-          <w:lang w:eastAsia="hr-HR"/>
-        </w:rPr>
-        <w:t>Model 2</w:t>
-      </w:r>
-    </w:p>
-    <w:p>
-      <w:pPr>
-        <w:spacing w:after="100" w:afterAutospacing="1" w:line="240" w:lineRule="auto"/>
-        <w:rPr>
-          <w:rFonts w:ascii="Times New Roman" w:eastAsia="Times New Roman" w:hAnsi="Times New Roman" w:cs="Times New Roman"/>
-          <w:sz w:val="24"/>
-          <w:szCs w:val="24"/>
-          <w:lang w:eastAsia="hr-HR"/>
-        </w:rPr>
-      </w:pPr>
-      <w:r>
-        <w:rPr>
-          <w:rFonts w:ascii="Times New Roman" w:eastAsia="Times New Roman" w:hAnsi="Times New Roman" w:cs="Times New Roman"/>
-          <w:sz w:val="24"/>
-          <w:szCs w:val="24"/>
-          <w:lang w:eastAsia="hr-HR"/>
-        </w:rPr>
-        <w:t xml:space="preserve">Tehnologije koje ćete koristiti i ciljane </w:t>
-      </w:r>
-      <w:proofErr w:type="spellStart"/>
-      <w:r>
-        <w:rPr>
-          <w:rFonts w:ascii="Times New Roman" w:eastAsia="Times New Roman" w:hAnsi="Times New Roman" w:cs="Times New Roman"/>
-          <w:sz w:val="24"/>
-          <w:szCs w:val="24"/>
-          <w:lang w:eastAsia="hr-HR"/>
-        </w:rPr>
-        <w:t>platfome</w:t>
-      </w:r>
-      <w:proofErr w:type="spellEnd"/>
-    </w:p>
-    <w:p>
-      <w:pPr>
-        <w:spacing w:after="100" w:afterAutospacing="1" w:line="240" w:lineRule="auto"/>
-        <w:rPr>
-          <w:rFonts w:ascii="Times New Roman" w:eastAsia="Times New Roman" w:hAnsi="Times New Roman" w:cs="Times New Roman"/>
-          <w:sz w:val="24"/>
-          <w:szCs w:val="24"/>
-          <w:lang w:eastAsia="hr-HR"/>
-        </w:rPr>
-      </w:pPr>
-      <w:r>
-        <w:rPr>
-          <w:rFonts w:ascii="Times New Roman" w:eastAsia="Times New Roman" w:hAnsi="Times New Roman" w:cs="Times New Roman"/>
-          <w:sz w:val="24"/>
-          <w:szCs w:val="24"/>
-          <w:lang w:eastAsia="hr-HR"/>
-        </w:rPr>
-        <w:t xml:space="preserve">Android Studio, Android OS, </w:t>
-      </w:r>
-      <w:proofErr w:type="spellStart"/>
-      <w:r>
-        <w:rPr>
-          <w:rFonts w:ascii="Times New Roman" w:eastAsia="Times New Roman" w:hAnsi="Times New Roman" w:cs="Times New Roman"/>
-          <w:sz w:val="24"/>
-          <w:szCs w:val="24"/>
-          <w:lang w:eastAsia="hr-HR"/>
-        </w:rPr>
-        <w:t>SourceTree</w:t>
-      </w:r>
-      <w:proofErr w:type="spellEnd"/>
-      <w:r>
-        <w:rPr>
-          <w:rFonts w:ascii="Times New Roman" w:eastAsia="Times New Roman" w:hAnsi="Times New Roman" w:cs="Times New Roman"/>
-          <w:sz w:val="24"/>
-          <w:szCs w:val="24"/>
-          <w:lang w:eastAsia="hr-HR"/>
-        </w:rPr>
-        <w:t xml:space="preserve">, </w:t>
-      </w:r>
-      <w:proofErr w:type="spellStart"/>
-      <w:r>
-        <w:rPr>
-          <w:rFonts w:ascii="Times New Roman" w:eastAsia="Times New Roman" w:hAnsi="Times New Roman" w:cs="Times New Roman"/>
-          <w:sz w:val="24"/>
-          <w:szCs w:val="24"/>
-          <w:lang w:eastAsia="hr-HR"/>
-        </w:rPr>
-        <w:t>Github</w:t>
-      </w:r>
-      <w:proofErr w:type="spellEnd"/>
-      <w:r>
-        <w:rPr>
-          <w:rFonts w:ascii="Times New Roman" w:eastAsia="Times New Roman" w:hAnsi="Times New Roman" w:cs="Times New Roman"/>
-          <w:sz w:val="24"/>
-          <w:szCs w:val="24"/>
-          <w:lang w:eastAsia="hr-HR"/>
-        </w:rPr>
-        <w:t xml:space="preserve">, </w:t>
-      </w:r>
-      <w:proofErr w:type="spellStart"/>
-      <w:r>
-        <w:rPr>
-          <w:rFonts w:ascii="Times New Roman" w:eastAsia="Times New Roman" w:hAnsi="Times New Roman" w:cs="Times New Roman"/>
-          <w:sz w:val="24"/>
-          <w:szCs w:val="24"/>
-          <w:lang w:eastAsia="hr-HR"/>
-        </w:rPr>
-        <w:t>DataGrip</w:t>
-      </w:r>
-      <w:proofErr w:type="spellEnd"/>
-      <w:r>
-        <w:rPr>
-          <w:rFonts w:ascii="Times New Roman" w:eastAsia="Times New Roman" w:hAnsi="Times New Roman" w:cs="Times New Roman"/>
-          <w:sz w:val="24"/>
-          <w:szCs w:val="24"/>
-          <w:lang w:eastAsia="hr-HR"/>
-        </w:rPr>
-        <w:t xml:space="preserve">, </w:t>
-      </w:r>
-      <w:proofErr w:type="spellStart"/>
-      <w:r>
-        <w:rPr>
-          <w:rFonts w:ascii="Times New Roman" w:eastAsia="Times New Roman" w:hAnsi="Times New Roman" w:cs="Times New Roman"/>
-          <w:sz w:val="24"/>
-          <w:szCs w:val="24"/>
-          <w:lang w:eastAsia="hr-HR"/>
-        </w:rPr>
-        <w:t>Visual</w:t>
-      </w:r>
-      <w:proofErr w:type="spellEnd"/>
-      <w:r>
-        <w:rPr>
-          <w:rFonts w:ascii="Times New Roman" w:eastAsia="Times New Roman" w:hAnsi="Times New Roman" w:cs="Times New Roman"/>
-          <w:sz w:val="24"/>
-          <w:szCs w:val="24"/>
-          <w:lang w:eastAsia="hr-HR"/>
-        </w:rPr>
-        <w:t xml:space="preserve"> </w:t>
-      </w:r>
-      <w:proofErr w:type="spellStart"/>
-      <w:r>
-        <w:rPr>
-          <w:rFonts w:ascii="Times New Roman" w:eastAsia="Times New Roman" w:hAnsi="Times New Roman" w:cs="Times New Roman"/>
-          <w:sz w:val="24"/>
-          <w:szCs w:val="24"/>
-          <w:lang w:eastAsia="hr-HR"/>
-        </w:rPr>
-        <w:t>Paradigm</w:t>
-      </w:r>
-      <w:proofErr w:type="spellEnd"/>
-      <w:r>
-        <w:rPr>
-          <w:rFonts w:ascii="Times New Roman" w:eastAsia="Times New Roman" w:hAnsi="Times New Roman" w:cs="Times New Roman"/>
-          <w:sz w:val="24"/>
-          <w:szCs w:val="24"/>
-          <w:lang w:eastAsia="hr-HR"/>
-        </w:rPr>
-        <w:t xml:space="preserve">, Google </w:t>
-      </w:r>
-      <w:proofErr w:type="spellStart"/>
-      <w:r>
-        <w:rPr>
-          <w:rFonts w:ascii="Times New Roman" w:eastAsia="Times New Roman" w:hAnsi="Times New Roman" w:cs="Times New Roman"/>
-          <w:sz w:val="24"/>
-          <w:szCs w:val="24"/>
-          <w:lang w:eastAsia="hr-HR"/>
-        </w:rPr>
-        <w:t>Sign</w:t>
-      </w:r>
-      <w:proofErr w:type="spellEnd"/>
-      <w:r>
-        <w:rPr>
-          <w:rFonts w:ascii="Times New Roman" w:eastAsia="Times New Roman" w:hAnsi="Times New Roman" w:cs="Times New Roman"/>
-          <w:sz w:val="24"/>
-          <w:szCs w:val="24"/>
-          <w:lang w:eastAsia="hr-HR"/>
-        </w:rPr>
-        <w:t xml:space="preserve">-In, </w:t>
-      </w:r>
-      <w:proofErr w:type="spellStart"/>
-      <w:r>
-        <w:rPr>
-          <w:rFonts w:ascii="Times New Roman" w:eastAsia="Times New Roman" w:hAnsi="Times New Roman" w:cs="Times New Roman"/>
-          <w:sz w:val="24"/>
-          <w:szCs w:val="24"/>
-          <w:lang w:eastAsia="hr-HR"/>
-        </w:rPr>
-        <w:t>Calendar</w:t>
-      </w:r>
-      <w:proofErr w:type="spellEnd"/>
-      <w:r>
-        <w:rPr>
-          <w:rFonts w:ascii="Times New Roman" w:eastAsia="Times New Roman" w:hAnsi="Times New Roman" w:cs="Times New Roman"/>
-          <w:sz w:val="24"/>
-          <w:szCs w:val="24"/>
-          <w:lang w:eastAsia="hr-HR"/>
-        </w:rPr>
-        <w:t xml:space="preserve"> API, </w:t>
-      </w:r>
-      <w:proofErr w:type="spellStart"/>
-      <w:r>
-        <w:rPr>
-          <w:rFonts w:ascii="Times New Roman" w:eastAsia="Times New Roman" w:hAnsi="Times New Roman" w:cs="Times New Roman"/>
-          <w:sz w:val="24"/>
-          <w:szCs w:val="24"/>
-          <w:lang w:eastAsia="hr-HR"/>
-        </w:rPr>
-        <w:t>Barcode</w:t>
-      </w:r>
-      <w:proofErr w:type="spellEnd"/>
-      <w:r>
-        <w:rPr>
-          <w:rFonts w:ascii="Times New Roman" w:eastAsia="Times New Roman" w:hAnsi="Times New Roman" w:cs="Times New Roman"/>
-          <w:sz w:val="24"/>
-          <w:szCs w:val="24"/>
-          <w:lang w:eastAsia="hr-HR"/>
-        </w:rPr>
-        <w:t xml:space="preserve"> API, Cloud </w:t>
-      </w:r>
-      <w:proofErr w:type="spellStart"/>
-      <w:r>
-        <w:rPr>
-          <w:rFonts w:ascii="Times New Roman" w:eastAsia="Times New Roman" w:hAnsi="Times New Roman" w:cs="Times New Roman"/>
-          <w:sz w:val="24"/>
-          <w:szCs w:val="24"/>
-          <w:lang w:eastAsia="hr-HR"/>
-        </w:rPr>
-        <w:t>Text</w:t>
-      </w:r>
-      <w:proofErr w:type="spellEnd"/>
-      <w:r>
-        <w:rPr>
-          <w:rFonts w:ascii="Times New Roman" w:eastAsia="Times New Roman" w:hAnsi="Times New Roman" w:cs="Times New Roman"/>
-          <w:sz w:val="24"/>
-          <w:szCs w:val="24"/>
-          <w:lang w:eastAsia="hr-HR"/>
-        </w:rPr>
-        <w:t>-to-</w:t>
-      </w:r>
-      <w:proofErr w:type="spellStart"/>
-      <w:r>
-        <w:rPr>
-          <w:rFonts w:ascii="Times New Roman" w:eastAsia="Times New Roman" w:hAnsi="Times New Roman" w:cs="Times New Roman"/>
-          <w:sz w:val="24"/>
-          <w:szCs w:val="24"/>
-          <w:lang w:eastAsia="hr-HR"/>
-        </w:rPr>
-        <w:t>Speech</w:t>
-      </w:r>
-      <w:proofErr w:type="spellEnd"/>
-      <w:r>
-        <w:rPr>
-          <w:rFonts w:ascii="Times New Roman" w:eastAsia="Times New Roman" w:hAnsi="Times New Roman" w:cs="Times New Roman"/>
-          <w:sz w:val="24"/>
-          <w:szCs w:val="24"/>
-          <w:lang w:eastAsia="hr-HR"/>
-        </w:rPr>
-        <w:t xml:space="preserve"> API, </w:t>
-      </w:r>
-      <w:proofErr w:type="spellStart"/>
-      <w:r>
-        <w:rPr>
-          <w:rFonts w:ascii="Times New Roman" w:eastAsia="Times New Roman" w:hAnsi="Times New Roman" w:cs="Times New Roman"/>
-          <w:sz w:val="24"/>
-          <w:szCs w:val="24"/>
-          <w:lang w:eastAsia="hr-HR"/>
-        </w:rPr>
-        <w:t>Maps</w:t>
-      </w:r>
-      <w:proofErr w:type="spellEnd"/>
-      <w:r>
-        <w:rPr>
-          <w:rFonts w:ascii="Times New Roman" w:eastAsia="Times New Roman" w:hAnsi="Times New Roman" w:cs="Times New Roman"/>
-          <w:sz w:val="24"/>
-          <w:szCs w:val="24"/>
-          <w:lang w:eastAsia="hr-HR"/>
-        </w:rPr>
-        <w:t xml:space="preserve"> API</w:t>
+        <w:t>Android Studio, Android OS, SourceTree, Github, DataGrip, Visual Paradigm, Google Sign-In, Calendar API, Barcode API, Cloud Text-to-Speech API, Maps API</w:t>
       </w:r>
     </w:p>
     <w:p>
@@ -14004,27 +12623,7 @@
           <w:szCs w:val="24"/>
           <w:lang w:eastAsia="hr-HR"/>
         </w:rPr>
-        <w:t xml:space="preserve">Uz Google </w:t>
-      </w:r>
-      <w:proofErr w:type="spellStart"/>
-      <w:r>
-        <w:rPr>
-          <w:rFonts w:ascii="Times New Roman" w:eastAsia="Times New Roman" w:hAnsi="Times New Roman" w:cs="Times New Roman"/>
-          <w:sz w:val="24"/>
-          <w:szCs w:val="24"/>
-          <w:lang w:eastAsia="hr-HR"/>
-        </w:rPr>
-        <w:t>Sign</w:t>
-      </w:r>
-      <w:proofErr w:type="spellEnd"/>
-      <w:r>
-        <w:rPr>
-          <w:rFonts w:ascii="Times New Roman" w:eastAsia="Times New Roman" w:hAnsi="Times New Roman" w:cs="Times New Roman"/>
-          <w:sz w:val="24"/>
-          <w:szCs w:val="24"/>
-          <w:lang w:eastAsia="hr-HR"/>
-        </w:rPr>
-        <w:t>-In integraciju.</w:t>
+        <w:t>Uz Google Sign-In integraciju.</w:t>
       </w:r>
     </w:p>
     <w:p>
@@ -14168,27 +12767,7 @@
           <w:szCs w:val="24"/>
           <w:lang w:eastAsia="hr-HR"/>
         </w:rPr>
-        <w:t xml:space="preserve">Sken barkoda proizvoda za lakši unos hrane uz Google </w:t>
-      </w:r>
-      <w:proofErr w:type="spellStart"/>
-      <w:r>
-        <w:rPr>
-          <w:rFonts w:ascii="Times New Roman" w:eastAsia="Times New Roman" w:hAnsi="Times New Roman" w:cs="Times New Roman"/>
-          <w:sz w:val="24"/>
-          <w:szCs w:val="24"/>
-          <w:lang w:eastAsia="hr-HR"/>
-        </w:rPr>
-        <w:t>Barcode</w:t>
-      </w:r>
-      <w:proofErr w:type="spellEnd"/>
-      <w:r>
-        <w:rPr>
-          <w:rFonts w:ascii="Times New Roman" w:eastAsia="Times New Roman" w:hAnsi="Times New Roman" w:cs="Times New Roman"/>
-          <w:sz w:val="24"/>
-          <w:szCs w:val="24"/>
-          <w:lang w:eastAsia="hr-HR"/>
-        </w:rPr>
-        <w:t xml:space="preserve"> API.</w:t>
+        <w:t>Sken barkoda proizvoda za lakši unos hrane uz Google Barcode API.</w:t>
       </w:r>
     </w:p>
     <w:p>
@@ -14284,47 +12863,7 @@
           <w:szCs w:val="24"/>
           <w:lang w:eastAsia="hr-HR"/>
         </w:rPr>
-        <w:t xml:space="preserve">Google Cloud </w:t>
-      </w:r>
-      <w:proofErr w:type="spellStart"/>
-      <w:r>
-        <w:rPr>
-          <w:rFonts w:ascii="Times New Roman" w:eastAsia="Times New Roman" w:hAnsi="Times New Roman" w:cs="Times New Roman"/>
-          <w:sz w:val="24"/>
-          <w:szCs w:val="24"/>
-          <w:lang w:eastAsia="hr-HR"/>
-        </w:rPr>
-        <w:t>Text</w:t>
-      </w:r>
-      <w:proofErr w:type="spellEnd"/>
-      <w:r>
-        <w:rPr>
-          <w:rFonts w:ascii="Times New Roman" w:eastAsia="Times New Roman" w:hAnsi="Times New Roman" w:cs="Times New Roman"/>
-          <w:sz w:val="24"/>
-          <w:szCs w:val="24"/>
-          <w:lang w:eastAsia="hr-HR"/>
-        </w:rPr>
-        <w:t>-to-</w:t>
-      </w:r>
-      <w:proofErr w:type="spellStart"/>
-      <w:r>
-        <w:rPr>
-          <w:rFonts w:ascii="Times New Roman" w:eastAsia="Times New Roman" w:hAnsi="Times New Roman" w:cs="Times New Roman"/>
-          <w:sz w:val="24"/>
-          <w:szCs w:val="24"/>
-          <w:lang w:eastAsia="hr-HR"/>
-        </w:rPr>
-        <w:t>Speech</w:t>
-      </w:r>
-      <w:proofErr w:type="spellEnd"/>
-      <w:r>
-        <w:rPr>
-          <w:rFonts w:ascii="Times New Roman" w:eastAsia="Times New Roman" w:hAnsi="Times New Roman" w:cs="Times New Roman"/>
-          <w:sz w:val="24"/>
-          <w:szCs w:val="24"/>
-          <w:lang w:eastAsia="hr-HR"/>
-        </w:rPr>
-        <w:t xml:space="preserve"> API daje korisniku kratke upute te ga obavještava kada počinje i završava pauza te kada je završio vježbu.</w:t>
+        <w:t>Google Cloud Text-to-Speech API daje korisniku kratke upute te ga obavještava kada počinje i završava pauza te kada je završio vježbu.</w:t>
       </w:r>
     </w:p>
     <w:p>
@@ -14420,27 +12959,7 @@
           <w:szCs w:val="24"/>
           <w:lang w:eastAsia="hr-HR"/>
         </w:rPr>
-        <w:t xml:space="preserve">Google </w:t>
-      </w:r>
-      <w:proofErr w:type="spellStart"/>
-      <w:r>
-        <w:rPr>
-          <w:rFonts w:ascii="Times New Roman" w:eastAsia="Times New Roman" w:hAnsi="Times New Roman" w:cs="Times New Roman"/>
-          <w:sz w:val="24"/>
-          <w:szCs w:val="24"/>
-          <w:lang w:eastAsia="hr-HR"/>
-        </w:rPr>
-        <w:t>Maps</w:t>
-      </w:r>
-      <w:proofErr w:type="spellEnd"/>
-      <w:r>
-        <w:rPr>
-          <w:rFonts w:ascii="Times New Roman" w:eastAsia="Times New Roman" w:hAnsi="Times New Roman" w:cs="Times New Roman"/>
-          <w:sz w:val="24"/>
-          <w:szCs w:val="24"/>
-          <w:lang w:eastAsia="hr-HR"/>
-        </w:rPr>
-        <w:t xml:space="preserve"> API.</w:t>
+        <w:t>Google Maps API.</w:t>
       </w:r>
     </w:p>
     <w:p>
@@ -14584,27 +13103,7 @@
           <w:szCs w:val="24"/>
           <w:lang w:eastAsia="hr-HR"/>
         </w:rPr>
-        <w:t xml:space="preserve">Pri stvaranju ili ažuriranju režima i jelovnika stvaraju se korespondirajući događaji preko Google </w:t>
-      </w:r>
-      <w:proofErr w:type="spellStart"/>
-      <w:r>
-        <w:rPr>
-          <w:rFonts w:ascii="Times New Roman" w:eastAsia="Times New Roman" w:hAnsi="Times New Roman" w:cs="Times New Roman"/>
-          <w:sz w:val="24"/>
-          <w:szCs w:val="24"/>
-          <w:lang w:eastAsia="hr-HR"/>
-        </w:rPr>
-        <w:t>Calendar</w:t>
-      </w:r>
-      <w:proofErr w:type="spellEnd"/>
-      <w:r>
-        <w:rPr>
-          <w:rFonts w:ascii="Times New Roman" w:eastAsia="Times New Roman" w:hAnsi="Times New Roman" w:cs="Times New Roman"/>
-          <w:sz w:val="24"/>
-          <w:szCs w:val="24"/>
-          <w:lang w:eastAsia="hr-HR"/>
-        </w:rPr>
-        <w:t xml:space="preserve"> API.</w:t>
+        <w:t>Pri stvaranju ili ažuriranju režima i jelovnika stvaraju se korespondirajući događaji preko Google Calendar API.</w:t>
       </w:r>
     </w:p>
     <w:sectPr>
@@ -16812,7 +15311,6 @@
     <w:basedOn w:val="Normal"/>
     <w:link w:val="ZaglavljeChar"/>
     <w:uiPriority w:val="99"/>
-    <w:semiHidden/>
     <w:unhideWhenUsed/>
     <w:rsid w:val="00F81AAD"/>
     <w:pPr>
@@ -16828,7 +15326,6 @@
     <w:basedOn w:val="Zadanifontodlomka"/>
     <w:link w:val="Zaglavlje"/>
     <w:uiPriority w:val="99"/>
-    <w:semiHidden/>
     <w:rsid w:val="00F81AAD"/>
   </w:style>
   <w:style w:type="paragraph" w:styleId="Opisslike">
@@ -17161,18 +15658,18 @@
 </file>
 
 <file path=customXml/item1.xml><?xml version="1.0" encoding="utf-8"?>
+<p:properties xmlns:p="http://schemas.microsoft.com/office/2006/metadata/properties" xmlns:xsi="http://www.w3.org/2001/XMLSchema-instance" xmlns:pc="http://schemas.microsoft.com/office/infopath/2007/PartnerControls">
+  <documentManagement/>
+</p:properties>
+</file>
+
+<file path=customXml/item2.xml><?xml version="1.0" encoding="utf-8"?>
 <?mso-contentType ?>
 <FormTemplates xmlns="http://schemas.microsoft.com/sharepoint/v3/contenttype/forms">
   <Display>DocumentLibraryForm</Display>
   <Edit>DocumentLibraryForm</Edit>
   <New>DocumentLibraryForm</New>
 </FormTemplates>
-</file>
-
-<file path=customXml/item2.xml><?xml version="1.0" encoding="utf-8"?>
-<p:properties xmlns:p="http://schemas.microsoft.com/office/2006/metadata/properties" xmlns:xsi="http://www.w3.org/2001/XMLSchema-instance" xmlns:pc="http://schemas.microsoft.com/office/infopath/2007/PartnerControls">
-  <documentManagement/>
-</p:properties>
 </file>
 
 <file path=customXml/item3.xml><?xml version="1.0" encoding="utf-8"?>
@@ -17308,18 +15805,18 @@
 </file>
 
 <file path=customXml/itemProps1.xml><?xml version="1.0" encoding="utf-8"?>
-<ds:datastoreItem xmlns:ds="http://schemas.openxmlformats.org/officeDocument/2006/customXml" ds:itemID="{31D813D4-7198-4302-8182-9350C876C292}">
+<ds:datastoreItem xmlns:ds="http://schemas.openxmlformats.org/officeDocument/2006/customXml" ds:itemID="{ADED1959-0A0D-4FFC-86AF-A6764D8C96A2}">
   <ds:schemaRefs>
-    <ds:schemaRef ds:uri="http://schemas.microsoft.com/sharepoint/v3/contenttype/forms"/>
+    <ds:schemaRef ds:uri="http://schemas.microsoft.com/office/2006/metadata/properties"/>
+    <ds:schemaRef ds:uri="http://schemas.microsoft.com/office/infopath/2007/PartnerControls"/>
   </ds:schemaRefs>
 </ds:datastoreItem>
 </file>
 
 <file path=customXml/itemProps2.xml><?xml version="1.0" encoding="utf-8"?>
-<ds:datastoreItem xmlns:ds="http://schemas.openxmlformats.org/officeDocument/2006/customXml" ds:itemID="{ADED1959-0A0D-4FFC-86AF-A6764D8C96A2}">
+<ds:datastoreItem xmlns:ds="http://schemas.openxmlformats.org/officeDocument/2006/customXml" ds:itemID="{31D813D4-7198-4302-8182-9350C876C292}">
   <ds:schemaRefs>
-    <ds:schemaRef ds:uri="http://schemas.microsoft.com/office/2006/metadata/properties"/>
-    <ds:schemaRef ds:uri="http://schemas.microsoft.com/office/infopath/2007/PartnerControls"/>
+    <ds:schemaRef ds:uri="http://schemas.microsoft.com/sharepoint/v3/contenttype/forms"/>
   </ds:schemaRefs>
 </ds:datastoreItem>
 </file>

</xml_diff>

<commit_message>
Popravak konflikta pri dokumentaciji
</commit_message>
<xml_diff>
--- a/Dokumentacija/AIR1911 FitApp Manestar Marić  Migač Petanjek  Pintar.docx
+++ b/Dokumentacija/AIR1911 FitApp Manestar Marić  Migač Petanjek  Pintar.docx
@@ -8861,212 +8861,6 @@
         <w:ind w:firstLine="357"/>
         <w:jc w:val="both"/>
         <w:rPr>
-          <w:rFonts w:ascii="Arial" w:hAnsi="Arial" w:cs="Arial"/>
-          <w:noProof/>
-        </w:rPr>
-      </w:pPr>
-      <w:r>
-        <w:rPr>
-          <w:rFonts w:ascii="Arial" w:hAnsi="Arial" w:cs="Arial"/>
-          <w:noProof/>
-        </w:rPr>
-        <w:t>Pritiskom na „</w:t>
-      </w:r>
-      <w:r>
-        <w:rPr>
-          <w:rFonts w:ascii="Arial" w:hAnsi="Arial" w:cs="Arial"/>
-          <w:i/>
-          <w:iCs/>
-          <w:noProof/>
-        </w:rPr>
-        <w:t>Finish</w:t>
-      </w:r>
-      <w:r>
-        <w:rPr>
-          <w:rFonts w:ascii="Arial" w:hAnsi="Arial" w:cs="Arial"/>
-          <w:noProof/>
-        </w:rPr>
-        <w:t>“ aktivira se ekran „</w:t>
-      </w:r>
-      <w:r>
-        <w:rPr>
-          <w:rFonts w:ascii="Arial" w:hAnsi="Arial" w:cs="Arial"/>
-          <w:i/>
-          <w:iCs/>
-          <w:noProof/>
-        </w:rPr>
-        <w:t>f 3.5 Workout details Exercise</w:t>
-      </w:r>
-      <w:r>
-        <w:rPr>
-          <w:rFonts w:ascii="Arial" w:hAnsi="Arial" w:cs="Arial"/>
-          <w:noProof/>
-        </w:rPr>
-        <w:t xml:space="preserve">“, gdje su vidljivi detalji </w:t>
-      </w:r>
-      <w:r>
-        <w:rPr>
-          <w:rFonts w:ascii="Arial" w:hAnsi="Arial" w:cs="Arial"/>
-          <w:noProof/>
-        </w:rPr>
-        <w:t>izvedene vježbe</w:t>
-      </w:r>
-      <w:r>
-        <w:rPr>
-          <w:rFonts w:ascii="Arial" w:hAnsi="Arial" w:cs="Arial"/>
-          <w:noProof/>
-        </w:rPr>
-        <w:t>.</w:t>
-      </w:r>
-    </w:p>
-    <w:p>
-      <w:pPr>
-        <w:spacing w:line="360" w:lineRule="auto"/>
-        <w:ind w:firstLine="357"/>
-        <w:jc w:val="both"/>
-        <w:rPr>
-          <w:rFonts w:ascii="Arial" w:hAnsi="Arial" w:cs="Arial"/>
-          <w:noProof/>
-        </w:rPr>
-      </w:pPr>
-    </w:p>
-    <w:p>
-      <w:pPr>
-        <w:spacing w:line="360" w:lineRule="auto"/>
-        <w:ind w:firstLine="357"/>
-        <w:jc w:val="both"/>
-      </w:pPr>
-    </w:p>
-    <w:p>
-      <w:pPr>
-        <w:spacing w:line="360" w:lineRule="auto"/>
-        <w:ind w:firstLine="357"/>
-        <w:jc w:val="both"/>
-        <w:rPr>
-          <w:lang w:val="en-US"/>
-        </w:rPr>
-      </w:pPr>
-    </w:p>
-    <w:p>
-      <w:pPr>
-        <w:spacing w:line="360" w:lineRule="auto"/>
-        <w:ind w:firstLine="357"/>
-        <w:jc w:val="both"/>
-      </w:pPr>
-    </w:p>
-    <w:p>
-      <w:pPr>
-        <w:spacing w:line="360" w:lineRule="auto"/>
-        <w:ind w:firstLine="357"/>
-        <w:jc w:val="both"/>
-      </w:pPr>
-    </w:p>
-    <w:p>
-      <w:pPr>
-        <w:spacing w:line="360" w:lineRule="auto"/>
-        <w:ind w:firstLine="357"/>
-        <w:jc w:val="both"/>
-      </w:pPr>
-    </w:p>
-    <w:p>
-      <w:pPr>
-        <w:spacing w:line="360" w:lineRule="auto"/>
-        <w:ind w:firstLine="357"/>
-        <w:jc w:val="both"/>
-      </w:pPr>
-    </w:p>
-    <w:p>
-      <w:pPr>
-        <w:spacing w:line="360" w:lineRule="auto"/>
-        <w:ind w:firstLine="357"/>
-        <w:jc w:val="both"/>
-      </w:pPr>
-    </w:p>
-    <w:p>
-      <w:pPr>
-        <w:spacing w:line="360" w:lineRule="auto"/>
-        <w:ind w:firstLine="357"/>
-        <w:jc w:val="both"/>
-      </w:pPr>
-      <w:r>
-        <w:lastRenderedPageBreak/>
-        <w:t xml:space="preserve">Na ovom dijagramu aktivnosti dostupan je pregled akcija aplikacije tijekom </w:t>
-      </w:r>
-      <w:r>
-        <w:t>izvođenja vježbi snage.</w:t>
-      </w:r>
-    </w:p>
-    <w:p>
-      <w:pPr>
-        <w:spacing w:line="360" w:lineRule="auto"/>
-        <w:ind w:firstLine="357"/>
-        <w:jc w:val="both"/>
-      </w:pPr>
-      <w:r>
-        <w:rPr>
-          <w:noProof/>
-        </w:rPr>
-        <w:drawing>
-          <wp:inline distT="0" distB="0" distL="0" distR="0" wp14:anchorId="5EEB7016" wp14:editId="3EE0F03D">
-            <wp:extent cx="5731510" cy="7175500"/>
-            <wp:effectExtent l="0" t="0" r="2540" b="6350"/>
-            <wp:docPr id="53" name="Slika 53"/>
-            <wp:cNvGraphicFramePr>
-              <a:graphicFrameLocks xmlns:a="http://schemas.openxmlformats.org/drawingml/2006/main" noChangeAspect="1"/>
-            </wp:cNvGraphicFramePr>
-            <a:graphic xmlns:a="http://schemas.openxmlformats.org/drawingml/2006/main">
-              <a:graphicData uri="http://schemas.openxmlformats.org/drawingml/2006/picture">
-                <pic:pic xmlns:pic="http://schemas.openxmlformats.org/drawingml/2006/picture">
-                  <pic:nvPicPr>
-                    <pic:cNvPr id="0" name="Picture 2"/>
-                    <pic:cNvPicPr>
-                      <a:picLocks noChangeAspect="1" noChangeArrowheads="1"/>
-                    </pic:cNvPicPr>
-                  </pic:nvPicPr>
-                  <pic:blipFill>
-                    <a:blip r:embed="rId31">
-                      <a:extLst>
-                        <a:ext uri="{28A0092B-C50C-407E-A947-70E740481C1C}">
-                          <a14:useLocalDpi xmlns:a14="http://schemas.microsoft.com/office/drawing/2010/main" val="0"/>
-                        </a:ext>
-                      </a:extLst>
-                    </a:blip>
-                    <a:srcRect/>
-                    <a:stretch>
-                      <a:fillRect/>
-                    </a:stretch>
-                  </pic:blipFill>
-                  <pic:spPr bwMode="auto">
-                    <a:xfrm>
-                      <a:off x="0" y="0"/>
-                      <a:ext cx="5731510" cy="7175500"/>
-                    </a:xfrm>
-                    <a:prstGeom prst="rect">
-                      <a:avLst/>
-                    </a:prstGeom>
-                    <a:noFill/>
-                    <a:ln>
-                      <a:noFill/>
-                    </a:ln>
-                  </pic:spPr>
-                </pic:pic>
-              </a:graphicData>
-            </a:graphic>
-          </wp:inline>
-        </w:drawing>
-      </w:r>
-    </w:p>
-    <w:p>
-      <w:r>
-        <w:br w:type="page"/>
-      </w:r>
-    </w:p>
-    <w:p>
-      <w:pPr>
-        <w:spacing w:line="360" w:lineRule="auto"/>
-        <w:ind w:firstLine="357"/>
-        <w:jc w:val="both"/>
-        <w:rPr>
           <w:rFonts w:ascii="Times New Roman" w:eastAsia="Times New Roman" w:hAnsi="Times New Roman" w:cs="Times New Roman"/>
           <w:b/>
           <w:sz w:val="32"/>
@@ -9076,60 +8870,57 @@
       </w:pPr>
       <w:r>
         <w:rPr>
+          <w:rFonts w:ascii="Arial" w:hAnsi="Arial" w:cs="Arial"/>
           <w:noProof/>
         </w:rPr>
-        <w:lastRenderedPageBreak/>
-        <w:drawing>
-          <wp:inline distT="0" distB="0" distL="0" distR="0" wp14:anchorId="2A18087E" wp14:editId="3384970E">
-            <wp:extent cx="5731510" cy="4120515"/>
-            <wp:effectExtent l="0" t="0" r="2540" b="0"/>
-            <wp:docPr id="56" name="Slika 56"/>
-            <wp:cNvGraphicFramePr>
-              <a:graphicFrameLocks xmlns:a="http://schemas.openxmlformats.org/drawingml/2006/main" noChangeAspect="1"/>
-            </wp:cNvGraphicFramePr>
-            <a:graphic xmlns:a="http://schemas.openxmlformats.org/drawingml/2006/main">
-              <a:graphicData uri="http://schemas.openxmlformats.org/drawingml/2006/picture">
-                <pic:pic xmlns:pic="http://schemas.openxmlformats.org/drawingml/2006/picture">
-                  <pic:nvPicPr>
-                    <pic:cNvPr id="0" name="Picture 8"/>
-                    <pic:cNvPicPr>
-                      <a:picLocks noChangeAspect="1" noChangeArrowheads="1"/>
-                    </pic:cNvPicPr>
-                  </pic:nvPicPr>
-                  <pic:blipFill>
-                    <a:blip r:embed="rId32">
-                      <a:extLst>
-                        <a:ext uri="{28A0092B-C50C-407E-A947-70E740481C1C}">
-                          <a14:useLocalDpi xmlns:a14="http://schemas.microsoft.com/office/drawing/2010/main" val="0"/>
-                        </a:ext>
-                      </a:extLst>
-                    </a:blip>
-                    <a:srcRect/>
-                    <a:stretch>
-                      <a:fillRect/>
-                    </a:stretch>
-                  </pic:blipFill>
-                  <pic:spPr bwMode="auto">
-                    <a:xfrm>
-                      <a:off x="0" y="0"/>
-                      <a:ext cx="5731510" cy="4120515"/>
-                    </a:xfrm>
-                    <a:prstGeom prst="rect">
-                      <a:avLst/>
-                    </a:prstGeom>
-                    <a:noFill/>
-                    <a:ln>
-                      <a:noFill/>
-                    </a:ln>
-                  </pic:spPr>
-                </pic:pic>
-              </a:graphicData>
-            </a:graphic>
-          </wp:inline>
-        </w:drawing>
-      </w:r>
-      <w:bookmarkStart w:id="15" w:name="_GoBack"/>
-      <w:bookmarkEnd w:id="15"/>
+        <w:t>Pritiskom na „</w:t>
+      </w:r>
+      <w:r>
+        <w:rPr>
+          <w:rFonts w:ascii="Arial" w:hAnsi="Arial" w:cs="Arial"/>
+          <w:i/>
+          <w:iCs/>
+          <w:noProof/>
+        </w:rPr>
+        <w:t>Finish</w:t>
+      </w:r>
+      <w:r>
+        <w:rPr>
+          <w:rFonts w:ascii="Arial" w:hAnsi="Arial" w:cs="Arial"/>
+          <w:noProof/>
+        </w:rPr>
+        <w:t>“ aktivira se ekran „</w:t>
+      </w:r>
+      <w:r>
+        <w:rPr>
+          <w:rFonts w:ascii="Arial" w:hAnsi="Arial" w:cs="Arial"/>
+          <w:i/>
+          <w:iCs/>
+          <w:noProof/>
+        </w:rPr>
+        <w:t>f 3.5 Workout details Exercise</w:t>
+      </w:r>
+      <w:r>
+        <w:rPr>
+          <w:rFonts w:ascii="Arial" w:hAnsi="Arial" w:cs="Arial"/>
+          <w:noProof/>
+        </w:rPr>
+        <w:t xml:space="preserve">“, gdje su vidljivi detalji </w:t>
+      </w:r>
+      <w:r>
+        <w:rPr>
+          <w:rFonts w:ascii="Arial" w:hAnsi="Arial" w:cs="Arial"/>
+          <w:noProof/>
+        </w:rPr>
+        <w:t>izvedene vježbe</w:t>
+      </w:r>
+      <w:r>
+        <w:rPr>
+          <w:rFonts w:ascii="Arial" w:hAnsi="Arial" w:cs="Arial"/>
+          <w:noProof/>
+        </w:rPr>
+        <w:t>.</w:t>
+      </w:r>
       <w:r>
         <w:br w:type="page"/>
       </w:r>
@@ -9138,12 +8929,12 @@
       <w:pPr>
         <w:pStyle w:val="FOINaslov2"/>
       </w:pPr>
-      <w:bookmarkStart w:id="16" w:name="_Toc26005160"/>
+      <w:bookmarkStart w:id="15" w:name="_Toc26005160"/>
       <w:r>
         <w:lastRenderedPageBreak/>
         <w:t>Trčanje</w:t>
       </w:r>
-      <w:bookmarkEnd w:id="16"/>
+      <w:bookmarkEnd w:id="15"/>
     </w:p>
     <w:p/>
     <w:p>
@@ -9184,7 +8975,7 @@
                     <pic:cNvPicPr/>
                   </pic:nvPicPr>
                   <pic:blipFill>
-                    <a:blip r:embed="rId33">
+                    <a:blip r:embed="rId31">
                       <a:extLst>
                         <a:ext uri="{28A0092B-C50C-407E-A947-70E740481C1C}">
                           <a14:useLocalDpi xmlns:a14="http://schemas.microsoft.com/office/drawing/2010/main" val="0"/>
@@ -9550,7 +9341,7 @@
                     <pic:cNvPicPr/>
                   </pic:nvPicPr>
                   <pic:blipFill>
-                    <a:blip r:embed="rId34">
+                    <a:blip r:embed="rId32">
                       <a:extLst>
                         <a:ext uri="{28A0092B-C50C-407E-A947-70E740481C1C}">
                           <a14:useLocalDpi xmlns:a14="http://schemas.microsoft.com/office/drawing/2010/main" val="0"/>
@@ -9753,16 +9544,16 @@
         </w:rPr>
         <w:t xml:space="preserve">vršenja </w:t>
       </w:r>
-      <w:r>
+    </w:p>
+    <w:p>
+      <w:pPr>
+        <w:spacing w:after="0" w:line="360" w:lineRule="auto"/>
+      </w:pPr>
+      <w:r>
+        <w:lastRenderedPageBreak/>
         <w:t>postavljenog cilja.</w:t>
       </w:r>
-    </w:p>
-    <w:p>
-      <w:pPr>
-        <w:spacing w:after="0" w:line="360" w:lineRule="auto"/>
-      </w:pPr>
-      <w:r>
-        <w:lastRenderedPageBreak/>
+      <w:r>
         <w:br w:type="textWrapping" w:clear="all"/>
       </w:r>
     </w:p>
@@ -9803,7 +9594,7 @@
                     <pic:cNvPicPr/>
                   </pic:nvPicPr>
                   <pic:blipFill>
-                    <a:blip r:embed="rId35">
+                    <a:blip r:embed="rId33">
                       <a:extLst>
                         <a:ext uri="{28A0092B-C50C-407E-A947-70E740481C1C}">
                           <a14:useLocalDpi xmlns:a14="http://schemas.microsoft.com/office/drawing/2010/main" val="0"/>
@@ -10054,7 +9845,7 @@
                     <pic:cNvPicPr/>
                   </pic:nvPicPr>
                   <pic:blipFill>
-                    <a:blip r:embed="rId36">
+                    <a:blip r:embed="rId34">
                       <a:extLst>
                         <a:ext uri="{28A0092B-C50C-407E-A947-70E740481C1C}">
                           <a14:useLocalDpi xmlns:a14="http://schemas.microsoft.com/office/drawing/2010/main" val="0"/>
@@ -10364,7 +10155,7 @@
                     <pic:cNvPicPr/>
                   </pic:nvPicPr>
                   <pic:blipFill>
-                    <a:blip r:embed="rId37">
+                    <a:blip r:embed="rId35">
                       <a:extLst>
                         <a:ext uri="{28A0092B-C50C-407E-A947-70E740481C1C}">
                           <a14:useLocalDpi xmlns:a14="http://schemas.microsoft.com/office/drawing/2010/main" val="0"/>
@@ -10421,124 +10212,6 @@
         <w:ind w:firstLine="357"/>
         <w:jc w:val="both"/>
         <w:rPr>
-          <w:rFonts w:ascii="Arial" w:hAnsi="Arial" w:cs="Arial"/>
-        </w:rPr>
-      </w:pPr>
-      <w:r>
-        <w:rPr>
-          <w:rFonts w:ascii="Arial" w:hAnsi="Arial" w:cs="Arial"/>
-        </w:rPr>
-        <w:t xml:space="preserve">Nakon </w:t>
-      </w:r>
-      <w:r>
-        <w:rPr>
-          <w:rFonts w:ascii="Arial" w:hAnsi="Arial" w:cs="Arial"/>
-        </w:rPr>
-        <w:t>zav</w:t>
-      </w:r>
-      <w:r>
-        <w:rPr>
-          <w:rFonts w:ascii="Arial" w:hAnsi="Arial" w:cs="Arial"/>
-        </w:rPr>
-        <w:t>ršetka</w:t>
-      </w:r>
-      <w:r>
-        <w:rPr>
-          <w:rFonts w:ascii="Arial" w:hAnsi="Arial" w:cs="Arial"/>
-        </w:rPr>
-        <w:t xml:space="preserve"> pojavljuje s ekran na kojem su vidljivi detalji </w:t>
-      </w:r>
-      <w:r>
-        <w:rPr>
-          <w:rFonts w:ascii="Arial" w:hAnsi="Arial" w:cs="Arial"/>
-        </w:rPr>
-        <w:t>upravo završenog trčanja</w:t>
-      </w:r>
-      <w:r>
-        <w:rPr>
-          <w:rFonts w:ascii="Arial" w:hAnsi="Arial" w:cs="Arial"/>
-        </w:rPr>
-        <w:t>, a to je vrijeme trčanja</w:t>
-      </w:r>
-      <w:r>
-        <w:rPr>
-          <w:rFonts w:ascii="Arial" w:hAnsi="Arial" w:cs="Arial"/>
-        </w:rPr>
-        <w:t>, pr</w:t>
-      </w:r>
-      <w:r>
-        <w:rPr>
-          <w:rFonts w:ascii="Arial" w:hAnsi="Arial" w:cs="Arial"/>
-        </w:rPr>
-        <w:t>ije</w:t>
-      </w:r>
-      <w:r>
-        <w:rPr>
-          <w:rFonts w:ascii="Arial" w:hAnsi="Arial" w:cs="Arial"/>
-        </w:rPr>
-        <w:t>đena udaljenost</w:t>
-      </w:r>
-      <w:r>
-        <w:rPr>
-          <w:rFonts w:ascii="Arial" w:hAnsi="Arial" w:cs="Arial"/>
-        </w:rPr>
-        <w:t>, potrošene kalorije</w:t>
-      </w:r>
-      <w:r>
-        <w:rPr>
-          <w:rFonts w:ascii="Arial" w:hAnsi="Arial" w:cs="Arial"/>
-        </w:rPr>
-        <w:t xml:space="preserve">, </w:t>
-      </w:r>
-      <w:r>
-        <w:rPr>
-          <w:rFonts w:ascii="Arial" w:hAnsi="Arial" w:cs="Arial"/>
-        </w:rPr>
-        <w:t>prosječna brzina</w:t>
-      </w:r>
-      <w:r>
-        <w:rPr>
-          <w:rFonts w:ascii="Arial" w:hAnsi="Arial" w:cs="Arial"/>
-        </w:rPr>
-        <w:t>.</w:t>
-      </w:r>
-    </w:p>
-    <w:p>
-      <w:pPr>
-        <w:rPr>
-          <w:rFonts w:ascii="Arial" w:hAnsi="Arial" w:cs="Arial"/>
-        </w:rPr>
-      </w:pPr>
-      <w:r>
-        <w:rPr>
-          <w:rFonts w:ascii="Arial" w:hAnsi="Arial" w:cs="Arial"/>
-        </w:rPr>
-        <w:br w:type="page"/>
-      </w:r>
-    </w:p>
-    <w:p>
-      <w:pPr>
-        <w:spacing w:line="360" w:lineRule="auto"/>
-        <w:ind w:firstLine="357"/>
-        <w:jc w:val="both"/>
-      </w:pPr>
-      <w:r>
-        <w:lastRenderedPageBreak/>
-        <w:t xml:space="preserve">Na ovom dijagramu aktivnosti dostupan je pregled akcija aplikacije tijekom izvođenja </w:t>
-      </w:r>
-      <w:r>
-        <w:t>trčanja</w:t>
-      </w:r>
-      <w:r>
-        <w:t>.</w:t>
-      </w:r>
-    </w:p>
-    <w:p>
-      <w:pPr>
-        <w:spacing w:line="360" w:lineRule="auto"/>
-        <w:ind w:firstLine="357"/>
-        <w:jc w:val="both"/>
-        <w:rPr>
           <w:rFonts w:ascii="Times New Roman" w:eastAsia="Times New Roman" w:hAnsi="Times New Roman" w:cs="Times New Roman"/>
           <w:b/>
           <w:sz w:val="32"/>
@@ -10548,56 +10221,81 @@
       </w:pPr>
       <w:r>
         <w:rPr>
-          <w:noProof/>
-        </w:rPr>
-        <w:drawing>
-          <wp:inline distT="0" distB="0" distL="0" distR="0" wp14:anchorId="7933A08B" wp14:editId="6EAED482">
-            <wp:extent cx="5731510" cy="7175500"/>
-            <wp:effectExtent l="0" t="0" r="2540" b="6350"/>
-            <wp:docPr id="54" name="Slika 54"/>
-            <wp:cNvGraphicFramePr>
-              <a:graphicFrameLocks xmlns:a="http://schemas.openxmlformats.org/drawingml/2006/main" noChangeAspect="1"/>
-            </wp:cNvGraphicFramePr>
-            <a:graphic xmlns:a="http://schemas.openxmlformats.org/drawingml/2006/main">
-              <a:graphicData uri="http://schemas.openxmlformats.org/drawingml/2006/picture">
-                <pic:pic xmlns:pic="http://schemas.openxmlformats.org/drawingml/2006/picture">
-                  <pic:nvPicPr>
-                    <pic:cNvPr id="0" name="Picture 4"/>
-                    <pic:cNvPicPr>
-                      <a:picLocks noChangeAspect="1" noChangeArrowheads="1"/>
-                    </pic:cNvPicPr>
-                  </pic:nvPicPr>
-                  <pic:blipFill>
-                    <a:blip r:embed="rId38">
-                      <a:extLst>
-                        <a:ext uri="{28A0092B-C50C-407E-A947-70E740481C1C}">
-                          <a14:useLocalDpi xmlns:a14="http://schemas.microsoft.com/office/drawing/2010/main" val="0"/>
-                        </a:ext>
-                      </a:extLst>
-                    </a:blip>
-                    <a:srcRect/>
-                    <a:stretch>
-                      <a:fillRect/>
-                    </a:stretch>
-                  </pic:blipFill>
-                  <pic:spPr bwMode="auto">
-                    <a:xfrm>
-                      <a:off x="0" y="0"/>
-                      <a:ext cx="5731510" cy="7175500"/>
-                    </a:xfrm>
-                    <a:prstGeom prst="rect">
-                      <a:avLst/>
-                    </a:prstGeom>
-                    <a:noFill/>
-                    <a:ln>
-                      <a:noFill/>
-                    </a:ln>
-                  </pic:spPr>
-                </pic:pic>
-              </a:graphicData>
-            </a:graphic>
-          </wp:inline>
-        </w:drawing>
+          <w:rFonts w:ascii="Arial" w:hAnsi="Arial" w:cs="Arial"/>
+        </w:rPr>
+        <w:t xml:space="preserve">Nakon </w:t>
+      </w:r>
+      <w:r>
+        <w:rPr>
+          <w:rFonts w:ascii="Arial" w:hAnsi="Arial" w:cs="Arial"/>
+        </w:rPr>
+        <w:t>zav</w:t>
+      </w:r>
+      <w:r>
+        <w:rPr>
+          <w:rFonts w:ascii="Arial" w:hAnsi="Arial" w:cs="Arial"/>
+        </w:rPr>
+        <w:t>ršetka</w:t>
+      </w:r>
+      <w:r>
+        <w:rPr>
+          <w:rFonts w:ascii="Arial" w:hAnsi="Arial" w:cs="Arial"/>
+        </w:rPr>
+        <w:t xml:space="preserve"> pojavljuje s ekran na kojem su vidljivi detalji </w:t>
+      </w:r>
+      <w:r>
+        <w:rPr>
+          <w:rFonts w:ascii="Arial" w:hAnsi="Arial" w:cs="Arial"/>
+        </w:rPr>
+        <w:t>upravo završenog trčanja</w:t>
+      </w:r>
+      <w:r>
+        <w:rPr>
+          <w:rFonts w:ascii="Arial" w:hAnsi="Arial" w:cs="Arial"/>
+        </w:rPr>
+        <w:t>, a to je vrijeme trčanja</w:t>
+      </w:r>
+      <w:r>
+        <w:rPr>
+          <w:rFonts w:ascii="Arial" w:hAnsi="Arial" w:cs="Arial"/>
+        </w:rPr>
+        <w:t>, pr</w:t>
+      </w:r>
+      <w:r>
+        <w:rPr>
+          <w:rFonts w:ascii="Arial" w:hAnsi="Arial" w:cs="Arial"/>
+        </w:rPr>
+        <w:t>ije</w:t>
+      </w:r>
+      <w:r>
+        <w:rPr>
+          <w:rFonts w:ascii="Arial" w:hAnsi="Arial" w:cs="Arial"/>
+        </w:rPr>
+        <w:t>đena udaljenost</w:t>
+      </w:r>
+      <w:r>
+        <w:rPr>
+          <w:rFonts w:ascii="Arial" w:hAnsi="Arial" w:cs="Arial"/>
+        </w:rPr>
+        <w:t>, potrošene kalorije</w:t>
+      </w:r>
+      <w:r>
+        <w:rPr>
+          <w:rFonts w:ascii="Arial" w:hAnsi="Arial" w:cs="Arial"/>
+        </w:rPr>
+        <w:t xml:space="preserve">, </w:t>
+      </w:r>
+      <w:r>
+        <w:rPr>
+          <w:rFonts w:ascii="Arial" w:hAnsi="Arial" w:cs="Arial"/>
+        </w:rPr>
+        <w:t>prosječna brzina</w:t>
+      </w:r>
+      <w:r>
+        <w:rPr>
+          <w:rFonts w:ascii="Arial" w:hAnsi="Arial" w:cs="Arial"/>
+        </w:rPr>
+        <w:t>, …</w:t>
       </w:r>
       <w:r>
         <w:br w:type="page"/>
@@ -10607,12 +10305,12 @@
       <w:pPr>
         <w:pStyle w:val="FOINaslov2"/>
       </w:pPr>
-      <w:bookmarkStart w:id="17" w:name="_Toc26005161"/>
+      <w:bookmarkStart w:id="16" w:name="_Toc26005161"/>
       <w:r>
         <w:lastRenderedPageBreak/>
         <w:t>Režim i jelovnik</w:t>
       </w:r>
-      <w:bookmarkEnd w:id="17"/>
+      <w:bookmarkEnd w:id="16"/>
     </w:p>
     <w:p>
       <w:pPr>
@@ -10657,7 +10355,7 @@
                     <pic:cNvPicPr/>
                   </pic:nvPicPr>
                   <pic:blipFill>
-                    <a:blip r:embed="rId39">
+                    <a:blip r:embed="rId36">
                       <a:extLst>
                         <a:ext uri="{28A0092B-C50C-407E-A947-70E740481C1C}">
                           <a14:useLocalDpi xmlns:a14="http://schemas.microsoft.com/office/drawing/2010/main" val="0"/>
@@ -10932,7 +10630,7 @@
                     <pic:cNvPicPr/>
                   </pic:nvPicPr>
                   <pic:blipFill>
-                    <a:blip r:embed="rId40">
+                    <a:blip r:embed="rId37">
                       <a:extLst>
                         <a:ext uri="{28A0092B-C50C-407E-A947-70E740481C1C}">
                           <a14:useLocalDpi xmlns:a14="http://schemas.microsoft.com/office/drawing/2010/main" val="0"/>
@@ -11193,7 +10891,12 @@
     <w:p>
       <w:pPr>
         <w:rPr>
-          <w:rFonts w:ascii="Arial" w:hAnsi="Arial" w:cs="Arial"/>
+          <w:rFonts w:ascii="Times New Roman" w:eastAsia="Times New Roman" w:hAnsi="Times New Roman" w:cs="Times New Roman"/>
+          <w:b/>
+          <w:bCs/>
+          <w:sz w:val="36"/>
+          <w:szCs w:val="24"/>
+          <w:lang w:eastAsia="hr-HR"/>
         </w:rPr>
       </w:pPr>
       <w:r>
@@ -11203,13 +10906,13 @@
         <mc:AlternateContent>
           <mc:Choice Requires="wps">
             <w:drawing>
-              <wp:anchor distT="0" distB="0" distL="114300" distR="114300" simplePos="0" relativeHeight="251568128" behindDoc="0" locked="0" layoutInCell="1" allowOverlap="1" wp14:anchorId="6B18EC05" wp14:editId="7FDE1D61">
+              <wp:anchor distT="0" distB="0" distL="114300" distR="114300" simplePos="0" relativeHeight="251568128" behindDoc="0" locked="0" layoutInCell="1" allowOverlap="1" wp14:anchorId="6B18EC05" wp14:editId="3541E0B6">
                 <wp:simplePos x="0" y="0"/>
                 <wp:positionH relativeFrom="margin">
-                  <wp:posOffset>4187816</wp:posOffset>
+                  <wp:posOffset>4160520</wp:posOffset>
                 </wp:positionH>
                 <wp:positionV relativeFrom="paragraph">
-                  <wp:posOffset>1016797</wp:posOffset>
+                  <wp:posOffset>1672590</wp:posOffset>
                 </wp:positionV>
                 <wp:extent cx="1333500" cy="635"/>
                 <wp:effectExtent l="0" t="0" r="0" b="0"/>
@@ -11268,7 +10971,7 @@
           </mc:Choice>
           <mc:Fallback>
             <w:pict>
-              <v:shape w14:anchorId="6B18EC05" id="Tekstni okvir 29" o:spid="_x0000_s1047" type="#_x0000_t202" style="position:absolute;margin-left:329.75pt;margin-top:80.05pt;width:105pt;height:.05pt;z-index:251568128;visibility:visible;mso-wrap-style:square;mso-width-percent:0;mso-wrap-distance-left:9pt;mso-wrap-distance-top:0;mso-wrap-distance-right:9pt;mso-wrap-distance-bottom:0;mso-position-horizontal:absolute;mso-position-horizontal-relative:margin;mso-position-vertical:absolute;mso-position-vertical-relative:text;mso-width-percent:0;mso-width-relative:margin;v-text-anchor:top" o:gfxdata="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" stroked="f">
+              <v:shape w14:anchorId="6B18EC05" id="Tekstni okvir 29" o:spid="_x0000_s1047" type="#_x0000_t202" style="position:absolute;margin-left:327.6pt;margin-top:131.7pt;width:105pt;height:.05pt;z-index:251568128;visibility:visible;mso-wrap-style:square;mso-width-percent:0;mso-wrap-distance-left:9pt;mso-wrap-distance-top:0;mso-wrap-distance-right:9pt;mso-wrap-distance-bottom:0;mso-position-horizontal:absolute;mso-position-horizontal-relative:margin;mso-position-vertical:absolute;mso-position-vertical-relative:text;mso-width-percent:0;mso-width-relative:margin;v-text-anchor:top" o:gfxdata="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" stroked="f">
                 <v:textbox style="mso-fit-shape-to-text:t" inset="0,0,0,0">
                   <w:txbxContent>
                     <w:p>
@@ -11292,138 +10995,39 @@
         </mc:AlternateContent>
       </w:r>
       <w:r>
-        <w:rPr>
-          <w:rFonts w:ascii="Arial" w:hAnsi="Arial" w:cs="Arial"/>
-        </w:rPr>
+        <w:t xml:space="preserve"> </w:t>
+      </w:r>
+      <w:r>
+        <w:t xml:space="preserve"> </w:t>
+      </w:r>
+      <w:r>
         <w:br w:type="page"/>
       </w:r>
     </w:p>
     <w:p>
       <w:pPr>
-        <w:spacing w:line="360" w:lineRule="auto"/>
-        <w:jc w:val="both"/>
-        <w:rPr>
-          <w:rFonts w:ascii="Arial" w:hAnsi="Arial" w:cs="Arial"/>
-        </w:rPr>
-      </w:pPr>
-      <w:r>
-        <w:rPr>
-          <w:rFonts w:ascii="Arial" w:hAnsi="Arial" w:cs="Arial"/>
-        </w:rPr>
-        <w:lastRenderedPageBreak/>
-        <w:t xml:space="preserve">Na ovom dijagramu aktivnosti dostupan je pregled akcija aplikacije tijekom </w:t>
-      </w:r>
-      <w:r>
-        <w:rPr>
-          <w:rFonts w:ascii="Arial" w:hAnsi="Arial" w:cs="Arial"/>
-        </w:rPr>
-        <w:t>planiranja režima</w:t>
-      </w:r>
-      <w:r>
-        <w:rPr>
-          <w:rFonts w:ascii="Arial" w:hAnsi="Arial" w:cs="Arial"/>
-        </w:rPr>
-        <w:t>.</w:t>
-      </w:r>
-    </w:p>
-    <w:p>
-      <w:pPr>
-        <w:rPr>
-          <w:rFonts w:ascii="Times New Roman" w:eastAsia="Times New Roman" w:hAnsi="Times New Roman" w:cs="Times New Roman"/>
-          <w:b/>
-          <w:bCs/>
-          <w:sz w:val="36"/>
-          <w:szCs w:val="24"/>
-          <w:lang w:eastAsia="hr-HR"/>
-        </w:rPr>
-      </w:pPr>
-      <w:r>
-        <w:t xml:space="preserve"> </w:t>
-      </w:r>
-      <w:r>
-        <w:t xml:space="preserve"> </w:t>
-      </w:r>
-      <w:r>
-        <w:rPr>
-          <w:noProof/>
-        </w:rPr>
-        <w:drawing>
-          <wp:inline distT="0" distB="0" distL="0" distR="0" wp14:anchorId="5F31E20A" wp14:editId="0F219A39">
-            <wp:extent cx="5731510" cy="8295005"/>
-            <wp:effectExtent l="0" t="0" r="2540" b="0"/>
-            <wp:docPr id="55" name="Slika 55"/>
-            <wp:cNvGraphicFramePr>
-              <a:graphicFrameLocks xmlns:a="http://schemas.openxmlformats.org/drawingml/2006/main" noChangeAspect="1"/>
-            </wp:cNvGraphicFramePr>
-            <a:graphic xmlns:a="http://schemas.openxmlformats.org/drawingml/2006/main">
-              <a:graphicData uri="http://schemas.openxmlformats.org/drawingml/2006/picture">
-                <pic:pic xmlns:pic="http://schemas.openxmlformats.org/drawingml/2006/picture">
-                  <pic:nvPicPr>
-                    <pic:cNvPr id="0" name="Picture 6"/>
-                    <pic:cNvPicPr>
-                      <a:picLocks noChangeAspect="1" noChangeArrowheads="1"/>
-                    </pic:cNvPicPr>
-                  </pic:nvPicPr>
-                  <pic:blipFill>
-                    <a:blip r:embed="rId41" cstate="print">
-                      <a:extLst>
-                        <a:ext uri="{28A0092B-C50C-407E-A947-70E740481C1C}">
-                          <a14:useLocalDpi xmlns:a14="http://schemas.microsoft.com/office/drawing/2010/main" val="0"/>
-                        </a:ext>
-                      </a:extLst>
-                    </a:blip>
-                    <a:srcRect/>
-                    <a:stretch>
-                      <a:fillRect/>
-                    </a:stretch>
-                  </pic:blipFill>
-                  <pic:spPr bwMode="auto">
-                    <a:xfrm>
-                      <a:off x="0" y="0"/>
-                      <a:ext cx="5731510" cy="8295005"/>
-                    </a:xfrm>
-                    <a:prstGeom prst="rect">
-                      <a:avLst/>
-                    </a:prstGeom>
-                    <a:noFill/>
-                    <a:ln>
-                      <a:noFill/>
-                    </a:ln>
-                  </pic:spPr>
-                </pic:pic>
-              </a:graphicData>
-            </a:graphic>
-          </wp:inline>
-        </w:drawing>
-      </w:r>
-      <w:r>
-        <w:br w:type="page"/>
-      </w:r>
-    </w:p>
-    <w:p>
-      <w:pPr>
         <w:pStyle w:val="FOINaslov1"/>
       </w:pPr>
-      <w:bookmarkStart w:id="18" w:name="_Toc26005162"/>
+      <w:bookmarkStart w:id="17" w:name="_Toc26005162"/>
       <w:r>
         <w:lastRenderedPageBreak/>
         <w:t>Tehnička dokumentacija</w:t>
       </w:r>
-      <w:bookmarkEnd w:id="18"/>
+      <w:bookmarkEnd w:id="17"/>
     </w:p>
     <w:p>
       <w:pPr>
         <w:pStyle w:val="FOINaslov2"/>
         <w:spacing w:line="360" w:lineRule="auto"/>
       </w:pPr>
-      <w:bookmarkStart w:id="19" w:name="_Toc26005163"/>
+      <w:bookmarkStart w:id="18" w:name="_Toc26005163"/>
       <w:r>
         <w:t xml:space="preserve">Dizajn arhitekture </w:t>
       </w:r>
       <w:r>
         <w:t>softvera</w:t>
       </w:r>
-      <w:bookmarkEnd w:id="19"/>
+      <w:bookmarkEnd w:id="18"/>
     </w:p>
     <w:p>
       <w:pPr>
@@ -11729,7 +11333,7 @@
                     </pic:cNvPicPr>
                   </pic:nvPicPr>
                   <pic:blipFill>
-                    <a:blip r:embed="rId42">
+                    <a:blip r:embed="rId38">
                       <a:extLst>
                         <a:ext uri="{28A0092B-C50C-407E-A947-70E740481C1C}">
                           <a14:useLocalDpi xmlns:a14="http://schemas.microsoft.com/office/drawing/2010/main" val="0"/>
@@ -11774,7 +11378,7 @@
       <w:pPr>
         <w:pStyle w:val="FOINaslov2"/>
       </w:pPr>
-      <w:bookmarkStart w:id="20" w:name="_Toc26005164"/>
+      <w:bookmarkStart w:id="19" w:name="_Toc26005164"/>
       <w:r>
         <w:lastRenderedPageBreak/>
         <w:t>Model podataka</w:t>
@@ -11782,7 +11386,7 @@
       <w:r>
         <w:t xml:space="preserve"> (ERA)</w:t>
       </w:r>
-      <w:bookmarkEnd w:id="20"/>
+      <w:bookmarkEnd w:id="19"/>
     </w:p>
     <w:p>
       <w:r>
@@ -11815,7 +11419,7 @@
                     </pic:cNvPicPr>
                   </pic:nvPicPr>
                   <pic:blipFill>
-                    <a:blip r:embed="rId43">
+                    <a:blip r:embed="rId39">
                       <a:extLst>
                         <a:ext uri="{28A0092B-C50C-407E-A947-70E740481C1C}">
                           <a14:useLocalDpi xmlns:a14="http://schemas.microsoft.com/office/drawing/2010/main" val="0"/>
@@ -11865,12 +11469,12 @@
       <w:pPr>
         <w:pStyle w:val="FOINaslov2"/>
       </w:pPr>
-      <w:bookmarkStart w:id="21" w:name="_Toc26005165"/>
+      <w:bookmarkStart w:id="20" w:name="_Toc26005165"/>
       <w:r>
         <w:lastRenderedPageBreak/>
         <w:t>Dijagram klasa</w:t>
       </w:r>
-      <w:bookmarkEnd w:id="21"/>
+      <w:bookmarkEnd w:id="20"/>
     </w:p>
     <w:p>
       <w:pPr>
@@ -11959,7 +11563,7 @@
                     </pic:cNvPicPr>
                   </pic:nvPicPr>
                   <pic:blipFill>
-                    <a:blip r:embed="rId44" cstate="print">
+                    <a:blip r:embed="rId40" cstate="print">
                       <a:extLst>
                         <a:ext uri="{28A0092B-C50C-407E-A947-70E740481C1C}">
                           <a14:useLocalDpi xmlns:a14="http://schemas.microsoft.com/office/drawing/2010/main" val="0"/>
@@ -12011,7 +11615,7 @@
           <w:sz w:val="36"/>
         </w:rPr>
       </w:pPr>
-      <w:bookmarkStart w:id="22" w:name="_Toc26005166"/>
+      <w:bookmarkStart w:id="21" w:name="_Toc26005166"/>
       <w:r>
         <w:rPr>
           <w:sz w:val="36"/>
@@ -12031,7 +11635,7 @@
         </w:rPr>
         <w:t>ervis</w:t>
       </w:r>
-      <w:bookmarkEnd w:id="22"/>
+      <w:bookmarkEnd w:id="21"/>
     </w:p>
     <w:p>
       <w:pPr>
@@ -12113,11 +11717,11 @@
           <w:sz w:val="36"/>
         </w:rPr>
       </w:pPr>
-      <w:bookmarkStart w:id="23" w:name="_Toc26005167"/>
+      <w:bookmarkStart w:id="22" w:name="_Toc26005167"/>
       <w:r>
         <w:t>Modularnosti</w:t>
       </w:r>
-      <w:bookmarkEnd w:id="23"/>
+      <w:bookmarkEnd w:id="22"/>
     </w:p>
     <w:p>
       <w:pPr>
@@ -12196,17 +11800,112 @@
       <w:r>
         <w:br w:type="page"/>
       </w:r>
+      <w:bookmarkStart w:id="23" w:name="_Toc26005168"/>
     </w:p>
     <w:p>
       <w:pPr>
         <w:pStyle w:val="FOINaslov1"/>
       </w:pPr>
-      <w:bookmarkStart w:id="24" w:name="_Toc26005168"/>
+      <w:r>
+        <w:lastRenderedPageBreak/>
+        <w:t>Upute za testiranje</w:t>
+      </w:r>
+    </w:p>
+    <w:p>
+      <w:pPr>
+        <w:ind w:firstLine="708"/>
+      </w:pPr>
+      <w:r>
+        <w:t>Molimo da svi koji misle testirati aplikaciju prvo konfiguriraju projekt online na: https://developers.google.com/identity/sign-in/android/start-integrating</w:t>
+      </w:r>
+    </w:p>
+    <w:p/>
+    <w:p>
+      <w:r>
+        <w:t xml:space="preserve">Potrebno je generirati SHA ključ preko signingReport dostupnog preko gradle </w:t>
+      </w:r>
+    </w:p>
+    <w:p>
+      <w:r>
+        <w:t>Dostupno na desnom rubu ekrana, FitApp/app/Tasks/android/signingReport</w:t>
+      </w:r>
+    </w:p>
+    <w:p>
+      <w:r>
+        <w:rPr>
+          <w:noProof/>
+        </w:rPr>
+        <w:drawing>
+          <wp:inline distT="0" distB="0" distL="0" distR="0" wp14:anchorId="59F12869" wp14:editId="0578E89B">
+            <wp:extent cx="4095750" cy="2070100"/>
+            <wp:effectExtent l="0" t="0" r="0" b="6350"/>
+            <wp:docPr id="50" name="Slika 50"/>
+            <wp:cNvGraphicFramePr>
+              <a:graphicFrameLocks xmlns:a="http://schemas.openxmlformats.org/drawingml/2006/main" noChangeAspect="1"/>
+            </wp:cNvGraphicFramePr>
+            <a:graphic xmlns:a="http://schemas.openxmlformats.org/drawingml/2006/main">
+              <a:graphicData uri="http://schemas.openxmlformats.org/drawingml/2006/picture">
+                <pic:pic xmlns:pic="http://schemas.openxmlformats.org/drawingml/2006/picture">
+                  <pic:nvPicPr>
+                    <pic:cNvPr id="0" name="Picture 1"/>
+                    <pic:cNvPicPr>
+                      <a:picLocks noChangeAspect="1" noChangeArrowheads="1"/>
+                    </pic:cNvPicPr>
+                  </pic:nvPicPr>
+                  <pic:blipFill>
+                    <a:blip r:embed="rId41">
+                      <a:extLst>
+                        <a:ext uri="{28A0092B-C50C-407E-A947-70E740481C1C}">
+                          <a14:useLocalDpi xmlns:a14="http://schemas.microsoft.com/office/drawing/2010/main" val="0"/>
+                        </a:ext>
+                      </a:extLst>
+                    </a:blip>
+                    <a:srcRect/>
+                    <a:stretch>
+                      <a:fillRect/>
+                    </a:stretch>
+                  </pic:blipFill>
+                  <pic:spPr bwMode="auto">
+                    <a:xfrm>
+                      <a:off x="0" y="0"/>
+                      <a:ext cx="4095750" cy="2070100"/>
+                    </a:xfrm>
+                    <a:prstGeom prst="rect">
+                      <a:avLst/>
+                    </a:prstGeom>
+                    <a:noFill/>
+                    <a:ln>
+                      <a:noFill/>
+                    </a:ln>
+                  </pic:spPr>
+                </pic:pic>
+              </a:graphicData>
+            </a:graphic>
+          </wp:inline>
+        </w:drawing>
+      </w:r>
+    </w:p>
+    <w:p>
+      <w:r>
+        <w:t>Pokrenuti ovu skriptu isto kao i aplikaciju, iskoristiti SHA koji se ispiše u konfiguraciji projekta, nakon toga dostupna vam je registracija na emulatoru preko Google servisa.</w:t>
+      </w:r>
+      <w:bookmarkStart w:id="24" w:name="_GoBack"/>
+      <w:bookmarkEnd w:id="24"/>
+    </w:p>
+    <w:p>
+      <w:r>
+        <w:br w:type="page"/>
+      </w:r>
+    </w:p>
+    <w:p>
+      <w:pPr>
+        <w:pStyle w:val="FOINaslov1"/>
+      </w:pPr>
       <w:r>
         <w:lastRenderedPageBreak/>
         <w:t>Prijava projektnog zadatka</w:t>
       </w:r>
-      <w:bookmarkEnd w:id="24"/>
+      <w:bookmarkEnd w:id="23"/>
     </w:p>
     <w:p>
       <w:pPr>
@@ -15311,6 +15010,7 @@
     <w:basedOn w:val="Normal"/>
     <w:link w:val="ZaglavljeChar"/>
     <w:uiPriority w:val="99"/>
+    <w:semiHidden/>
     <w:unhideWhenUsed/>
     <w:rsid w:val="00F81AAD"/>
     <w:pPr>
@@ -15326,6 +15026,7 @@
     <w:basedOn w:val="Zadanifontodlomka"/>
     <w:link w:val="Zaglavlje"/>
     <w:uiPriority w:val="99"/>
+    <w:semiHidden/>
     <w:rsid w:val="00F81AAD"/>
   </w:style>
   <w:style w:type="paragraph" w:styleId="Opisslike">

</xml_diff>

<commit_message>
Nadopisana dokumentacija Nadodana tehnička dokumentacija, arhitektura sustava, te pripadajuća slika #173
</commit_message>
<xml_diff>
--- a/Dokumentacija/AIR1911 FitApp Manestar Marić  Migač Petanjek  Pintar.docx
+++ b/Dokumentacija/AIR1911 FitApp Manestar Marić  Migač Petanjek  Pintar.docx
@@ -4017,27 +4017,14 @@
                             <w:r>
                               <w:t xml:space="preserve">Slika </w:t>
                             </w:r>
-                            <w:r>
-                              <w:fldChar w:fldCharType="begin"/>
-                            </w:r>
-                            <w:r>
-                              <w:instrText xml:space="preserve"> SEQ Slika \* ARABIC </w:instrText>
-                            </w:r>
-                            <w:r>
-                              <w:fldChar w:fldCharType="separate"/>
-                            </w:r>
-                            <w:r>
-                              <w:rPr>
-                                <w:noProof/>
-                              </w:rPr>
-                              <w:t>1</w:t>
-                            </w:r>
-                            <w:r>
-                              <w:rPr>
-                                <w:noProof/>
-                              </w:rPr>
-                              <w:fldChar w:fldCharType="end"/>
-                            </w:r>
+                            <w:fldSimple w:instr=" SEQ Slika \* ARABIC ">
+                              <w:r>
+                                <w:rPr>
+                                  <w:noProof/>
+                                </w:rPr>
+                                <w:t>1</w:t>
+                              </w:r>
+                            </w:fldSimple>
                             <w:r>
                               <w:t xml:space="preserve"> Dijagram slučajeva korištenja</w:t>
                             </w:r>
@@ -9128,8 +9115,6 @@
           </wp:inline>
         </w:drawing>
       </w:r>
-      <w:bookmarkStart w:id="15" w:name="_GoBack"/>
-      <w:bookmarkEnd w:id="15"/>
       <w:r>
         <w:br w:type="page"/>
       </w:r>
@@ -9138,12 +9123,12 @@
       <w:pPr>
         <w:pStyle w:val="FOINaslov2"/>
       </w:pPr>
-      <w:bookmarkStart w:id="16" w:name="_Toc26005160"/>
+      <w:bookmarkStart w:id="15" w:name="_Toc26005160"/>
       <w:r>
         <w:lastRenderedPageBreak/>
         <w:t>Trčanje</w:t>
       </w:r>
-      <w:bookmarkEnd w:id="16"/>
+      <w:bookmarkEnd w:id="15"/>
     </w:p>
     <w:p/>
     <w:p>
@@ -10607,12 +10592,12 @@
       <w:pPr>
         <w:pStyle w:val="FOINaslov2"/>
       </w:pPr>
-      <w:bookmarkStart w:id="17" w:name="_Toc26005161"/>
+      <w:bookmarkStart w:id="16" w:name="_Toc26005161"/>
       <w:r>
         <w:lastRenderedPageBreak/>
         <w:t>Režim i jelovnik</w:t>
       </w:r>
-      <w:bookmarkEnd w:id="17"/>
+      <w:bookmarkEnd w:id="16"/>
     </w:p>
     <w:p>
       <w:pPr>
@@ -11404,318 +11389,78 @@
       <w:pPr>
         <w:pStyle w:val="FOINaslov1"/>
       </w:pPr>
-      <w:bookmarkStart w:id="18" w:name="_Toc26005162"/>
+      <w:bookmarkStart w:id="17" w:name="_Toc26005162"/>
       <w:r>
         <w:lastRenderedPageBreak/>
         <w:t>Tehnička dokumentacija</w:t>
       </w:r>
-      <w:bookmarkEnd w:id="18"/>
+      <w:bookmarkEnd w:id="17"/>
     </w:p>
     <w:p>
       <w:pPr>
         <w:pStyle w:val="FOINaslov2"/>
         <w:spacing w:line="360" w:lineRule="auto"/>
       </w:pPr>
-      <w:bookmarkStart w:id="19" w:name="_Toc26005163"/>
+      <w:bookmarkStart w:id="18" w:name="_Toc26005163"/>
       <w:r>
         <w:t xml:space="preserve">Dizajn arhitekture </w:t>
       </w:r>
       <w:r>
         <w:t>softvera</w:t>
       </w:r>
-      <w:bookmarkEnd w:id="19"/>
-    </w:p>
-    <w:p>
-      <w:pPr>
-        <w:spacing w:line="360" w:lineRule="auto"/>
-        <w:ind w:firstLine="357"/>
-        <w:jc w:val="both"/>
-        <w:rPr>
-          <w:rFonts w:ascii="Arial" w:hAnsi="Arial" w:cs="Arial"/>
-        </w:rPr>
-      </w:pPr>
-      <w:r>
-        <w:rPr>
-          <w:rFonts w:ascii="Arial" w:hAnsi="Arial" w:cs="Arial"/>
-        </w:rPr>
-        <w:t xml:space="preserve">Dizajn naše arhitekture je (relativno) klasična troslojna arhitektura, aplikacija je bazirana na </w:t>
-      </w:r>
-      <w:r>
-        <w:rPr>
-          <w:rFonts w:ascii="Arial" w:hAnsi="Arial" w:cs="Arial"/>
-        </w:rPr>
-        <w:t>4</w:t>
-      </w:r>
-      <w:r>
-        <w:rPr>
-          <w:rFonts w:ascii="Arial" w:hAnsi="Arial" w:cs="Arial"/>
-        </w:rPr>
-        <w:t xml:space="preserve"> modula, na vrhu</w:t>
-      </w:r>
-      <w:r>
-        <w:rPr>
-          <w:rFonts w:ascii="Arial" w:hAnsi="Arial" w:cs="Arial"/>
-        </w:rPr>
-        <w:t xml:space="preserve"> svakog modula</w:t>
-      </w:r>
-      <w:r>
-        <w:rPr>
-          <w:rFonts w:ascii="Arial" w:hAnsi="Arial" w:cs="Arial"/>
-        </w:rPr>
-        <w:t xml:space="preserve"> se nalazi prezentacijski sloj </w:t>
-      </w:r>
-      <w:r>
-        <w:rPr>
-          <w:rFonts w:ascii="Arial" w:hAnsi="Arial" w:cs="Arial"/>
-        </w:rPr>
-        <w:t>(Presentation Logic Layer - PLL)</w:t>
-      </w:r>
-      <w:r>
-        <w:rPr>
-          <w:rFonts w:ascii="Arial" w:hAnsi="Arial" w:cs="Arial"/>
-        </w:rPr>
-        <w:t xml:space="preserve"> iliti forme</w:t>
-      </w:r>
-      <w:r>
-        <w:rPr>
-          <w:rFonts w:ascii="Arial" w:hAnsi="Arial" w:cs="Arial"/>
-        </w:rPr>
-        <w:t xml:space="preserve"> točnije </w:t>
-      </w:r>
-      <w:r>
-        <w:rPr>
-          <w:rFonts w:ascii="Arial" w:hAnsi="Arial" w:cs="Arial"/>
-        </w:rPr>
-        <w:t>aktivnosti i fragmenti (Activity/Fragment)</w:t>
-      </w:r>
-      <w:r>
-        <w:rPr>
-          <w:rFonts w:ascii="Arial" w:hAnsi="Arial" w:cs="Arial"/>
-        </w:rPr>
-        <w:t xml:space="preserve"> aplikacije</w:t>
-      </w:r>
-      <w:r>
-        <w:rPr>
-          <w:rFonts w:ascii="Arial" w:hAnsi="Arial" w:cs="Arial"/>
-        </w:rPr>
-        <w:t xml:space="preserve">, </w:t>
-      </w:r>
-      <w:r>
-        <w:rPr>
-          <w:rFonts w:ascii="Arial" w:hAnsi="Arial" w:cs="Arial"/>
-        </w:rPr>
-        <w:t>ovo je jedini sloj kojem korisnik</w:t>
-      </w:r>
-      <w:r>
-        <w:rPr>
-          <w:rFonts w:ascii="Arial" w:hAnsi="Arial" w:cs="Arial"/>
-        </w:rPr>
-        <w:t xml:space="preserve"> ima </w:t>
-      </w:r>
-      <w:r>
-        <w:rPr>
-          <w:rFonts w:ascii="Arial" w:hAnsi="Arial" w:cs="Arial"/>
-        </w:rPr>
-        <w:t>pristup</w:t>
-      </w:r>
-      <w:r>
-        <w:rPr>
-          <w:rFonts w:ascii="Arial" w:hAnsi="Arial" w:cs="Arial"/>
-        </w:rPr>
-        <w:t xml:space="preserve">. </w:t>
-      </w:r>
-      <w:r>
-        <w:rPr>
-          <w:rFonts w:ascii="Arial" w:hAnsi="Arial" w:cs="Arial"/>
-        </w:rPr>
-        <w:t xml:space="preserve">Core iliti srž aplikacije, sadržavati će </w:t>
-      </w:r>
-      <w:r>
-        <w:rPr>
-          <w:rFonts w:ascii="Arial" w:hAnsi="Arial" w:cs="Arial"/>
-        </w:rPr>
-        <w:t xml:space="preserve">model podataka aplikacije, </w:t>
-      </w:r>
-      <w:r>
-        <w:rPr>
-          <w:rFonts w:ascii="Arial" w:hAnsi="Arial" w:cs="Arial"/>
-        </w:rPr>
-        <w:t xml:space="preserve">svaki sloj ima </w:t>
-      </w:r>
-      <w:r>
-        <w:rPr>
-          <w:rFonts w:ascii="Arial" w:hAnsi="Arial" w:cs="Arial"/>
-        </w:rPr>
-        <w:t xml:space="preserve">referencu na njega, </w:t>
-      </w:r>
-      <w:r>
-        <w:rPr>
-          <w:rFonts w:ascii="Arial" w:hAnsi="Arial" w:cs="Arial"/>
-        </w:rPr>
-        <w:t>t</w:t>
-      </w:r>
-      <w:r>
-        <w:rPr>
-          <w:rFonts w:ascii="Arial" w:hAnsi="Arial" w:cs="Arial"/>
-        </w:rPr>
-        <w:t xml:space="preserve">o znači da svaki sloj </w:t>
-      </w:r>
-      <w:r>
-        <w:rPr>
-          <w:rFonts w:ascii="Arial" w:hAnsi="Arial" w:cs="Arial"/>
-        </w:rPr>
-        <w:t xml:space="preserve">može obrađivati </w:t>
-      </w:r>
-      <w:r>
-        <w:rPr>
-          <w:rFonts w:ascii="Arial" w:hAnsi="Arial" w:cs="Arial"/>
-        </w:rPr>
-        <w:t xml:space="preserve">sve </w:t>
-      </w:r>
-      <w:r>
-        <w:rPr>
-          <w:rFonts w:ascii="Arial" w:hAnsi="Arial" w:cs="Arial"/>
-        </w:rPr>
-        <w:t>objekte</w:t>
-      </w:r>
-      <w:r>
-        <w:rPr>
-          <w:rFonts w:ascii="Arial" w:hAnsi="Arial" w:cs="Arial"/>
-        </w:rPr>
-        <w:t xml:space="preserve"> aplikacije</w:t>
-      </w:r>
-      <w:r>
-        <w:rPr>
-          <w:rFonts w:ascii="Arial" w:hAnsi="Arial" w:cs="Arial"/>
-        </w:rPr>
-        <w:t>.</w:t>
-      </w:r>
-      <w:r>
-        <w:rPr>
-          <w:rFonts w:ascii="Arial" w:hAnsi="Arial" w:cs="Arial"/>
-        </w:rPr>
-        <w:t xml:space="preserve"> Sloj poslovne logike</w:t>
-      </w:r>
-      <w:r>
-        <w:rPr>
-          <w:rFonts w:ascii="Arial" w:hAnsi="Arial" w:cs="Arial"/>
-        </w:rPr>
-        <w:t xml:space="preserve"> (Buisness Logic Layer – BLL) </w:t>
-      </w:r>
-      <w:r>
-        <w:rPr>
-          <w:rFonts w:ascii="Arial" w:hAnsi="Arial" w:cs="Arial"/>
-        </w:rPr>
-        <w:t>zapravo obrađuje</w:t>
-      </w:r>
-      <w:r>
-        <w:rPr>
-          <w:rFonts w:ascii="Arial" w:hAnsi="Arial" w:cs="Arial"/>
-        </w:rPr>
-        <w:t xml:space="preserve"> sve </w:t>
-      </w:r>
-      <w:r>
-        <w:rPr>
-          <w:rFonts w:ascii="Arial" w:hAnsi="Arial" w:cs="Arial"/>
-        </w:rPr>
-        <w:t>unesene podatke iz prezentacijske logike</w:t>
-      </w:r>
-      <w:r>
-        <w:rPr>
-          <w:rFonts w:ascii="Arial" w:hAnsi="Arial" w:cs="Arial"/>
-        </w:rPr>
-        <w:t xml:space="preserve">, te vraća potrebne rezultate </w:t>
-      </w:r>
-      <w:r>
-        <w:rPr>
-          <w:rFonts w:ascii="Arial" w:hAnsi="Arial" w:cs="Arial"/>
-        </w:rPr>
-        <w:t>istom sloju</w:t>
-      </w:r>
-      <w:r>
-        <w:rPr>
-          <w:rFonts w:ascii="Arial" w:hAnsi="Arial" w:cs="Arial"/>
-        </w:rPr>
-        <w:t>.</w:t>
-      </w:r>
-      <w:r>
-        <w:rPr>
-          <w:rFonts w:ascii="Arial" w:hAnsi="Arial" w:cs="Arial"/>
-        </w:rPr>
-        <w:t xml:space="preserve"> Sloj </w:t>
-      </w:r>
-      <w:r>
-        <w:rPr>
-          <w:rFonts w:ascii="Arial" w:hAnsi="Arial" w:cs="Arial"/>
-        </w:rPr>
-        <w:t xml:space="preserve">za pristup podacima (Dana Access Layer – DAL) </w:t>
-      </w:r>
-      <w:r>
-        <w:rPr>
-          <w:rFonts w:ascii="Arial" w:hAnsi="Arial" w:cs="Arial"/>
-        </w:rPr>
-        <w:t>sastavlja upite</w:t>
-      </w:r>
-      <w:r>
-        <w:rPr>
-          <w:rFonts w:ascii="Arial" w:hAnsi="Arial" w:cs="Arial"/>
-        </w:rPr>
-        <w:t xml:space="preserve"> (raznih CRUD operacija) te ih prosljeđuje Web Servisu</w:t>
-      </w:r>
-      <w:r>
-        <w:rPr>
-          <w:rFonts w:ascii="Arial" w:hAnsi="Arial" w:cs="Arial"/>
-        </w:rPr>
-        <w:t xml:space="preserve">, koji </w:t>
-      </w:r>
-      <w:r>
-        <w:rPr>
-          <w:rFonts w:ascii="Arial" w:hAnsi="Arial" w:cs="Arial"/>
-        </w:rPr>
-        <w:t>iste prosljeđuje bazi podataka</w:t>
-      </w:r>
-      <w:r>
-        <w:rPr>
-          <w:rFonts w:ascii="Arial" w:hAnsi="Arial" w:cs="Arial"/>
-        </w:rPr>
-        <w:t>, te odgovore vraća kao json/xml objekte</w:t>
-      </w:r>
-      <w:r>
-        <w:rPr>
-          <w:rFonts w:ascii="Arial" w:hAnsi="Arial" w:cs="Arial"/>
-        </w:rPr>
-        <w:t xml:space="preserve">, koje onda DAL obrađuje i vraća </w:t>
-      </w:r>
-      <w:r>
-        <w:rPr>
-          <w:rFonts w:ascii="Arial" w:hAnsi="Arial" w:cs="Arial"/>
-        </w:rPr>
-        <w:t>sloju poslovne logike</w:t>
-      </w:r>
-      <w:r>
-        <w:rPr>
-          <w:rFonts w:ascii="Arial" w:hAnsi="Arial" w:cs="Arial"/>
-        </w:rPr>
-        <w:t>.</w:t>
-      </w:r>
+      <w:bookmarkEnd w:id="18"/>
     </w:p>
     <w:p>
       <w:pPr>
         <w:spacing w:line="360" w:lineRule="auto"/>
         <w:jc w:val="both"/>
-      </w:pPr>
-      <w:r>
+        <w:rPr>
+          <w:noProof/>
+        </w:rPr>
+      </w:pPr>
+      <w:r>
+        <w:rPr>
+          <w:rFonts w:ascii="Arial" w:hAnsi="Arial" w:cs="Arial"/>
+        </w:rPr>
+        <w:t>Dizajn naše arhitekture je klasična troslojna arhitektura nad svakom aktivnošću ili fragmentom koja je implementirana preko MVVM (Model - View - View - Model) modela. Sve glavne aktivnosti kao i fragmenti koji sadrže korisnička sučelja nalaze se u modulu App, koji u ovom slučaju zapravo promatramo kao prezentacijski sloj. Unutar modula Core nalaze se funkcionalnosti, sučelja, klase i entiteti za rad s Retrofit servisom za dohvat podataka s web servisa, zbog navedenih ovisnosti "da svi znaju za core". Unutar barkod modula smjestili smo našu modularnost koja se temelji na čitanju barkoda s prehrambenih proizvoda te dohvat podataka s web servisa i slanje podataka k aktivnosti s koje je pozvan fragment barkod čitača. Naknadno se otvara aktivnost za odabir količine koja se potom upisuje u lokalnu bazu podataka. Modul registracije sadrži sve nužne funkcionalnosti za registraciju novog korisnika. Modul database je modul koji sadrži sve entitete (tablice) lokalne  baze podataka, DAO klase te klasu za dohvaćanje instance lokalne baze podataka. Repository je modul koji sadrži klase unutar kojih se nalaze funkcije za lakši dohvat podataka iz lokalne baze podataka. Instancirane su gotove funkcije za dohvat, unos, brisanje ili ažuriranje striktnog skupa podataka. Modul unos_hrane sadrži klase za rad s modularnošću za unos hrane, konkretno za ručni unos hrane u lokalnu bazu podataka. Webservice je modul koji sadrži klase za rad vezan uz dohvat, unos, brisanje i ažuriranje podataka s baze podataka koja se nalazi na internetu, konkretnije CRUD operacije nad tablicama korisnik i namirnica. Pomoću dijagrama oslikano je da se unutar modula Core nalaze neke od značajnijih klasa, poput adaptera za rad s ostalim view modelima, Retro entiteti, koji su zapravo entiteti dohvaćenih podataka s online</w:t>
+      </w:r>
+      <w:r>
+        <w:rPr>
+          <w:rFonts w:ascii="Arial" w:hAnsi="Arial" w:cs="Arial"/>
+        </w:rPr>
         <w:t xml:space="preserve"> </w:t>
       </w:r>
       <w:r>
         <w:rPr>
+          <w:rFonts w:ascii="Arial" w:hAnsi="Arial" w:cs="Arial"/>
+        </w:rPr>
+        <w:t>baze podataka, te funkcionalnosti kao Text2Speech i GPSRunning.</w:t>
+      </w:r>
+      <w:r>
+        <w:t xml:space="preserve"> </w:t>
+      </w:r>
+    </w:p>
+    <w:p>
+      <w:pPr>
+        <w:spacing w:line="360" w:lineRule="auto"/>
+        <w:jc w:val="both"/>
+      </w:pPr>
+    </w:p>
+    <w:p>
+      <w:pPr>
+        <w:spacing w:line="360" w:lineRule="auto"/>
+        <w:jc w:val="both"/>
+      </w:pPr>
+      <w:r>
+        <w:rPr>
           <w:noProof/>
         </w:rPr>
+        <w:lastRenderedPageBreak/>
         <w:drawing>
-          <wp:inline distT="0" distB="0" distL="0" distR="0" wp14:anchorId="32E0680B" wp14:editId="207CD377">
-            <wp:extent cx="5731510" cy="4210685"/>
+          <wp:inline distT="0" distB="0" distL="0" distR="0" wp14:anchorId="7B3D467D" wp14:editId="585D2360">
+            <wp:extent cx="5731510" cy="5645785"/>
             <wp:effectExtent l="0" t="0" r="2540" b="0"/>
-            <wp:docPr id="41" name="Slika 41"/>
+            <wp:docPr id="57" name="Slika 57"/>
             <wp:cNvGraphicFramePr>
               <a:graphicFrameLocks xmlns:a="http://schemas.openxmlformats.org/drawingml/2006/main" noChangeAspect="1"/>
             </wp:cNvGraphicFramePr>
@@ -11723,13 +11468,13 @@
               <a:graphicData uri="http://schemas.openxmlformats.org/drawingml/2006/picture">
                 <pic:pic xmlns:pic="http://schemas.openxmlformats.org/drawingml/2006/picture">
                   <pic:nvPicPr>
-                    <pic:cNvPr id="0" name="Picture 1"/>
+                    <pic:cNvPr id="0" name="Picture 3"/>
                     <pic:cNvPicPr>
                       <a:picLocks noChangeAspect="1" noChangeArrowheads="1"/>
                     </pic:cNvPicPr>
                   </pic:nvPicPr>
                   <pic:blipFill>
-                    <a:blip r:embed="rId42">
+                    <a:blip r:embed="rId42" cstate="print">
                       <a:extLst>
                         <a:ext uri="{28A0092B-C50C-407E-A947-70E740481C1C}">
                           <a14:useLocalDpi xmlns:a14="http://schemas.microsoft.com/office/drawing/2010/main" val="0"/>
@@ -11744,7 +11489,7 @@
                   <pic:spPr bwMode="auto">
                     <a:xfrm>
                       <a:off x="0" y="0"/>
-                      <a:ext cx="5731510" cy="4210685"/>
+                      <a:ext cx="5731510" cy="5645785"/>
                     </a:xfrm>
                     <a:prstGeom prst="rect">
                       <a:avLst/>
@@ -11760,12 +11505,8 @@
           </wp:inline>
         </w:drawing>
       </w:r>
-    </w:p>
-    <w:p>
-      <w:pPr>
-        <w:spacing w:line="360" w:lineRule="auto"/>
-        <w:jc w:val="both"/>
-      </w:pPr>
+      <w:bookmarkStart w:id="19" w:name="_GoBack"/>
+      <w:bookmarkEnd w:id="19"/>
       <w:r>
         <w:br w:type="page"/>
       </w:r>
@@ -11790,18 +11531,10 @@
           <w:noProof/>
         </w:rPr>
         <w:drawing>
-          <wp:anchor distT="0" distB="0" distL="114300" distR="114300" simplePos="0" relativeHeight="251779072" behindDoc="0" locked="0" layoutInCell="1" allowOverlap="1" wp14:anchorId="74384A7A" wp14:editId="5B144B21">
-            <wp:simplePos x="0" y="0"/>
-            <wp:positionH relativeFrom="column">
-              <wp:posOffset>0</wp:posOffset>
-            </wp:positionH>
-            <wp:positionV relativeFrom="paragraph">
-              <wp:posOffset>299720</wp:posOffset>
-            </wp:positionV>
-            <wp:extent cx="5731510" cy="3178175"/>
-            <wp:effectExtent l="0" t="0" r="2540" b="3175"/>
-            <wp:wrapSquare wrapText="bothSides"/>
-            <wp:docPr id="2" name="Slika 2"/>
+          <wp:inline distT="0" distB="0" distL="0" distR="0" wp14:anchorId="1F776EB0" wp14:editId="5C55F2F5">
+            <wp:extent cx="5731510" cy="3316605"/>
+            <wp:effectExtent l="0" t="0" r="2540" b="0"/>
+            <wp:docPr id="50" name="Slika 50"/>
             <wp:cNvGraphicFramePr>
               <a:graphicFrameLocks xmlns:a="http://schemas.openxmlformats.org/drawingml/2006/main" noChangeAspect="1"/>
             </wp:cNvGraphicFramePr>
@@ -11830,7 +11563,7 @@
                   <pic:spPr bwMode="auto">
                     <a:xfrm>
                       <a:off x="0" y="0"/>
-                      <a:ext cx="5731510" cy="3178175"/>
+                      <a:ext cx="5731510" cy="3316605"/>
                     </a:xfrm>
                     <a:prstGeom prst="rect">
                       <a:avLst/>
@@ -11843,7 +11576,7 @@
                 </pic:pic>
               </a:graphicData>
             </a:graphic>
-          </wp:anchor>
+          </wp:inline>
         </w:drawing>
       </w:r>
     </w:p>
@@ -15658,18 +15391,18 @@
 </file>
 
 <file path=customXml/item1.xml><?xml version="1.0" encoding="utf-8"?>
-<p:properties xmlns:p="http://schemas.microsoft.com/office/2006/metadata/properties" xmlns:xsi="http://www.w3.org/2001/XMLSchema-instance" xmlns:pc="http://schemas.microsoft.com/office/infopath/2007/PartnerControls">
-  <documentManagement/>
-</p:properties>
-</file>
-
-<file path=customXml/item2.xml><?xml version="1.0" encoding="utf-8"?>
 <?mso-contentType ?>
 <FormTemplates xmlns="http://schemas.microsoft.com/sharepoint/v3/contenttype/forms">
   <Display>DocumentLibraryForm</Display>
   <Edit>DocumentLibraryForm</Edit>
   <New>DocumentLibraryForm</New>
 </FormTemplates>
+</file>
+
+<file path=customXml/item2.xml><?xml version="1.0" encoding="utf-8"?>
+<p:properties xmlns:p="http://schemas.microsoft.com/office/2006/metadata/properties" xmlns:xsi="http://www.w3.org/2001/XMLSchema-instance" xmlns:pc="http://schemas.microsoft.com/office/infopath/2007/PartnerControls">
+  <documentManagement/>
+</p:properties>
 </file>
 
 <file path=customXml/item3.xml><?xml version="1.0" encoding="utf-8"?>
@@ -15805,18 +15538,18 @@
 </file>
 
 <file path=customXml/itemProps1.xml><?xml version="1.0" encoding="utf-8"?>
-<ds:datastoreItem xmlns:ds="http://schemas.openxmlformats.org/officeDocument/2006/customXml" ds:itemID="{ADED1959-0A0D-4FFC-86AF-A6764D8C96A2}">
+<ds:datastoreItem xmlns:ds="http://schemas.openxmlformats.org/officeDocument/2006/customXml" ds:itemID="{31D813D4-7198-4302-8182-9350C876C292}">
   <ds:schemaRefs>
-    <ds:schemaRef ds:uri="http://schemas.microsoft.com/office/2006/metadata/properties"/>
-    <ds:schemaRef ds:uri="http://schemas.microsoft.com/office/infopath/2007/PartnerControls"/>
+    <ds:schemaRef ds:uri="http://schemas.microsoft.com/sharepoint/v3/contenttype/forms"/>
   </ds:schemaRefs>
 </ds:datastoreItem>
 </file>
 
 <file path=customXml/itemProps2.xml><?xml version="1.0" encoding="utf-8"?>
-<ds:datastoreItem xmlns:ds="http://schemas.openxmlformats.org/officeDocument/2006/customXml" ds:itemID="{31D813D4-7198-4302-8182-9350C876C292}">
+<ds:datastoreItem xmlns:ds="http://schemas.openxmlformats.org/officeDocument/2006/customXml" ds:itemID="{ADED1959-0A0D-4FFC-86AF-A6764D8C96A2}">
   <ds:schemaRefs>
-    <ds:schemaRef ds:uri="http://schemas.microsoft.com/sharepoint/v3/contenttype/forms"/>
+    <ds:schemaRef ds:uri="http://schemas.microsoft.com/office/2006/metadata/properties"/>
+    <ds:schemaRef ds:uri="http://schemas.microsoft.com/office/infopath/2007/PartnerControls"/>
   </ds:schemaRefs>
 </ds:datastoreItem>
 </file>

</xml_diff>

<commit_message>
Popravak dokumentacije Ispravak opisa modularnosti #173
</commit_message>
<xml_diff>
--- a/Dokumentacija/AIR1911 FitApp Manestar Marić  Migač Petanjek  Pintar.docx
+++ b/Dokumentacija/AIR1911 FitApp Manestar Marić  Migač Petanjek  Pintar.docx
@@ -148,17 +148,8 @@
           <w:b/>
           <w:sz w:val="32"/>
         </w:rPr>
-        <w:t xml:space="preserve">Josip </w:t>
-      </w:r>
-      <w:proofErr w:type="spellStart"/>
-      <w:r>
-        <w:rPr>
-          <w:b/>
-          <w:sz w:val="32"/>
-        </w:rPr>
-        <w:t>Petanjek</w:t>
-      </w:r>
-      <w:proofErr w:type="spellEnd"/>
+        <w:t>Josip Petanjek</w:t>
+      </w:r>
     </w:p>
     <w:p>
       <w:r>
@@ -456,15 +447,7 @@
         <w:ind w:left="851" w:hanging="851"/>
       </w:pPr>
       <w:r>
-        <w:t xml:space="preserve">Josip </w:t>
-      </w:r>
-      <w:proofErr w:type="spellStart"/>
-      <w:r>
-        <w:t>Petanjek</w:t>
-      </w:r>
-      <w:proofErr w:type="spellEnd"/>
-      <w:r>
-        <w:t xml:space="preserve">, jpetanjek@foi.hr, 0016124756, </w:t>
+        <w:t xml:space="preserve">Josip Petanjek, jpetanjek@foi.hr, 0016124756, </w:t>
       </w:r>
       <w:proofErr w:type="spellStart"/>
       <w:r>
@@ -637,17 +620,8 @@
           <w:b w:val="0"/>
           <w:bCs w:val="0"/>
         </w:rPr>
-        <w:t xml:space="preserve">Gordan </w:t>
-      </w:r>
-      <w:proofErr w:type="spellStart"/>
-      <w:r>
-        <w:rPr>
-          <w:b w:val="0"/>
-          <w:bCs w:val="0"/>
-        </w:rPr>
-        <w:t>Petanjek</w:t>
-      </w:r>
-      <w:proofErr w:type="spellEnd"/>
+        <w:t>Gordan Petanjek</w:t>
+      </w:r>
     </w:p>
     <w:p>
       <w:pPr>
@@ -714,7 +688,7 @@
     </w:p>
     <w:p>
       <w:pPr>
-        <w:pStyle w:val="TOC1"/>
+        <w:pStyle w:val="Sadraj1"/>
         <w:rPr>
           <w:b/>
           <w:sz w:val="36"/>
@@ -733,7 +707,7 @@
     <w:p/>
     <w:p>
       <w:pPr>
-        <w:pStyle w:val="TOC1"/>
+        <w:pStyle w:val="Sadraj1"/>
         <w:rPr>
           <w:rFonts w:asciiTheme="minorHAnsi" w:eastAsiaTheme="minorEastAsia" w:hAnsiTheme="minorHAnsi" w:cstheme="minorBidi"/>
           <w:noProof/>
@@ -753,7 +727,7 @@
       <w:hyperlink w:anchor="_Toc26005146" w:history="1">
         <w:r>
           <w:rPr>
-            <w:rStyle w:val="Hyperlink"/>
+            <w:rStyle w:val="Hiperveza"/>
             <w:noProof/>
           </w:rPr>
           <w:t>1.</w:t>
@@ -769,7 +743,7 @@
         </w:r>
         <w:r>
           <w:rPr>
-            <w:rStyle w:val="Hyperlink"/>
+            <w:rStyle w:val="Hiperveza"/>
             <w:noProof/>
           </w:rPr>
           <w:t>Uvod</w:t>
@@ -826,7 +800,7 @@
     </w:p>
     <w:p>
       <w:pPr>
-        <w:pStyle w:val="TOC2"/>
+        <w:pStyle w:val="Sadraj2"/>
         <w:rPr>
           <w:rFonts w:asciiTheme="minorHAnsi" w:eastAsiaTheme="minorEastAsia" w:hAnsiTheme="minorHAnsi" w:cstheme="minorBidi"/>
           <w:noProof/>
@@ -837,7 +811,7 @@
       <w:hyperlink w:anchor="_Toc26005147" w:history="1">
         <w:r>
           <w:rPr>
-            <w:rStyle w:val="Hyperlink"/>
+            <w:rStyle w:val="Hiperveza"/>
             <w:noProof/>
           </w:rPr>
           <w:t>1.1.</w:t>
@@ -853,7 +827,7 @@
         </w:r>
         <w:r>
           <w:rPr>
-            <w:rStyle w:val="Hyperlink"/>
+            <w:rStyle w:val="Hiperveza"/>
             <w:noProof/>
           </w:rPr>
           <w:t>Svrha aplikacije</w:t>
@@ -910,7 +884,7 @@
     </w:p>
     <w:p>
       <w:pPr>
-        <w:pStyle w:val="TOC2"/>
+        <w:pStyle w:val="Sadraj2"/>
         <w:rPr>
           <w:rFonts w:asciiTheme="minorHAnsi" w:eastAsiaTheme="minorEastAsia" w:hAnsiTheme="minorHAnsi" w:cstheme="minorBidi"/>
           <w:noProof/>
@@ -921,7 +895,7 @@
       <w:hyperlink w:anchor="_Toc26005148" w:history="1">
         <w:r>
           <w:rPr>
-            <w:rStyle w:val="Hyperlink"/>
+            <w:rStyle w:val="Hiperveza"/>
             <w:noProof/>
           </w:rPr>
           <w:t>1.2.</w:t>
@@ -937,7 +911,7 @@
         </w:r>
         <w:r>
           <w:rPr>
-            <w:rStyle w:val="Hyperlink"/>
+            <w:rStyle w:val="Hiperveza"/>
             <w:noProof/>
           </w:rPr>
           <w:t>Korisnici aplikacije</w:t>
@@ -994,7 +968,7 @@
     </w:p>
     <w:p>
       <w:pPr>
-        <w:pStyle w:val="TOC2"/>
+        <w:pStyle w:val="Sadraj2"/>
         <w:rPr>
           <w:rFonts w:asciiTheme="minorHAnsi" w:eastAsiaTheme="minorEastAsia" w:hAnsiTheme="minorHAnsi" w:cstheme="minorBidi"/>
           <w:noProof/>
@@ -1005,7 +979,7 @@
       <w:hyperlink w:anchor="_Toc26005149" w:history="1">
         <w:r>
           <w:rPr>
-            <w:rStyle w:val="Hyperlink"/>
+            <w:rStyle w:val="Hiperveza"/>
             <w:noProof/>
           </w:rPr>
           <w:t>1.3.</w:t>
@@ -1021,7 +995,7 @@
         </w:r>
         <w:r>
           <w:rPr>
-            <w:rStyle w:val="Hyperlink"/>
+            <w:rStyle w:val="Hiperveza"/>
             <w:noProof/>
           </w:rPr>
           <w:t>Korist od aplikacije</w:t>
@@ -1078,7 +1052,7 @@
     </w:p>
     <w:p>
       <w:pPr>
-        <w:pStyle w:val="TOC1"/>
+        <w:pStyle w:val="Sadraj1"/>
         <w:rPr>
           <w:rFonts w:asciiTheme="minorHAnsi" w:eastAsiaTheme="minorEastAsia" w:hAnsiTheme="minorHAnsi" w:cstheme="minorBidi"/>
           <w:noProof/>
@@ -1089,7 +1063,7 @@
       <w:hyperlink w:anchor="_Toc26005150" w:history="1">
         <w:r>
           <w:rPr>
-            <w:rStyle w:val="Hyperlink"/>
+            <w:rStyle w:val="Hiperveza"/>
             <w:noProof/>
           </w:rPr>
           <w:t>2.</w:t>
@@ -1105,7 +1079,7 @@
         </w:r>
         <w:r>
           <w:rPr>
-            <w:rStyle w:val="Hyperlink"/>
+            <w:rStyle w:val="Hiperveza"/>
             <w:noProof/>
           </w:rPr>
           <w:t>Zahtjevi</w:t>
@@ -1162,7 +1136,7 @@
     </w:p>
     <w:p>
       <w:pPr>
-        <w:pStyle w:val="TOC2"/>
+        <w:pStyle w:val="Sadraj2"/>
         <w:rPr>
           <w:rFonts w:asciiTheme="minorHAnsi" w:eastAsiaTheme="minorEastAsia" w:hAnsiTheme="minorHAnsi" w:cstheme="minorBidi"/>
           <w:noProof/>
@@ -1173,7 +1147,7 @@
       <w:hyperlink w:anchor="_Toc26005151" w:history="1">
         <w:r>
           <w:rPr>
-            <w:rStyle w:val="Hyperlink"/>
+            <w:rStyle w:val="Hiperveza"/>
             <w:noProof/>
           </w:rPr>
           <w:t>2.1.</w:t>
@@ -1189,7 +1163,7 @@
         </w:r>
         <w:r>
           <w:rPr>
-            <w:rStyle w:val="Hyperlink"/>
+            <w:rStyle w:val="Hiperveza"/>
             <w:noProof/>
           </w:rPr>
           <w:t>Korisnički zahtjevi</w:t>
@@ -1246,7 +1220,7 @@
     </w:p>
     <w:p>
       <w:pPr>
-        <w:pStyle w:val="TOC2"/>
+        <w:pStyle w:val="Sadraj2"/>
         <w:rPr>
           <w:rFonts w:asciiTheme="minorHAnsi" w:eastAsiaTheme="minorEastAsia" w:hAnsiTheme="minorHAnsi" w:cstheme="minorBidi"/>
           <w:noProof/>
@@ -1257,7 +1231,7 @@
       <w:hyperlink w:anchor="_Toc26005152" w:history="1">
         <w:r>
           <w:rPr>
-            <w:rStyle w:val="Hyperlink"/>
+            <w:rStyle w:val="Hiperveza"/>
             <w:noProof/>
           </w:rPr>
           <w:t>2.2.</w:t>
@@ -1273,7 +1247,7 @@
         </w:r>
         <w:r>
           <w:rPr>
-            <w:rStyle w:val="Hyperlink"/>
+            <w:rStyle w:val="Hiperveza"/>
             <w:noProof/>
           </w:rPr>
           <w:t>Funkcijski zahtjevi</w:t>
@@ -1330,7 +1304,7 @@
     </w:p>
     <w:p>
       <w:pPr>
-        <w:pStyle w:val="TOC2"/>
+        <w:pStyle w:val="Sadraj2"/>
         <w:rPr>
           <w:rFonts w:asciiTheme="minorHAnsi" w:eastAsiaTheme="minorEastAsia" w:hAnsiTheme="minorHAnsi" w:cstheme="minorBidi"/>
           <w:noProof/>
@@ -1341,7 +1315,7 @@
       <w:hyperlink w:anchor="_Toc26005153" w:history="1">
         <w:r>
           <w:rPr>
-            <w:rStyle w:val="Hyperlink"/>
+            <w:rStyle w:val="Hiperveza"/>
             <w:noProof/>
           </w:rPr>
           <w:t>2.3.</w:t>
@@ -1357,7 +1331,7 @@
         </w:r>
         <w:r>
           <w:rPr>
-            <w:rStyle w:val="Hyperlink"/>
+            <w:rStyle w:val="Hiperveza"/>
             <w:noProof/>
           </w:rPr>
           <w:t>Sistemski, hardverski i mrežni zahtjevi</w:t>
@@ -1414,7 +1388,7 @@
     </w:p>
     <w:p>
       <w:pPr>
-        <w:pStyle w:val="TOC2"/>
+        <w:pStyle w:val="Sadraj2"/>
         <w:rPr>
           <w:rFonts w:asciiTheme="minorHAnsi" w:eastAsiaTheme="minorEastAsia" w:hAnsiTheme="minorHAnsi" w:cstheme="minorBidi"/>
           <w:noProof/>
@@ -1425,7 +1399,7 @@
       <w:hyperlink w:anchor="_Toc26005154" w:history="1">
         <w:r>
           <w:rPr>
-            <w:rStyle w:val="Hyperlink"/>
+            <w:rStyle w:val="Hiperveza"/>
             <w:noProof/>
           </w:rPr>
           <w:t>2.4.</w:t>
@@ -1441,7 +1415,7 @@
         </w:r>
         <w:r>
           <w:rPr>
-            <w:rStyle w:val="Hyperlink"/>
+            <w:rStyle w:val="Hiperveza"/>
             <w:noProof/>
           </w:rPr>
           <w:t>Sigurnost</w:t>
@@ -1498,7 +1472,7 @@
     </w:p>
     <w:p>
       <w:pPr>
-        <w:pStyle w:val="TOC1"/>
+        <w:pStyle w:val="Sadraj1"/>
         <w:rPr>
           <w:rFonts w:asciiTheme="minorHAnsi" w:eastAsiaTheme="minorEastAsia" w:hAnsiTheme="minorHAnsi" w:cstheme="minorBidi"/>
           <w:noProof/>
@@ -1509,7 +1483,7 @@
       <w:hyperlink w:anchor="_Toc26005155" w:history="1">
         <w:r>
           <w:rPr>
-            <w:rStyle w:val="Hyperlink"/>
+            <w:rStyle w:val="Hiperveza"/>
             <w:noProof/>
           </w:rPr>
           <w:t>3.</w:t>
@@ -1525,7 +1499,7 @@
         </w:r>
         <w:r>
           <w:rPr>
-            <w:rStyle w:val="Hyperlink"/>
+            <w:rStyle w:val="Hiperveza"/>
             <w:noProof/>
           </w:rPr>
           <w:t>Wireframe aplikacije</w:t>
@@ -1582,7 +1556,7 @@
     </w:p>
     <w:p>
       <w:pPr>
-        <w:pStyle w:val="TOC1"/>
+        <w:pStyle w:val="Sadraj1"/>
         <w:rPr>
           <w:rFonts w:asciiTheme="minorHAnsi" w:eastAsiaTheme="minorEastAsia" w:hAnsiTheme="minorHAnsi" w:cstheme="minorBidi"/>
           <w:noProof/>
@@ -1593,7 +1567,7 @@
       <w:hyperlink w:anchor="_Toc26005156" w:history="1">
         <w:r>
           <w:rPr>
-            <w:rStyle w:val="Hyperlink"/>
+            <w:rStyle w:val="Hiperveza"/>
             <w:noProof/>
           </w:rPr>
           <w:t>4.</w:t>
@@ -1609,7 +1583,7 @@
         </w:r>
         <w:r>
           <w:rPr>
-            <w:rStyle w:val="Hyperlink"/>
+            <w:rStyle w:val="Hiperveza"/>
             <w:noProof/>
           </w:rPr>
           <w:t>Funkcionalnosti</w:t>
@@ -1666,7 +1640,7 @@
     </w:p>
     <w:p>
       <w:pPr>
-        <w:pStyle w:val="TOC2"/>
+        <w:pStyle w:val="Sadraj2"/>
         <w:rPr>
           <w:rFonts w:asciiTheme="minorHAnsi" w:eastAsiaTheme="minorEastAsia" w:hAnsiTheme="minorHAnsi" w:cstheme="minorBidi"/>
           <w:noProof/>
@@ -1677,7 +1651,7 @@
       <w:hyperlink w:anchor="_Toc26005157" w:history="1">
         <w:r>
           <w:rPr>
-            <w:rStyle w:val="Hyperlink"/>
+            <w:rStyle w:val="Hiperveza"/>
             <w:noProof/>
           </w:rPr>
           <w:t>4.1.</w:t>
@@ -1693,7 +1667,7 @@
         </w:r>
         <w:r>
           <w:rPr>
-            <w:rStyle w:val="Hyperlink"/>
+            <w:rStyle w:val="Hiperveza"/>
             <w:noProof/>
           </w:rPr>
           <w:t>Prijava i registracija</w:t>
@@ -1750,7 +1724,7 @@
     </w:p>
     <w:p>
       <w:pPr>
-        <w:pStyle w:val="TOC2"/>
+        <w:pStyle w:val="Sadraj2"/>
         <w:rPr>
           <w:rFonts w:asciiTheme="minorHAnsi" w:eastAsiaTheme="minorEastAsia" w:hAnsiTheme="minorHAnsi" w:cstheme="minorBidi"/>
           <w:noProof/>
@@ -1761,7 +1735,7 @@
       <w:hyperlink w:anchor="_Toc26005158" w:history="1">
         <w:r>
           <w:rPr>
-            <w:rStyle w:val="Hyperlink"/>
+            <w:rStyle w:val="Hiperveza"/>
             <w:noProof/>
           </w:rPr>
           <w:t>4.2.</w:t>
@@ -1777,7 +1751,7 @@
         </w:r>
         <w:r>
           <w:rPr>
-            <w:rStyle w:val="Hyperlink"/>
+            <w:rStyle w:val="Hiperveza"/>
             <w:noProof/>
           </w:rPr>
           <w:t>Dodavanje hrane i brojanje kalorija</w:t>
@@ -1834,7 +1808,7 @@
     </w:p>
     <w:p>
       <w:pPr>
-        <w:pStyle w:val="TOC2"/>
+        <w:pStyle w:val="Sadraj2"/>
         <w:rPr>
           <w:rFonts w:asciiTheme="minorHAnsi" w:eastAsiaTheme="minorEastAsia" w:hAnsiTheme="minorHAnsi" w:cstheme="minorBidi"/>
           <w:noProof/>
@@ -1845,7 +1819,7 @@
       <w:hyperlink w:anchor="_Toc26005159" w:history="1">
         <w:r>
           <w:rPr>
-            <w:rStyle w:val="Hyperlink"/>
+            <w:rStyle w:val="Hiperveza"/>
             <w:noProof/>
           </w:rPr>
           <w:t>4.3.</w:t>
@@ -1861,7 +1835,7 @@
         </w:r>
         <w:r>
           <w:rPr>
-            <w:rStyle w:val="Hyperlink"/>
+            <w:rStyle w:val="Hiperveza"/>
             <w:noProof/>
           </w:rPr>
           <w:t>Vježbe</w:t>
@@ -1918,7 +1892,7 @@
     </w:p>
     <w:p>
       <w:pPr>
-        <w:pStyle w:val="TOC2"/>
+        <w:pStyle w:val="Sadraj2"/>
         <w:rPr>
           <w:rFonts w:asciiTheme="minorHAnsi" w:eastAsiaTheme="minorEastAsia" w:hAnsiTheme="minorHAnsi" w:cstheme="minorBidi"/>
           <w:noProof/>
@@ -1929,7 +1903,7 @@
       <w:hyperlink w:anchor="_Toc26005160" w:history="1">
         <w:r>
           <w:rPr>
-            <w:rStyle w:val="Hyperlink"/>
+            <w:rStyle w:val="Hiperveza"/>
             <w:noProof/>
           </w:rPr>
           <w:t>4.4.</w:t>
@@ -1945,7 +1919,7 @@
         </w:r>
         <w:r>
           <w:rPr>
-            <w:rStyle w:val="Hyperlink"/>
+            <w:rStyle w:val="Hiperveza"/>
             <w:noProof/>
           </w:rPr>
           <w:t>Trčanje</w:t>
@@ -2002,7 +1976,7 @@
     </w:p>
     <w:p>
       <w:pPr>
-        <w:pStyle w:val="TOC2"/>
+        <w:pStyle w:val="Sadraj2"/>
         <w:rPr>
           <w:rFonts w:asciiTheme="minorHAnsi" w:eastAsiaTheme="minorEastAsia" w:hAnsiTheme="minorHAnsi" w:cstheme="minorBidi"/>
           <w:noProof/>
@@ -2013,7 +1987,7 @@
       <w:hyperlink w:anchor="_Toc26005161" w:history="1">
         <w:r>
           <w:rPr>
-            <w:rStyle w:val="Hyperlink"/>
+            <w:rStyle w:val="Hiperveza"/>
             <w:noProof/>
           </w:rPr>
           <w:t>4.5.</w:t>
@@ -2029,7 +2003,7 @@
         </w:r>
         <w:r>
           <w:rPr>
-            <w:rStyle w:val="Hyperlink"/>
+            <w:rStyle w:val="Hiperveza"/>
             <w:noProof/>
           </w:rPr>
           <w:t>Režim i jelovnik</w:t>
@@ -2086,7 +2060,7 @@
     </w:p>
     <w:p>
       <w:pPr>
-        <w:pStyle w:val="TOC1"/>
+        <w:pStyle w:val="Sadraj1"/>
         <w:rPr>
           <w:rFonts w:asciiTheme="minorHAnsi" w:eastAsiaTheme="minorEastAsia" w:hAnsiTheme="minorHAnsi" w:cstheme="minorBidi"/>
           <w:noProof/>
@@ -2097,7 +2071,7 @@
       <w:hyperlink w:anchor="_Toc26005162" w:history="1">
         <w:r>
           <w:rPr>
-            <w:rStyle w:val="Hyperlink"/>
+            <w:rStyle w:val="Hiperveza"/>
             <w:noProof/>
           </w:rPr>
           <w:t>5.</w:t>
@@ -2113,7 +2087,7 @@
         </w:r>
         <w:r>
           <w:rPr>
-            <w:rStyle w:val="Hyperlink"/>
+            <w:rStyle w:val="Hiperveza"/>
             <w:noProof/>
           </w:rPr>
           <w:t>Tehnička dokumentacija</w:t>
@@ -2170,7 +2144,7 @@
     </w:p>
     <w:p>
       <w:pPr>
-        <w:pStyle w:val="TOC2"/>
+        <w:pStyle w:val="Sadraj2"/>
         <w:rPr>
           <w:rFonts w:asciiTheme="minorHAnsi" w:eastAsiaTheme="minorEastAsia" w:hAnsiTheme="minorHAnsi" w:cstheme="minorBidi"/>
           <w:noProof/>
@@ -2181,7 +2155,7 @@
       <w:hyperlink w:anchor="_Toc26005163" w:history="1">
         <w:r>
           <w:rPr>
-            <w:rStyle w:val="Hyperlink"/>
+            <w:rStyle w:val="Hiperveza"/>
             <w:noProof/>
           </w:rPr>
           <w:t>5.1.</w:t>
@@ -2197,7 +2171,7 @@
         </w:r>
         <w:r>
           <w:rPr>
-            <w:rStyle w:val="Hyperlink"/>
+            <w:rStyle w:val="Hiperveza"/>
             <w:noProof/>
           </w:rPr>
           <w:t>Dizajn arhitekture softvera</w:t>
@@ -2254,7 +2228,7 @@
     </w:p>
     <w:p>
       <w:pPr>
-        <w:pStyle w:val="TOC2"/>
+        <w:pStyle w:val="Sadraj2"/>
         <w:rPr>
           <w:rFonts w:asciiTheme="minorHAnsi" w:eastAsiaTheme="minorEastAsia" w:hAnsiTheme="minorHAnsi" w:cstheme="minorBidi"/>
           <w:noProof/>
@@ -2265,7 +2239,7 @@
       <w:hyperlink w:anchor="_Toc26005164" w:history="1">
         <w:r>
           <w:rPr>
-            <w:rStyle w:val="Hyperlink"/>
+            <w:rStyle w:val="Hiperveza"/>
             <w:noProof/>
           </w:rPr>
           <w:t>5.2.</w:t>
@@ -2281,7 +2255,7 @@
         </w:r>
         <w:r>
           <w:rPr>
-            <w:rStyle w:val="Hyperlink"/>
+            <w:rStyle w:val="Hiperveza"/>
             <w:noProof/>
           </w:rPr>
           <w:t>Model podataka (ERA)</w:t>
@@ -2338,7 +2312,7 @@
     </w:p>
     <w:p>
       <w:pPr>
-        <w:pStyle w:val="TOC2"/>
+        <w:pStyle w:val="Sadraj2"/>
         <w:rPr>
           <w:rFonts w:asciiTheme="minorHAnsi" w:eastAsiaTheme="minorEastAsia" w:hAnsiTheme="minorHAnsi" w:cstheme="minorBidi"/>
           <w:noProof/>
@@ -2349,7 +2323,7 @@
       <w:hyperlink w:anchor="_Toc26005165" w:history="1">
         <w:r>
           <w:rPr>
-            <w:rStyle w:val="Hyperlink"/>
+            <w:rStyle w:val="Hiperveza"/>
             <w:noProof/>
           </w:rPr>
           <w:t>5.3.</w:t>
@@ -2365,7 +2339,7 @@
         </w:r>
         <w:r>
           <w:rPr>
-            <w:rStyle w:val="Hyperlink"/>
+            <w:rStyle w:val="Hiperveza"/>
             <w:noProof/>
           </w:rPr>
           <w:t>Dijagram klasa</w:t>
@@ -2422,7 +2396,7 @@
     </w:p>
     <w:p>
       <w:pPr>
-        <w:pStyle w:val="TOC2"/>
+        <w:pStyle w:val="Sadraj2"/>
         <w:rPr>
           <w:rFonts w:asciiTheme="minorHAnsi" w:eastAsiaTheme="minorEastAsia" w:hAnsiTheme="minorHAnsi" w:cstheme="minorBidi"/>
           <w:noProof/>
@@ -2433,7 +2407,7 @@
       <w:hyperlink w:anchor="_Toc26005166" w:history="1">
         <w:r>
           <w:rPr>
-            <w:rStyle w:val="Hyperlink"/>
+            <w:rStyle w:val="Hiperveza"/>
             <w:noProof/>
           </w:rPr>
           <w:t>5.4.</w:t>
@@ -2449,7 +2423,7 @@
         </w:r>
         <w:r>
           <w:rPr>
-            <w:rStyle w:val="Hyperlink"/>
+            <w:rStyle w:val="Hiperveza"/>
             <w:noProof/>
           </w:rPr>
           <w:t>Web servis</w:t>
@@ -2506,7 +2480,7 @@
     </w:p>
     <w:p>
       <w:pPr>
-        <w:pStyle w:val="TOC2"/>
+        <w:pStyle w:val="Sadraj2"/>
         <w:rPr>
           <w:rFonts w:asciiTheme="minorHAnsi" w:eastAsiaTheme="minorEastAsia" w:hAnsiTheme="minorHAnsi" w:cstheme="minorBidi"/>
           <w:noProof/>
@@ -2517,7 +2491,7 @@
       <w:hyperlink w:anchor="_Toc26005167" w:history="1">
         <w:r>
           <w:rPr>
-            <w:rStyle w:val="Hyperlink"/>
+            <w:rStyle w:val="Hiperveza"/>
             <w:noProof/>
           </w:rPr>
           <w:t>5.5.</w:t>
@@ -2533,7 +2507,7 @@
         </w:r>
         <w:r>
           <w:rPr>
-            <w:rStyle w:val="Hyperlink"/>
+            <w:rStyle w:val="Hiperveza"/>
             <w:noProof/>
           </w:rPr>
           <w:t>Modularnosti</w:t>
@@ -2590,7 +2564,7 @@
     </w:p>
     <w:p>
       <w:pPr>
-        <w:pStyle w:val="TOC1"/>
+        <w:pStyle w:val="Sadraj1"/>
         <w:rPr>
           <w:rFonts w:asciiTheme="minorHAnsi" w:eastAsiaTheme="minorEastAsia" w:hAnsiTheme="minorHAnsi" w:cstheme="minorBidi"/>
           <w:noProof/>
@@ -2601,7 +2575,7 @@
       <w:hyperlink w:anchor="_Toc26005168" w:history="1">
         <w:r>
           <w:rPr>
-            <w:rStyle w:val="Hyperlink"/>
+            <w:rStyle w:val="Hiperveza"/>
             <w:noProof/>
           </w:rPr>
           <w:t>6.</w:t>
@@ -2617,7 +2591,7 @@
         </w:r>
         <w:r>
           <w:rPr>
-            <w:rStyle w:val="Hyperlink"/>
+            <w:rStyle w:val="Hiperveza"/>
             <w:noProof/>
           </w:rPr>
           <w:t>Prijava projektnog zadatka</w:t>
@@ -2674,7 +2648,7 @@
     </w:p>
     <w:p>
       <w:pPr>
-        <w:pStyle w:val="TOC1"/>
+        <w:pStyle w:val="Sadraj1"/>
       </w:pPr>
       <w:r>
         <w:fldChar w:fldCharType="end"/>
@@ -3206,7 +3180,7 @@
     </w:p>
     <w:p>
       <w:pPr>
-        <w:pStyle w:val="ListParagraph"/>
+        <w:pStyle w:val="Odlomakpopisa"/>
         <w:numPr>
           <w:ilvl w:val="0"/>
           <w:numId w:val="8"/>
@@ -3240,7 +3214,7 @@
     </w:p>
     <w:p>
       <w:pPr>
-        <w:pStyle w:val="ListParagraph"/>
+        <w:pStyle w:val="Odlomakpopisa"/>
         <w:numPr>
           <w:ilvl w:val="0"/>
           <w:numId w:val="8"/>
@@ -3260,7 +3234,7 @@
     </w:p>
     <w:p>
       <w:pPr>
-        <w:pStyle w:val="ListParagraph"/>
+        <w:pStyle w:val="Odlomakpopisa"/>
         <w:numPr>
           <w:ilvl w:val="0"/>
           <w:numId w:val="8"/>
@@ -3280,7 +3254,7 @@
     </w:p>
     <w:p>
       <w:pPr>
-        <w:pStyle w:val="ListParagraph"/>
+        <w:pStyle w:val="Odlomakpopisa"/>
         <w:numPr>
           <w:ilvl w:val="0"/>
           <w:numId w:val="8"/>
@@ -3300,7 +3274,7 @@
     </w:p>
     <w:p>
       <w:pPr>
-        <w:pStyle w:val="ListParagraph"/>
+        <w:pStyle w:val="Odlomakpopisa"/>
         <w:numPr>
           <w:ilvl w:val="0"/>
           <w:numId w:val="8"/>
@@ -3320,7 +3294,7 @@
     </w:p>
     <w:p>
       <w:pPr>
-        <w:pStyle w:val="ListParagraph"/>
+        <w:pStyle w:val="Odlomakpopisa"/>
         <w:numPr>
           <w:ilvl w:val="0"/>
           <w:numId w:val="8"/>
@@ -3340,7 +3314,7 @@
     </w:p>
     <w:p>
       <w:pPr>
-        <w:pStyle w:val="ListParagraph"/>
+        <w:pStyle w:val="Odlomakpopisa"/>
         <w:numPr>
           <w:ilvl w:val="0"/>
           <w:numId w:val="8"/>
@@ -3360,7 +3334,7 @@
     </w:p>
     <w:p>
       <w:pPr>
-        <w:pStyle w:val="ListParagraph"/>
+        <w:pStyle w:val="Odlomakpopisa"/>
         <w:numPr>
           <w:ilvl w:val="0"/>
           <w:numId w:val="8"/>
@@ -3380,7 +3354,7 @@
     </w:p>
     <w:p>
       <w:pPr>
-        <w:pStyle w:val="ListParagraph"/>
+        <w:pStyle w:val="Odlomakpopisa"/>
         <w:numPr>
           <w:ilvl w:val="0"/>
           <w:numId w:val="8"/>
@@ -3400,7 +3374,7 @@
     </w:p>
     <w:p>
       <w:pPr>
-        <w:pStyle w:val="ListParagraph"/>
+        <w:pStyle w:val="Odlomakpopisa"/>
         <w:numPr>
           <w:ilvl w:val="0"/>
           <w:numId w:val="8"/>
@@ -3420,7 +3394,7 @@
     </w:p>
     <w:p>
       <w:pPr>
-        <w:pStyle w:val="ListParagraph"/>
+        <w:pStyle w:val="Odlomakpopisa"/>
         <w:numPr>
           <w:ilvl w:val="0"/>
           <w:numId w:val="8"/>
@@ -4269,7 +4243,7 @@
                         <w:txbxContent>
                           <w:p>
                             <w:pPr>
-                              <w:pStyle w:val="Caption"/>
+                              <w:pStyle w:val="Opisslike"/>
                               <w:jc w:val="center"/>
                               <w:rPr>
                                 <w:rFonts w:ascii="Arial" w:eastAsia="Times New Roman" w:hAnsi="Arial" w:cs="Arial"/>
@@ -4279,27 +4253,14 @@
                             <w:r>
                               <w:t xml:space="preserve">Slika </w:t>
                             </w:r>
-                            <w:r>
-                              <w:fldChar w:fldCharType="begin"/>
-                            </w:r>
-                            <w:r>
-                              <w:instrText xml:space="preserve"> SEQ Slika \* ARABIC </w:instrText>
-                            </w:r>
-                            <w:r>
-                              <w:fldChar w:fldCharType="separate"/>
-                            </w:r>
-                            <w:r>
-                              <w:rPr>
-                                <w:noProof/>
-                              </w:rPr>
-                              <w:t>1</w:t>
-                            </w:r>
-                            <w:r>
-                              <w:rPr>
-                                <w:noProof/>
-                              </w:rPr>
-                              <w:fldChar w:fldCharType="end"/>
-                            </w:r>
+                            <w:fldSimple w:instr=" SEQ Slika \* ARABIC ">
+                              <w:r>
+                                <w:rPr>
+                                  <w:noProof/>
+                                </w:rPr>
+                                <w:t>1</w:t>
+                              </w:r>
+                            </w:fldSimple>
                             <w:r>
                               <w:t xml:space="preserve"> Dijagram slučajeva korištenja</w:t>
                             </w:r>
@@ -4329,7 +4290,7 @@
                   <w:txbxContent>
                     <w:p>
                       <w:pPr>
-                        <w:pStyle w:val="Caption"/>
+                        <w:pStyle w:val="Opisslike"/>
                         <w:jc w:val="center"/>
                         <w:rPr>
                           <w:rFonts w:ascii="Arial" w:eastAsia="Times New Roman" w:hAnsi="Arial" w:cs="Arial"/>
@@ -4339,27 +4300,14 @@
                       <w:r>
                         <w:t xml:space="preserve">Slika </w:t>
                       </w:r>
-                      <w:r>
-                        <w:fldChar w:fldCharType="begin"/>
-                      </w:r>
-                      <w:r>
-                        <w:instrText xml:space="preserve"> SEQ Slika \* ARABIC </w:instrText>
-                      </w:r>
-                      <w:r>
-                        <w:fldChar w:fldCharType="separate"/>
-                      </w:r>
-                      <w:r>
-                        <w:rPr>
-                          <w:noProof/>
-                        </w:rPr>
-                        <w:t>1</w:t>
-                      </w:r>
-                      <w:r>
-                        <w:rPr>
-                          <w:noProof/>
-                        </w:rPr>
-                        <w:fldChar w:fldCharType="end"/>
-                      </w:r>
+                      <w:fldSimple w:instr=" SEQ Slika \* ARABIC ">
+                        <w:r>
+                          <w:rPr>
+                            <w:noProof/>
+                          </w:rPr>
+                          <w:t>1</w:t>
+                        </w:r>
+                      </w:fldSimple>
                       <w:r>
                         <w:t xml:space="preserve"> Dijagram slučajeva korištenja</w:t>
                       </w:r>
@@ -4762,7 +4710,7 @@
                         <w:txbxContent>
                           <w:p>
                             <w:pPr>
-                              <w:pStyle w:val="Caption"/>
+                              <w:pStyle w:val="Opisslike"/>
                               <w:jc w:val="center"/>
                               <w:rPr>
                                 <w:noProof/>
@@ -4868,7 +4816,7 @@
                   <w:txbxContent>
                     <w:p>
                       <w:pPr>
-                        <w:pStyle w:val="Caption"/>
+                        <w:pStyle w:val="Opisslike"/>
                         <w:jc w:val="center"/>
                         <w:rPr>
                           <w:noProof/>
@@ -5272,7 +5220,7 @@
                         <w:txbxContent>
                           <w:p>
                             <w:pPr>
-                              <w:pStyle w:val="Caption"/>
+                              <w:pStyle w:val="Opisslike"/>
                               <w:jc w:val="center"/>
                               <w:rPr>
                                 <w:noProof/>
@@ -5311,7 +5259,7 @@
                   <w:txbxContent>
                     <w:p>
                       <w:pPr>
-                        <w:pStyle w:val="Caption"/>
+                        <w:pStyle w:val="Opisslike"/>
                         <w:jc w:val="center"/>
                         <w:rPr>
                           <w:noProof/>
@@ -5380,7 +5328,7 @@
                         <w:txbxContent>
                           <w:p>
                             <w:pPr>
-                              <w:pStyle w:val="Caption"/>
+                              <w:pStyle w:val="Opisslike"/>
                               <w:jc w:val="center"/>
                               <w:rPr>
                                 <w:noProof/>
@@ -5416,7 +5364,7 @@
                   <w:txbxContent>
                     <w:p>
                       <w:pPr>
-                        <w:pStyle w:val="Caption"/>
+                        <w:pStyle w:val="Opisslike"/>
                         <w:jc w:val="center"/>
                         <w:rPr>
                           <w:noProof/>
@@ -5881,7 +5829,7 @@
                         <w:txbxContent>
                           <w:p>
                             <w:pPr>
-                              <w:pStyle w:val="Caption"/>
+                              <w:pStyle w:val="Opisslike"/>
                               <w:jc w:val="center"/>
                               <w:rPr>
                                 <w:noProof/>
@@ -5931,7 +5879,7 @@
                   <w:txbxContent>
                     <w:p>
                       <w:pPr>
-                        <w:pStyle w:val="Caption"/>
+                        <w:pStyle w:val="Opisslike"/>
                         <w:jc w:val="center"/>
                         <w:rPr>
                           <w:noProof/>
@@ -6142,7 +6090,7 @@
                         <w:txbxContent>
                           <w:p>
                             <w:pPr>
-                              <w:pStyle w:val="Caption"/>
+                              <w:pStyle w:val="Opisslike"/>
                               <w:jc w:val="center"/>
                               <w:rPr>
                                 <w:noProof/>
@@ -6176,7 +6124,7 @@
                   <w:txbxContent>
                     <w:p>
                       <w:pPr>
-                        <w:pStyle w:val="Caption"/>
+                        <w:pStyle w:val="Opisslike"/>
                         <w:jc w:val="center"/>
                         <w:rPr>
                           <w:noProof/>
@@ -6964,7 +6912,7 @@
                         <w:txbxContent>
                           <w:p>
                             <w:pPr>
-                              <w:pStyle w:val="Caption"/>
+                              <w:pStyle w:val="Opisslike"/>
                               <w:jc w:val="center"/>
                               <w:rPr>
                                 <w:noProof/>
@@ -7011,7 +6959,7 @@
                   <w:txbxContent>
                     <w:p>
                       <w:pPr>
-                        <w:pStyle w:val="Caption"/>
+                        <w:pStyle w:val="Opisslike"/>
                         <w:jc w:val="center"/>
                         <w:rPr>
                           <w:noProof/>
@@ -7395,7 +7343,7 @@
                         <w:txbxContent>
                           <w:p>
                             <w:pPr>
-                              <w:pStyle w:val="Caption"/>
+                              <w:pStyle w:val="Opisslike"/>
                               <w:jc w:val="center"/>
                               <w:rPr>
                                 <w:noProof/>
@@ -7450,7 +7398,7 @@
                   <w:txbxContent>
                     <w:p>
                       <w:pPr>
-                        <w:pStyle w:val="Caption"/>
+                        <w:pStyle w:val="Opisslike"/>
                         <w:jc w:val="center"/>
                         <w:rPr>
                           <w:noProof/>
@@ -7909,7 +7857,7 @@
                         <w:txbxContent>
                           <w:p>
                             <w:pPr>
-                              <w:pStyle w:val="Caption"/>
+                              <w:pStyle w:val="Opisslike"/>
                               <w:jc w:val="center"/>
                               <w:rPr>
                                 <w:noProof/>
@@ -7956,7 +7904,7 @@
                   <w:txbxContent>
                     <w:p>
                       <w:pPr>
-                        <w:pStyle w:val="Caption"/>
+                        <w:pStyle w:val="Opisslike"/>
                         <w:jc w:val="center"/>
                         <w:rPr>
                           <w:noProof/>
@@ -8213,7 +8161,7 @@
                         <w:txbxContent>
                           <w:p>
                             <w:pPr>
-                              <w:pStyle w:val="Caption"/>
+                              <w:pStyle w:val="Opisslike"/>
                               <w:jc w:val="center"/>
                               <w:rPr>
                                 <w:rFonts w:ascii="Times New Roman" w:eastAsia="Times New Roman" w:hAnsi="Times New Roman" w:cs="Times New Roman"/>
@@ -8264,7 +8212,7 @@
                   <w:txbxContent>
                     <w:p>
                       <w:pPr>
-                        <w:pStyle w:val="Caption"/>
+                        <w:pStyle w:val="Opisslike"/>
                         <w:jc w:val="center"/>
                         <w:rPr>
                           <w:rFonts w:ascii="Times New Roman" w:eastAsia="Times New Roman" w:hAnsi="Times New Roman" w:cs="Times New Roman"/>
@@ -8464,15 +8412,6 @@
       </w:r>
     </w:p>
     <w:p>
-      <w:pPr>
-        <w:rPr>
-          <w:rFonts w:ascii="Times New Roman" w:eastAsia="Times New Roman" w:hAnsi="Times New Roman" w:cs="Times New Roman"/>
-          <w:b/>
-          <w:sz w:val="32"/>
-          <w:szCs w:val="24"/>
-          <w:lang w:eastAsia="hr-HR"/>
-        </w:rPr>
-      </w:pPr>
       <w:r>
         <w:rPr>
           <w:noProof/>
@@ -8520,6 +8459,366 @@
           </wp:inline>
         </w:drawing>
       </w:r>
+    </w:p>
+    <w:p>
+      <w:r>
+        <w:t>Samo sučelje modularnosti je relativno jednostavno:</w:t>
+      </w:r>
+    </w:p>
+    <w:p>
+      <w:pPr>
+        <w:shd w:val="clear" w:color="auto" w:fill="2B2B2B"/>
+        <w:tabs>
+          <w:tab w:val="left" w:pos="916"/>
+          <w:tab w:val="left" w:pos="1832"/>
+          <w:tab w:val="left" w:pos="2748"/>
+          <w:tab w:val="left" w:pos="3664"/>
+          <w:tab w:val="left" w:pos="4580"/>
+          <w:tab w:val="left" w:pos="5496"/>
+          <w:tab w:val="left" w:pos="6412"/>
+          <w:tab w:val="left" w:pos="7328"/>
+          <w:tab w:val="left" w:pos="8244"/>
+          <w:tab w:val="left" w:pos="9160"/>
+          <w:tab w:val="left" w:pos="10076"/>
+          <w:tab w:val="left" w:pos="10992"/>
+          <w:tab w:val="left" w:pos="11908"/>
+          <w:tab w:val="left" w:pos="12824"/>
+          <w:tab w:val="left" w:pos="13740"/>
+          <w:tab w:val="left" w:pos="14656"/>
+        </w:tabs>
+        <w:spacing w:after="0" w:line="240" w:lineRule="auto"/>
+        <w:rPr>
+          <w:rFonts w:ascii="Courier New" w:eastAsia="Times New Roman" w:hAnsi="Courier New" w:cs="Courier New"/>
+          <w:color w:val="A9B7C6"/>
+          <w:sz w:val="20"/>
+          <w:szCs w:val="20"/>
+          <w:lang w:eastAsia="hr-HR"/>
+        </w:rPr>
+      </w:pPr>
+      <w:proofErr w:type="spellStart"/>
+      <w:r>
+        <w:rPr>
+          <w:rFonts w:ascii="Courier New" w:eastAsia="Times New Roman" w:hAnsi="Courier New" w:cs="Courier New"/>
+          <w:color w:val="CC7832"/>
+          <w:sz w:val="20"/>
+          <w:szCs w:val="20"/>
+          <w:lang w:eastAsia="hr-HR"/>
+        </w:rPr>
+        <w:t>public</w:t>
+      </w:r>
+      <w:proofErr w:type="spellEnd"/>
+      <w:r>
+        <w:rPr>
+          <w:rFonts w:ascii="Courier New" w:eastAsia="Times New Roman" w:hAnsi="Courier New" w:cs="Courier New"/>
+          <w:color w:val="CC7832"/>
+          <w:sz w:val="20"/>
+          <w:szCs w:val="20"/>
+          <w:lang w:eastAsia="hr-HR"/>
+        </w:rPr>
+        <w:t xml:space="preserve"> interface </w:t>
+      </w:r>
+      <w:proofErr w:type="spellStart"/>
+      <w:r>
+        <w:rPr>
+          <w:rFonts w:ascii="Courier New" w:eastAsia="Times New Roman" w:hAnsi="Courier New" w:cs="Courier New"/>
+          <w:color w:val="A9B7C6"/>
+          <w:sz w:val="20"/>
+          <w:szCs w:val="20"/>
+          <w:lang w:eastAsia="hr-HR"/>
+        </w:rPr>
+        <w:t>NamirnicaImporter</w:t>
+      </w:r>
+      <w:proofErr w:type="spellEnd"/>
+      <w:r>
+        <w:rPr>
+          <w:rFonts w:ascii="Courier New" w:eastAsia="Times New Roman" w:hAnsi="Courier New" w:cs="Courier New"/>
+          <w:color w:val="A9B7C6"/>
+          <w:sz w:val="20"/>
+          <w:szCs w:val="20"/>
+          <w:lang w:eastAsia="hr-HR"/>
+        </w:rPr>
+        <w:t xml:space="preserve"> {</w:t>
+      </w:r>
+      <w:r>
+        <w:rPr>
+          <w:rFonts w:ascii="Courier New" w:eastAsia="Times New Roman" w:hAnsi="Courier New" w:cs="Courier New"/>
+          <w:color w:val="A9B7C6"/>
+          <w:sz w:val="20"/>
+          <w:szCs w:val="20"/>
+          <w:lang w:eastAsia="hr-HR"/>
+        </w:rPr>
+        <w:br/>
+        <w:t xml:space="preserve">    </w:t>
+      </w:r>
+      <w:proofErr w:type="spellStart"/>
+      <w:r>
+        <w:rPr>
+          <w:rFonts w:ascii="Courier New" w:eastAsia="Times New Roman" w:hAnsi="Courier New" w:cs="Courier New"/>
+          <w:color w:val="CC7832"/>
+          <w:sz w:val="20"/>
+          <w:szCs w:val="20"/>
+          <w:lang w:eastAsia="hr-HR"/>
+        </w:rPr>
+        <w:t>public</w:t>
+      </w:r>
+      <w:proofErr w:type="spellEnd"/>
+      <w:r>
+        <w:rPr>
+          <w:rFonts w:ascii="Courier New" w:eastAsia="Times New Roman" w:hAnsi="Courier New" w:cs="Courier New"/>
+          <w:color w:val="CC7832"/>
+          <w:sz w:val="20"/>
+          <w:szCs w:val="20"/>
+          <w:lang w:eastAsia="hr-HR"/>
+        </w:rPr>
+        <w:t xml:space="preserve"> </w:t>
+      </w:r>
+      <w:proofErr w:type="spellStart"/>
+      <w:r>
+        <w:rPr>
+          <w:rFonts w:ascii="Courier New" w:eastAsia="Times New Roman" w:hAnsi="Courier New" w:cs="Courier New"/>
+          <w:color w:val="A9B7C6"/>
+          <w:sz w:val="20"/>
+          <w:szCs w:val="20"/>
+          <w:lang w:eastAsia="hr-HR"/>
+        </w:rPr>
+        <w:t>String</w:t>
+      </w:r>
+      <w:proofErr w:type="spellEnd"/>
+      <w:r>
+        <w:rPr>
+          <w:rFonts w:ascii="Courier New" w:eastAsia="Times New Roman" w:hAnsi="Courier New" w:cs="Courier New"/>
+          <w:color w:val="A9B7C6"/>
+          <w:sz w:val="20"/>
+          <w:szCs w:val="20"/>
+          <w:lang w:eastAsia="hr-HR"/>
+        </w:rPr>
+        <w:t xml:space="preserve"> </w:t>
+      </w:r>
+      <w:proofErr w:type="spellStart"/>
+      <w:r>
+        <w:rPr>
+          <w:rFonts w:ascii="Courier New" w:eastAsia="Times New Roman" w:hAnsi="Courier New" w:cs="Courier New"/>
+          <w:color w:val="FFC66D"/>
+          <w:sz w:val="20"/>
+          <w:szCs w:val="20"/>
+          <w:lang w:eastAsia="hr-HR"/>
+        </w:rPr>
+        <w:t>getName</w:t>
+      </w:r>
+      <w:proofErr w:type="spellEnd"/>
+      <w:r>
+        <w:rPr>
+          <w:rFonts w:ascii="Courier New" w:eastAsia="Times New Roman" w:hAnsi="Courier New" w:cs="Courier New"/>
+          <w:color w:val="A9B7C6"/>
+          <w:sz w:val="20"/>
+          <w:szCs w:val="20"/>
+          <w:lang w:eastAsia="hr-HR"/>
+        </w:rPr>
+        <w:t>()</w:t>
+      </w:r>
+      <w:r>
+        <w:rPr>
+          <w:rFonts w:ascii="Courier New" w:eastAsia="Times New Roman" w:hAnsi="Courier New" w:cs="Courier New"/>
+          <w:color w:val="CC7832"/>
+          <w:sz w:val="20"/>
+          <w:szCs w:val="20"/>
+          <w:lang w:eastAsia="hr-HR"/>
+        </w:rPr>
+        <w:t>;</w:t>
+      </w:r>
+      <w:r>
+        <w:rPr>
+          <w:rFonts w:ascii="Courier New" w:eastAsia="Times New Roman" w:hAnsi="Courier New" w:cs="Courier New"/>
+          <w:color w:val="CC7832"/>
+          <w:sz w:val="20"/>
+          <w:szCs w:val="20"/>
+          <w:lang w:eastAsia="hr-HR"/>
+        </w:rPr>
+        <w:br/>
+        <w:t xml:space="preserve">    </w:t>
+      </w:r>
+      <w:proofErr w:type="spellStart"/>
+      <w:r>
+        <w:rPr>
+          <w:rFonts w:ascii="Courier New" w:eastAsia="Times New Roman" w:hAnsi="Courier New" w:cs="Courier New"/>
+          <w:color w:val="CC7832"/>
+          <w:sz w:val="20"/>
+          <w:szCs w:val="20"/>
+          <w:lang w:eastAsia="hr-HR"/>
+        </w:rPr>
+        <w:t>public</w:t>
+      </w:r>
+      <w:proofErr w:type="spellEnd"/>
+      <w:r>
+        <w:rPr>
+          <w:rFonts w:ascii="Courier New" w:eastAsia="Times New Roman" w:hAnsi="Courier New" w:cs="Courier New"/>
+          <w:color w:val="CC7832"/>
+          <w:sz w:val="20"/>
+          <w:szCs w:val="20"/>
+          <w:lang w:eastAsia="hr-HR"/>
+        </w:rPr>
+        <w:t xml:space="preserve"> </w:t>
+      </w:r>
+      <w:r>
+        <w:rPr>
+          <w:rFonts w:ascii="Courier New" w:eastAsia="Times New Roman" w:hAnsi="Courier New" w:cs="Courier New"/>
+          <w:color w:val="A9B7C6"/>
+          <w:sz w:val="20"/>
+          <w:szCs w:val="20"/>
+          <w:lang w:eastAsia="hr-HR"/>
+        </w:rPr>
+        <w:t xml:space="preserve">Fragment </w:t>
+      </w:r>
+      <w:proofErr w:type="spellStart"/>
+      <w:r>
+        <w:rPr>
+          <w:rFonts w:ascii="Courier New" w:eastAsia="Times New Roman" w:hAnsi="Courier New" w:cs="Courier New"/>
+          <w:color w:val="FFC66D"/>
+          <w:sz w:val="20"/>
+          <w:szCs w:val="20"/>
+          <w:lang w:eastAsia="hr-HR"/>
+        </w:rPr>
+        <w:t>getFragment</w:t>
+      </w:r>
+      <w:proofErr w:type="spellEnd"/>
+      <w:r>
+        <w:rPr>
+          <w:rFonts w:ascii="Courier New" w:eastAsia="Times New Roman" w:hAnsi="Courier New" w:cs="Courier New"/>
+          <w:color w:val="A9B7C6"/>
+          <w:sz w:val="20"/>
+          <w:szCs w:val="20"/>
+          <w:lang w:eastAsia="hr-HR"/>
+        </w:rPr>
+        <w:t>()</w:t>
+      </w:r>
+      <w:r>
+        <w:rPr>
+          <w:rFonts w:ascii="Courier New" w:eastAsia="Times New Roman" w:hAnsi="Courier New" w:cs="Courier New"/>
+          <w:color w:val="CC7832"/>
+          <w:sz w:val="20"/>
+          <w:szCs w:val="20"/>
+          <w:lang w:eastAsia="hr-HR"/>
+        </w:rPr>
+        <w:t>;</w:t>
+      </w:r>
+      <w:r>
+        <w:rPr>
+          <w:rFonts w:ascii="Courier New" w:eastAsia="Times New Roman" w:hAnsi="Courier New" w:cs="Courier New"/>
+          <w:color w:val="CC7832"/>
+          <w:sz w:val="20"/>
+          <w:szCs w:val="20"/>
+          <w:lang w:eastAsia="hr-HR"/>
+        </w:rPr>
+        <w:br/>
+        <w:t xml:space="preserve">    </w:t>
+      </w:r>
+      <w:proofErr w:type="spellStart"/>
+      <w:r>
+        <w:rPr>
+          <w:rFonts w:ascii="Courier New" w:eastAsia="Times New Roman" w:hAnsi="Courier New" w:cs="Courier New"/>
+          <w:color w:val="CC7832"/>
+          <w:sz w:val="20"/>
+          <w:szCs w:val="20"/>
+          <w:lang w:eastAsia="hr-HR"/>
+        </w:rPr>
+        <w:t>public</w:t>
+      </w:r>
+      <w:proofErr w:type="spellEnd"/>
+      <w:r>
+        <w:rPr>
+          <w:rFonts w:ascii="Courier New" w:eastAsia="Times New Roman" w:hAnsi="Courier New" w:cs="Courier New"/>
+          <w:color w:val="CC7832"/>
+          <w:sz w:val="20"/>
+          <w:szCs w:val="20"/>
+          <w:lang w:eastAsia="hr-HR"/>
+        </w:rPr>
+        <w:t xml:space="preserve"> </w:t>
+      </w:r>
+      <w:proofErr w:type="spellStart"/>
+      <w:r>
+        <w:rPr>
+          <w:rFonts w:ascii="Courier New" w:eastAsia="Times New Roman" w:hAnsi="Courier New" w:cs="Courier New"/>
+          <w:color w:val="CC7832"/>
+          <w:sz w:val="20"/>
+          <w:szCs w:val="20"/>
+          <w:lang w:eastAsia="hr-HR"/>
+        </w:rPr>
+        <w:t>void</w:t>
+      </w:r>
+      <w:proofErr w:type="spellEnd"/>
+      <w:r>
+        <w:rPr>
+          <w:rFonts w:ascii="Courier New" w:eastAsia="Times New Roman" w:hAnsi="Courier New" w:cs="Courier New"/>
+          <w:color w:val="CC7832"/>
+          <w:sz w:val="20"/>
+          <w:szCs w:val="20"/>
+          <w:lang w:eastAsia="hr-HR"/>
+        </w:rPr>
+        <w:t xml:space="preserve"> </w:t>
+      </w:r>
+      <w:proofErr w:type="spellStart"/>
+      <w:r>
+        <w:rPr>
+          <w:rFonts w:ascii="Courier New" w:eastAsia="Times New Roman" w:hAnsi="Courier New" w:cs="Courier New"/>
+          <w:color w:val="FFC66D"/>
+          <w:sz w:val="20"/>
+          <w:szCs w:val="20"/>
+          <w:lang w:eastAsia="hr-HR"/>
+        </w:rPr>
+        <w:t>setBundle</w:t>
+      </w:r>
+      <w:proofErr w:type="spellEnd"/>
+      <w:r>
+        <w:rPr>
+          <w:rFonts w:ascii="Courier New" w:eastAsia="Times New Roman" w:hAnsi="Courier New" w:cs="Courier New"/>
+          <w:color w:val="A9B7C6"/>
+          <w:sz w:val="20"/>
+          <w:szCs w:val="20"/>
+          <w:lang w:eastAsia="hr-HR"/>
+        </w:rPr>
+        <w:t>()</w:t>
+      </w:r>
+      <w:r>
+        <w:rPr>
+          <w:rFonts w:ascii="Courier New" w:eastAsia="Times New Roman" w:hAnsi="Courier New" w:cs="Courier New"/>
+          <w:color w:val="CC7832"/>
+          <w:sz w:val="20"/>
+          <w:szCs w:val="20"/>
+          <w:lang w:eastAsia="hr-HR"/>
+        </w:rPr>
+        <w:t>;</w:t>
+      </w:r>
+      <w:r>
+        <w:rPr>
+          <w:rFonts w:ascii="Courier New" w:eastAsia="Times New Roman" w:hAnsi="Courier New" w:cs="Courier New"/>
+          <w:color w:val="CC7832"/>
+          <w:sz w:val="20"/>
+          <w:szCs w:val="20"/>
+          <w:lang w:eastAsia="hr-HR"/>
+        </w:rPr>
+        <w:br/>
+      </w:r>
+      <w:r>
+        <w:rPr>
+          <w:rFonts w:ascii="Courier New" w:eastAsia="Times New Roman" w:hAnsi="Courier New" w:cs="Courier New"/>
+          <w:color w:val="A9B7C6"/>
+          <w:sz w:val="20"/>
+          <w:szCs w:val="20"/>
+          <w:lang w:eastAsia="hr-HR"/>
+        </w:rPr>
+        <w:t>}</w:t>
+      </w:r>
+    </w:p>
+    <w:p>
+      <w:pPr>
+        <w:rPr>
+          <w:rFonts w:ascii="Times New Roman" w:eastAsia="Times New Roman" w:hAnsi="Times New Roman" w:cs="Times New Roman"/>
+          <w:b/>
+          <w:sz w:val="32"/>
+          <w:szCs w:val="24"/>
+          <w:lang w:eastAsia="hr-HR"/>
+        </w:rPr>
+      </w:pPr>
       <w:r>
         <w:br w:type="page"/>
       </w:r>
@@ -8869,7 +9168,7 @@
                         <w:txbxContent>
                           <w:p>
                             <w:pPr>
-                              <w:pStyle w:val="Caption"/>
+                              <w:pStyle w:val="Opisslike"/>
                               <w:jc w:val="center"/>
                               <w:rPr>
                                 <w:noProof/>
@@ -8913,7 +9212,7 @@
                   <w:txbxContent>
                     <w:p>
                       <w:pPr>
-                        <w:pStyle w:val="Caption"/>
+                        <w:pStyle w:val="Opisslike"/>
                         <w:jc w:val="center"/>
                         <w:rPr>
                           <w:noProof/>
@@ -9152,7 +9451,7 @@
                         <w:txbxContent>
                           <w:p>
                             <w:pPr>
-                              <w:pStyle w:val="Caption"/>
+                              <w:pStyle w:val="Opisslike"/>
                               <w:rPr>
                                 <w:noProof/>
                               </w:rPr>
@@ -9195,7 +9494,7 @@
                   <w:txbxContent>
                     <w:p>
                       <w:pPr>
-                        <w:pStyle w:val="Caption"/>
+                        <w:pStyle w:val="Opisslike"/>
                         <w:rPr>
                           <w:noProof/>
                         </w:rPr>
@@ -9385,7 +9684,7 @@
                         <w:txbxContent>
                           <w:p>
                             <w:pPr>
-                              <w:pStyle w:val="Caption"/>
+                              <w:pStyle w:val="Opisslike"/>
                               <w:rPr>
                                 <w:noProof/>
                               </w:rPr>
@@ -9428,7 +9727,7 @@
                   <w:txbxContent>
                     <w:p>
                       <w:pPr>
-                        <w:pStyle w:val="Caption"/>
+                        <w:pStyle w:val="Opisslike"/>
                         <w:rPr>
                           <w:noProof/>
                         </w:rPr>
@@ -9644,7 +9943,7 @@
                         <w:txbxContent>
                           <w:p>
                             <w:pPr>
-                              <w:pStyle w:val="Caption"/>
+                              <w:pStyle w:val="Opisslike"/>
                               <w:rPr>
                                 <w:noProof/>
                               </w:rPr>
@@ -9695,7 +9994,7 @@
                   <w:txbxContent>
                     <w:p>
                       <w:pPr>
-                        <w:pStyle w:val="Caption"/>
+                        <w:pStyle w:val="Opisslike"/>
                         <w:rPr>
                           <w:noProof/>
                         </w:rPr>
@@ -9776,7 +10075,7 @@
                         <w:txbxContent>
                           <w:p>
                             <w:pPr>
-                              <w:pStyle w:val="Caption"/>
+                              <w:pStyle w:val="Opisslike"/>
                               <w:rPr>
                                 <w:noProof/>
                               </w:rPr>
@@ -9827,7 +10126,7 @@
                   <w:txbxContent>
                     <w:p>
                       <w:pPr>
-                        <w:pStyle w:val="Caption"/>
+                        <w:pStyle w:val="Opisslike"/>
                         <w:rPr>
                           <w:noProof/>
                         </w:rPr>
@@ -10878,7 +11177,7 @@
                         <w:txbxContent>
                           <w:p>
                             <w:pPr>
-                              <w:pStyle w:val="Caption"/>
+                              <w:pStyle w:val="Opisslike"/>
                               <w:jc w:val="center"/>
                               <w:rPr>
                                 <w:noProof/>
@@ -10925,7 +11224,7 @@
                   <w:txbxContent>
                     <w:p>
                       <w:pPr>
-                        <w:pStyle w:val="Caption"/>
+                        <w:pStyle w:val="Opisslike"/>
                         <w:jc w:val="center"/>
                         <w:rPr>
                           <w:noProof/>
@@ -11061,7 +11360,7 @@
                         <w:txbxContent>
                           <w:p>
                             <w:pPr>
-                              <w:pStyle w:val="Caption"/>
+                              <w:pStyle w:val="Opisslike"/>
                               <w:jc w:val="center"/>
                               <w:rPr>
                                 <w:noProof/>
@@ -11108,7 +11407,7 @@
                   <w:txbxContent>
                     <w:p>
                       <w:pPr>
-                        <w:pStyle w:val="Caption"/>
+                        <w:pStyle w:val="Opisslike"/>
                         <w:jc w:val="center"/>
                         <w:rPr>
                           <w:noProof/>
@@ -11340,7 +11639,7 @@
                         <w:txbxContent>
                           <w:p>
                             <w:pPr>
-                              <w:pStyle w:val="Caption"/>
+                              <w:pStyle w:val="Opisslike"/>
                               <w:rPr>
                                 <w:noProof/>
                               </w:rPr>
@@ -11386,7 +11685,7 @@
                   <w:txbxContent>
                     <w:p>
                       <w:pPr>
-                        <w:pStyle w:val="Caption"/>
+                        <w:pStyle w:val="Opisslike"/>
                         <w:rPr>
                           <w:noProof/>
                         </w:rPr>
@@ -11460,7 +11759,7 @@
                         <w:txbxContent>
                           <w:p>
                             <w:pPr>
-                              <w:pStyle w:val="Caption"/>
+                              <w:pStyle w:val="Opisslike"/>
                               <w:jc w:val="center"/>
                               <w:rPr>
                                 <w:noProof/>
@@ -11502,7 +11801,7 @@
                   <w:txbxContent>
                     <w:p>
                       <w:pPr>
-                        <w:pStyle w:val="Caption"/>
+                        <w:pStyle w:val="Opisslike"/>
                         <w:jc w:val="center"/>
                         <w:rPr>
                           <w:noProof/>
@@ -11633,7 +11932,7 @@
                         <w:txbxContent>
                           <w:p>
                             <w:pPr>
-                              <w:pStyle w:val="Caption"/>
+                              <w:pStyle w:val="Opisslike"/>
                               <w:jc w:val="center"/>
                               <w:rPr>
                                 <w:noProof/>
@@ -11680,7 +11979,7 @@
                   <w:txbxContent>
                     <w:p>
                       <w:pPr>
-                        <w:pStyle w:val="Caption"/>
+                        <w:pStyle w:val="Opisslike"/>
                         <w:jc w:val="center"/>
                         <w:rPr>
                           <w:noProof/>
@@ -12232,11 +12531,7 @@
         <w:ind w:firstLine="357"/>
         <w:jc w:val="both"/>
         <w:rPr>
-          <w:rFonts w:ascii="Arial" w:eastAsia="Times New Roman" w:hAnsi="Arial" w:cs="Arial"/>
-          <w:b/>
-          <w:sz w:val="32"/>
-          <w:szCs w:val="24"/>
-          <w:lang w:eastAsia="hr-HR"/>
+          <w:rFonts w:ascii="Arial" w:hAnsi="Arial" w:cs="Arial"/>
         </w:rPr>
       </w:pPr>
       <w:r>
@@ -12286,6 +12581,352 @@
           </wp:inline>
         </w:drawing>
       </w:r>
+    </w:p>
+    <w:p>
+      <w:pPr>
+        <w:spacing w:line="360" w:lineRule="auto"/>
+        <w:ind w:firstLine="357"/>
+        <w:jc w:val="both"/>
+        <w:rPr>
+          <w:rFonts w:ascii="Arial" w:hAnsi="Arial" w:cs="Arial"/>
+        </w:rPr>
+      </w:pPr>
+      <w:r>
+        <w:rPr>
+          <w:rFonts w:ascii="Arial" w:hAnsi="Arial" w:cs="Arial"/>
+        </w:rPr>
+        <w:t>Sučelje za modularnost je ponovno, vrlo jednostavno</w:t>
+      </w:r>
+    </w:p>
+    <w:p>
+      <w:pPr>
+        <w:pStyle w:val="HTMLunaprijedoblikovano"/>
+        <w:shd w:val="clear" w:color="auto" w:fill="2B2B2B"/>
+        <w:rPr>
+          <w:color w:val="A9B7C6"/>
+        </w:rPr>
+      </w:pPr>
+      <w:proofErr w:type="spellStart"/>
+      <w:r>
+        <w:rPr>
+          <w:color w:val="CC7832"/>
+        </w:rPr>
+        <w:t>public</w:t>
+      </w:r>
+      <w:proofErr w:type="spellEnd"/>
+      <w:r>
+        <w:rPr>
+          <w:color w:val="CC7832"/>
+        </w:rPr>
+        <w:t xml:space="preserve"> interface </w:t>
+      </w:r>
+      <w:proofErr w:type="spellStart"/>
+      <w:r>
+        <w:rPr>
+          <w:color w:val="A9B7C6"/>
+        </w:rPr>
+        <w:t>RunningInterface</w:t>
+      </w:r>
+      <w:proofErr w:type="spellEnd"/>
+      <w:r>
+        <w:rPr>
+          <w:color w:val="A9B7C6"/>
+        </w:rPr>
+        <w:t xml:space="preserve"> {</w:t>
+      </w:r>
+      <w:r>
+        <w:rPr>
+          <w:color w:val="A9B7C6"/>
+        </w:rPr>
+        <w:br/>
+        <w:t xml:space="preserve">    </w:t>
+      </w:r>
+      <w:proofErr w:type="spellStart"/>
+      <w:r>
+        <w:rPr>
+          <w:color w:val="CC7832"/>
+        </w:rPr>
+        <w:t>public</w:t>
+      </w:r>
+      <w:proofErr w:type="spellEnd"/>
+      <w:r>
+        <w:rPr>
+          <w:color w:val="CC7832"/>
+        </w:rPr>
+        <w:t xml:space="preserve"> </w:t>
+      </w:r>
+      <w:proofErr w:type="spellStart"/>
+      <w:r>
+        <w:rPr>
+          <w:color w:val="CC7832"/>
+        </w:rPr>
+        <w:t>float</w:t>
+      </w:r>
+      <w:proofErr w:type="spellEnd"/>
+      <w:r>
+        <w:rPr>
+          <w:color w:val="CC7832"/>
+        </w:rPr>
+        <w:t xml:space="preserve"> </w:t>
+      </w:r>
+      <w:proofErr w:type="spellStart"/>
+      <w:r>
+        <w:rPr>
+          <w:color w:val="FFC66D"/>
+        </w:rPr>
+        <w:t>getDistance</w:t>
+      </w:r>
+      <w:proofErr w:type="spellEnd"/>
+      <w:r>
+        <w:rPr>
+          <w:color w:val="A9B7C6"/>
+        </w:rPr>
+        <w:t>()</w:t>
+      </w:r>
+      <w:r>
+        <w:rPr>
+          <w:color w:val="CC7832"/>
+        </w:rPr>
+        <w:t>;</w:t>
+      </w:r>
+      <w:r>
+        <w:rPr>
+          <w:color w:val="CC7832"/>
+        </w:rPr>
+        <w:br/>
+        <w:t xml:space="preserve">    </w:t>
+      </w:r>
+      <w:proofErr w:type="spellStart"/>
+      <w:r>
+        <w:rPr>
+          <w:color w:val="CC7832"/>
+        </w:rPr>
+        <w:t>public</w:t>
+      </w:r>
+      <w:proofErr w:type="spellEnd"/>
+      <w:r>
+        <w:rPr>
+          <w:color w:val="CC7832"/>
+        </w:rPr>
+        <w:t xml:space="preserve"> </w:t>
+      </w:r>
+      <w:r>
+        <w:rPr>
+          <w:color w:val="A9B7C6"/>
+        </w:rPr>
+        <w:t xml:space="preserve">Fragment </w:t>
+      </w:r>
+      <w:proofErr w:type="spellStart"/>
+      <w:r>
+        <w:rPr>
+          <w:color w:val="FFC66D"/>
+        </w:rPr>
+        <w:t>getFragment</w:t>
+      </w:r>
+      <w:proofErr w:type="spellEnd"/>
+      <w:r>
+        <w:rPr>
+          <w:color w:val="A9B7C6"/>
+        </w:rPr>
+        <w:t>()</w:t>
+      </w:r>
+      <w:r>
+        <w:rPr>
+          <w:color w:val="CC7832"/>
+        </w:rPr>
+        <w:t>;</w:t>
+      </w:r>
+      <w:r>
+        <w:rPr>
+          <w:color w:val="CC7832"/>
+        </w:rPr>
+        <w:br/>
+        <w:t xml:space="preserve">    </w:t>
+      </w:r>
+      <w:proofErr w:type="spellStart"/>
+      <w:r>
+        <w:rPr>
+          <w:color w:val="CC7832"/>
+        </w:rPr>
+        <w:t>public</w:t>
+      </w:r>
+      <w:proofErr w:type="spellEnd"/>
+      <w:r>
+        <w:rPr>
+          <w:color w:val="CC7832"/>
+        </w:rPr>
+        <w:t xml:space="preserve"> </w:t>
+      </w:r>
+      <w:proofErr w:type="spellStart"/>
+      <w:r>
+        <w:rPr>
+          <w:color w:val="CC7832"/>
+        </w:rPr>
+        <w:t>void</w:t>
+      </w:r>
+      <w:proofErr w:type="spellEnd"/>
+      <w:r>
+        <w:rPr>
+          <w:color w:val="CC7832"/>
+        </w:rPr>
+        <w:t xml:space="preserve"> </w:t>
+      </w:r>
+      <w:proofErr w:type="spellStart"/>
+      <w:r>
+        <w:rPr>
+          <w:color w:val="FFC66D"/>
+        </w:rPr>
+        <w:t>update</w:t>
+      </w:r>
+      <w:proofErr w:type="spellEnd"/>
+      <w:r>
+        <w:rPr>
+          <w:color w:val="A9B7C6"/>
+        </w:rPr>
+        <w:t>()</w:t>
+      </w:r>
+      <w:r>
+        <w:rPr>
+          <w:color w:val="CC7832"/>
+        </w:rPr>
+        <w:t>;</w:t>
+      </w:r>
+      <w:r>
+        <w:rPr>
+          <w:color w:val="CC7832"/>
+        </w:rPr>
+        <w:br/>
+        <w:t xml:space="preserve">    </w:t>
+      </w:r>
+      <w:proofErr w:type="spellStart"/>
+      <w:r>
+        <w:rPr>
+          <w:color w:val="CC7832"/>
+        </w:rPr>
+        <w:t>public</w:t>
+      </w:r>
+      <w:proofErr w:type="spellEnd"/>
+      <w:r>
+        <w:rPr>
+          <w:color w:val="CC7832"/>
+        </w:rPr>
+        <w:t xml:space="preserve"> </w:t>
+      </w:r>
+      <w:proofErr w:type="spellStart"/>
+      <w:r>
+        <w:rPr>
+          <w:color w:val="CC7832"/>
+        </w:rPr>
+        <w:t>void</w:t>
+      </w:r>
+      <w:proofErr w:type="spellEnd"/>
+      <w:r>
+        <w:rPr>
+          <w:color w:val="CC7832"/>
+        </w:rPr>
+        <w:t xml:space="preserve"> </w:t>
+      </w:r>
+      <w:r>
+        <w:rPr>
+          <w:color w:val="FFC66D"/>
+        </w:rPr>
+        <w:t>pause</w:t>
+      </w:r>
+      <w:r>
+        <w:rPr>
+          <w:color w:val="A9B7C6"/>
+        </w:rPr>
+        <w:t>()</w:t>
+      </w:r>
+      <w:r>
+        <w:rPr>
+          <w:color w:val="CC7832"/>
+        </w:rPr>
+        <w:t>;</w:t>
+      </w:r>
+      <w:r>
+        <w:rPr>
+          <w:color w:val="CC7832"/>
+        </w:rPr>
+        <w:br/>
+        <w:t xml:space="preserve">    </w:t>
+      </w:r>
+      <w:proofErr w:type="spellStart"/>
+      <w:r>
+        <w:rPr>
+          <w:color w:val="CC7832"/>
+        </w:rPr>
+        <w:t>public</w:t>
+      </w:r>
+      <w:proofErr w:type="spellEnd"/>
+      <w:r>
+        <w:rPr>
+          <w:color w:val="CC7832"/>
+        </w:rPr>
+        <w:t xml:space="preserve"> </w:t>
+      </w:r>
+      <w:proofErr w:type="spellStart"/>
+      <w:r>
+        <w:rPr>
+          <w:color w:val="CC7832"/>
+        </w:rPr>
+        <w:t>void</w:t>
+      </w:r>
+      <w:proofErr w:type="spellEnd"/>
+      <w:r>
+        <w:rPr>
+          <w:color w:val="CC7832"/>
+        </w:rPr>
+        <w:t xml:space="preserve"> </w:t>
+      </w:r>
+      <w:proofErr w:type="spellStart"/>
+      <w:r>
+        <w:rPr>
+          <w:color w:val="FFC66D"/>
+        </w:rPr>
+        <w:t>reset</w:t>
+      </w:r>
+      <w:proofErr w:type="spellEnd"/>
+      <w:r>
+        <w:rPr>
+          <w:color w:val="A9B7C6"/>
+        </w:rPr>
+        <w:t>()</w:t>
+      </w:r>
+      <w:r>
+        <w:rPr>
+          <w:color w:val="CC7832"/>
+        </w:rPr>
+        <w:t>;</w:t>
+      </w:r>
+      <w:r>
+        <w:rPr>
+          <w:color w:val="CC7832"/>
+        </w:rPr>
+        <w:br/>
+      </w:r>
+      <w:r>
+        <w:rPr>
+          <w:color w:val="A9B7C6"/>
+        </w:rPr>
+        <w:t>}</w:t>
+      </w:r>
+    </w:p>
+    <w:p>
+      <w:pPr>
+        <w:spacing w:line="360" w:lineRule="auto"/>
+        <w:ind w:firstLine="357"/>
+        <w:jc w:val="both"/>
+        <w:rPr>
+          <w:rFonts w:ascii="Arial" w:eastAsia="Times New Roman" w:hAnsi="Arial" w:cs="Arial"/>
+          <w:b/>
+          <w:sz w:val="32"/>
+          <w:szCs w:val="24"/>
+          <w:lang w:eastAsia="hr-HR"/>
+        </w:rPr>
+      </w:pPr>
+      <w:bookmarkStart w:id="16" w:name="_GoBack"/>
+      <w:bookmarkEnd w:id="16"/>
       <w:r>
         <w:rPr>
           <w:rFonts w:ascii="Arial" w:hAnsi="Arial" w:cs="Arial"/>
@@ -12297,12 +12938,12 @@
       <w:pPr>
         <w:pStyle w:val="FOINaslov2"/>
       </w:pPr>
-      <w:bookmarkStart w:id="16" w:name="_Toc26005161"/>
+      <w:bookmarkStart w:id="17" w:name="_Toc26005161"/>
       <w:r>
         <w:lastRenderedPageBreak/>
         <w:t>Režim i jelovnik</w:t>
       </w:r>
-      <w:bookmarkEnd w:id="16"/>
+      <w:bookmarkEnd w:id="17"/>
     </w:p>
     <w:p>
       <w:pPr>
@@ -12884,7 +13525,7 @@
                         <w:txbxContent>
                           <w:p>
                             <w:pPr>
-                              <w:pStyle w:val="Caption"/>
+                              <w:pStyle w:val="Opisslike"/>
                               <w:rPr>
                                 <w:noProof/>
                               </w:rPr>
@@ -12927,7 +13568,7 @@
                   <w:txbxContent>
                     <w:p>
                       <w:pPr>
-                        <w:pStyle w:val="Caption"/>
+                        <w:pStyle w:val="Opisslike"/>
                         <w:rPr>
                           <w:noProof/>
                         </w:rPr>
@@ -12973,8 +13614,6 @@
           <w:rFonts w:ascii="Arial" w:hAnsi="Arial" w:cs="Arial"/>
         </w:rPr>
       </w:pPr>
-      <w:bookmarkStart w:id="17" w:name="_GoBack"/>
-      <w:bookmarkEnd w:id="17"/>
     </w:p>
     <w:p>
       <w:pPr>
@@ -13139,7 +13778,7 @@
                         <w:txbxContent>
                           <w:p>
                             <w:pPr>
-                              <w:pStyle w:val="Caption"/>
+                              <w:pStyle w:val="Opisslike"/>
                               <w:jc w:val="center"/>
                               <w:rPr>
                                 <w:noProof/>
@@ -13186,7 +13825,7 @@
                   <w:txbxContent>
                     <w:p>
                       <w:pPr>
-                        <w:pStyle w:val="Caption"/>
+                        <w:pStyle w:val="Opisslike"/>
                         <w:jc w:val="center"/>
                         <w:rPr>
                           <w:noProof/>
@@ -14041,7 +14680,7 @@
     </w:p>
     <w:p>
       <w:pPr>
-        <w:pStyle w:val="ListParagraph"/>
+        <w:pStyle w:val="Odlomakpopisa"/>
         <w:numPr>
           <w:ilvl w:val="0"/>
           <w:numId w:val="11"/>
@@ -14062,7 +14701,7 @@
     </w:p>
     <w:p>
       <w:pPr>
-        <w:pStyle w:val="ListParagraph"/>
+        <w:pStyle w:val="Odlomakpopisa"/>
         <w:numPr>
           <w:ilvl w:val="0"/>
           <w:numId w:val="11"/>
@@ -14355,27 +14994,7 @@
           <w:lang w:eastAsia="hr-HR"/>
         </w:rPr>
         <w:br/>
-        <w:t xml:space="preserve">Josip </w:t>
-      </w:r>
-      <w:proofErr w:type="spellStart"/>
-      <w:r>
-        <w:rPr>
-          <w:rFonts w:ascii="Times New Roman" w:eastAsia="Times New Roman" w:hAnsi="Times New Roman" w:cs="Times New Roman"/>
-          <w:sz w:val="24"/>
-          <w:szCs w:val="24"/>
-          <w:lang w:eastAsia="hr-HR"/>
-        </w:rPr>
-        <w:t>Petanjek</w:t>
-      </w:r>
-      <w:proofErr w:type="spellEnd"/>
-      <w:r>
-        <w:rPr>
-          <w:rFonts w:ascii="Times New Roman" w:eastAsia="Times New Roman" w:hAnsi="Times New Roman" w:cs="Times New Roman"/>
-          <w:sz w:val="24"/>
-          <w:szCs w:val="24"/>
-          <w:lang w:eastAsia="hr-HR"/>
-        </w:rPr>
-        <w:t xml:space="preserve">, jpetanjek@foi.hr, 0016124756, </w:t>
+        <w:t xml:space="preserve">Josip Petanjek, jpetanjek@foi.hr, 0016124756, </w:t>
       </w:r>
       <w:proofErr w:type="spellStart"/>
       <w:r>
@@ -15583,13 +16202,13 @@
 <w:ftr xmlns:wpc="http://schemas.microsoft.com/office/word/2010/wordprocessingCanvas" xmlns:cx="http://schemas.microsoft.com/office/drawing/2014/chartex" xmlns:cx1="http://schemas.microsoft.com/office/drawing/2015/9/8/chartex" xmlns:cx2="http://schemas.microsoft.com/office/drawing/2015/10/21/chartex" xmlns:cx3="http://schemas.microsoft.com/office/drawing/2016/5/9/chartex" xmlns:cx4="http://schemas.microsoft.com/office/drawing/2016/5/10/chartex" xmlns:cx5="http://schemas.microsoft.com/office/drawing/2016/5/11/chartex" xmlns:cx6="http://schemas.microsoft.com/office/drawing/2016/5/12/chartex" xmlns:cx7="http://schemas.microsoft.com/office/drawing/2016/5/13/chartex" xmlns:cx8="http://schemas.microsoft.com/office/drawing/2016/5/14/chartex" xmlns:mc="http://schemas.openxmlformats.org/markup-compatibility/2006" xmlns:aink="http://schemas.microsoft.com/office/drawing/2016/ink" xmlns:am3d="http://schemas.microsoft.com/office/drawing/2017/model3d" xmlns:o="urn:schemas-microsoft-com:office:office" xmlns:r="http://schemas.openxmlformats.org/officeDocument/2006/relationships" xmlns:m="http://schemas.openxmlformats.org/officeDocument/2006/math" xmlns:v="urn:schemas-microsoft-com:vml" xmlns:wp14="http://schemas.microsoft.com/office/word/2010/wordprocessingDrawing" xmlns:wp="http://schemas.openxmlformats.org/drawingml/2006/wordprocessingDrawing" xmlns:w10="urn:schemas-microsoft-com:office:word" xmlns:w="http://schemas.openxmlformats.org/wordprocessingml/2006/main" xmlns:w14="http://schemas.microsoft.com/office/word/2010/wordml" xmlns:w15="http://schemas.microsoft.com/office/word/2012/wordml" xmlns:w16cid="http://schemas.microsoft.com/office/word/2016/wordml/cid" xmlns:w16se="http://schemas.microsoft.com/office/word/2015/wordml/symex" xmlns:wpg="http://schemas.microsoft.com/office/word/2010/wordprocessingGroup" xmlns:wpi="http://schemas.microsoft.com/office/word/2010/wordprocessingInk" xmlns:wne="http://schemas.microsoft.com/office/word/2006/wordml" xmlns:wps="http://schemas.microsoft.com/office/word/2010/wordprocessingShape" mc:Ignorable="w14 w15 w16se w16cid wp14">
   <w:p>
     <w:pPr>
-      <w:pStyle w:val="Footer"/>
+      <w:pStyle w:val="Podnoje"/>
       <w:jc w:val="right"/>
     </w:pPr>
   </w:p>
   <w:p>
     <w:pPr>
-      <w:pStyle w:val="Footer"/>
+      <w:pStyle w:val="Podnoje"/>
     </w:pPr>
   </w:p>
 </w:ftr>
@@ -17277,13 +17896,13 @@
     <w:name w:val="Normal"/>
     <w:qFormat/>
   </w:style>
-  <w:style w:type="character" w:default="1" w:styleId="DefaultParagraphFont">
+  <w:style w:type="character" w:default="1" w:styleId="Zadanifontodlomka">
     <w:name w:val="Default Paragraph Font"/>
     <w:uiPriority w:val="1"/>
     <w:semiHidden/>
     <w:unhideWhenUsed/>
   </w:style>
-  <w:style w:type="table" w:default="1" w:styleId="TableNormal">
+  <w:style w:type="table" w:default="1" w:styleId="Obinatablica">
     <w:name w:val="Normal Table"/>
     <w:uiPriority w:val="99"/>
     <w:semiHidden/>
@@ -17298,13 +17917,13 @@
       </w:tblCellMar>
     </w:tblPr>
   </w:style>
-  <w:style w:type="numbering" w:default="1" w:styleId="NoList">
+  <w:style w:type="numbering" w:default="1" w:styleId="Bezpopisa">
     <w:name w:val="No List"/>
     <w:uiPriority w:val="99"/>
     <w:semiHidden/>
     <w:unhideWhenUsed/>
   </w:style>
-  <w:style w:type="paragraph" w:styleId="ListParagraph">
+  <w:style w:type="paragraph" w:styleId="Odlomakpopisa">
     <w:name w:val="List Paragraph"/>
     <w:basedOn w:val="Normal"/>
     <w:uiPriority w:val="34"/>
@@ -17315,9 +17934,9 @@
       <w:contextualSpacing/>
     </w:pPr>
   </w:style>
-  <w:style w:type="character" w:styleId="Hyperlink">
+  <w:style w:type="character" w:styleId="Hiperveza">
     <w:name w:val="Hyperlink"/>
-    <w:basedOn w:val="DefaultParagraphFont"/>
+    <w:basedOn w:val="Zadanifontodlomka"/>
     <w:uiPriority w:val="99"/>
     <w:unhideWhenUsed/>
     <w:rsid w:val="000E7981"/>
@@ -17326,7 +17945,7 @@
       <w:u w:val="single"/>
     </w:rPr>
   </w:style>
-  <w:style w:type="paragraph" w:styleId="NormalWeb">
+  <w:style w:type="paragraph" w:styleId="StandardWeb">
     <w:name w:val="Normal (Web)"/>
     <w:basedOn w:val="Normal"/>
     <w:uiPriority w:val="99"/>
@@ -17343,9 +17962,9 @@
       <w:lang w:eastAsia="hr-HR"/>
     </w:rPr>
   </w:style>
-  <w:style w:type="character" w:styleId="Strong">
+  <w:style w:type="character" w:styleId="Naglaeno">
     <w:name w:val="Strong"/>
-    <w:basedOn w:val="DefaultParagraphFont"/>
+    <w:basedOn w:val="Zadanifontodlomka"/>
     <w:uiPriority w:val="22"/>
     <w:qFormat/>
     <w:rsid w:val="00FC0D5E"/>
@@ -17454,7 +18073,7 @@
   </w:style>
   <w:style w:type="character" w:customStyle="1" w:styleId="NazivinstitucijeChar">
     <w:name w:val="Naziv institucije Char"/>
-    <w:basedOn w:val="DefaultParagraphFont"/>
+    <w:basedOn w:val="Zadanifontodlomka"/>
     <w:link w:val="Nazivinstitucije"/>
     <w:rsid w:val="00553E85"/>
     <w:rPr>
@@ -17481,7 +18100,7 @@
       <w:lang w:eastAsia="hr-HR"/>
     </w:rPr>
   </w:style>
-  <w:style w:type="paragraph" w:styleId="TOC1">
+  <w:style w:type="paragraph" w:styleId="Sadraj1">
     <w:name w:val="toc 1"/>
     <w:basedOn w:val="Normal"/>
     <w:next w:val="Normal"/>
@@ -17503,7 +18122,7 @@
       <w:lang w:eastAsia="hr-HR"/>
     </w:rPr>
   </w:style>
-  <w:style w:type="paragraph" w:styleId="TOC2">
+  <w:style w:type="paragraph" w:styleId="Sadraj2">
     <w:name w:val="toc 2"/>
     <w:basedOn w:val="Normal"/>
     <w:next w:val="Normal"/>
@@ -17526,7 +18145,7 @@
       <w:lang w:eastAsia="hr-HR"/>
     </w:rPr>
   </w:style>
-  <w:style w:type="paragraph" w:styleId="TOC3">
+  <w:style w:type="paragraph" w:styleId="Sadraj3">
     <w:name w:val="toc 3"/>
     <w:basedOn w:val="Normal"/>
     <w:next w:val="Normal"/>
@@ -17549,7 +18168,7 @@
       <w:lang w:eastAsia="hr-HR"/>
     </w:rPr>
   </w:style>
-  <w:style w:type="paragraph" w:styleId="TOC4">
+  <w:style w:type="paragraph" w:styleId="Sadraj4">
     <w:name w:val="toc 4"/>
     <w:basedOn w:val="Normal"/>
     <w:next w:val="Normal"/>
@@ -17572,10 +18191,10 @@
       <w:lang w:eastAsia="hr-HR"/>
     </w:rPr>
   </w:style>
-  <w:style w:type="paragraph" w:styleId="Footer">
+  <w:style w:type="paragraph" w:styleId="Podnoje">
     <w:name w:val="footer"/>
     <w:basedOn w:val="Normal"/>
-    <w:link w:val="FooterChar"/>
+    <w:link w:val="PodnojeChar"/>
     <w:uiPriority w:val="99"/>
     <w:unhideWhenUsed/>
     <w:rsid w:val="00553E85"/>
@@ -17593,10 +18212,10 @@
       <w:lang w:eastAsia="hr-HR"/>
     </w:rPr>
   </w:style>
-  <w:style w:type="character" w:customStyle="1" w:styleId="FooterChar">
-    <w:name w:val="Footer Char"/>
-    <w:basedOn w:val="DefaultParagraphFont"/>
-    <w:link w:val="Footer"/>
+  <w:style w:type="character" w:customStyle="1" w:styleId="PodnojeChar">
+    <w:name w:val="Podnožje Char"/>
+    <w:basedOn w:val="Zadanifontodlomka"/>
+    <w:link w:val="Podnoje"/>
     <w:uiPriority w:val="99"/>
     <w:rsid w:val="00553E85"/>
     <w:rPr>
@@ -17643,7 +18262,7 @@
   </w:style>
   <w:style w:type="paragraph" w:customStyle="1" w:styleId="FOINaslov2">
     <w:name w:val="FOI Naslov 2"/>
-    <w:basedOn w:val="ListParagraph"/>
+    <w:basedOn w:val="Odlomakpopisa"/>
     <w:link w:val="FOINaslov2Char"/>
     <w:qFormat/>
     <w:rsid w:val="000976D7"/>
@@ -17667,7 +18286,7 @@
   </w:style>
   <w:style w:type="paragraph" w:customStyle="1" w:styleId="FOINaslov3">
     <w:name w:val="FOI Naslov 3"/>
-    <w:basedOn w:val="ListParagraph"/>
+    <w:basedOn w:val="Odlomakpopisa"/>
     <w:link w:val="FOINaslov3Char"/>
     <w:qFormat/>
     <w:rsid w:val="000976D7"/>
@@ -17690,7 +18309,7 @@
   </w:style>
   <w:style w:type="character" w:customStyle="1" w:styleId="FOINaslov2Char">
     <w:name w:val="FOI Naslov 2 Char"/>
-    <w:basedOn w:val="DefaultParagraphFont"/>
+    <w:basedOn w:val="Zadanifontodlomka"/>
     <w:link w:val="FOINaslov2"/>
     <w:rsid w:val="000976D7"/>
     <w:rPr>
@@ -17703,7 +18322,7 @@
   </w:style>
   <w:style w:type="paragraph" w:customStyle="1" w:styleId="FOINaslov4">
     <w:name w:val="FOI Naslov 4"/>
-    <w:basedOn w:val="ListParagraph"/>
+    <w:basedOn w:val="Odlomakpopisa"/>
     <w:qFormat/>
     <w:rsid w:val="000976D7"/>
     <w:pPr>
@@ -17726,7 +18345,7 @@
   </w:style>
   <w:style w:type="character" w:customStyle="1" w:styleId="FOINaslov3Char">
     <w:name w:val="FOI Naslov 3 Char"/>
-    <w:basedOn w:val="DefaultParagraphFont"/>
+    <w:basedOn w:val="Zadanifontodlomka"/>
     <w:link w:val="FOINaslov3"/>
     <w:rsid w:val="000976D7"/>
     <w:rPr>
@@ -17737,10 +18356,10 @@
       <w:lang w:eastAsia="hr-HR"/>
     </w:rPr>
   </w:style>
-  <w:style w:type="paragraph" w:styleId="Header">
+  <w:style w:type="paragraph" w:styleId="Zaglavlje">
     <w:name w:val="header"/>
     <w:basedOn w:val="Normal"/>
-    <w:link w:val="HeaderChar"/>
+    <w:link w:val="ZaglavljeChar"/>
     <w:uiPriority w:val="99"/>
     <w:unhideWhenUsed/>
     <w:rsid w:val="00F81AAD"/>
@@ -17752,14 +18371,14 @@
       <w:spacing w:after="0" w:line="240" w:lineRule="auto"/>
     </w:pPr>
   </w:style>
-  <w:style w:type="character" w:customStyle="1" w:styleId="HeaderChar">
-    <w:name w:val="Header Char"/>
-    <w:basedOn w:val="DefaultParagraphFont"/>
-    <w:link w:val="Header"/>
+  <w:style w:type="character" w:customStyle="1" w:styleId="ZaglavljeChar">
+    <w:name w:val="Zaglavlje Char"/>
+    <w:basedOn w:val="Zadanifontodlomka"/>
+    <w:link w:val="Zaglavlje"/>
     <w:uiPriority w:val="99"/>
     <w:rsid w:val="00F81AAD"/>
   </w:style>
-  <w:style w:type="paragraph" w:styleId="Caption">
+  <w:style w:type="paragraph" w:styleId="Opisslike">
     <w:name w:val="caption"/>
     <w:basedOn w:val="Normal"/>
     <w:next w:val="Normal"/>
@@ -17778,9 +18397,9 @@
       <w:szCs w:val="18"/>
     </w:rPr>
   </w:style>
-  <w:style w:type="character" w:styleId="UnresolvedMention">
+  <w:style w:type="character" w:styleId="Nerijeenospominjanje">
     <w:name w:val="Unresolved Mention"/>
-    <w:basedOn w:val="DefaultParagraphFont"/>
+    <w:basedOn w:val="Zadanifontodlomka"/>
     <w:uiPriority w:val="99"/>
     <w:semiHidden/>
     <w:unhideWhenUsed/>
@@ -17788,6 +18407,56 @@
     <w:rPr>
       <w:color w:val="605E5C"/>
       <w:shd w:val="clear" w:color="auto" w:fill="E1DFDD"/>
+    </w:rPr>
+  </w:style>
+  <w:style w:type="paragraph" w:styleId="HTMLunaprijedoblikovano">
+    <w:name w:val="HTML Preformatted"/>
+    <w:basedOn w:val="Normal"/>
+    <w:link w:val="HTMLunaprijedoblikovanoChar"/>
+    <w:uiPriority w:val="99"/>
+    <w:semiHidden/>
+    <w:unhideWhenUsed/>
+    <w:rsid w:val="00D673DE"/>
+    <w:pPr>
+      <w:tabs>
+        <w:tab w:val="left" w:pos="916"/>
+        <w:tab w:val="left" w:pos="1832"/>
+        <w:tab w:val="left" w:pos="2748"/>
+        <w:tab w:val="left" w:pos="3664"/>
+        <w:tab w:val="left" w:pos="4580"/>
+        <w:tab w:val="left" w:pos="5496"/>
+        <w:tab w:val="left" w:pos="6412"/>
+        <w:tab w:val="left" w:pos="7328"/>
+        <w:tab w:val="left" w:pos="8244"/>
+        <w:tab w:val="left" w:pos="9160"/>
+        <w:tab w:val="left" w:pos="10076"/>
+        <w:tab w:val="left" w:pos="10992"/>
+        <w:tab w:val="left" w:pos="11908"/>
+        <w:tab w:val="left" w:pos="12824"/>
+        <w:tab w:val="left" w:pos="13740"/>
+        <w:tab w:val="left" w:pos="14656"/>
+      </w:tabs>
+      <w:spacing w:after="0" w:line="240" w:lineRule="auto"/>
+    </w:pPr>
+    <w:rPr>
+      <w:rFonts w:ascii="Courier New" w:eastAsia="Times New Roman" w:hAnsi="Courier New" w:cs="Courier New"/>
+      <w:sz w:val="20"/>
+      <w:szCs w:val="20"/>
+      <w:lang w:eastAsia="hr-HR"/>
+    </w:rPr>
+  </w:style>
+  <w:style w:type="character" w:customStyle="1" w:styleId="HTMLunaprijedoblikovanoChar">
+    <w:name w:val="HTML unaprijed oblikovano Char"/>
+    <w:basedOn w:val="Zadanifontodlomka"/>
+    <w:link w:val="HTMLunaprijedoblikovano"/>
+    <w:uiPriority w:val="99"/>
+    <w:semiHidden/>
+    <w:rsid w:val="00D673DE"/>
+    <w:rPr>
+      <w:rFonts w:ascii="Courier New" w:eastAsia="Times New Roman" w:hAnsi="Courier New" w:cs="Courier New"/>
+      <w:sz w:val="20"/>
+      <w:szCs w:val="20"/>
+      <w:lang w:eastAsia="hr-HR"/>
     </w:rPr>
   </w:style>
 </w:styles>
@@ -18089,6 +18758,12 @@
 </file>
 
 <file path=customXml/item1.xml><?xml version="1.0" encoding="utf-8"?>
+<p:properties xmlns:p="http://schemas.microsoft.com/office/2006/metadata/properties" xmlns:xsi="http://www.w3.org/2001/XMLSchema-instance" xmlns:pc="http://schemas.microsoft.com/office/infopath/2007/PartnerControls">
+  <documentManagement/>
+</p:properties>
+</file>
+
+<file path=customXml/item2.xml><?xml version="1.0" encoding="utf-8"?>
 <ct:contentTypeSchema xmlns:ct="http://schemas.microsoft.com/office/2006/metadata/contentType" xmlns:ma="http://schemas.microsoft.com/office/2006/metadata/properties/metaAttributes" ct:_="" ma:_="" ma:contentTypeName="Dokument" ma:contentTypeID="0x010100CC798B5B024A4C48A0E208ABD3C4E9B4" ma:contentTypeVersion="2" ma:contentTypeDescription="Stvaranje novog dokumenta." ma:contentTypeScope="" ma:versionID="bd81c2fa80e892a19f2ce353faa06972">
   <xsd:schema xmlns:xsd="http://www.w3.org/2001/XMLSchema" xmlns:xs="http://www.w3.org/2001/XMLSchema" xmlns:p="http://schemas.microsoft.com/office/2006/metadata/properties" xmlns:ns3="4903905c-700e-4552-8d79-88256a158bee" targetNamespace="http://schemas.microsoft.com/office/2006/metadata/properties" ma:root="true" ma:fieldsID="c294e36ceba7f5f4bde1ec1ee520fc6d" ns3:_="">
     <xsd:import namespace="4903905c-700e-4552-8d79-88256a158bee"/>
@@ -18220,12 +18895,6 @@
 </ct:contentTypeSchema>
 </file>
 
-<file path=customXml/item2.xml><?xml version="1.0" encoding="utf-8"?>
-<p:properties xmlns:p="http://schemas.microsoft.com/office/2006/metadata/properties" xmlns:xsi="http://www.w3.org/2001/XMLSchema-instance" xmlns:pc="http://schemas.microsoft.com/office/infopath/2007/PartnerControls">
-  <documentManagement/>
-</p:properties>
-</file>
-
 <file path=customXml/item3.xml><?xml version="1.0" encoding="utf-8"?>
 <?mso-contentType ?>
 <FormTemplates xmlns="http://schemas.microsoft.com/sharepoint/v3/contenttype/forms">
@@ -18236,6 +18905,15 @@
 </file>
 
 <file path=customXml/itemProps1.xml><?xml version="1.0" encoding="utf-8"?>
+<ds:datastoreItem xmlns:ds="http://schemas.openxmlformats.org/officeDocument/2006/customXml" ds:itemID="{ADED1959-0A0D-4FFC-86AF-A6764D8C96A2}">
+  <ds:schemaRefs>
+    <ds:schemaRef ds:uri="http://schemas.microsoft.com/office/2006/metadata/properties"/>
+    <ds:schemaRef ds:uri="http://schemas.microsoft.com/office/infopath/2007/PartnerControls"/>
+  </ds:schemaRefs>
+</ds:datastoreItem>
+</file>
+
+<file path=customXml/itemProps2.xml><?xml version="1.0" encoding="utf-8"?>
 <ds:datastoreItem xmlns:ds="http://schemas.openxmlformats.org/officeDocument/2006/customXml" ds:itemID="{799F70FE-1893-454E-86DE-F9414C267D26}">
   <ds:schemaRefs>
     <ds:schemaRef ds:uri="http://schemas.microsoft.com/office/2006/metadata/contentType"/>
@@ -18253,15 +18931,6 @@
 </ds:datastoreItem>
 </file>
 
-<file path=customXml/itemProps2.xml><?xml version="1.0" encoding="utf-8"?>
-<ds:datastoreItem xmlns:ds="http://schemas.openxmlformats.org/officeDocument/2006/customXml" ds:itemID="{ADED1959-0A0D-4FFC-86AF-A6764D8C96A2}">
-  <ds:schemaRefs>
-    <ds:schemaRef ds:uri="http://schemas.microsoft.com/office/2006/metadata/properties"/>
-    <ds:schemaRef ds:uri="http://schemas.microsoft.com/office/infopath/2007/PartnerControls"/>
-  </ds:schemaRefs>
-</ds:datastoreItem>
-</file>
-
 <file path=customXml/itemProps3.xml><?xml version="1.0" encoding="utf-8"?>
 <ds:datastoreItem xmlns:ds="http://schemas.openxmlformats.org/officeDocument/2006/customXml" ds:itemID="{31D813D4-7198-4302-8182-9350C876C292}">
   <ds:schemaRefs>

</xml_diff>